<commit_message>
Inserido mais artigos e links de pesquisa
</commit_message>
<xml_diff>
--- a/TCC.docx
+++ b/TCC.docx
@@ -862,7 +862,7 @@
           <w:szCs w:val="24"/>
           <w:lang w:val="pt-PT"/>
         </w:rPr>
-        <w:t>Artigo científico apresentado ao curso de Sistema de Informação da Faculdade Metropolitana da Grande Fortaleza – FAMETRO – como requisito para obtenção do grau de bacharel, sob a orientação do profº Dr. Nauber Gois de Oliveira</w:t>
+        <w:t>Artigo científico apresentado ao curso de Sistema de Informação da Faculdade Metropolitana da Grande Fortaleza – FAMETRO – como requisito para obtenção do grau de bacharel, sob a orientação do profº Dr. Nauber Gois</w:t>
       </w:r>
     </w:p>
     <w:p>
@@ -1266,283 +1266,293 @@
           <w:szCs w:val="24"/>
           <w:lang w:val="pt-PT"/>
         </w:rPr>
-        <w:t>Este artigo científico foi apresentado no dia 00 de mês de 2017 como requisito para obtenção do grau de bacharel em Sistemas de Informação da Faculdade Metropolitana da Grande Fortaleza – FAMETRO – tendo sido aprovada pela banca examinadora composta pelos professores abaixo:</w:t>
-      </w:r>
-    </w:p>
-    <w:p>
-      <w:pPr>
-        <w:spacing w:line="360" w:lineRule="auto"/>
-        <w:jc w:val="both"/>
-        <w:rPr>
-          <w:rFonts w:ascii="Arial" w:hAnsi="Arial" w:cs="Arial"/>
-          <w:spacing w:val="-12"/>
-          <w:sz w:val="24"/>
-          <w:szCs w:val="24"/>
-          <w:lang w:val="pt-PT"/>
-        </w:rPr>
-      </w:pPr>
-    </w:p>
-    <w:p>
-      <w:pPr>
-        <w:spacing w:line="360" w:lineRule="auto"/>
-        <w:jc w:val="center"/>
-        <w:rPr>
-          <w:rFonts w:ascii="Arial" w:hAnsi="Arial" w:cs="Arial"/>
-          <w:sz w:val="24"/>
-          <w:szCs w:val="24"/>
-        </w:rPr>
-      </w:pPr>
-    </w:p>
-    <w:p>
-      <w:pPr>
-        <w:spacing w:line="360" w:lineRule="auto"/>
-        <w:jc w:val="center"/>
-        <w:rPr>
-          <w:rFonts w:ascii="Arial" w:hAnsi="Arial" w:cs="Arial"/>
-          <w:sz w:val="24"/>
-          <w:szCs w:val="24"/>
-        </w:rPr>
-      </w:pPr>
-    </w:p>
-    <w:p>
-      <w:pPr>
-        <w:spacing w:line="360" w:lineRule="auto"/>
-        <w:jc w:val="center"/>
-        <w:rPr>
-          <w:rFonts w:ascii="Arial" w:hAnsi="Arial" w:cs="Arial"/>
-          <w:sz w:val="24"/>
-          <w:szCs w:val="24"/>
-        </w:rPr>
-      </w:pPr>
-      <w:r>
-        <w:rPr>
-          <w:rFonts w:ascii="Arial" w:hAnsi="Arial" w:cs="Arial"/>
-          <w:sz w:val="24"/>
-          <w:szCs w:val="24"/>
-        </w:rPr>
-        <w:t>BANCA EXAMINADORA</w:t>
-      </w:r>
-    </w:p>
-    <w:p>
-      <w:pPr>
-        <w:spacing w:line="360" w:lineRule="auto"/>
-        <w:jc w:val="center"/>
-        <w:rPr>
-          <w:rFonts w:ascii="Arial" w:hAnsi="Arial" w:cs="Arial"/>
-          <w:sz w:val="24"/>
-          <w:szCs w:val="24"/>
-        </w:rPr>
-      </w:pPr>
-    </w:p>
-    <w:p>
-      <w:pPr>
-        <w:spacing w:line="360" w:lineRule="auto"/>
-        <w:jc w:val="center"/>
-        <w:rPr>
-          <w:rFonts w:ascii="Arial" w:hAnsi="Arial" w:cs="Arial"/>
-          <w:sz w:val="24"/>
-          <w:szCs w:val="24"/>
-        </w:rPr>
-      </w:pPr>
-    </w:p>
-    <w:p>
-      <w:pPr>
-        <w:spacing w:line="360" w:lineRule="auto"/>
-        <w:jc w:val="center"/>
-        <w:rPr>
-          <w:rFonts w:ascii="Arial" w:hAnsi="Arial" w:cs="Arial"/>
-          <w:sz w:val="24"/>
-          <w:szCs w:val="24"/>
-        </w:rPr>
-      </w:pPr>
-      <w:r>
-        <w:rPr>
-          <w:rFonts w:ascii="Arial" w:hAnsi="Arial" w:cs="Arial"/>
-          <w:sz w:val="24"/>
-          <w:szCs w:val="24"/>
-        </w:rPr>
-        <w:t>_____________________________________________</w:t>
-      </w:r>
-    </w:p>
-    <w:p>
-      <w:pPr>
-        <w:spacing w:line="360" w:lineRule="auto"/>
-        <w:jc w:val="center"/>
-        <w:rPr>
-          <w:rFonts w:ascii="Arial" w:hAnsi="Arial" w:cs="Arial"/>
-          <w:sz w:val="24"/>
-          <w:szCs w:val="24"/>
-        </w:rPr>
-      </w:pPr>
-      <w:proofErr w:type="spellStart"/>
-      <w:r>
-        <w:rPr>
-          <w:rFonts w:ascii="Arial" w:hAnsi="Arial" w:cs="Arial"/>
-          <w:sz w:val="24"/>
-          <w:szCs w:val="24"/>
-        </w:rPr>
-        <w:t>Profº</w:t>
-      </w:r>
-      <w:proofErr w:type="spellEnd"/>
-      <w:r>
-        <w:rPr>
-          <w:rFonts w:ascii="Arial" w:hAnsi="Arial" w:cs="Arial"/>
-          <w:sz w:val="24"/>
-          <w:szCs w:val="24"/>
-        </w:rPr>
-        <w:t xml:space="preserve"> Esp. </w:t>
-      </w:r>
-    </w:p>
-    <w:p>
-      <w:pPr>
-        <w:spacing w:line="360" w:lineRule="auto"/>
-        <w:jc w:val="center"/>
-        <w:rPr>
-          <w:rFonts w:ascii="Arial" w:hAnsi="Arial" w:cs="Arial"/>
-          <w:sz w:val="24"/>
-          <w:szCs w:val="24"/>
-        </w:rPr>
-      </w:pPr>
-      <w:r>
-        <w:rPr>
-          <w:rFonts w:ascii="Arial" w:hAnsi="Arial" w:cs="Arial"/>
-          <w:sz w:val="24"/>
-          <w:szCs w:val="24"/>
-        </w:rPr>
-        <w:t>Coordenador – Faculdade Metropolitana da Grande Fortaleza</w:t>
-      </w:r>
-    </w:p>
-    <w:p>
-      <w:pPr>
-        <w:spacing w:line="360" w:lineRule="auto"/>
-        <w:jc w:val="center"/>
-        <w:rPr>
-          <w:rFonts w:ascii="Arial" w:hAnsi="Arial" w:cs="Arial"/>
-          <w:sz w:val="24"/>
-          <w:szCs w:val="24"/>
-        </w:rPr>
-      </w:pPr>
-    </w:p>
-    <w:p>
-      <w:pPr>
-        <w:spacing w:line="360" w:lineRule="auto"/>
-        <w:jc w:val="center"/>
-        <w:rPr>
-          <w:rFonts w:ascii="Arial" w:hAnsi="Arial" w:cs="Arial"/>
-          <w:sz w:val="24"/>
-          <w:szCs w:val="24"/>
-        </w:rPr>
-      </w:pPr>
-    </w:p>
-    <w:p>
-      <w:pPr>
-        <w:spacing w:line="360" w:lineRule="auto"/>
-        <w:jc w:val="center"/>
-        <w:rPr>
-          <w:rFonts w:ascii="Arial" w:hAnsi="Arial" w:cs="Arial"/>
-          <w:sz w:val="24"/>
-          <w:szCs w:val="24"/>
-        </w:rPr>
-      </w:pPr>
-      <w:r>
-        <w:rPr>
-          <w:rFonts w:ascii="Arial" w:hAnsi="Arial" w:cs="Arial"/>
-          <w:sz w:val="24"/>
-          <w:szCs w:val="24"/>
-        </w:rPr>
-        <w:t>_____________________________________________</w:t>
-      </w:r>
-    </w:p>
-    <w:p>
-      <w:pPr>
-        <w:spacing w:line="360" w:lineRule="auto"/>
-        <w:jc w:val="center"/>
-        <w:rPr>
-          <w:rFonts w:ascii="Arial" w:hAnsi="Arial" w:cs="Arial"/>
-          <w:sz w:val="24"/>
-          <w:szCs w:val="24"/>
-        </w:rPr>
-      </w:pPr>
-      <w:proofErr w:type="spellStart"/>
-      <w:r>
-        <w:rPr>
-          <w:rFonts w:ascii="Arial" w:hAnsi="Arial" w:cs="Arial"/>
-          <w:sz w:val="24"/>
-          <w:szCs w:val="24"/>
-        </w:rPr>
-        <w:t>Profº</w:t>
-      </w:r>
-      <w:proofErr w:type="spellEnd"/>
-      <w:r>
-        <w:rPr>
-          <w:rFonts w:ascii="Arial" w:hAnsi="Arial" w:cs="Arial"/>
-          <w:sz w:val="24"/>
-          <w:szCs w:val="24"/>
-        </w:rPr>
-        <w:t xml:space="preserve"> Esp. </w:t>
-      </w:r>
-    </w:p>
-    <w:p>
-      <w:pPr>
-        <w:spacing w:line="360" w:lineRule="auto"/>
-        <w:jc w:val="center"/>
-        <w:rPr>
-          <w:rFonts w:ascii="Arial" w:hAnsi="Arial" w:cs="Arial"/>
-          <w:sz w:val="24"/>
-          <w:szCs w:val="24"/>
-        </w:rPr>
-      </w:pPr>
-      <w:r>
-        <w:rPr>
-          <w:rFonts w:ascii="Arial" w:hAnsi="Arial" w:cs="Arial"/>
-          <w:sz w:val="24"/>
-          <w:szCs w:val="24"/>
-        </w:rPr>
-        <w:t>Coordenador – Faculdade Metropolitana da Grande Fortaleza</w:t>
-      </w:r>
-    </w:p>
-    <w:p>
-      <w:pPr>
-        <w:spacing w:line="360" w:lineRule="auto"/>
-        <w:jc w:val="center"/>
-        <w:rPr>
-          <w:rFonts w:ascii="Arial" w:hAnsi="Arial" w:cs="Arial"/>
-          <w:sz w:val="24"/>
-          <w:szCs w:val="24"/>
-        </w:rPr>
-      </w:pPr>
-    </w:p>
-    <w:p>
-      <w:pPr>
-        <w:spacing w:line="360" w:lineRule="auto"/>
-        <w:jc w:val="center"/>
-        <w:rPr>
-          <w:rFonts w:ascii="Arial" w:hAnsi="Arial" w:cs="Arial"/>
-          <w:sz w:val="24"/>
-          <w:szCs w:val="24"/>
-        </w:rPr>
-      </w:pPr>
-    </w:p>
-    <w:p>
-      <w:pPr>
-        <w:spacing w:line="360" w:lineRule="auto"/>
-        <w:jc w:val="center"/>
-        <w:rPr>
-          <w:rFonts w:ascii="Arial" w:hAnsi="Arial" w:cs="Arial"/>
-          <w:sz w:val="24"/>
-          <w:szCs w:val="24"/>
-        </w:rPr>
-      </w:pPr>
-      <w:r>
-        <w:rPr>
-          <w:rFonts w:ascii="Arial" w:hAnsi="Arial" w:cs="Arial"/>
-          <w:sz w:val="24"/>
-          <w:szCs w:val="24"/>
-        </w:rPr>
-        <w:t>_____________________________________________</w:t>
+        <w:t xml:space="preserve">Este artigo científico foi apresentado no dia 00 de mês de 2017 como requisito para obtenção do grau de bacharel em Sistemas de Informação da Faculdade Metropolitana da </w:t>
       </w:r>
       <w:bookmarkStart w:id="0" w:name="_GoBack"/>
       <w:bookmarkEnd w:id="0"/>
+      <w:r>
+        <w:rPr>
+          <w:rFonts w:ascii="Arial" w:hAnsi="Arial" w:cs="Arial"/>
+          <w:spacing w:val="-2"/>
+          <w:sz w:val="24"/>
+          <w:szCs w:val="24"/>
+          <w:lang w:val="pt-PT"/>
+        </w:rPr>
+        <w:t>Grande Fortaleza – FAMETRO – tendo sido aprovada pela banca examinadora composta pelos professores abaixo:</w:t>
+      </w:r>
+    </w:p>
+    <w:p>
+      <w:pPr>
+        <w:spacing w:line="360" w:lineRule="auto"/>
+        <w:jc w:val="both"/>
+        <w:rPr>
+          <w:rFonts w:ascii="Arial" w:hAnsi="Arial" w:cs="Arial"/>
+          <w:spacing w:val="-12"/>
+          <w:sz w:val="24"/>
+          <w:szCs w:val="24"/>
+          <w:lang w:val="pt-PT"/>
+        </w:rPr>
+      </w:pPr>
+    </w:p>
+    <w:p>
+      <w:pPr>
+        <w:spacing w:line="360" w:lineRule="auto"/>
+        <w:jc w:val="center"/>
+        <w:rPr>
+          <w:rFonts w:ascii="Arial" w:hAnsi="Arial" w:cs="Arial"/>
+          <w:sz w:val="24"/>
+          <w:szCs w:val="24"/>
+        </w:rPr>
+      </w:pPr>
+    </w:p>
+    <w:p>
+      <w:pPr>
+        <w:spacing w:line="360" w:lineRule="auto"/>
+        <w:jc w:val="center"/>
+        <w:rPr>
+          <w:rFonts w:ascii="Arial" w:hAnsi="Arial" w:cs="Arial"/>
+          <w:sz w:val="24"/>
+          <w:szCs w:val="24"/>
+        </w:rPr>
+      </w:pPr>
+    </w:p>
+    <w:p>
+      <w:pPr>
+        <w:spacing w:line="360" w:lineRule="auto"/>
+        <w:jc w:val="center"/>
+        <w:rPr>
+          <w:rFonts w:ascii="Arial" w:hAnsi="Arial" w:cs="Arial"/>
+          <w:sz w:val="24"/>
+          <w:szCs w:val="24"/>
+        </w:rPr>
+      </w:pPr>
+      <w:r>
+        <w:rPr>
+          <w:rFonts w:ascii="Arial" w:hAnsi="Arial" w:cs="Arial"/>
+          <w:sz w:val="24"/>
+          <w:szCs w:val="24"/>
+        </w:rPr>
+        <w:t>BANCA EXAMINADORA</w:t>
+      </w:r>
+    </w:p>
+    <w:p>
+      <w:pPr>
+        <w:spacing w:line="360" w:lineRule="auto"/>
+        <w:jc w:val="center"/>
+        <w:rPr>
+          <w:rFonts w:ascii="Arial" w:hAnsi="Arial" w:cs="Arial"/>
+          <w:sz w:val="24"/>
+          <w:szCs w:val="24"/>
+        </w:rPr>
+      </w:pPr>
+    </w:p>
+    <w:p>
+      <w:pPr>
+        <w:spacing w:line="360" w:lineRule="auto"/>
+        <w:jc w:val="center"/>
+        <w:rPr>
+          <w:rFonts w:ascii="Arial" w:hAnsi="Arial" w:cs="Arial"/>
+          <w:sz w:val="24"/>
+          <w:szCs w:val="24"/>
+        </w:rPr>
+      </w:pPr>
+    </w:p>
+    <w:p>
+      <w:pPr>
+        <w:spacing w:line="360" w:lineRule="auto"/>
+        <w:jc w:val="center"/>
+        <w:rPr>
+          <w:rFonts w:ascii="Arial" w:hAnsi="Arial" w:cs="Arial"/>
+          <w:sz w:val="24"/>
+          <w:szCs w:val="24"/>
+        </w:rPr>
+      </w:pPr>
+      <w:r>
+        <w:rPr>
+          <w:rFonts w:ascii="Arial" w:hAnsi="Arial" w:cs="Arial"/>
+          <w:sz w:val="24"/>
+          <w:szCs w:val="24"/>
+        </w:rPr>
+        <w:t>_____________________________________________</w:t>
+      </w:r>
+    </w:p>
+    <w:p>
+      <w:pPr>
+        <w:spacing w:line="360" w:lineRule="auto"/>
+        <w:jc w:val="center"/>
+        <w:rPr>
+          <w:rFonts w:ascii="Arial" w:hAnsi="Arial" w:cs="Arial"/>
+          <w:sz w:val="24"/>
+          <w:szCs w:val="24"/>
+        </w:rPr>
+      </w:pPr>
+      <w:proofErr w:type="spellStart"/>
+      <w:r>
+        <w:rPr>
+          <w:rFonts w:ascii="Arial" w:hAnsi="Arial" w:cs="Arial"/>
+          <w:sz w:val="24"/>
+          <w:szCs w:val="24"/>
+        </w:rPr>
+        <w:t>Profº</w:t>
+      </w:r>
+      <w:proofErr w:type="spellEnd"/>
+      <w:r>
+        <w:rPr>
+          <w:rFonts w:ascii="Arial" w:hAnsi="Arial" w:cs="Arial"/>
+          <w:sz w:val="24"/>
+          <w:szCs w:val="24"/>
+        </w:rPr>
+        <w:t xml:space="preserve"> Esp. </w:t>
+      </w:r>
+    </w:p>
+    <w:p>
+      <w:pPr>
+        <w:spacing w:line="360" w:lineRule="auto"/>
+        <w:jc w:val="center"/>
+        <w:rPr>
+          <w:rFonts w:ascii="Arial" w:hAnsi="Arial" w:cs="Arial"/>
+          <w:sz w:val="24"/>
+          <w:szCs w:val="24"/>
+        </w:rPr>
+      </w:pPr>
+      <w:r>
+        <w:rPr>
+          <w:rFonts w:ascii="Arial" w:hAnsi="Arial" w:cs="Arial"/>
+          <w:sz w:val="24"/>
+          <w:szCs w:val="24"/>
+        </w:rPr>
+        <w:t>Coordenador – Faculdade Metropolitana da Grande Fortaleza</w:t>
+      </w:r>
+    </w:p>
+    <w:p>
+      <w:pPr>
+        <w:spacing w:line="360" w:lineRule="auto"/>
+        <w:jc w:val="center"/>
+        <w:rPr>
+          <w:rFonts w:ascii="Arial" w:hAnsi="Arial" w:cs="Arial"/>
+          <w:sz w:val="24"/>
+          <w:szCs w:val="24"/>
+        </w:rPr>
+      </w:pPr>
+    </w:p>
+    <w:p>
+      <w:pPr>
+        <w:spacing w:line="360" w:lineRule="auto"/>
+        <w:jc w:val="center"/>
+        <w:rPr>
+          <w:rFonts w:ascii="Arial" w:hAnsi="Arial" w:cs="Arial"/>
+          <w:sz w:val="24"/>
+          <w:szCs w:val="24"/>
+        </w:rPr>
+      </w:pPr>
+    </w:p>
+    <w:p>
+      <w:pPr>
+        <w:spacing w:line="360" w:lineRule="auto"/>
+        <w:jc w:val="center"/>
+        <w:rPr>
+          <w:rFonts w:ascii="Arial" w:hAnsi="Arial" w:cs="Arial"/>
+          <w:sz w:val="24"/>
+          <w:szCs w:val="24"/>
+        </w:rPr>
+      </w:pPr>
+      <w:r>
+        <w:rPr>
+          <w:rFonts w:ascii="Arial" w:hAnsi="Arial" w:cs="Arial"/>
+          <w:sz w:val="24"/>
+          <w:szCs w:val="24"/>
+        </w:rPr>
+        <w:t>_____________________________________________</w:t>
+      </w:r>
+    </w:p>
+    <w:p>
+      <w:pPr>
+        <w:spacing w:line="360" w:lineRule="auto"/>
+        <w:jc w:val="center"/>
+        <w:rPr>
+          <w:rFonts w:ascii="Arial" w:hAnsi="Arial" w:cs="Arial"/>
+          <w:sz w:val="24"/>
+          <w:szCs w:val="24"/>
+        </w:rPr>
+      </w:pPr>
+      <w:proofErr w:type="spellStart"/>
+      <w:r>
+        <w:rPr>
+          <w:rFonts w:ascii="Arial" w:hAnsi="Arial" w:cs="Arial"/>
+          <w:sz w:val="24"/>
+          <w:szCs w:val="24"/>
+        </w:rPr>
+        <w:t>Profº</w:t>
+      </w:r>
+      <w:proofErr w:type="spellEnd"/>
+      <w:r>
+        <w:rPr>
+          <w:rFonts w:ascii="Arial" w:hAnsi="Arial" w:cs="Arial"/>
+          <w:sz w:val="24"/>
+          <w:szCs w:val="24"/>
+        </w:rPr>
+        <w:t xml:space="preserve"> Esp. </w:t>
+      </w:r>
+    </w:p>
+    <w:p>
+      <w:pPr>
+        <w:spacing w:line="360" w:lineRule="auto"/>
+        <w:jc w:val="center"/>
+        <w:rPr>
+          <w:rFonts w:ascii="Arial" w:hAnsi="Arial" w:cs="Arial"/>
+          <w:sz w:val="24"/>
+          <w:szCs w:val="24"/>
+        </w:rPr>
+      </w:pPr>
+      <w:r>
+        <w:rPr>
+          <w:rFonts w:ascii="Arial" w:hAnsi="Arial" w:cs="Arial"/>
+          <w:sz w:val="24"/>
+          <w:szCs w:val="24"/>
+        </w:rPr>
+        <w:t>Coordenador – Faculdade Metropolitana da Grande Fortaleza</w:t>
+      </w:r>
+    </w:p>
+    <w:p>
+      <w:pPr>
+        <w:spacing w:line="360" w:lineRule="auto"/>
+        <w:jc w:val="center"/>
+        <w:rPr>
+          <w:rFonts w:ascii="Arial" w:hAnsi="Arial" w:cs="Arial"/>
+          <w:sz w:val="24"/>
+          <w:szCs w:val="24"/>
+        </w:rPr>
+      </w:pPr>
+    </w:p>
+    <w:p>
+      <w:pPr>
+        <w:spacing w:line="360" w:lineRule="auto"/>
+        <w:jc w:val="center"/>
+        <w:rPr>
+          <w:rFonts w:ascii="Arial" w:hAnsi="Arial" w:cs="Arial"/>
+          <w:sz w:val="24"/>
+          <w:szCs w:val="24"/>
+        </w:rPr>
+      </w:pPr>
+    </w:p>
+    <w:p>
+      <w:pPr>
+        <w:spacing w:line="360" w:lineRule="auto"/>
+        <w:jc w:val="center"/>
+        <w:rPr>
+          <w:rFonts w:ascii="Arial" w:hAnsi="Arial" w:cs="Arial"/>
+          <w:sz w:val="24"/>
+          <w:szCs w:val="24"/>
+        </w:rPr>
+      </w:pPr>
+      <w:r>
+        <w:rPr>
+          <w:rFonts w:ascii="Arial" w:hAnsi="Arial" w:cs="Arial"/>
+          <w:sz w:val="24"/>
+          <w:szCs w:val="24"/>
+        </w:rPr>
+        <w:t>_____________________________________________</w:t>
+      </w:r>
     </w:p>
     <w:p>
       <w:pPr>
@@ -2354,38 +2364,30 @@
       <w:pPr>
         <w:rPr>
           <w:rFonts w:ascii="Arial" w:hAnsi="Arial" w:cs="Arial"/>
-          <w:sz w:val="24"/>
-          <w:szCs w:val="24"/>
-        </w:rPr>
-      </w:pPr>
-    </w:p>
-    <w:p>
-      <w:pPr>
-        <w:rPr>
-          <w:rFonts w:ascii="Arial" w:hAnsi="Arial" w:cs="Arial"/>
-          <w:b/>
-          <w:sz w:val="24"/>
-          <w:szCs w:val="24"/>
-        </w:rPr>
-      </w:pPr>
-    </w:p>
-    <w:p>
-      <w:pPr>
-        <w:spacing w:line="360" w:lineRule="auto"/>
-        <w:rPr>
-          <w:rFonts w:ascii="Arial" w:hAnsi="Arial" w:cs="Arial"/>
-          <w:b/>
-          <w:sz w:val="24"/>
-          <w:szCs w:val="24"/>
-        </w:rPr>
-      </w:pPr>
-      <w:r>
-        <w:rPr>
-          <w:rFonts w:ascii="Arial" w:hAnsi="Arial" w:cs="Arial"/>
-          <w:b/>
-          <w:sz w:val="24"/>
-          <w:szCs w:val="24"/>
-        </w:rPr>
+          <w:b/>
+          <w:sz w:val="24"/>
+          <w:szCs w:val="24"/>
+        </w:rPr>
+      </w:pPr>
+    </w:p>
+    <w:p>
+      <w:pPr>
+        <w:spacing w:line="360" w:lineRule="auto"/>
+        <w:rPr>
+          <w:rFonts w:ascii="Arial" w:hAnsi="Arial" w:cs="Arial"/>
+          <w:b/>
+          <w:sz w:val="24"/>
+          <w:szCs w:val="24"/>
+        </w:rPr>
+      </w:pPr>
+      <w:r>
+        <w:rPr>
+          <w:rFonts w:ascii="Arial" w:hAnsi="Arial" w:cs="Arial"/>
+          <w:b/>
+          <w:sz w:val="24"/>
+          <w:szCs w:val="24"/>
+        </w:rPr>
+        <w:lastRenderedPageBreak/>
         <w:t xml:space="preserve">1. </w:t>
       </w:r>
       <w:r>
@@ -2782,8 +2784,14 @@
         <w:rPr>
           <w:rFonts w:ascii="Arial" w:hAnsi="Arial" w:cs="Arial"/>
         </w:rPr>
+        <w:t xml:space="preserve">Quem navega pela internet pode, algum dia, encontrar uma situação e não saber como agir. Pedofilia, espionagem, roubo de identidade, exploração e </w:t>
+      </w:r>
+      <w:r>
+        <w:rPr>
+          <w:rFonts w:ascii="Arial" w:hAnsi="Arial" w:cs="Arial"/>
+        </w:rPr>
         <w:lastRenderedPageBreak/>
-        <w:t>Quem navega pela internet pode, algum dia, encontrar uma situação e não saber como agir. Pedofilia, espionagem, roubo de identidade, exploração e pornografia infantil, racismo...</w:t>
+        <w:t>pornografia infantil, racismo...</w:t>
       </w:r>
       <w:r>
         <w:rPr>
@@ -2954,16 +2962,7 @@
           <w:sz w:val="24"/>
           <w:szCs w:val="24"/>
         </w:rPr>
-        <w:t xml:space="preserve"> esse quadro dos crimes de internet. É preciso entender que somos 86 milhões de usuários de internet no Brasil e que, a cada ano, 10 milhões de novos usuários iniciam suas atividades no mundo virtual. Mundialmente esse número é maior ainda. Proporcionalmente, os crimes </w:t>
-      </w:r>
-      <w:r>
-        <w:rPr>
-          <w:rFonts w:ascii="Arial" w:hAnsi="Arial" w:cs="Arial"/>
-          <w:sz w:val="24"/>
-          <w:szCs w:val="24"/>
-        </w:rPr>
-        <w:lastRenderedPageBreak/>
-        <w:t xml:space="preserve">tendem a aumentar. </w:t>
+        <w:t xml:space="preserve"> esse quadro dos crimes de internet. É preciso entender que somos 86 milhões de usuários de internet no Brasil e que, a cada ano, 10 milhões de novos usuários iniciam suas atividades no mundo virtual. Mundialmente esse número é maior ainda. Proporcionalmente, os crimes tendem a aumentar. </w:t>
       </w:r>
       <w:proofErr w:type="spellStart"/>
       <w:r>
@@ -6968,7 +6967,7 @@
 </file>
 
 <file path=customXml/itemProps1.xml><?xml version="1.0" encoding="utf-8"?>
-<ds:datastoreItem xmlns:ds="http://schemas.openxmlformats.org/officeDocument/2006/customXml" ds:itemID="{2661C43D-D606-4A14-8864-F32262371D66}">
+<ds:datastoreItem xmlns:ds="http://schemas.openxmlformats.org/officeDocument/2006/customXml" ds:itemID="{9E789279-0E1F-40A5-9DFB-FF47E5EA9A82}">
   <ds:schemaRefs>
     <ds:schemaRef ds:uri="http://schemas.openxmlformats.org/officeDocument/2006/bibliography"/>
   </ds:schemaRefs>

</xml_diff>

<commit_message>
Adicionado agradecimentos epígrafe e ajustado o título
</commit_message>
<xml_diff>
--- a/TCC.docx
+++ b/TCC.docx
@@ -372,14 +372,55 @@
           <w:szCs w:val="24"/>
         </w:rPr>
       </w:pPr>
-      <w:r>
-        <w:rPr>
-          <w:rFonts w:ascii="Arial" w:hAnsi="Arial" w:cs="Arial"/>
-          <w:b/>
-          <w:sz w:val="24"/>
-          <w:szCs w:val="24"/>
-        </w:rPr>
-        <w:t>ESTE É MEU TEMA ESCOLHIDO COM MUITA DIFICULDADE POIS PRETENDO AJUDAR A SOCIEDADE COM O MESMO DE FORMA A MELHORAR A VIDA DO USUÁRIO DE UM SISTEMA</w:t>
+    </w:p>
+    <w:p>
+      <w:pPr>
+        <w:spacing w:line="360" w:lineRule="auto"/>
+        <w:jc w:val="center"/>
+        <w:rPr>
+          <w:rFonts w:ascii="Arial" w:hAnsi="Arial" w:cs="Arial"/>
+          <w:b/>
+          <w:sz w:val="24"/>
+          <w:szCs w:val="24"/>
+        </w:rPr>
+      </w:pPr>
+      <w:r>
+        <w:rPr>
+          <w:rFonts w:ascii="Arial" w:hAnsi="Arial" w:cs="Arial"/>
+          <w:b/>
+          <w:sz w:val="24"/>
+          <w:szCs w:val="24"/>
+        </w:rPr>
+        <w:t xml:space="preserve">FILTRAGEM COLABORATIVA DE SISTEMA DE RECOMENDAÇÃO COM ÊNFASE EM USER EXPERIENCE – </w:t>
+      </w:r>
+      <w:r>
+        <w:rPr>
+          <w:rFonts w:ascii="Arial" w:hAnsi="Arial" w:cs="Arial"/>
+          <w:b/>
+          <w:sz w:val="24"/>
+          <w:szCs w:val="24"/>
+        </w:rPr>
+        <w:t xml:space="preserve">Uma abordagem unificada de Interface-Homem-Máquina com </w:t>
+      </w:r>
+      <w:proofErr w:type="spellStart"/>
+      <w:r>
+        <w:rPr>
+          <w:rFonts w:ascii="Arial" w:hAnsi="Arial" w:cs="Arial"/>
+          <w:b/>
+          <w:sz w:val="24"/>
+          <w:szCs w:val="24"/>
+        </w:rPr>
+        <w:t>Machine</w:t>
+      </w:r>
+      <w:proofErr w:type="spellEnd"/>
+      <w:r>
+        <w:rPr>
+          <w:rFonts w:ascii="Arial" w:hAnsi="Arial" w:cs="Arial"/>
+          <w:b/>
+          <w:sz w:val="24"/>
+          <w:szCs w:val="24"/>
+        </w:rPr>
+        <w:t xml:space="preserve"> Learning</w:t>
       </w:r>
     </w:p>
     <w:p>
@@ -524,16 +565,6 @@
           <w:szCs w:val="24"/>
         </w:rPr>
       </w:pPr>
-      <w:r>
-        <w:rPr>
-          <w:rFonts w:ascii="Arial" w:hAnsi="Arial" w:cs="Arial"/>
-          <w:b/>
-          <w:bCs/>
-          <w:sz w:val="24"/>
-          <w:szCs w:val="24"/>
-        </w:rPr>
-        <w:br/>
-      </w:r>
       <w:r>
         <w:rPr>
           <w:rFonts w:ascii="Arial" w:hAnsi="Arial" w:cs="Arial"/>
@@ -760,28 +791,39 @@
         <w:jc w:val="center"/>
         <w:rPr>
           <w:rFonts w:ascii="Arial" w:hAnsi="Arial" w:cs="Arial"/>
-          <w:sz w:val="24"/>
-          <w:szCs w:val="24"/>
-        </w:rPr>
-      </w:pPr>
-    </w:p>
-    <w:p>
-      <w:pPr>
-        <w:spacing w:line="360" w:lineRule="auto"/>
-        <w:jc w:val="center"/>
-        <w:rPr>
-          <w:rFonts w:ascii="Arial" w:hAnsi="Arial" w:cs="Arial"/>
-          <w:sz w:val="24"/>
-          <w:szCs w:val="24"/>
-        </w:rPr>
-      </w:pPr>
-      <w:r>
-        <w:rPr>
-          <w:rFonts w:ascii="Arial" w:hAnsi="Arial" w:cs="Arial"/>
-          <w:sz w:val="24"/>
-          <w:szCs w:val="24"/>
-        </w:rPr>
-        <w:t>ESTE É MEU TEMA ESCOLHIDO COM MUITO ESFORÇO POIS DESEJO AJUDAR A SOCIEDADE E USUÁRIOS DE SISTEMAS</w:t>
+          <w:b/>
+          <w:sz w:val="24"/>
+          <w:szCs w:val="24"/>
+        </w:rPr>
+      </w:pPr>
+      <w:r>
+        <w:rPr>
+          <w:rFonts w:ascii="Arial" w:hAnsi="Arial" w:cs="Arial"/>
+          <w:b/>
+          <w:sz w:val="24"/>
+          <w:szCs w:val="24"/>
+        </w:rPr>
+        <w:t xml:space="preserve">FILTRAGEM COLABORATIVA DE SISTEMA DE RECOMENDAÇÃO COM ÊNFASE EM USER EXPERIENCE – Uma abordagem unificada de Interface-Homem-Máquina com </w:t>
+      </w:r>
+      <w:proofErr w:type="spellStart"/>
+      <w:r>
+        <w:rPr>
+          <w:rFonts w:ascii="Arial" w:hAnsi="Arial" w:cs="Arial"/>
+          <w:b/>
+          <w:sz w:val="24"/>
+          <w:szCs w:val="24"/>
+        </w:rPr>
+        <w:t>Machine</w:t>
+      </w:r>
+      <w:proofErr w:type="spellEnd"/>
+      <w:r>
+        <w:rPr>
+          <w:rFonts w:ascii="Arial" w:hAnsi="Arial" w:cs="Arial"/>
+          <w:b/>
+          <w:sz w:val="24"/>
+          <w:szCs w:val="24"/>
+        </w:rPr>
+        <w:t xml:space="preserve"> Learning</w:t>
       </w:r>
     </w:p>
     <w:p>
@@ -1054,7 +1096,7 @@
         <mc:AlternateContent>
           <mc:Choice Requires="wps">
             <w:drawing>
-              <wp:anchor distT="0" distB="0" distL="114300" distR="114300" simplePos="0" relativeHeight="251658752" behindDoc="0" locked="0" layoutInCell="1" allowOverlap="1" wp14:anchorId="2B7A0D24" wp14:editId="0456ED6E">
+              <wp:anchor distT="0" distB="0" distL="114300" distR="114300" simplePos="0" relativeHeight="251658752" behindDoc="0" locked="0" layoutInCell="1" allowOverlap="1" wp14:anchorId="2600ADF8" wp14:editId="031EB72C">
                 <wp:simplePos x="0" y="0"/>
                 <wp:positionH relativeFrom="column">
                   <wp:posOffset>5532120</wp:posOffset>
@@ -1129,7 +1171,7 @@
           </mc:Choice>
           <mc:Fallback>
             <w:pict>
-              <v:rect w14:anchorId="35B44294" id="Rectangle 4" o:spid="_x0000_s1026" style="position:absolute;margin-left:435.6pt;margin-top:-61.45pt;width:28.15pt;height:23.75pt;z-index:251658752;visibility:visible;mso-wrap-style:square;mso-width-percent:0;mso-height-percent:0;mso-wrap-distance-left:9pt;mso-wrap-distance-top:0;mso-wrap-distance-right:9pt;mso-wrap-distance-bottom:0;mso-position-horizontal:absolute;mso-position-horizontal-relative:text;mso-position-vertical:absolute;mso-position-vertical-relative:text;mso-width-percent:0;mso-height-percent:0;mso-width-relative:page;mso-height-relative:page;v-text-anchor:top" o:gfxdata="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" stroked="f" strokecolor="#c0504d" strokeweight="2.5pt">
+              <v:rect w14:anchorId="432D9C2C" id="Rectangle 4" o:spid="_x0000_s1026" style="position:absolute;margin-left:435.6pt;margin-top:-61.45pt;width:28.15pt;height:23.75pt;z-index:251658752;visibility:visible;mso-wrap-style:square;mso-width-percent:0;mso-height-percent:0;mso-wrap-distance-left:9pt;mso-wrap-distance-top:0;mso-wrap-distance-right:9pt;mso-wrap-distance-bottom:0;mso-position-horizontal:absolute;mso-position-horizontal-relative:text;mso-position-vertical:absolute;mso-position-vertical-relative:text;mso-width-percent:0;mso-height-percent:0;mso-width-relative:page;mso-height-relative:page;v-text-anchor:top" o:gfxdata="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" stroked="f" strokecolor="#c0504d" strokeweight="2.5pt">
                 <v:shadow color="#868686"/>
               </v:rect>
             </w:pict>
@@ -1179,65 +1221,54 @@
         <w:jc w:val="center"/>
         <w:rPr>
           <w:rFonts w:ascii="Arial" w:hAnsi="Arial" w:cs="Arial"/>
-          <w:sz w:val="24"/>
-          <w:szCs w:val="24"/>
-        </w:rPr>
-      </w:pPr>
-    </w:p>
-    <w:p>
-      <w:pPr>
-        <w:spacing w:line="360" w:lineRule="auto"/>
-        <w:jc w:val="center"/>
-        <w:rPr>
-          <w:rFonts w:ascii="Arial" w:hAnsi="Arial" w:cs="Arial"/>
-          <w:sz w:val="24"/>
-          <w:szCs w:val="24"/>
-        </w:rPr>
-      </w:pPr>
-      <w:r>
-        <w:rPr>
-          <w:rFonts w:ascii="Arial" w:hAnsi="Arial" w:cs="Arial"/>
-          <w:sz w:val="24"/>
-          <w:szCs w:val="24"/>
-        </w:rPr>
-        <w:t xml:space="preserve">TEMA </w:t>
+          <w:b/>
+          <w:sz w:val="24"/>
+          <w:szCs w:val="24"/>
+        </w:rPr>
+      </w:pPr>
+      <w:r>
+        <w:rPr>
+          <w:rFonts w:ascii="Arial" w:hAnsi="Arial" w:cs="Arial"/>
+          <w:b/>
+          <w:sz w:val="24"/>
+          <w:szCs w:val="24"/>
+        </w:rPr>
+        <w:t xml:space="preserve">FILTRAGEM COLABORATIVA DE SISTEMA DE RECOMENDAÇÃO COM ÊNFASE EM USER EXPERIENCE – Uma abordagem unificada de Interface-Homem-Máquina com </w:t>
       </w:r>
       <w:proofErr w:type="spellStart"/>
       <w:r>
         <w:rPr>
           <w:rFonts w:ascii="Arial" w:hAnsi="Arial" w:cs="Arial"/>
-          <w:sz w:val="24"/>
-          <w:szCs w:val="24"/>
-        </w:rPr>
-        <w:t>TEMA</w:t>
+          <w:b/>
+          <w:sz w:val="24"/>
+          <w:szCs w:val="24"/>
+        </w:rPr>
+        <w:t>Machine</w:t>
       </w:r>
       <w:proofErr w:type="spellEnd"/>
-    </w:p>
-    <w:p>
-      <w:pPr>
-        <w:spacing w:line="360" w:lineRule="auto"/>
-        <w:jc w:val="center"/>
-        <w:rPr>
-          <w:rFonts w:ascii="Arial" w:hAnsi="Arial" w:cs="Arial"/>
-          <w:sz w:val="24"/>
-          <w:szCs w:val="24"/>
-        </w:rPr>
-      </w:pPr>
-    </w:p>
-    <w:p>
-      <w:pPr>
-        <w:spacing w:line="360" w:lineRule="auto"/>
-        <w:rPr>
-          <w:rFonts w:ascii="Arial" w:hAnsi="Arial" w:cs="Arial"/>
-          <w:sz w:val="24"/>
-          <w:szCs w:val="24"/>
-        </w:rPr>
-      </w:pPr>
-    </w:p>
-    <w:p>
-      <w:pPr>
-        <w:spacing w:line="360" w:lineRule="auto"/>
-        <w:jc w:val="center"/>
+      <w:r>
+        <w:rPr>
+          <w:rFonts w:ascii="Arial" w:hAnsi="Arial" w:cs="Arial"/>
+          <w:b/>
+          <w:sz w:val="24"/>
+          <w:szCs w:val="24"/>
+        </w:rPr>
+        <w:t xml:space="preserve"> Learning</w:t>
+      </w:r>
+    </w:p>
+    <w:p>
+      <w:pPr>
+        <w:spacing w:line="360" w:lineRule="auto"/>
+        <w:rPr>
+          <w:rFonts w:ascii="Arial" w:hAnsi="Arial" w:cs="Arial"/>
+          <w:sz w:val="24"/>
+          <w:szCs w:val="24"/>
+        </w:rPr>
+      </w:pPr>
+    </w:p>
+    <w:p>
+      <w:pPr>
+        <w:spacing w:line="360" w:lineRule="auto"/>
         <w:rPr>
           <w:rFonts w:ascii="Arial" w:hAnsi="Arial" w:cs="Arial"/>
           <w:sz w:val="24"/>
@@ -1266,360 +1297,2162 @@
           <w:szCs w:val="24"/>
           <w:lang w:val="pt-PT"/>
         </w:rPr>
-        <w:t xml:space="preserve">Este artigo científico foi apresentado no dia 00 de mês de 2017 como requisito para obtenção do grau de bacharel em Sistemas de Informação da Faculdade Metropolitana da </w:t>
+        <w:t>Este artigo científico foi apresentado no dia 00 de mês de 2017 como requisito para obtenção do grau de bacharel em Sistemas de Informação da Faculdade Metropolitana da Grande Fortaleza – FAMETRO – tendo sido aprovada pela banca examinadora composta pelos professores abaixo:</w:t>
+      </w:r>
+    </w:p>
+    <w:p>
+      <w:pPr>
+        <w:spacing w:line="360" w:lineRule="auto"/>
+        <w:jc w:val="both"/>
+        <w:rPr>
+          <w:rFonts w:ascii="Arial" w:hAnsi="Arial" w:cs="Arial"/>
+          <w:spacing w:val="-12"/>
+          <w:sz w:val="24"/>
+          <w:szCs w:val="24"/>
+          <w:lang w:val="pt-PT"/>
+        </w:rPr>
+      </w:pPr>
+    </w:p>
+    <w:p>
+      <w:pPr>
+        <w:spacing w:line="360" w:lineRule="auto"/>
+        <w:jc w:val="center"/>
+        <w:rPr>
+          <w:rFonts w:ascii="Arial" w:hAnsi="Arial" w:cs="Arial"/>
+          <w:sz w:val="24"/>
+          <w:szCs w:val="24"/>
+        </w:rPr>
+      </w:pPr>
+    </w:p>
+    <w:p>
+      <w:pPr>
+        <w:spacing w:line="360" w:lineRule="auto"/>
+        <w:jc w:val="center"/>
+        <w:rPr>
+          <w:rFonts w:ascii="Arial" w:hAnsi="Arial" w:cs="Arial"/>
+          <w:sz w:val="24"/>
+          <w:szCs w:val="24"/>
+        </w:rPr>
+      </w:pPr>
+    </w:p>
+    <w:p>
+      <w:pPr>
+        <w:spacing w:line="360" w:lineRule="auto"/>
+        <w:jc w:val="center"/>
+        <w:rPr>
+          <w:rFonts w:ascii="Arial" w:hAnsi="Arial" w:cs="Arial"/>
+          <w:sz w:val="24"/>
+          <w:szCs w:val="24"/>
+        </w:rPr>
+      </w:pPr>
+      <w:r>
+        <w:rPr>
+          <w:rFonts w:ascii="Arial" w:hAnsi="Arial" w:cs="Arial"/>
+          <w:sz w:val="24"/>
+          <w:szCs w:val="24"/>
+        </w:rPr>
+        <w:t>BANCA EXAMINADORA</w:t>
+      </w:r>
+    </w:p>
+    <w:p>
+      <w:pPr>
+        <w:spacing w:line="360" w:lineRule="auto"/>
+        <w:jc w:val="center"/>
+        <w:rPr>
+          <w:rFonts w:ascii="Arial" w:hAnsi="Arial" w:cs="Arial"/>
+          <w:sz w:val="24"/>
+          <w:szCs w:val="24"/>
+        </w:rPr>
+      </w:pPr>
+    </w:p>
+    <w:p>
+      <w:pPr>
+        <w:spacing w:line="360" w:lineRule="auto"/>
+        <w:jc w:val="center"/>
+        <w:rPr>
+          <w:rFonts w:ascii="Arial" w:hAnsi="Arial" w:cs="Arial"/>
+          <w:sz w:val="24"/>
+          <w:szCs w:val="24"/>
+        </w:rPr>
+      </w:pPr>
+    </w:p>
+    <w:p>
+      <w:pPr>
+        <w:spacing w:line="360" w:lineRule="auto"/>
+        <w:jc w:val="center"/>
+        <w:rPr>
+          <w:rFonts w:ascii="Arial" w:hAnsi="Arial" w:cs="Arial"/>
+          <w:sz w:val="24"/>
+          <w:szCs w:val="24"/>
+        </w:rPr>
+      </w:pPr>
+      <w:r>
+        <w:rPr>
+          <w:rFonts w:ascii="Arial" w:hAnsi="Arial" w:cs="Arial"/>
+          <w:sz w:val="24"/>
+          <w:szCs w:val="24"/>
+        </w:rPr>
+        <w:t>_____________________________________________</w:t>
+      </w:r>
+    </w:p>
+    <w:p>
+      <w:pPr>
+        <w:spacing w:line="360" w:lineRule="auto"/>
+        <w:jc w:val="center"/>
+        <w:rPr>
+          <w:rFonts w:ascii="Arial" w:hAnsi="Arial" w:cs="Arial"/>
+          <w:sz w:val="24"/>
+          <w:szCs w:val="24"/>
+        </w:rPr>
+      </w:pPr>
+      <w:proofErr w:type="spellStart"/>
+      <w:r>
+        <w:rPr>
+          <w:rFonts w:ascii="Arial" w:hAnsi="Arial" w:cs="Arial"/>
+          <w:sz w:val="24"/>
+          <w:szCs w:val="24"/>
+        </w:rPr>
+        <w:t>Profº</w:t>
+      </w:r>
+      <w:proofErr w:type="spellEnd"/>
+      <w:r>
+        <w:rPr>
+          <w:rFonts w:ascii="Arial" w:hAnsi="Arial" w:cs="Arial"/>
+          <w:sz w:val="24"/>
+          <w:szCs w:val="24"/>
+        </w:rPr>
+        <w:t xml:space="preserve"> Esp. </w:t>
+      </w:r>
+    </w:p>
+    <w:p>
+      <w:pPr>
+        <w:spacing w:line="360" w:lineRule="auto"/>
+        <w:jc w:val="center"/>
+        <w:rPr>
+          <w:rFonts w:ascii="Arial" w:hAnsi="Arial" w:cs="Arial"/>
+          <w:sz w:val="24"/>
+          <w:szCs w:val="24"/>
+        </w:rPr>
+      </w:pPr>
+      <w:r>
+        <w:rPr>
+          <w:rFonts w:ascii="Arial" w:hAnsi="Arial" w:cs="Arial"/>
+          <w:sz w:val="24"/>
+          <w:szCs w:val="24"/>
+        </w:rPr>
+        <w:t>Coordenador – Faculdade Metropolitana da Grande Fortaleza</w:t>
+      </w:r>
+    </w:p>
+    <w:p>
+      <w:pPr>
+        <w:spacing w:line="360" w:lineRule="auto"/>
+        <w:jc w:val="center"/>
+        <w:rPr>
+          <w:rFonts w:ascii="Arial" w:hAnsi="Arial" w:cs="Arial"/>
+          <w:sz w:val="24"/>
+          <w:szCs w:val="24"/>
+        </w:rPr>
+      </w:pPr>
+    </w:p>
+    <w:p>
+      <w:pPr>
+        <w:spacing w:line="360" w:lineRule="auto"/>
+        <w:jc w:val="center"/>
+        <w:rPr>
+          <w:rFonts w:ascii="Arial" w:hAnsi="Arial" w:cs="Arial"/>
+          <w:sz w:val="24"/>
+          <w:szCs w:val="24"/>
+        </w:rPr>
+      </w:pPr>
+    </w:p>
+    <w:p>
+      <w:pPr>
+        <w:spacing w:line="360" w:lineRule="auto"/>
+        <w:jc w:val="center"/>
+        <w:rPr>
+          <w:rFonts w:ascii="Arial" w:hAnsi="Arial" w:cs="Arial"/>
+          <w:sz w:val="24"/>
+          <w:szCs w:val="24"/>
+        </w:rPr>
+      </w:pPr>
+      <w:r>
+        <w:rPr>
+          <w:rFonts w:ascii="Arial" w:hAnsi="Arial" w:cs="Arial"/>
+          <w:sz w:val="24"/>
+          <w:szCs w:val="24"/>
+        </w:rPr>
+        <w:t>_____________________________________________</w:t>
+      </w:r>
+    </w:p>
+    <w:p>
+      <w:pPr>
+        <w:spacing w:line="360" w:lineRule="auto"/>
+        <w:jc w:val="center"/>
+        <w:rPr>
+          <w:rFonts w:ascii="Arial" w:hAnsi="Arial" w:cs="Arial"/>
+          <w:sz w:val="24"/>
+          <w:szCs w:val="24"/>
+        </w:rPr>
+      </w:pPr>
+      <w:proofErr w:type="spellStart"/>
+      <w:r>
+        <w:rPr>
+          <w:rFonts w:ascii="Arial" w:hAnsi="Arial" w:cs="Arial"/>
+          <w:sz w:val="24"/>
+          <w:szCs w:val="24"/>
+        </w:rPr>
+        <w:t>Profº</w:t>
+      </w:r>
+      <w:proofErr w:type="spellEnd"/>
+      <w:r>
+        <w:rPr>
+          <w:rFonts w:ascii="Arial" w:hAnsi="Arial" w:cs="Arial"/>
+          <w:sz w:val="24"/>
+          <w:szCs w:val="24"/>
+        </w:rPr>
+        <w:t xml:space="preserve"> Esp. </w:t>
+      </w:r>
+    </w:p>
+    <w:p>
+      <w:pPr>
+        <w:spacing w:line="360" w:lineRule="auto"/>
+        <w:jc w:val="center"/>
+        <w:rPr>
+          <w:rFonts w:ascii="Arial" w:hAnsi="Arial" w:cs="Arial"/>
+          <w:sz w:val="24"/>
+          <w:szCs w:val="24"/>
+        </w:rPr>
+      </w:pPr>
+      <w:r>
+        <w:rPr>
+          <w:rFonts w:ascii="Arial" w:hAnsi="Arial" w:cs="Arial"/>
+          <w:sz w:val="24"/>
+          <w:szCs w:val="24"/>
+        </w:rPr>
+        <w:t>Coordenador – Faculdade Metropolitana da Grande Fortaleza</w:t>
+      </w:r>
+    </w:p>
+    <w:p>
+      <w:pPr>
+        <w:spacing w:line="360" w:lineRule="auto"/>
+        <w:jc w:val="center"/>
+        <w:rPr>
+          <w:rFonts w:ascii="Arial" w:hAnsi="Arial" w:cs="Arial"/>
+          <w:sz w:val="24"/>
+          <w:szCs w:val="24"/>
+        </w:rPr>
+      </w:pPr>
+    </w:p>
+    <w:p>
+      <w:pPr>
+        <w:spacing w:line="360" w:lineRule="auto"/>
+        <w:jc w:val="center"/>
+        <w:rPr>
+          <w:rFonts w:ascii="Arial" w:hAnsi="Arial" w:cs="Arial"/>
+          <w:sz w:val="24"/>
+          <w:szCs w:val="24"/>
+        </w:rPr>
+      </w:pPr>
+    </w:p>
+    <w:p>
+      <w:pPr>
+        <w:spacing w:line="360" w:lineRule="auto"/>
+        <w:jc w:val="center"/>
+        <w:rPr>
+          <w:rFonts w:ascii="Arial" w:hAnsi="Arial" w:cs="Arial"/>
+          <w:sz w:val="24"/>
+          <w:szCs w:val="24"/>
+        </w:rPr>
+      </w:pPr>
+      <w:r>
+        <w:rPr>
+          <w:rFonts w:ascii="Arial" w:hAnsi="Arial" w:cs="Arial"/>
+          <w:sz w:val="24"/>
+          <w:szCs w:val="24"/>
+        </w:rPr>
+        <w:t>_____________________________________________</w:t>
+      </w:r>
+    </w:p>
+    <w:p>
+      <w:pPr>
+        <w:spacing w:line="360" w:lineRule="auto"/>
+        <w:jc w:val="center"/>
+        <w:rPr>
+          <w:rFonts w:ascii="Arial" w:hAnsi="Arial" w:cs="Arial"/>
+          <w:sz w:val="24"/>
+          <w:szCs w:val="24"/>
+        </w:rPr>
+      </w:pPr>
+      <w:proofErr w:type="spellStart"/>
+      <w:r>
+        <w:rPr>
+          <w:rFonts w:ascii="Arial" w:hAnsi="Arial" w:cs="Arial"/>
+          <w:sz w:val="24"/>
+          <w:szCs w:val="24"/>
+        </w:rPr>
+        <w:t>Profº</w:t>
+      </w:r>
+      <w:proofErr w:type="spellEnd"/>
+      <w:r>
+        <w:rPr>
+          <w:rFonts w:ascii="Arial" w:hAnsi="Arial" w:cs="Arial"/>
+          <w:sz w:val="24"/>
+          <w:szCs w:val="24"/>
+        </w:rPr>
+        <w:t xml:space="preserve"> Esp. </w:t>
+      </w:r>
+    </w:p>
+    <w:p>
+      <w:pPr>
+        <w:spacing w:line="360" w:lineRule="auto"/>
+        <w:jc w:val="center"/>
+        <w:rPr>
+          <w:rFonts w:ascii="Arial" w:hAnsi="Arial" w:cs="Arial"/>
+          <w:sz w:val="24"/>
+          <w:szCs w:val="24"/>
+        </w:rPr>
+      </w:pPr>
+      <w:r>
+        <w:rPr>
+          <w:rFonts w:ascii="Arial" w:hAnsi="Arial" w:cs="Arial"/>
+          <w:sz w:val="24"/>
+          <w:szCs w:val="24"/>
+        </w:rPr>
+        <w:t>Coordenador – Faculdade Metropolitana da Grande Fortaleza</w:t>
+      </w:r>
+    </w:p>
+    <w:p>
+      <w:pPr>
+        <w:spacing w:line="360" w:lineRule="auto"/>
+        <w:jc w:val="center"/>
+        <w:rPr>
+          <w:rFonts w:ascii="Arial" w:hAnsi="Arial" w:cs="Arial"/>
+          <w:b/>
+          <w:sz w:val="24"/>
+          <w:szCs w:val="24"/>
+        </w:rPr>
+      </w:pPr>
+      <w:r>
+        <w:rPr>
+          <w:rFonts w:ascii="Arial" w:hAnsi="Arial" w:cs="Arial"/>
+          <w:b/>
+          <w:noProof/>
+          <w:sz w:val="24"/>
+          <w:szCs w:val="24"/>
+        </w:rPr>
+        <w:lastRenderedPageBreak/>
+        <mc:AlternateContent>
+          <mc:Choice Requires="wps">
+            <w:drawing>
+              <wp:anchor distT="0" distB="0" distL="114300" distR="114300" simplePos="0" relativeHeight="251660800" behindDoc="0" locked="0" layoutInCell="1" allowOverlap="1" wp14:anchorId="0B49BE85" wp14:editId="271E9E0E">
+                <wp:simplePos x="0" y="0"/>
+                <wp:positionH relativeFrom="column">
+                  <wp:posOffset>5559602</wp:posOffset>
+                </wp:positionH>
+                <wp:positionV relativeFrom="paragraph">
+                  <wp:posOffset>-693852</wp:posOffset>
+                </wp:positionV>
+                <wp:extent cx="357505" cy="301625"/>
+                <wp:effectExtent l="0" t="0" r="0" b="0"/>
+                <wp:wrapNone/>
+                <wp:docPr id="5" name="Rectangle 4"/>
+                <wp:cNvGraphicFramePr>
+                  <a:graphicFrameLocks xmlns:a="http://schemas.openxmlformats.org/drawingml/2006/main"/>
+                </wp:cNvGraphicFramePr>
+                <a:graphic xmlns:a="http://schemas.openxmlformats.org/drawingml/2006/main">
+                  <a:graphicData uri="http://schemas.microsoft.com/office/word/2010/wordprocessingShape">
+                    <wps:wsp>
+                      <wps:cNvSpPr>
+                        <a:spLocks noChangeArrowheads="1"/>
+                      </wps:cNvSpPr>
+                      <wps:spPr bwMode="auto">
+                        <a:xfrm>
+                          <a:off x="0" y="0"/>
+                          <a:ext cx="357505" cy="301625"/>
+                        </a:xfrm>
+                        <a:prstGeom prst="rect">
+                          <a:avLst/>
+                        </a:prstGeom>
+                        <a:solidFill>
+                          <a:srgbClr val="FFFFFF"/>
+                        </a:solidFill>
+                        <a:ln>
+                          <a:noFill/>
+                        </a:ln>
+                        <a:effectLst/>
+                        <a:extLst>
+                          <a:ext uri="{91240B29-F687-4F45-9708-019B960494DF}">
+                            <a14:hiddenLine xmlns:a14="http://schemas.microsoft.com/office/drawing/2010/main" w="31750">
+                              <a:solidFill>
+                                <a:srgbClr val="C0504D"/>
+                              </a:solidFill>
+                              <a:miter lim="800000"/>
+                              <a:headEnd/>
+                              <a:tailEnd/>
+                            </a14:hiddenLine>
+                          </a:ext>
+                          <a:ext uri="{AF507438-7753-43E0-B8FC-AC1667EBCBE1}">
+                            <a14:hiddenEffects xmlns:a14="http://schemas.microsoft.com/office/drawing/2010/main">
+                              <a:effectLst>
+                                <a:outerShdw dist="35921" dir="2700000" algn="ctr" rotWithShape="0">
+                                  <a:srgbClr val="868686"/>
+                                </a:outerShdw>
+                              </a:effectLst>
+                            </a14:hiddenEffects>
+                          </a:ext>
+                        </a:extLst>
+                      </wps:spPr>
+                      <wps:bodyPr rot="0" vert="horz" wrap="square" lIns="91440" tIns="45720" rIns="91440" bIns="45720" anchor="t" anchorCtr="0" upright="1">
+                        <a:noAutofit/>
+                      </wps:bodyPr>
+                    </wps:wsp>
+                  </a:graphicData>
+                </a:graphic>
+                <wp14:sizeRelH relativeFrom="page">
+                  <wp14:pctWidth>0</wp14:pctWidth>
+                </wp14:sizeRelH>
+                <wp14:sizeRelV relativeFrom="page">
+                  <wp14:pctHeight>0</wp14:pctHeight>
+                </wp14:sizeRelV>
+              </wp:anchor>
+            </w:drawing>
+          </mc:Choice>
+          <mc:Fallback>
+            <w:pict>
+              <v:rect w14:anchorId="2C1AFB3F" id="Rectangle 4" o:spid="_x0000_s1026" style="position:absolute;margin-left:437.75pt;margin-top:-54.65pt;width:28.15pt;height:23.75pt;z-index:251660800;visibility:visible;mso-wrap-style:square;mso-width-percent:0;mso-height-percent:0;mso-wrap-distance-left:9pt;mso-wrap-distance-top:0;mso-wrap-distance-right:9pt;mso-wrap-distance-bottom:0;mso-position-horizontal:absolute;mso-position-horizontal-relative:text;mso-position-vertical:absolute;mso-position-vertical-relative:text;mso-width-percent:0;mso-height-percent:0;mso-width-relative:page;mso-height-relative:page;v-text-anchor:top" o:gfxdata="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" stroked="f" strokecolor="#c0504d" strokeweight="2.5pt">
+                <v:shadow color="#868686"/>
+              </v:rect>
+            </w:pict>
+          </mc:Fallback>
+        </mc:AlternateContent>
+      </w:r>
+      <w:r>
+        <w:rPr>
+          <w:rFonts w:ascii="Arial" w:hAnsi="Arial" w:cs="Arial"/>
+          <w:b/>
+          <w:sz w:val="24"/>
+          <w:szCs w:val="24"/>
+        </w:rPr>
+        <w:t>AGRADECIMENTOS</w:t>
+      </w:r>
+    </w:p>
+    <w:p>
+      <w:pPr>
+        <w:spacing w:line="360" w:lineRule="auto"/>
+        <w:jc w:val="center"/>
+        <w:rPr>
+          <w:rFonts w:ascii="Arial" w:hAnsi="Arial" w:cs="Arial"/>
+          <w:b/>
+          <w:sz w:val="24"/>
+          <w:szCs w:val="24"/>
+        </w:rPr>
+      </w:pPr>
+    </w:p>
+    <w:p>
+      <w:pPr>
+        <w:spacing w:line="360" w:lineRule="auto"/>
+        <w:rPr>
+          <w:rFonts w:ascii="Arial" w:hAnsi="Arial" w:cs="Arial"/>
+          <w:b/>
+          <w:sz w:val="24"/>
+          <w:szCs w:val="24"/>
+        </w:rPr>
+      </w:pPr>
+    </w:p>
+    <w:p>
+      <w:pPr>
+        <w:spacing w:line="360" w:lineRule="auto"/>
+        <w:jc w:val="both"/>
+        <w:rPr>
+          <w:rFonts w:ascii="Arial" w:hAnsi="Arial" w:cs="Arial"/>
+          <w:sz w:val="24"/>
+          <w:szCs w:val="24"/>
+        </w:rPr>
+      </w:pPr>
+      <w:r>
+        <w:rPr>
+          <w:rFonts w:ascii="Arial" w:hAnsi="Arial" w:cs="Arial"/>
+          <w:sz w:val="24"/>
+          <w:szCs w:val="24"/>
+        </w:rPr>
+        <w:t>A Deus, por acreditar que nossa existência pressupõe outra infinitamente superior, dando-me o discernimento e sabedoria para alcançar meus objetivos.</w:t>
+      </w:r>
+    </w:p>
+    <w:p>
+      <w:pPr>
+        <w:spacing w:line="360" w:lineRule="auto"/>
+        <w:jc w:val="both"/>
+        <w:rPr>
+          <w:rFonts w:ascii="Arial" w:hAnsi="Arial" w:cs="Arial"/>
+          <w:sz w:val="24"/>
+          <w:szCs w:val="24"/>
+        </w:rPr>
+      </w:pPr>
+    </w:p>
+    <w:p>
+      <w:pPr>
+        <w:spacing w:line="360" w:lineRule="auto"/>
+        <w:jc w:val="both"/>
+        <w:rPr>
+          <w:rFonts w:ascii="Arial" w:hAnsi="Arial" w:cs="Arial"/>
+          <w:sz w:val="24"/>
+          <w:szCs w:val="24"/>
+        </w:rPr>
+      </w:pPr>
+      <w:r>
+        <w:rPr>
+          <w:rFonts w:ascii="Arial" w:hAnsi="Arial" w:cs="Arial"/>
+          <w:sz w:val="24"/>
+          <w:szCs w:val="24"/>
+        </w:rPr>
+        <w:t>Aos familiares e amigos, que com muito carinho e apoio, contribuíram de forma indireta e diretamente para que eu chegasse a esta etapa de minha vida.</w:t>
+      </w:r>
+    </w:p>
+    <w:p>
+      <w:pPr>
+        <w:spacing w:line="360" w:lineRule="auto"/>
+        <w:jc w:val="both"/>
+        <w:rPr>
+          <w:rFonts w:ascii="Arial" w:hAnsi="Arial" w:cs="Arial"/>
+          <w:sz w:val="24"/>
+          <w:szCs w:val="24"/>
+        </w:rPr>
+      </w:pPr>
+    </w:p>
+    <w:p>
+      <w:pPr>
+        <w:spacing w:line="360" w:lineRule="auto"/>
+        <w:jc w:val="both"/>
+        <w:rPr>
+          <w:rFonts w:ascii="Arial" w:hAnsi="Arial" w:cs="Arial"/>
+          <w:sz w:val="24"/>
+          <w:szCs w:val="24"/>
+        </w:rPr>
+      </w:pPr>
+      <w:r>
+        <w:rPr>
+          <w:rFonts w:ascii="Arial" w:hAnsi="Arial" w:cs="Arial"/>
+          <w:sz w:val="24"/>
+          <w:szCs w:val="24"/>
+        </w:rPr>
+        <w:t>Ao Coordenador, Júlio Alcântara Tavares</w:t>
+      </w:r>
+      <w:r>
+        <w:rPr>
+          <w:rFonts w:ascii="Arial" w:hAnsi="Arial" w:cs="Arial"/>
+          <w:sz w:val="24"/>
+          <w:szCs w:val="24"/>
+        </w:rPr>
+        <w:t>,</w:t>
+      </w:r>
+      <w:r>
+        <w:rPr>
+          <w:rFonts w:ascii="Arial" w:hAnsi="Arial" w:cs="Arial"/>
+          <w:sz w:val="24"/>
+          <w:szCs w:val="24"/>
+        </w:rPr>
+        <w:t xml:space="preserve"> e todos os professores do Curso de Sistema de Informação da </w:t>
+      </w:r>
+      <w:proofErr w:type="spellStart"/>
+      <w:r>
+        <w:rPr>
+          <w:rFonts w:ascii="Arial" w:hAnsi="Arial" w:cs="Arial"/>
+          <w:sz w:val="24"/>
+          <w:szCs w:val="24"/>
+        </w:rPr>
+        <w:t>Fametro</w:t>
+      </w:r>
+      <w:proofErr w:type="spellEnd"/>
+      <w:r>
+        <w:rPr>
+          <w:rFonts w:ascii="Arial" w:hAnsi="Arial" w:cs="Arial"/>
+          <w:sz w:val="24"/>
+          <w:szCs w:val="24"/>
+        </w:rPr>
+        <w:t xml:space="preserve">, em </w:t>
+      </w:r>
+      <w:r>
+        <w:rPr>
+          <w:rFonts w:ascii="Arial" w:hAnsi="Arial" w:cs="Arial"/>
+          <w:sz w:val="24"/>
+          <w:szCs w:val="24"/>
+        </w:rPr>
+        <w:t xml:space="preserve">especial ao Doutorando </w:t>
+      </w:r>
+      <w:proofErr w:type="spellStart"/>
+      <w:r>
+        <w:rPr>
+          <w:rFonts w:ascii="Arial" w:hAnsi="Arial" w:cs="Arial"/>
+          <w:sz w:val="24"/>
+          <w:szCs w:val="24"/>
+        </w:rPr>
+        <w:t>Nauber</w:t>
+      </w:r>
+      <w:proofErr w:type="spellEnd"/>
+      <w:r>
+        <w:rPr>
+          <w:rFonts w:ascii="Arial" w:hAnsi="Arial" w:cs="Arial"/>
+          <w:sz w:val="24"/>
+          <w:szCs w:val="24"/>
+        </w:rPr>
+        <w:t xml:space="preserve"> Góis, pelo convívio, pelo apoio, pela compreensão e pela amizade.</w:t>
+      </w:r>
+    </w:p>
+    <w:p>
+      <w:pPr>
+        <w:spacing w:line="360" w:lineRule="auto"/>
+        <w:rPr>
+          <w:rFonts w:ascii="Arial" w:hAnsi="Arial" w:cs="Arial"/>
+          <w:b/>
+          <w:sz w:val="24"/>
+          <w:szCs w:val="24"/>
+        </w:rPr>
+      </w:pPr>
+    </w:p>
+    <w:p>
+      <w:pPr>
+        <w:spacing w:line="360" w:lineRule="auto"/>
+        <w:rPr>
+          <w:rFonts w:ascii="Arial" w:hAnsi="Arial" w:cs="Arial"/>
+          <w:b/>
+          <w:sz w:val="24"/>
+          <w:szCs w:val="24"/>
+        </w:rPr>
+      </w:pPr>
+    </w:p>
+    <w:p>
+      <w:pPr>
+        <w:spacing w:line="360" w:lineRule="auto"/>
+        <w:rPr>
+          <w:rFonts w:ascii="Arial" w:hAnsi="Arial" w:cs="Arial"/>
+          <w:b/>
+          <w:sz w:val="24"/>
+          <w:szCs w:val="24"/>
+        </w:rPr>
+      </w:pPr>
+    </w:p>
+    <w:p>
+      <w:pPr>
+        <w:spacing w:line="360" w:lineRule="auto"/>
+        <w:rPr>
+          <w:rFonts w:ascii="Arial" w:hAnsi="Arial" w:cs="Arial"/>
+          <w:b/>
+          <w:sz w:val="24"/>
+          <w:szCs w:val="24"/>
+        </w:rPr>
+      </w:pPr>
+    </w:p>
+    <w:p>
+      <w:pPr>
+        <w:spacing w:line="360" w:lineRule="auto"/>
+        <w:rPr>
+          <w:rFonts w:ascii="Arial" w:hAnsi="Arial" w:cs="Arial"/>
+          <w:b/>
+          <w:sz w:val="24"/>
+          <w:szCs w:val="24"/>
+        </w:rPr>
+      </w:pPr>
+    </w:p>
+    <w:p>
+      <w:pPr>
+        <w:spacing w:line="360" w:lineRule="auto"/>
+        <w:rPr>
+          <w:rFonts w:ascii="Arial" w:hAnsi="Arial" w:cs="Arial"/>
+          <w:b/>
+          <w:sz w:val="24"/>
+          <w:szCs w:val="24"/>
+        </w:rPr>
+      </w:pPr>
+    </w:p>
+    <w:p>
+      <w:pPr>
+        <w:spacing w:line="360" w:lineRule="auto"/>
+        <w:rPr>
+          <w:rFonts w:ascii="Arial" w:hAnsi="Arial" w:cs="Arial"/>
+          <w:b/>
+          <w:sz w:val="24"/>
+          <w:szCs w:val="24"/>
+        </w:rPr>
+      </w:pPr>
+    </w:p>
+    <w:p>
+      <w:pPr>
+        <w:spacing w:line="360" w:lineRule="auto"/>
+        <w:rPr>
+          <w:rFonts w:ascii="Arial" w:hAnsi="Arial" w:cs="Arial"/>
+          <w:b/>
+          <w:sz w:val="24"/>
+          <w:szCs w:val="24"/>
+        </w:rPr>
+      </w:pPr>
+    </w:p>
+    <w:p>
+      <w:pPr>
+        <w:spacing w:line="360" w:lineRule="auto"/>
+        <w:rPr>
+          <w:rFonts w:ascii="Arial" w:hAnsi="Arial" w:cs="Arial"/>
+          <w:b/>
+          <w:sz w:val="24"/>
+          <w:szCs w:val="24"/>
+        </w:rPr>
+      </w:pPr>
+    </w:p>
+    <w:p>
+      <w:pPr>
+        <w:spacing w:line="360" w:lineRule="auto"/>
+        <w:rPr>
+          <w:rFonts w:ascii="Arial" w:hAnsi="Arial" w:cs="Arial"/>
+          <w:b/>
+          <w:sz w:val="24"/>
+          <w:szCs w:val="24"/>
+        </w:rPr>
+      </w:pPr>
+    </w:p>
+    <w:p>
+      <w:pPr>
+        <w:spacing w:line="360" w:lineRule="auto"/>
+        <w:rPr>
+          <w:rFonts w:ascii="Arial" w:hAnsi="Arial" w:cs="Arial"/>
+          <w:b/>
+          <w:sz w:val="24"/>
+          <w:szCs w:val="24"/>
+        </w:rPr>
+      </w:pPr>
+    </w:p>
+    <w:p>
+      <w:pPr>
+        <w:spacing w:line="360" w:lineRule="auto"/>
+        <w:rPr>
+          <w:rFonts w:ascii="Arial" w:hAnsi="Arial" w:cs="Arial"/>
+          <w:b/>
+          <w:sz w:val="24"/>
+          <w:szCs w:val="24"/>
+        </w:rPr>
+      </w:pPr>
+    </w:p>
+    <w:p>
+      <w:pPr>
+        <w:spacing w:line="360" w:lineRule="auto"/>
+        <w:rPr>
+          <w:rFonts w:ascii="Arial" w:hAnsi="Arial" w:cs="Arial"/>
+          <w:b/>
+          <w:sz w:val="24"/>
+          <w:szCs w:val="24"/>
+        </w:rPr>
+      </w:pPr>
+    </w:p>
+    <w:p>
+      <w:pPr>
+        <w:spacing w:line="360" w:lineRule="auto"/>
+        <w:rPr>
+          <w:rFonts w:ascii="Arial" w:hAnsi="Arial" w:cs="Arial"/>
+          <w:b/>
+          <w:sz w:val="24"/>
+          <w:szCs w:val="24"/>
+        </w:rPr>
+      </w:pPr>
+    </w:p>
+    <w:p>
+      <w:pPr>
+        <w:spacing w:line="360" w:lineRule="auto"/>
+        <w:rPr>
+          <w:rFonts w:ascii="Arial" w:hAnsi="Arial" w:cs="Arial"/>
+          <w:b/>
+          <w:sz w:val="24"/>
+          <w:szCs w:val="24"/>
+        </w:rPr>
+      </w:pPr>
+    </w:p>
+    <w:p>
+      <w:pPr>
+        <w:spacing w:line="360" w:lineRule="auto"/>
+        <w:rPr>
+          <w:rFonts w:ascii="Arial" w:hAnsi="Arial" w:cs="Arial"/>
+          <w:b/>
+          <w:sz w:val="24"/>
+          <w:szCs w:val="24"/>
+        </w:rPr>
+      </w:pPr>
+    </w:p>
+    <w:p>
+      <w:pPr>
+        <w:spacing w:line="360" w:lineRule="auto"/>
+        <w:rPr>
+          <w:rFonts w:ascii="Arial" w:hAnsi="Arial" w:cs="Arial"/>
+          <w:b/>
+          <w:sz w:val="24"/>
+          <w:szCs w:val="24"/>
+        </w:rPr>
+      </w:pPr>
+    </w:p>
+    <w:p>
+      <w:pPr>
+        <w:spacing w:line="360" w:lineRule="auto"/>
+        <w:rPr>
+          <w:rFonts w:ascii="Arial" w:hAnsi="Arial" w:cs="Arial"/>
+          <w:b/>
+          <w:sz w:val="24"/>
+          <w:szCs w:val="24"/>
+        </w:rPr>
+      </w:pPr>
+    </w:p>
+    <w:p>
+      <w:pPr>
+        <w:spacing w:line="360" w:lineRule="auto"/>
+        <w:rPr>
+          <w:rFonts w:ascii="Arial" w:hAnsi="Arial" w:cs="Arial"/>
+          <w:b/>
+          <w:sz w:val="24"/>
+          <w:szCs w:val="24"/>
+        </w:rPr>
+      </w:pPr>
+    </w:p>
+    <w:p>
+      <w:pPr>
+        <w:spacing w:line="360" w:lineRule="auto"/>
+        <w:rPr>
+          <w:rFonts w:ascii="Arial" w:hAnsi="Arial" w:cs="Arial"/>
+          <w:b/>
+          <w:sz w:val="24"/>
+          <w:szCs w:val="24"/>
+        </w:rPr>
+      </w:pPr>
+    </w:p>
+    <w:p>
+      <w:pPr>
+        <w:spacing w:line="360" w:lineRule="auto"/>
+        <w:rPr>
+          <w:rFonts w:ascii="Arial" w:hAnsi="Arial" w:cs="Arial"/>
+          <w:b/>
+          <w:sz w:val="24"/>
+          <w:szCs w:val="24"/>
+        </w:rPr>
+      </w:pPr>
+    </w:p>
+    <w:p>
+      <w:pPr>
+        <w:spacing w:line="360" w:lineRule="auto"/>
+        <w:rPr>
+          <w:rFonts w:ascii="Arial" w:hAnsi="Arial" w:cs="Arial"/>
+          <w:b/>
+          <w:sz w:val="24"/>
+          <w:szCs w:val="24"/>
+        </w:rPr>
+      </w:pPr>
+    </w:p>
+    <w:p>
+      <w:pPr>
+        <w:spacing w:line="360" w:lineRule="auto"/>
+        <w:rPr>
+          <w:rFonts w:ascii="Arial" w:hAnsi="Arial" w:cs="Arial"/>
+          <w:b/>
+          <w:sz w:val="24"/>
+          <w:szCs w:val="24"/>
+        </w:rPr>
+      </w:pPr>
+      <w:r>
+        <w:rPr>
+          <w:rFonts w:ascii="Arial" w:hAnsi="Arial" w:cs="Arial"/>
+          <w:b/>
+          <w:noProof/>
+          <w:sz w:val="24"/>
+          <w:szCs w:val="24"/>
+        </w:rPr>
+        <w:lastRenderedPageBreak/>
+        <mc:AlternateContent>
+          <mc:Choice Requires="wps">
+            <w:drawing>
+              <wp:anchor distT="0" distB="0" distL="114300" distR="114300" simplePos="0" relativeHeight="251662848" behindDoc="0" locked="0" layoutInCell="1" allowOverlap="1" wp14:anchorId="280CE666" wp14:editId="11EFAD86">
+                <wp:simplePos x="0" y="0"/>
+                <wp:positionH relativeFrom="column">
+                  <wp:posOffset>5545887</wp:posOffset>
+                </wp:positionH>
+                <wp:positionV relativeFrom="paragraph">
+                  <wp:posOffset>-642417</wp:posOffset>
+                </wp:positionV>
+                <wp:extent cx="357505" cy="301625"/>
+                <wp:effectExtent l="0" t="0" r="0" b="0"/>
+                <wp:wrapNone/>
+                <wp:docPr id="6" name="Rectangle 4"/>
+                <wp:cNvGraphicFramePr>
+                  <a:graphicFrameLocks xmlns:a="http://schemas.openxmlformats.org/drawingml/2006/main"/>
+                </wp:cNvGraphicFramePr>
+                <a:graphic xmlns:a="http://schemas.openxmlformats.org/drawingml/2006/main">
+                  <a:graphicData uri="http://schemas.microsoft.com/office/word/2010/wordprocessingShape">
+                    <wps:wsp>
+                      <wps:cNvSpPr>
+                        <a:spLocks noChangeArrowheads="1"/>
+                      </wps:cNvSpPr>
+                      <wps:spPr bwMode="auto">
+                        <a:xfrm>
+                          <a:off x="0" y="0"/>
+                          <a:ext cx="357505" cy="301625"/>
+                        </a:xfrm>
+                        <a:prstGeom prst="rect">
+                          <a:avLst/>
+                        </a:prstGeom>
+                        <a:solidFill>
+                          <a:srgbClr val="FFFFFF"/>
+                        </a:solidFill>
+                        <a:ln>
+                          <a:noFill/>
+                        </a:ln>
+                        <a:effectLst/>
+                        <a:extLst>
+                          <a:ext uri="{91240B29-F687-4F45-9708-019B960494DF}">
+                            <a14:hiddenLine xmlns:a14="http://schemas.microsoft.com/office/drawing/2010/main" w="31750">
+                              <a:solidFill>
+                                <a:srgbClr val="C0504D"/>
+                              </a:solidFill>
+                              <a:miter lim="800000"/>
+                              <a:headEnd/>
+                              <a:tailEnd/>
+                            </a14:hiddenLine>
+                          </a:ext>
+                          <a:ext uri="{AF507438-7753-43E0-B8FC-AC1667EBCBE1}">
+                            <a14:hiddenEffects xmlns:a14="http://schemas.microsoft.com/office/drawing/2010/main">
+                              <a:effectLst>
+                                <a:outerShdw dist="35921" dir="2700000" algn="ctr" rotWithShape="0">
+                                  <a:srgbClr val="868686"/>
+                                </a:outerShdw>
+                              </a:effectLst>
+                            </a14:hiddenEffects>
+                          </a:ext>
+                        </a:extLst>
+                      </wps:spPr>
+                      <wps:bodyPr rot="0" vert="horz" wrap="square" lIns="91440" tIns="45720" rIns="91440" bIns="45720" anchor="t" anchorCtr="0" upright="1">
+                        <a:noAutofit/>
+                      </wps:bodyPr>
+                    </wps:wsp>
+                  </a:graphicData>
+                </a:graphic>
+                <wp14:sizeRelH relativeFrom="page">
+                  <wp14:pctWidth>0</wp14:pctWidth>
+                </wp14:sizeRelH>
+                <wp14:sizeRelV relativeFrom="page">
+                  <wp14:pctHeight>0</wp14:pctHeight>
+                </wp14:sizeRelV>
+              </wp:anchor>
+            </w:drawing>
+          </mc:Choice>
+          <mc:Fallback>
+            <w:pict>
+              <v:rect w14:anchorId="0E8D854F" id="Rectangle 4" o:spid="_x0000_s1026" style="position:absolute;margin-left:436.7pt;margin-top:-50.6pt;width:28.15pt;height:23.75pt;z-index:251662848;visibility:visible;mso-wrap-style:square;mso-width-percent:0;mso-height-percent:0;mso-wrap-distance-left:9pt;mso-wrap-distance-top:0;mso-wrap-distance-right:9pt;mso-wrap-distance-bottom:0;mso-position-horizontal:absolute;mso-position-horizontal-relative:text;mso-position-vertical:absolute;mso-position-vertical-relative:text;mso-width-percent:0;mso-height-percent:0;mso-width-relative:page;mso-height-relative:page;v-text-anchor:top" o:gfxdata="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" stroked="f" strokecolor="#c0504d" strokeweight="2.5pt">
+                <v:shadow color="#868686"/>
+              </v:rect>
+            </w:pict>
+          </mc:Fallback>
+        </mc:AlternateContent>
+      </w:r>
+    </w:p>
+    <w:p>
+      <w:pPr>
+        <w:spacing w:line="360" w:lineRule="auto"/>
+        <w:rPr>
+          <w:rFonts w:ascii="Arial" w:hAnsi="Arial" w:cs="Arial"/>
+          <w:b/>
+          <w:sz w:val="24"/>
+          <w:szCs w:val="24"/>
+        </w:rPr>
+      </w:pPr>
+    </w:p>
+    <w:p>
+      <w:pPr>
+        <w:spacing w:line="360" w:lineRule="auto"/>
+        <w:rPr>
+          <w:rFonts w:ascii="Arial" w:hAnsi="Arial" w:cs="Arial"/>
+          <w:b/>
+          <w:sz w:val="24"/>
+          <w:szCs w:val="24"/>
+        </w:rPr>
+      </w:pPr>
+    </w:p>
+    <w:p>
+      <w:pPr>
+        <w:spacing w:line="360" w:lineRule="auto"/>
+        <w:rPr>
+          <w:rFonts w:ascii="Arial" w:hAnsi="Arial" w:cs="Arial"/>
+          <w:b/>
+          <w:sz w:val="24"/>
+          <w:szCs w:val="24"/>
+        </w:rPr>
+      </w:pPr>
+    </w:p>
+    <w:p>
+      <w:pPr>
+        <w:spacing w:line="360" w:lineRule="auto"/>
+        <w:rPr>
+          <w:rFonts w:ascii="Arial" w:hAnsi="Arial" w:cs="Arial"/>
+          <w:b/>
+          <w:sz w:val="24"/>
+          <w:szCs w:val="24"/>
+        </w:rPr>
+      </w:pPr>
+    </w:p>
+    <w:p>
+      <w:pPr>
+        <w:spacing w:line="360" w:lineRule="auto"/>
+        <w:rPr>
+          <w:rFonts w:ascii="Arial" w:hAnsi="Arial" w:cs="Arial"/>
+          <w:b/>
+          <w:sz w:val="24"/>
+          <w:szCs w:val="24"/>
+        </w:rPr>
+      </w:pPr>
+    </w:p>
+    <w:p>
+      <w:pPr>
+        <w:spacing w:line="360" w:lineRule="auto"/>
+        <w:rPr>
+          <w:rFonts w:ascii="Arial" w:hAnsi="Arial" w:cs="Arial"/>
+          <w:b/>
+          <w:sz w:val="24"/>
+          <w:szCs w:val="24"/>
+        </w:rPr>
+      </w:pPr>
+    </w:p>
+    <w:p>
+      <w:pPr>
+        <w:spacing w:line="360" w:lineRule="auto"/>
+        <w:rPr>
+          <w:rFonts w:ascii="Arial" w:hAnsi="Arial" w:cs="Arial"/>
+          <w:b/>
+          <w:sz w:val="24"/>
+          <w:szCs w:val="24"/>
+        </w:rPr>
+      </w:pPr>
+    </w:p>
+    <w:p>
+      <w:pPr>
+        <w:spacing w:line="360" w:lineRule="auto"/>
+        <w:rPr>
+          <w:rFonts w:ascii="Arial" w:hAnsi="Arial" w:cs="Arial"/>
+          <w:b/>
+          <w:sz w:val="24"/>
+          <w:szCs w:val="24"/>
+        </w:rPr>
+      </w:pPr>
+    </w:p>
+    <w:p>
+      <w:pPr>
+        <w:spacing w:line="360" w:lineRule="auto"/>
+        <w:rPr>
+          <w:rFonts w:ascii="Arial" w:hAnsi="Arial" w:cs="Arial"/>
+          <w:b/>
+          <w:sz w:val="24"/>
+          <w:szCs w:val="24"/>
+        </w:rPr>
+      </w:pPr>
+    </w:p>
+    <w:p>
+      <w:pPr>
+        <w:spacing w:line="360" w:lineRule="auto"/>
+        <w:rPr>
+          <w:rFonts w:ascii="Arial" w:hAnsi="Arial" w:cs="Arial"/>
+          <w:b/>
+          <w:sz w:val="24"/>
+          <w:szCs w:val="24"/>
+        </w:rPr>
+      </w:pPr>
+    </w:p>
+    <w:p>
+      <w:pPr>
+        <w:spacing w:line="360" w:lineRule="auto"/>
+        <w:rPr>
+          <w:rFonts w:ascii="Arial" w:hAnsi="Arial" w:cs="Arial"/>
+          <w:b/>
+          <w:sz w:val="24"/>
+          <w:szCs w:val="24"/>
+        </w:rPr>
+      </w:pPr>
+    </w:p>
+    <w:p>
+      <w:pPr>
+        <w:spacing w:line="360" w:lineRule="auto"/>
+        <w:rPr>
+          <w:rFonts w:ascii="Arial" w:hAnsi="Arial" w:cs="Arial"/>
+          <w:b/>
+          <w:sz w:val="24"/>
+          <w:szCs w:val="24"/>
+        </w:rPr>
+      </w:pPr>
+    </w:p>
+    <w:p>
+      <w:pPr>
+        <w:spacing w:line="360" w:lineRule="auto"/>
+        <w:rPr>
+          <w:rFonts w:ascii="Arial" w:hAnsi="Arial" w:cs="Arial"/>
+          <w:b/>
+          <w:sz w:val="24"/>
+          <w:szCs w:val="24"/>
+        </w:rPr>
+      </w:pPr>
+    </w:p>
+    <w:p>
+      <w:pPr>
+        <w:spacing w:line="360" w:lineRule="auto"/>
+        <w:rPr>
+          <w:rFonts w:ascii="Arial" w:hAnsi="Arial" w:cs="Arial"/>
+          <w:b/>
+          <w:sz w:val="24"/>
+          <w:szCs w:val="24"/>
+        </w:rPr>
+      </w:pPr>
+    </w:p>
+    <w:p>
+      <w:pPr>
+        <w:spacing w:line="360" w:lineRule="auto"/>
+        <w:rPr>
+          <w:rFonts w:ascii="Arial" w:hAnsi="Arial" w:cs="Arial"/>
+          <w:b/>
+          <w:sz w:val="24"/>
+          <w:szCs w:val="24"/>
+        </w:rPr>
+      </w:pPr>
+    </w:p>
+    <w:p>
+      <w:pPr>
+        <w:spacing w:line="360" w:lineRule="auto"/>
+        <w:rPr>
+          <w:rFonts w:ascii="Arial" w:hAnsi="Arial" w:cs="Arial"/>
+          <w:b/>
+          <w:sz w:val="24"/>
+          <w:szCs w:val="24"/>
+        </w:rPr>
+      </w:pPr>
+    </w:p>
+    <w:p>
+      <w:pPr>
+        <w:spacing w:line="360" w:lineRule="auto"/>
+        <w:rPr>
+          <w:rFonts w:ascii="Arial" w:hAnsi="Arial" w:cs="Arial"/>
+          <w:b/>
+          <w:sz w:val="24"/>
+          <w:szCs w:val="24"/>
+        </w:rPr>
+      </w:pPr>
+    </w:p>
+    <w:p>
+      <w:pPr>
+        <w:spacing w:line="360" w:lineRule="auto"/>
+        <w:rPr>
+          <w:rFonts w:ascii="Arial" w:hAnsi="Arial" w:cs="Arial"/>
+          <w:b/>
+          <w:sz w:val="24"/>
+          <w:szCs w:val="24"/>
+        </w:rPr>
+      </w:pPr>
+    </w:p>
+    <w:p>
+      <w:pPr>
+        <w:spacing w:line="360" w:lineRule="auto"/>
+        <w:rPr>
+          <w:rFonts w:ascii="Arial" w:hAnsi="Arial" w:cs="Arial"/>
+          <w:b/>
+          <w:sz w:val="24"/>
+          <w:szCs w:val="24"/>
+        </w:rPr>
+      </w:pPr>
+    </w:p>
+    <w:p>
+      <w:pPr>
+        <w:spacing w:line="360" w:lineRule="auto"/>
+        <w:rPr>
+          <w:rFonts w:ascii="Arial" w:hAnsi="Arial" w:cs="Arial"/>
+          <w:b/>
+          <w:sz w:val="24"/>
+          <w:szCs w:val="24"/>
+        </w:rPr>
+      </w:pPr>
+    </w:p>
+    <w:p>
+      <w:pPr>
+        <w:pStyle w:val="SemEspaamento"/>
+        <w:spacing w:line="360" w:lineRule="auto"/>
+        <w:ind w:left="4536"/>
+        <w:rPr>
+          <w:rFonts w:ascii="Arial" w:hAnsi="Arial" w:cs="Arial"/>
+          <w:sz w:val="24"/>
+          <w:szCs w:val="24"/>
+        </w:rPr>
+      </w:pPr>
+    </w:p>
+    <w:p>
+      <w:pPr>
+        <w:pStyle w:val="SemEspaamento"/>
+        <w:spacing w:line="360" w:lineRule="auto"/>
+        <w:ind w:left="4536"/>
+        <w:jc w:val="both"/>
+        <w:rPr>
+          <w:rFonts w:ascii="Arial" w:hAnsi="Arial" w:cs="Arial"/>
+          <w:color w:val="333333"/>
+          <w:sz w:val="24"/>
+          <w:szCs w:val="24"/>
+        </w:rPr>
+      </w:pPr>
+      <w:r>
+        <w:rPr>
+          <w:rFonts w:ascii="Arial" w:hAnsi="Arial" w:cs="Arial"/>
+          <w:color w:val="333333"/>
+          <w:sz w:val="24"/>
+          <w:szCs w:val="24"/>
+        </w:rPr>
+        <w:t>Eu Acredito, que ás vezes são as pessoas que ninguém espera nada que fazem as coisas que ninguém consegue imaginar.</w:t>
+      </w:r>
+    </w:p>
+    <w:p>
+      <w:pPr>
+        <w:pStyle w:val="SemEspaamento"/>
+        <w:spacing w:line="360" w:lineRule="auto"/>
+        <w:ind w:left="4536"/>
+        <w:jc w:val="both"/>
+        <w:rPr>
+          <w:rFonts w:ascii="Arial" w:hAnsi="Arial" w:cs="Arial"/>
+          <w:color w:val="333333"/>
+          <w:sz w:val="24"/>
+          <w:szCs w:val="24"/>
+        </w:rPr>
+      </w:pPr>
+      <w:r>
+        <w:rPr>
+          <w:rFonts w:ascii="Arial" w:hAnsi="Arial" w:cs="Arial"/>
+          <w:color w:val="333333"/>
+          <w:sz w:val="24"/>
+          <w:szCs w:val="24"/>
+        </w:rPr>
+        <w:t xml:space="preserve">                                                 </w:t>
+      </w:r>
+    </w:p>
+    <w:p>
+      <w:pPr>
+        <w:pStyle w:val="SemEspaamento"/>
+        <w:spacing w:line="360" w:lineRule="auto"/>
+        <w:ind w:left="7372" w:firstLine="427"/>
+        <w:jc w:val="both"/>
+        <w:rPr>
+          <w:rFonts w:ascii="Arial" w:hAnsi="Arial" w:cs="Arial"/>
+          <w:color w:val="333333"/>
+          <w:sz w:val="24"/>
+          <w:szCs w:val="24"/>
+        </w:rPr>
+      </w:pPr>
+      <w:r>
+        <w:rPr>
+          <w:rFonts w:ascii="Arial" w:hAnsi="Arial" w:cs="Arial"/>
+          <w:color w:val="333333"/>
+          <w:sz w:val="24"/>
+          <w:szCs w:val="24"/>
+        </w:rPr>
+        <w:t>Alan Turing</w:t>
+      </w:r>
+    </w:p>
+    <w:p>
+      <w:pPr>
+        <w:pStyle w:val="SemEspaamento"/>
+        <w:spacing w:line="360" w:lineRule="auto"/>
+        <w:ind w:left="4536"/>
+        <w:rPr>
+          <w:rFonts w:ascii="Arial" w:hAnsi="Arial" w:cs="Arial"/>
+          <w:sz w:val="24"/>
+          <w:szCs w:val="24"/>
+        </w:rPr>
+      </w:pPr>
+    </w:p>
+    <w:p>
+      <w:pPr>
+        <w:spacing w:line="360" w:lineRule="auto"/>
+        <w:rPr>
+          <w:rFonts w:ascii="Arial" w:hAnsi="Arial" w:cs="Arial"/>
+          <w:b/>
+          <w:sz w:val="24"/>
+          <w:szCs w:val="24"/>
+        </w:rPr>
+      </w:pPr>
+    </w:p>
+    <w:p>
+      <w:pPr>
+        <w:spacing w:line="360" w:lineRule="auto"/>
+        <w:rPr>
+          <w:rFonts w:ascii="Arial" w:hAnsi="Arial" w:cs="Arial"/>
+          <w:b/>
+          <w:sz w:val="24"/>
+          <w:szCs w:val="24"/>
+        </w:rPr>
+      </w:pPr>
+    </w:p>
+    <w:p>
+      <w:pPr>
+        <w:spacing w:line="360" w:lineRule="auto"/>
+        <w:rPr>
+          <w:rFonts w:ascii="Arial" w:hAnsi="Arial" w:cs="Arial"/>
+          <w:b/>
+          <w:sz w:val="24"/>
+          <w:szCs w:val="24"/>
+        </w:rPr>
+      </w:pPr>
+    </w:p>
+    <w:p>
+      <w:pPr>
+        <w:spacing w:line="360" w:lineRule="auto"/>
+        <w:rPr>
+          <w:rFonts w:ascii="Arial" w:hAnsi="Arial" w:cs="Arial"/>
+          <w:b/>
+          <w:sz w:val="24"/>
+          <w:szCs w:val="24"/>
+        </w:rPr>
+      </w:pPr>
+    </w:p>
+    <w:p>
+      <w:pPr>
+        <w:spacing w:line="360" w:lineRule="auto"/>
+        <w:rPr>
+          <w:rFonts w:ascii="Arial" w:hAnsi="Arial" w:cs="Arial"/>
+          <w:b/>
+          <w:sz w:val="24"/>
+          <w:szCs w:val="24"/>
+        </w:rPr>
+      </w:pPr>
+    </w:p>
+    <w:p>
+      <w:pPr>
+        <w:spacing w:line="360" w:lineRule="auto"/>
+        <w:rPr>
+          <w:rFonts w:ascii="Arial" w:hAnsi="Arial" w:cs="Arial"/>
+          <w:b/>
+          <w:sz w:val="24"/>
+          <w:szCs w:val="24"/>
+        </w:rPr>
+      </w:pPr>
+    </w:p>
+    <w:p>
+      <w:pPr>
+        <w:spacing w:line="360" w:lineRule="auto"/>
+        <w:jc w:val="center"/>
+        <w:rPr>
+          <w:rFonts w:ascii="Arial" w:hAnsi="Arial" w:cs="Arial"/>
+          <w:b/>
+          <w:sz w:val="24"/>
+          <w:szCs w:val="24"/>
+        </w:rPr>
+      </w:pPr>
+      <w:r>
+        <w:rPr>
+          <w:rFonts w:ascii="Arial" w:hAnsi="Arial" w:cs="Arial"/>
+          <w:b/>
+          <w:noProof/>
+          <w:sz w:val="24"/>
+          <w:szCs w:val="24"/>
+        </w:rPr>
+        <w:lastRenderedPageBreak/>
+        <mc:AlternateContent>
+          <mc:Choice Requires="wps">
+            <w:drawing>
+              <wp:anchor distT="0" distB="0" distL="114300" distR="114300" simplePos="0" relativeHeight="251664896" behindDoc="0" locked="0" layoutInCell="1" allowOverlap="1" wp14:anchorId="75A6446A" wp14:editId="069B7D9D">
+                <wp:simplePos x="0" y="0"/>
+                <wp:positionH relativeFrom="margin">
+                  <wp:posOffset>5574335</wp:posOffset>
+                </wp:positionH>
+                <wp:positionV relativeFrom="paragraph">
+                  <wp:posOffset>-671601</wp:posOffset>
+                </wp:positionV>
+                <wp:extent cx="357505" cy="301625"/>
+                <wp:effectExtent l="0" t="0" r="4445" b="3175"/>
+                <wp:wrapNone/>
+                <wp:docPr id="7" name="Rectangle 4"/>
+                <wp:cNvGraphicFramePr>
+                  <a:graphicFrameLocks xmlns:a="http://schemas.openxmlformats.org/drawingml/2006/main"/>
+                </wp:cNvGraphicFramePr>
+                <a:graphic xmlns:a="http://schemas.openxmlformats.org/drawingml/2006/main">
+                  <a:graphicData uri="http://schemas.microsoft.com/office/word/2010/wordprocessingShape">
+                    <wps:wsp>
+                      <wps:cNvSpPr>
+                        <a:spLocks noChangeArrowheads="1"/>
+                      </wps:cNvSpPr>
+                      <wps:spPr bwMode="auto">
+                        <a:xfrm>
+                          <a:off x="0" y="0"/>
+                          <a:ext cx="357505" cy="301625"/>
+                        </a:xfrm>
+                        <a:prstGeom prst="rect">
+                          <a:avLst/>
+                        </a:prstGeom>
+                        <a:solidFill>
+                          <a:srgbClr val="FFFFFF"/>
+                        </a:solidFill>
+                        <a:ln>
+                          <a:noFill/>
+                        </a:ln>
+                        <a:effectLst/>
+                        <a:extLst>
+                          <a:ext uri="{91240B29-F687-4F45-9708-019B960494DF}">
+                            <a14:hiddenLine xmlns:a14="http://schemas.microsoft.com/office/drawing/2010/main" w="31750">
+                              <a:solidFill>
+                                <a:srgbClr val="C0504D"/>
+                              </a:solidFill>
+                              <a:miter lim="800000"/>
+                              <a:headEnd/>
+                              <a:tailEnd/>
+                            </a14:hiddenLine>
+                          </a:ext>
+                          <a:ext uri="{AF507438-7753-43E0-B8FC-AC1667EBCBE1}">
+                            <a14:hiddenEffects xmlns:a14="http://schemas.microsoft.com/office/drawing/2010/main">
+                              <a:effectLst>
+                                <a:outerShdw dist="35921" dir="2700000" algn="ctr" rotWithShape="0">
+                                  <a:srgbClr val="868686"/>
+                                </a:outerShdw>
+                              </a:effectLst>
+                            </a14:hiddenEffects>
+                          </a:ext>
+                        </a:extLst>
+                      </wps:spPr>
+                      <wps:bodyPr rot="0" vert="horz" wrap="square" lIns="91440" tIns="45720" rIns="91440" bIns="45720" anchor="t" anchorCtr="0" upright="1">
+                        <a:noAutofit/>
+                      </wps:bodyPr>
+                    </wps:wsp>
+                  </a:graphicData>
+                </a:graphic>
+                <wp14:sizeRelH relativeFrom="page">
+                  <wp14:pctWidth>0</wp14:pctWidth>
+                </wp14:sizeRelH>
+                <wp14:sizeRelV relativeFrom="page">
+                  <wp14:pctHeight>0</wp14:pctHeight>
+                </wp14:sizeRelV>
+              </wp:anchor>
+            </w:drawing>
+          </mc:Choice>
+          <mc:Fallback>
+            <w:pict>
+              <v:rect w14:anchorId="36A38081" id="Rectangle 4" o:spid="_x0000_s1026" style="position:absolute;margin-left:438.9pt;margin-top:-52.9pt;width:28.15pt;height:23.75pt;z-index:251664896;visibility:visible;mso-wrap-style:square;mso-width-percent:0;mso-height-percent:0;mso-wrap-distance-left:9pt;mso-wrap-distance-top:0;mso-wrap-distance-right:9pt;mso-wrap-distance-bottom:0;mso-position-horizontal:absolute;mso-position-horizontal-relative:margin;mso-position-vertical:absolute;mso-position-vertical-relative:text;mso-width-percent:0;mso-height-percent:0;mso-width-relative:page;mso-height-relative:page;v-text-anchor:top" o:gfxdata="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" stroked="f" strokecolor="#c0504d" strokeweight="2.5pt">
+                <v:shadow color="#868686"/>
+                <w10:wrap anchorx="margin"/>
+              </v:rect>
+            </w:pict>
+          </mc:Fallback>
+        </mc:AlternateContent>
+      </w:r>
+      <w:r>
+        <w:rPr>
+          <w:rFonts w:ascii="Arial" w:hAnsi="Arial" w:cs="Arial"/>
+          <w:b/>
+          <w:sz w:val="24"/>
+          <w:szCs w:val="24"/>
+        </w:rPr>
+        <w:t>FILTRAGEM COLABORATIVA DE SISTEMA DE RECOMENDAÇÃO COM ÊNFASE EM USER EXPERIENCE: UMA ABORDAGEM UNIFICADA DE INTERFACE-HOMEM-MÁQUINA COM MACHINE LEARNING</w:t>
+      </w:r>
+    </w:p>
+    <w:p>
+      <w:pPr>
+        <w:spacing w:line="360" w:lineRule="auto"/>
+        <w:jc w:val="center"/>
+        <w:rPr>
+          <w:rFonts w:ascii="Arial" w:hAnsi="Arial" w:cs="Arial"/>
+          <w:b/>
+          <w:sz w:val="24"/>
+          <w:szCs w:val="24"/>
+        </w:rPr>
+      </w:pPr>
+    </w:p>
+    <w:p>
+      <w:pPr>
+        <w:spacing w:line="360" w:lineRule="auto"/>
+        <w:jc w:val="center"/>
+        <w:rPr>
+          <w:rFonts w:ascii="Arial" w:hAnsi="Arial" w:cs="Arial"/>
+          <w:b/>
+          <w:sz w:val="24"/>
+          <w:szCs w:val="24"/>
+        </w:rPr>
+      </w:pPr>
+    </w:p>
+    <w:p>
+      <w:pPr>
+        <w:spacing w:line="360" w:lineRule="auto"/>
+        <w:jc w:val="right"/>
+        <w:rPr>
+          <w:rFonts w:ascii="Arial" w:hAnsi="Arial" w:cs="Arial"/>
+          <w:b/>
+          <w:sz w:val="24"/>
+          <w:szCs w:val="24"/>
+        </w:rPr>
+      </w:pPr>
+      <w:proofErr w:type="spellStart"/>
+      <w:r>
+        <w:rPr>
+          <w:rFonts w:ascii="Arial" w:hAnsi="Arial" w:cs="Arial"/>
+          <w:b/>
+          <w:sz w:val="24"/>
+          <w:szCs w:val="24"/>
+        </w:rPr>
+        <w:t>Antonio</w:t>
+      </w:r>
+      <w:proofErr w:type="spellEnd"/>
+      <w:r>
+        <w:rPr>
+          <w:rFonts w:ascii="Arial" w:hAnsi="Arial" w:cs="Arial"/>
+          <w:b/>
+          <w:sz w:val="24"/>
+          <w:szCs w:val="24"/>
+        </w:rPr>
+        <w:t xml:space="preserve"> Jackson dos Santos Passos</w:t>
+      </w:r>
+      <w:r>
+        <w:rPr>
+          <w:rFonts w:ascii="Arial" w:hAnsi="Arial" w:cs="Arial"/>
+          <w:b/>
+          <w:sz w:val="24"/>
+          <w:szCs w:val="24"/>
+          <w:vertAlign w:val="superscript"/>
+        </w:rPr>
+        <w:t>1</w:t>
+      </w:r>
+    </w:p>
+    <w:p>
+      <w:pPr>
+        <w:spacing w:line="360" w:lineRule="auto"/>
+        <w:jc w:val="right"/>
+        <w:rPr>
+          <w:rFonts w:ascii="Arial" w:hAnsi="Arial" w:cs="Arial"/>
+          <w:b/>
+          <w:sz w:val="24"/>
+          <w:szCs w:val="24"/>
+        </w:rPr>
+      </w:pPr>
+    </w:p>
+    <w:p>
+      <w:pPr>
+        <w:spacing w:line="360" w:lineRule="auto"/>
+        <w:jc w:val="right"/>
+        <w:rPr>
+          <w:rFonts w:ascii="Arial" w:hAnsi="Arial" w:cs="Arial"/>
+          <w:b/>
+          <w:sz w:val="24"/>
+          <w:szCs w:val="24"/>
+        </w:rPr>
+      </w:pPr>
+    </w:p>
+    <w:p>
+      <w:pPr>
+        <w:spacing w:line="360" w:lineRule="auto"/>
+        <w:jc w:val="right"/>
+        <w:rPr>
+          <w:rFonts w:ascii="Arial" w:hAnsi="Arial" w:cs="Arial"/>
+          <w:b/>
+          <w:sz w:val="24"/>
+          <w:szCs w:val="24"/>
+        </w:rPr>
+      </w:pPr>
+    </w:p>
+    <w:p>
+      <w:pPr>
+        <w:spacing w:line="360" w:lineRule="auto"/>
+        <w:jc w:val="right"/>
+        <w:rPr>
+          <w:rFonts w:ascii="Arial" w:hAnsi="Arial" w:cs="Arial"/>
+          <w:b/>
+          <w:sz w:val="24"/>
+          <w:szCs w:val="24"/>
+        </w:rPr>
+      </w:pPr>
+    </w:p>
+    <w:p>
+      <w:pPr>
+        <w:spacing w:line="360" w:lineRule="auto"/>
+        <w:rPr>
+          <w:rFonts w:ascii="Arial" w:hAnsi="Arial" w:cs="Arial"/>
+          <w:b/>
+          <w:sz w:val="24"/>
+          <w:szCs w:val="24"/>
+        </w:rPr>
+      </w:pPr>
+      <w:r>
+        <w:rPr>
+          <w:rFonts w:ascii="Arial" w:hAnsi="Arial" w:cs="Arial"/>
+          <w:b/>
+          <w:sz w:val="24"/>
+          <w:szCs w:val="24"/>
+        </w:rPr>
+        <w:t>RESUMO</w:t>
+      </w:r>
+    </w:p>
+    <w:p>
+      <w:pPr>
+        <w:spacing w:line="360" w:lineRule="auto"/>
+        <w:rPr>
+          <w:rFonts w:ascii="Arial" w:hAnsi="Arial" w:cs="Arial"/>
+          <w:b/>
+          <w:sz w:val="24"/>
+          <w:szCs w:val="24"/>
+        </w:rPr>
+      </w:pPr>
+    </w:p>
+    <w:p>
+      <w:pPr>
+        <w:spacing w:line="360" w:lineRule="auto"/>
+        <w:rPr>
+          <w:rFonts w:ascii="Arial" w:hAnsi="Arial" w:cs="Arial"/>
+          <w:b/>
+          <w:sz w:val="24"/>
+          <w:szCs w:val="24"/>
+        </w:rPr>
+      </w:pPr>
+    </w:p>
+    <w:p>
+      <w:pPr>
+        <w:spacing w:line="360" w:lineRule="auto"/>
+        <w:rPr>
+          <w:rFonts w:ascii="Arial" w:hAnsi="Arial" w:cs="Arial"/>
+          <w:b/>
+          <w:sz w:val="24"/>
+          <w:szCs w:val="24"/>
+        </w:rPr>
+      </w:pPr>
+    </w:p>
+    <w:p>
+      <w:pPr>
+        <w:spacing w:line="360" w:lineRule="auto"/>
+        <w:rPr>
+          <w:rFonts w:ascii="Arial" w:hAnsi="Arial" w:cs="Arial"/>
+          <w:b/>
+          <w:sz w:val="24"/>
+          <w:szCs w:val="24"/>
+        </w:rPr>
+      </w:pPr>
+    </w:p>
+    <w:p>
+      <w:pPr>
+        <w:spacing w:line="360" w:lineRule="auto"/>
+        <w:rPr>
+          <w:rFonts w:ascii="Arial" w:hAnsi="Arial" w:cs="Arial"/>
+          <w:b/>
+          <w:sz w:val="24"/>
+          <w:szCs w:val="24"/>
+        </w:rPr>
+      </w:pPr>
+    </w:p>
+    <w:p>
+      <w:pPr>
+        <w:spacing w:line="360" w:lineRule="auto"/>
+        <w:rPr>
+          <w:rFonts w:ascii="Arial" w:hAnsi="Arial" w:cs="Arial"/>
+          <w:b/>
+          <w:sz w:val="24"/>
+          <w:szCs w:val="24"/>
+        </w:rPr>
+      </w:pPr>
+    </w:p>
+    <w:p>
+      <w:pPr>
+        <w:spacing w:line="360" w:lineRule="auto"/>
+        <w:rPr>
+          <w:rFonts w:ascii="Arial" w:hAnsi="Arial" w:cs="Arial"/>
+          <w:b/>
+          <w:sz w:val="24"/>
+          <w:szCs w:val="24"/>
+        </w:rPr>
+      </w:pPr>
+    </w:p>
+    <w:p>
+      <w:pPr>
+        <w:spacing w:line="360" w:lineRule="auto"/>
+        <w:rPr>
+          <w:rFonts w:ascii="Arial" w:hAnsi="Arial" w:cs="Arial"/>
+          <w:b/>
+          <w:sz w:val="24"/>
+          <w:szCs w:val="24"/>
+        </w:rPr>
+      </w:pPr>
+    </w:p>
+    <w:p>
+      <w:pPr>
+        <w:spacing w:line="360" w:lineRule="auto"/>
+        <w:rPr>
+          <w:rFonts w:ascii="Arial" w:hAnsi="Arial" w:cs="Arial"/>
+          <w:b/>
+          <w:sz w:val="24"/>
+          <w:szCs w:val="24"/>
+        </w:rPr>
+      </w:pPr>
+    </w:p>
+    <w:p>
+      <w:pPr>
+        <w:spacing w:line="360" w:lineRule="auto"/>
+        <w:rPr>
+          <w:rFonts w:ascii="Arial" w:hAnsi="Arial" w:cs="Arial"/>
+          <w:b/>
+          <w:sz w:val="24"/>
+          <w:szCs w:val="24"/>
+        </w:rPr>
+      </w:pPr>
+    </w:p>
+    <w:p>
+      <w:pPr>
+        <w:spacing w:line="360" w:lineRule="auto"/>
+        <w:rPr>
+          <w:rFonts w:ascii="Arial" w:hAnsi="Arial" w:cs="Arial"/>
+          <w:b/>
+          <w:sz w:val="24"/>
+          <w:szCs w:val="24"/>
+        </w:rPr>
+      </w:pPr>
+    </w:p>
+    <w:p>
+      <w:pPr>
+        <w:spacing w:line="360" w:lineRule="auto"/>
+        <w:rPr>
+          <w:rFonts w:ascii="Arial" w:hAnsi="Arial" w:cs="Arial"/>
+          <w:b/>
+          <w:sz w:val="24"/>
+          <w:szCs w:val="24"/>
+        </w:rPr>
+      </w:pPr>
+    </w:p>
+    <w:p>
+      <w:pPr>
+        <w:spacing w:line="360" w:lineRule="auto"/>
+        <w:rPr>
+          <w:rFonts w:ascii="Arial" w:hAnsi="Arial" w:cs="Arial"/>
+          <w:b/>
+          <w:sz w:val="24"/>
+          <w:szCs w:val="24"/>
+        </w:rPr>
+      </w:pPr>
+    </w:p>
+    <w:p>
+      <w:pPr>
+        <w:spacing w:line="360" w:lineRule="auto"/>
+        <w:rPr>
+          <w:rFonts w:ascii="Arial" w:hAnsi="Arial" w:cs="Arial"/>
+          <w:b/>
+          <w:sz w:val="24"/>
+          <w:szCs w:val="24"/>
+        </w:rPr>
+      </w:pPr>
+    </w:p>
+    <w:p>
+      <w:pPr>
+        <w:spacing w:line="360" w:lineRule="auto"/>
+        <w:rPr>
+          <w:rFonts w:ascii="Arial" w:hAnsi="Arial" w:cs="Arial"/>
+          <w:b/>
+          <w:sz w:val="24"/>
+          <w:szCs w:val="24"/>
+        </w:rPr>
+      </w:pPr>
+    </w:p>
+    <w:p>
+      <w:pPr>
+        <w:spacing w:line="360" w:lineRule="auto"/>
+        <w:rPr>
+          <w:rFonts w:ascii="Arial" w:hAnsi="Arial" w:cs="Arial"/>
+          <w:b/>
+          <w:sz w:val="24"/>
+          <w:szCs w:val="24"/>
+        </w:rPr>
+      </w:pPr>
+    </w:p>
+    <w:p>
+      <w:pPr>
+        <w:spacing w:line="360" w:lineRule="auto"/>
+        <w:rPr>
+          <w:rFonts w:ascii="Arial" w:hAnsi="Arial" w:cs="Arial"/>
+          <w:b/>
+          <w:sz w:val="24"/>
+          <w:szCs w:val="24"/>
+        </w:rPr>
+      </w:pPr>
+    </w:p>
+    <w:p>
+      <w:pPr>
+        <w:spacing w:line="360" w:lineRule="auto"/>
+        <w:rPr>
+          <w:rFonts w:ascii="Arial" w:hAnsi="Arial" w:cs="Arial"/>
+          <w:b/>
+          <w:sz w:val="24"/>
+          <w:szCs w:val="24"/>
+        </w:rPr>
+      </w:pPr>
+    </w:p>
+    <w:p>
+      <w:pPr>
+        <w:spacing w:line="360" w:lineRule="auto"/>
+        <w:rPr>
+          <w:rFonts w:ascii="Arial" w:hAnsi="Arial" w:cs="Arial"/>
+          <w:b/>
+          <w:sz w:val="24"/>
+          <w:szCs w:val="24"/>
+        </w:rPr>
+      </w:pPr>
+    </w:p>
+    <w:p>
+      <w:pPr>
+        <w:spacing w:line="360" w:lineRule="auto"/>
+        <w:rPr>
+          <w:rFonts w:ascii="Arial" w:hAnsi="Arial" w:cs="Arial"/>
+          <w:b/>
+          <w:sz w:val="24"/>
+          <w:szCs w:val="24"/>
+        </w:rPr>
+      </w:pPr>
+    </w:p>
+    <w:p>
+      <w:pPr>
+        <w:spacing w:line="360" w:lineRule="auto"/>
+        <w:rPr>
+          <w:rFonts w:ascii="Arial" w:hAnsi="Arial" w:cs="Arial"/>
+          <w:b/>
+          <w:sz w:val="24"/>
+          <w:szCs w:val="24"/>
+        </w:rPr>
+      </w:pPr>
+    </w:p>
+    <w:p>
+      <w:pPr>
+        <w:spacing w:line="360" w:lineRule="auto"/>
+        <w:rPr>
+          <w:rFonts w:ascii="Arial" w:hAnsi="Arial" w:cs="Arial"/>
+          <w:b/>
+          <w:sz w:val="24"/>
+          <w:szCs w:val="24"/>
+        </w:rPr>
+      </w:pPr>
+    </w:p>
+    <w:p>
+      <w:pPr>
+        <w:spacing w:line="360" w:lineRule="auto"/>
+        <w:rPr>
+          <w:rFonts w:ascii="Arial" w:hAnsi="Arial" w:cs="Arial"/>
+          <w:b/>
+          <w:sz w:val="24"/>
+          <w:szCs w:val="24"/>
+        </w:rPr>
+      </w:pPr>
+    </w:p>
+    <w:p>
+      <w:pPr>
+        <w:spacing w:line="360" w:lineRule="auto"/>
+        <w:rPr>
+          <w:rFonts w:ascii="Arial" w:hAnsi="Arial" w:cs="Arial"/>
+          <w:b/>
+          <w:sz w:val="24"/>
+          <w:szCs w:val="24"/>
+        </w:rPr>
+      </w:pPr>
+      <w:r>
+        <w:rPr>
+          <w:rFonts w:ascii="Arial" w:hAnsi="Arial" w:cs="Arial"/>
+          <w:b/>
+          <w:sz w:val="24"/>
+          <w:szCs w:val="24"/>
+        </w:rPr>
+        <w:lastRenderedPageBreak/>
+        <w:t>INTRODUÇÃO</w:t>
       </w:r>
       <w:bookmarkStart w:id="0" w:name="_GoBack"/>
       <w:bookmarkEnd w:id="0"/>
-      <w:r>
-        <w:rPr>
-          <w:rFonts w:ascii="Arial" w:hAnsi="Arial" w:cs="Arial"/>
-          <w:spacing w:val="-2"/>
-          <w:sz w:val="24"/>
-          <w:szCs w:val="24"/>
-          <w:lang w:val="pt-PT"/>
-        </w:rPr>
-        <w:t>Grande Fortaleza – FAMETRO – tendo sido aprovada pela banca examinadora composta pelos professores abaixo:</w:t>
-      </w:r>
-    </w:p>
-    <w:p>
-      <w:pPr>
-        <w:spacing w:line="360" w:lineRule="auto"/>
-        <w:jc w:val="both"/>
-        <w:rPr>
-          <w:rFonts w:ascii="Arial" w:hAnsi="Arial" w:cs="Arial"/>
-          <w:spacing w:val="-12"/>
-          <w:sz w:val="24"/>
-          <w:szCs w:val="24"/>
-          <w:lang w:val="pt-PT"/>
-        </w:rPr>
-      </w:pPr>
-    </w:p>
-    <w:p>
-      <w:pPr>
-        <w:spacing w:line="360" w:lineRule="auto"/>
-        <w:jc w:val="center"/>
-        <w:rPr>
-          <w:rFonts w:ascii="Arial" w:hAnsi="Arial" w:cs="Arial"/>
-          <w:sz w:val="24"/>
-          <w:szCs w:val="24"/>
-        </w:rPr>
-      </w:pPr>
-    </w:p>
-    <w:p>
-      <w:pPr>
-        <w:spacing w:line="360" w:lineRule="auto"/>
-        <w:jc w:val="center"/>
-        <w:rPr>
-          <w:rFonts w:ascii="Arial" w:hAnsi="Arial" w:cs="Arial"/>
-          <w:sz w:val="24"/>
-          <w:szCs w:val="24"/>
-        </w:rPr>
-      </w:pPr>
-    </w:p>
-    <w:p>
-      <w:pPr>
-        <w:spacing w:line="360" w:lineRule="auto"/>
-        <w:jc w:val="center"/>
-        <w:rPr>
-          <w:rFonts w:ascii="Arial" w:hAnsi="Arial" w:cs="Arial"/>
-          <w:sz w:val="24"/>
-          <w:szCs w:val="24"/>
-        </w:rPr>
-      </w:pPr>
-      <w:r>
-        <w:rPr>
-          <w:rFonts w:ascii="Arial" w:hAnsi="Arial" w:cs="Arial"/>
-          <w:sz w:val="24"/>
-          <w:szCs w:val="24"/>
-        </w:rPr>
-        <w:t>BANCA EXAMINADORA</w:t>
-      </w:r>
-    </w:p>
-    <w:p>
-      <w:pPr>
-        <w:spacing w:line="360" w:lineRule="auto"/>
-        <w:jc w:val="center"/>
-        <w:rPr>
-          <w:rFonts w:ascii="Arial" w:hAnsi="Arial" w:cs="Arial"/>
-          <w:sz w:val="24"/>
-          <w:szCs w:val="24"/>
-        </w:rPr>
-      </w:pPr>
-    </w:p>
-    <w:p>
-      <w:pPr>
-        <w:spacing w:line="360" w:lineRule="auto"/>
-        <w:jc w:val="center"/>
-        <w:rPr>
-          <w:rFonts w:ascii="Arial" w:hAnsi="Arial" w:cs="Arial"/>
-          <w:sz w:val="24"/>
-          <w:szCs w:val="24"/>
-        </w:rPr>
-      </w:pPr>
-    </w:p>
-    <w:p>
-      <w:pPr>
-        <w:spacing w:line="360" w:lineRule="auto"/>
-        <w:jc w:val="center"/>
-        <w:rPr>
-          <w:rFonts w:ascii="Arial" w:hAnsi="Arial" w:cs="Arial"/>
-          <w:sz w:val="24"/>
-          <w:szCs w:val="24"/>
-        </w:rPr>
-      </w:pPr>
-      <w:r>
-        <w:rPr>
-          <w:rFonts w:ascii="Arial" w:hAnsi="Arial" w:cs="Arial"/>
-          <w:sz w:val="24"/>
-          <w:szCs w:val="24"/>
-        </w:rPr>
-        <w:t>_____________________________________________</w:t>
-      </w:r>
-    </w:p>
-    <w:p>
-      <w:pPr>
-        <w:spacing w:line="360" w:lineRule="auto"/>
-        <w:jc w:val="center"/>
-        <w:rPr>
-          <w:rFonts w:ascii="Arial" w:hAnsi="Arial" w:cs="Arial"/>
-          <w:sz w:val="24"/>
-          <w:szCs w:val="24"/>
-        </w:rPr>
-      </w:pPr>
-      <w:proofErr w:type="spellStart"/>
-      <w:r>
-        <w:rPr>
-          <w:rFonts w:ascii="Arial" w:hAnsi="Arial" w:cs="Arial"/>
-          <w:sz w:val="24"/>
-          <w:szCs w:val="24"/>
-        </w:rPr>
-        <w:t>Profº</w:t>
-      </w:r>
-      <w:proofErr w:type="spellEnd"/>
-      <w:r>
-        <w:rPr>
-          <w:rFonts w:ascii="Arial" w:hAnsi="Arial" w:cs="Arial"/>
-          <w:sz w:val="24"/>
-          <w:szCs w:val="24"/>
-        </w:rPr>
-        <w:t xml:space="preserve"> Esp. </w:t>
-      </w:r>
-    </w:p>
-    <w:p>
-      <w:pPr>
-        <w:spacing w:line="360" w:lineRule="auto"/>
-        <w:jc w:val="center"/>
-        <w:rPr>
-          <w:rFonts w:ascii="Arial" w:hAnsi="Arial" w:cs="Arial"/>
-          <w:sz w:val="24"/>
-          <w:szCs w:val="24"/>
-        </w:rPr>
-      </w:pPr>
-      <w:r>
-        <w:rPr>
-          <w:rFonts w:ascii="Arial" w:hAnsi="Arial" w:cs="Arial"/>
-          <w:sz w:val="24"/>
-          <w:szCs w:val="24"/>
-        </w:rPr>
-        <w:t>Coordenador – Faculdade Metropolitana da Grande Fortaleza</w:t>
-      </w:r>
-    </w:p>
-    <w:p>
-      <w:pPr>
-        <w:spacing w:line="360" w:lineRule="auto"/>
-        <w:jc w:val="center"/>
-        <w:rPr>
-          <w:rFonts w:ascii="Arial" w:hAnsi="Arial" w:cs="Arial"/>
-          <w:sz w:val="24"/>
-          <w:szCs w:val="24"/>
-        </w:rPr>
-      </w:pPr>
-    </w:p>
-    <w:p>
-      <w:pPr>
-        <w:spacing w:line="360" w:lineRule="auto"/>
-        <w:jc w:val="center"/>
-        <w:rPr>
-          <w:rFonts w:ascii="Arial" w:hAnsi="Arial" w:cs="Arial"/>
-          <w:sz w:val="24"/>
-          <w:szCs w:val="24"/>
-        </w:rPr>
-      </w:pPr>
-    </w:p>
-    <w:p>
-      <w:pPr>
-        <w:spacing w:line="360" w:lineRule="auto"/>
-        <w:jc w:val="center"/>
-        <w:rPr>
-          <w:rFonts w:ascii="Arial" w:hAnsi="Arial" w:cs="Arial"/>
-          <w:sz w:val="24"/>
-          <w:szCs w:val="24"/>
-        </w:rPr>
-      </w:pPr>
-      <w:r>
-        <w:rPr>
-          <w:rFonts w:ascii="Arial" w:hAnsi="Arial" w:cs="Arial"/>
-          <w:sz w:val="24"/>
-          <w:szCs w:val="24"/>
-        </w:rPr>
-        <w:t>_____________________________________________</w:t>
-      </w:r>
-    </w:p>
-    <w:p>
-      <w:pPr>
-        <w:spacing w:line="360" w:lineRule="auto"/>
-        <w:jc w:val="center"/>
-        <w:rPr>
-          <w:rFonts w:ascii="Arial" w:hAnsi="Arial" w:cs="Arial"/>
-          <w:sz w:val="24"/>
-          <w:szCs w:val="24"/>
-        </w:rPr>
-      </w:pPr>
-      <w:proofErr w:type="spellStart"/>
-      <w:r>
-        <w:rPr>
-          <w:rFonts w:ascii="Arial" w:hAnsi="Arial" w:cs="Arial"/>
-          <w:sz w:val="24"/>
-          <w:szCs w:val="24"/>
-        </w:rPr>
-        <w:t>Profº</w:t>
-      </w:r>
-      <w:proofErr w:type="spellEnd"/>
-      <w:r>
-        <w:rPr>
-          <w:rFonts w:ascii="Arial" w:hAnsi="Arial" w:cs="Arial"/>
-          <w:sz w:val="24"/>
-          <w:szCs w:val="24"/>
-        </w:rPr>
-        <w:t xml:space="preserve"> Esp. </w:t>
-      </w:r>
-    </w:p>
-    <w:p>
-      <w:pPr>
-        <w:spacing w:line="360" w:lineRule="auto"/>
-        <w:jc w:val="center"/>
-        <w:rPr>
-          <w:rFonts w:ascii="Arial" w:hAnsi="Arial" w:cs="Arial"/>
-          <w:sz w:val="24"/>
-          <w:szCs w:val="24"/>
-        </w:rPr>
-      </w:pPr>
-      <w:r>
-        <w:rPr>
-          <w:rFonts w:ascii="Arial" w:hAnsi="Arial" w:cs="Arial"/>
-          <w:sz w:val="24"/>
-          <w:szCs w:val="24"/>
-        </w:rPr>
-        <w:t>Coordenador – Faculdade Metropolitana da Grande Fortaleza</w:t>
-      </w:r>
-    </w:p>
-    <w:p>
-      <w:pPr>
-        <w:spacing w:line="360" w:lineRule="auto"/>
-        <w:jc w:val="center"/>
-        <w:rPr>
-          <w:rFonts w:ascii="Arial" w:hAnsi="Arial" w:cs="Arial"/>
-          <w:sz w:val="24"/>
-          <w:szCs w:val="24"/>
-        </w:rPr>
-      </w:pPr>
-    </w:p>
-    <w:p>
-      <w:pPr>
-        <w:spacing w:line="360" w:lineRule="auto"/>
-        <w:jc w:val="center"/>
-        <w:rPr>
-          <w:rFonts w:ascii="Arial" w:hAnsi="Arial" w:cs="Arial"/>
-          <w:sz w:val="24"/>
-          <w:szCs w:val="24"/>
-        </w:rPr>
-      </w:pPr>
-    </w:p>
-    <w:p>
-      <w:pPr>
-        <w:spacing w:line="360" w:lineRule="auto"/>
-        <w:jc w:val="center"/>
-        <w:rPr>
-          <w:rFonts w:ascii="Arial" w:hAnsi="Arial" w:cs="Arial"/>
-          <w:sz w:val="24"/>
-          <w:szCs w:val="24"/>
-        </w:rPr>
-      </w:pPr>
-      <w:r>
-        <w:rPr>
-          <w:rFonts w:ascii="Arial" w:hAnsi="Arial" w:cs="Arial"/>
-          <w:sz w:val="24"/>
-          <w:szCs w:val="24"/>
-        </w:rPr>
-        <w:t>_____________________________________________</w:t>
-      </w:r>
-    </w:p>
-    <w:p>
-      <w:pPr>
-        <w:spacing w:line="360" w:lineRule="auto"/>
-        <w:jc w:val="center"/>
-        <w:rPr>
-          <w:rFonts w:ascii="Arial" w:hAnsi="Arial" w:cs="Arial"/>
-          <w:sz w:val="24"/>
-          <w:szCs w:val="24"/>
-        </w:rPr>
-      </w:pPr>
-      <w:proofErr w:type="spellStart"/>
-      <w:r>
-        <w:rPr>
-          <w:rFonts w:ascii="Arial" w:hAnsi="Arial" w:cs="Arial"/>
-          <w:sz w:val="24"/>
-          <w:szCs w:val="24"/>
-        </w:rPr>
-        <w:t>Profº</w:t>
-      </w:r>
-      <w:proofErr w:type="spellEnd"/>
-      <w:r>
-        <w:rPr>
-          <w:rFonts w:ascii="Arial" w:hAnsi="Arial" w:cs="Arial"/>
-          <w:sz w:val="24"/>
-          <w:szCs w:val="24"/>
-        </w:rPr>
-        <w:t xml:space="preserve"> Esp. </w:t>
-      </w:r>
-    </w:p>
-    <w:p>
-      <w:pPr>
-        <w:spacing w:line="360" w:lineRule="auto"/>
-        <w:jc w:val="center"/>
-        <w:rPr>
-          <w:rFonts w:ascii="Arial" w:hAnsi="Arial" w:cs="Arial"/>
-          <w:sz w:val="24"/>
-          <w:szCs w:val="24"/>
-        </w:rPr>
-      </w:pPr>
-      <w:r>
-        <w:rPr>
-          <w:rFonts w:ascii="Arial" w:hAnsi="Arial" w:cs="Arial"/>
-          <w:sz w:val="24"/>
-          <w:szCs w:val="24"/>
-        </w:rPr>
-        <w:t>Coordenador – Faculdade Metropolitana da Grande Fortaleza</w:t>
-      </w:r>
-    </w:p>
-    <w:p>
-      <w:pPr>
-        <w:spacing w:line="360" w:lineRule="auto"/>
-        <w:rPr>
-          <w:rFonts w:ascii="Arial" w:hAnsi="Arial" w:cs="Arial"/>
-          <w:b/>
-          <w:sz w:val="24"/>
-          <w:szCs w:val="24"/>
-        </w:rPr>
-      </w:pPr>
-      <w:r>
-        <w:rPr>
-          <w:rFonts w:ascii="Arial" w:hAnsi="Arial" w:cs="Arial"/>
-          <w:b/>
-          <w:sz w:val="24"/>
-          <w:szCs w:val="24"/>
-        </w:rPr>
-        <w:lastRenderedPageBreak/>
+    </w:p>
+    <w:p>
+      <w:pPr>
+        <w:spacing w:line="360" w:lineRule="auto"/>
+        <w:rPr>
+          <w:rFonts w:ascii="Arial" w:hAnsi="Arial" w:cs="Arial"/>
+          <w:b/>
+          <w:sz w:val="24"/>
+          <w:szCs w:val="24"/>
+        </w:rPr>
+      </w:pPr>
+    </w:p>
+    <w:p>
+      <w:pPr>
+        <w:spacing w:line="360" w:lineRule="auto"/>
+        <w:rPr>
+          <w:rFonts w:ascii="Arial" w:hAnsi="Arial" w:cs="Arial"/>
+          <w:b/>
+          <w:sz w:val="24"/>
+          <w:szCs w:val="24"/>
+        </w:rPr>
+      </w:pPr>
+    </w:p>
+    <w:p>
+      <w:pPr>
+        <w:spacing w:line="360" w:lineRule="auto"/>
+        <w:rPr>
+          <w:rFonts w:ascii="Arial" w:hAnsi="Arial" w:cs="Arial"/>
+          <w:b/>
+          <w:sz w:val="24"/>
+          <w:szCs w:val="24"/>
+        </w:rPr>
+      </w:pPr>
+    </w:p>
+    <w:p>
+      <w:pPr>
+        <w:spacing w:line="360" w:lineRule="auto"/>
+        <w:rPr>
+          <w:rFonts w:ascii="Arial" w:hAnsi="Arial" w:cs="Arial"/>
+          <w:b/>
+          <w:sz w:val="24"/>
+          <w:szCs w:val="24"/>
+        </w:rPr>
+      </w:pPr>
+    </w:p>
+    <w:p>
+      <w:pPr>
+        <w:spacing w:line="360" w:lineRule="auto"/>
+        <w:rPr>
+          <w:rFonts w:ascii="Arial" w:hAnsi="Arial" w:cs="Arial"/>
+          <w:b/>
+          <w:sz w:val="24"/>
+          <w:szCs w:val="24"/>
+        </w:rPr>
+      </w:pPr>
+    </w:p>
+    <w:p>
+      <w:pPr>
+        <w:spacing w:line="360" w:lineRule="auto"/>
+        <w:rPr>
+          <w:rFonts w:ascii="Arial" w:hAnsi="Arial" w:cs="Arial"/>
+          <w:b/>
+          <w:sz w:val="24"/>
+          <w:szCs w:val="24"/>
+        </w:rPr>
+      </w:pPr>
+    </w:p>
+    <w:p>
+      <w:pPr>
+        <w:spacing w:line="360" w:lineRule="auto"/>
+        <w:rPr>
+          <w:rFonts w:ascii="Arial" w:hAnsi="Arial" w:cs="Arial"/>
+          <w:b/>
+          <w:sz w:val="24"/>
+          <w:szCs w:val="24"/>
+        </w:rPr>
+      </w:pPr>
+    </w:p>
+    <w:p>
+      <w:pPr>
+        <w:spacing w:line="360" w:lineRule="auto"/>
+        <w:rPr>
+          <w:rFonts w:ascii="Arial" w:hAnsi="Arial" w:cs="Arial"/>
+          <w:b/>
+          <w:sz w:val="24"/>
+          <w:szCs w:val="24"/>
+        </w:rPr>
+      </w:pPr>
+    </w:p>
+    <w:p>
+      <w:pPr>
+        <w:spacing w:line="360" w:lineRule="auto"/>
+        <w:rPr>
+          <w:rFonts w:ascii="Arial" w:hAnsi="Arial" w:cs="Arial"/>
+          <w:b/>
+          <w:sz w:val="24"/>
+          <w:szCs w:val="24"/>
+        </w:rPr>
+      </w:pPr>
+    </w:p>
+    <w:p>
+      <w:pPr>
+        <w:spacing w:line="360" w:lineRule="auto"/>
+        <w:rPr>
+          <w:rFonts w:ascii="Arial" w:hAnsi="Arial" w:cs="Arial"/>
+          <w:b/>
+          <w:sz w:val="24"/>
+          <w:szCs w:val="24"/>
+        </w:rPr>
+      </w:pPr>
+    </w:p>
+    <w:p>
+      <w:pPr>
+        <w:spacing w:line="360" w:lineRule="auto"/>
+        <w:rPr>
+          <w:rFonts w:ascii="Arial" w:hAnsi="Arial" w:cs="Arial"/>
+          <w:b/>
+          <w:sz w:val="24"/>
+          <w:szCs w:val="24"/>
+        </w:rPr>
+      </w:pPr>
+    </w:p>
+    <w:p>
+      <w:pPr>
+        <w:spacing w:line="360" w:lineRule="auto"/>
+        <w:rPr>
+          <w:rFonts w:ascii="Arial" w:hAnsi="Arial" w:cs="Arial"/>
+          <w:b/>
+          <w:sz w:val="24"/>
+          <w:szCs w:val="24"/>
+        </w:rPr>
+      </w:pPr>
+    </w:p>
+    <w:p>
+      <w:pPr>
+        <w:spacing w:line="360" w:lineRule="auto"/>
+        <w:rPr>
+          <w:rFonts w:ascii="Arial" w:hAnsi="Arial" w:cs="Arial"/>
+          <w:b/>
+          <w:sz w:val="24"/>
+          <w:szCs w:val="24"/>
+        </w:rPr>
+      </w:pPr>
+    </w:p>
+    <w:p>
+      <w:pPr>
+        <w:spacing w:line="360" w:lineRule="auto"/>
+        <w:rPr>
+          <w:rFonts w:ascii="Arial" w:hAnsi="Arial" w:cs="Arial"/>
+          <w:b/>
+          <w:sz w:val="24"/>
+          <w:szCs w:val="24"/>
+        </w:rPr>
+      </w:pPr>
+    </w:p>
+    <w:p>
+      <w:pPr>
+        <w:spacing w:line="360" w:lineRule="auto"/>
+        <w:rPr>
+          <w:rFonts w:ascii="Arial" w:hAnsi="Arial" w:cs="Arial"/>
+          <w:b/>
+          <w:sz w:val="24"/>
+          <w:szCs w:val="24"/>
+        </w:rPr>
+      </w:pPr>
+    </w:p>
+    <w:p>
+      <w:pPr>
+        <w:spacing w:line="360" w:lineRule="auto"/>
+        <w:rPr>
+          <w:rFonts w:ascii="Arial" w:hAnsi="Arial" w:cs="Arial"/>
+          <w:b/>
+          <w:sz w:val="24"/>
+          <w:szCs w:val="24"/>
+        </w:rPr>
+      </w:pPr>
+    </w:p>
+    <w:p>
+      <w:pPr>
+        <w:spacing w:line="360" w:lineRule="auto"/>
+        <w:rPr>
+          <w:rFonts w:ascii="Arial" w:hAnsi="Arial" w:cs="Arial"/>
+          <w:b/>
+          <w:sz w:val="24"/>
+          <w:szCs w:val="24"/>
+        </w:rPr>
+      </w:pPr>
+    </w:p>
+    <w:p>
+      <w:pPr>
+        <w:spacing w:line="360" w:lineRule="auto"/>
+        <w:rPr>
+          <w:rFonts w:ascii="Arial" w:hAnsi="Arial" w:cs="Arial"/>
+          <w:b/>
+          <w:sz w:val="24"/>
+          <w:szCs w:val="24"/>
+        </w:rPr>
+      </w:pPr>
+    </w:p>
+    <w:p>
+      <w:pPr>
+        <w:spacing w:line="360" w:lineRule="auto"/>
+        <w:rPr>
+          <w:rFonts w:ascii="Arial" w:hAnsi="Arial" w:cs="Arial"/>
+          <w:b/>
+          <w:sz w:val="24"/>
+          <w:szCs w:val="24"/>
+        </w:rPr>
+      </w:pPr>
+    </w:p>
+    <w:p>
+      <w:pPr>
+        <w:spacing w:line="360" w:lineRule="auto"/>
+        <w:rPr>
+          <w:rFonts w:ascii="Arial" w:hAnsi="Arial" w:cs="Arial"/>
+          <w:b/>
+          <w:sz w:val="24"/>
+          <w:szCs w:val="24"/>
+        </w:rPr>
+      </w:pPr>
+    </w:p>
+    <w:p>
+      <w:pPr>
+        <w:spacing w:line="360" w:lineRule="auto"/>
+        <w:rPr>
+          <w:rFonts w:ascii="Arial" w:hAnsi="Arial" w:cs="Arial"/>
+          <w:b/>
+          <w:sz w:val="24"/>
+          <w:szCs w:val="24"/>
+        </w:rPr>
+      </w:pPr>
+    </w:p>
+    <w:p>
+      <w:pPr>
+        <w:spacing w:line="360" w:lineRule="auto"/>
+        <w:rPr>
+          <w:rFonts w:ascii="Arial" w:hAnsi="Arial" w:cs="Arial"/>
+          <w:b/>
+          <w:sz w:val="24"/>
+          <w:szCs w:val="24"/>
+        </w:rPr>
+      </w:pPr>
+    </w:p>
+    <w:p>
+      <w:pPr>
+        <w:spacing w:line="360" w:lineRule="auto"/>
+        <w:rPr>
+          <w:rFonts w:ascii="Arial" w:hAnsi="Arial" w:cs="Arial"/>
+          <w:b/>
+          <w:sz w:val="24"/>
+          <w:szCs w:val="24"/>
+        </w:rPr>
+      </w:pPr>
+    </w:p>
+    <w:p>
+      <w:pPr>
+        <w:spacing w:line="360" w:lineRule="auto"/>
+        <w:rPr>
+          <w:rFonts w:ascii="Arial" w:hAnsi="Arial" w:cs="Arial"/>
+          <w:b/>
+          <w:sz w:val="24"/>
+          <w:szCs w:val="24"/>
+        </w:rPr>
+      </w:pPr>
+    </w:p>
+    <w:p>
+      <w:pPr>
+        <w:spacing w:line="360" w:lineRule="auto"/>
+        <w:rPr>
+          <w:rFonts w:ascii="Arial" w:hAnsi="Arial" w:cs="Arial"/>
+          <w:b/>
+          <w:sz w:val="24"/>
+          <w:szCs w:val="24"/>
+        </w:rPr>
+      </w:pPr>
+    </w:p>
+    <w:p>
+      <w:pPr>
+        <w:spacing w:line="360" w:lineRule="auto"/>
+        <w:rPr>
+          <w:rFonts w:ascii="Arial" w:hAnsi="Arial" w:cs="Arial"/>
+          <w:b/>
+          <w:sz w:val="24"/>
+          <w:szCs w:val="24"/>
+        </w:rPr>
+      </w:pPr>
+    </w:p>
+    <w:p>
+      <w:pPr>
+        <w:spacing w:line="360" w:lineRule="auto"/>
+        <w:rPr>
+          <w:rFonts w:ascii="Arial" w:hAnsi="Arial" w:cs="Arial"/>
+          <w:b/>
+          <w:sz w:val="24"/>
+          <w:szCs w:val="24"/>
+        </w:rPr>
+      </w:pPr>
+      <w:r>
+        <w:rPr>
+          <w:rFonts w:ascii="Arial" w:hAnsi="Arial" w:cs="Arial"/>
+          <w:b/>
+          <w:sz w:val="24"/>
+          <w:szCs w:val="24"/>
+        </w:rPr>
         <w:t>SUMÁRIO</w:t>
       </w:r>
       <w:r>
@@ -1883,6 +3716,7 @@
           <w:sz w:val="24"/>
           <w:szCs w:val="24"/>
         </w:rPr>
+        <w:lastRenderedPageBreak/>
         <w:t>5</w:t>
       </w:r>
       <w:r>
@@ -2387,7 +4221,6 @@
           <w:sz w:val="24"/>
           <w:szCs w:val="24"/>
         </w:rPr>
-        <w:lastRenderedPageBreak/>
         <w:t xml:space="preserve">1. </w:t>
       </w:r>
       <w:r>
@@ -2454,7 +4287,16 @@
           <w:sz w:val="24"/>
           <w:szCs w:val="24"/>
         </w:rPr>
-        <w:t xml:space="preserve"> tecnológica da informática, incluindo acesso ilegal (acesso não autorizado), interceptação ilegal (por meio de uso de técnicas de transmissão não públicas de dados de computador para, dentro ou fora do sistema computadores), obstrução de dados (danos a dados do computador), interferência nos sistemas (interferência nos sistemas de computadores quanto a entrada de dados, transmissão, pagamentos, </w:t>
+        <w:t xml:space="preserve"> tecnológica da informática, incluindo acesso ilegal (acesso não autorizado), interceptação ilegal (por meio de uso de técnicas de transmissão não públicas de dados de computador para, dentro ou fora do sistema computadores), obstrução de dados (danos a dados do computador), interferência nos </w:t>
+      </w:r>
+      <w:r>
+        <w:rPr>
+          <w:rFonts w:ascii="Arial" w:hAnsi="Arial" w:cs="Arial"/>
+          <w:sz w:val="24"/>
+          <w:szCs w:val="24"/>
+        </w:rPr>
+        <w:lastRenderedPageBreak/>
+        <w:t xml:space="preserve">sistemas (interferência nos sistemas de computadores quanto a entrada de dados, transmissão, pagamentos, </w:t>
       </w:r>
       <w:proofErr w:type="spellStart"/>
       <w:r>
@@ -2784,68 +4626,68 @@
         <w:rPr>
           <w:rFonts w:ascii="Arial" w:hAnsi="Arial" w:cs="Arial"/>
         </w:rPr>
-        <w:t xml:space="preserve">Quem navega pela internet pode, algum dia, encontrar uma situação e não saber como agir. Pedofilia, espionagem, roubo de identidade, exploração e </w:t>
+        <w:t>Quem navega pela internet pode, algum dia, encontrar uma situação e não saber como agir. Pedofilia, espionagem, roubo de identidade, exploração e pornografia infantil, racismo...</w:t>
+      </w:r>
+      <w:r>
+        <w:rPr>
+          <w:rFonts w:ascii="Arial" w:hAnsi="Arial" w:cs="Arial"/>
+        </w:rPr>
+        <w:t xml:space="preserve">. </w:t>
+      </w:r>
+      <w:r>
+        <w:rPr>
+          <w:rFonts w:ascii="Arial" w:hAnsi="Arial" w:cs="Arial"/>
+        </w:rPr>
+        <w:t xml:space="preserve">Todos são crimes </w:t>
+      </w:r>
+      <w:r>
+        <w:rPr>
+          <w:rFonts w:ascii="Arial" w:hAnsi="Arial" w:cs="Arial"/>
+        </w:rPr>
+        <w:t>de internet</w:t>
+      </w:r>
+      <w:r>
+        <w:rPr>
+          <w:rFonts w:ascii="Arial" w:hAnsi="Arial" w:cs="Arial"/>
+        </w:rPr>
+        <w:t xml:space="preserve"> e por isso devem ser denunciados. Mas como fazer isso?</w:t>
+      </w:r>
+      <w:r>
+        <w:rPr>
+          <w:rFonts w:ascii="Arial" w:hAnsi="Arial" w:cs="Arial"/>
+        </w:rPr>
+        <w:t xml:space="preserve"> O site </w:t>
+      </w:r>
+      <w:proofErr w:type="spellStart"/>
+      <w:r>
+        <w:rPr>
+          <w:rStyle w:val="Forte"/>
+          <w:rFonts w:ascii="Arial" w:hAnsi="Arial" w:cs="Arial"/>
+          <w:b w:val="0"/>
+        </w:rPr>
+        <w:t>Safernet</w:t>
+      </w:r>
+      <w:proofErr w:type="spellEnd"/>
+      <w:r>
+        <w:rPr>
+          <w:rStyle w:val="Forte"/>
+          <w:rFonts w:ascii="Arial" w:hAnsi="Arial" w:cs="Arial"/>
+          <w:b w:val="0"/>
+        </w:rPr>
+        <w:t xml:space="preserve"> Brasil</w:t>
+      </w:r>
+      <w:r>
+        <w:rPr>
+          <w:rFonts w:ascii="Arial" w:hAnsi="Arial" w:cs="Arial"/>
+        </w:rPr>
+        <w:t xml:space="preserve"> recebe denúncias e encaminha às autoridades competentes. Para isso você deve entrar no site e clicar no botão vermelho ‘Crimes na Internet? Denuncie’. Na próxima página você poderá tipificar o crime e enviar o link da página. Ao clicar em cada crime, uma pequena explicação sobre para esclarecer e para que a denúncia seja feita corretamente. Se o </w:t>
       </w:r>
       <w:r>
         <w:rPr>
           <w:rFonts w:ascii="Arial" w:hAnsi="Arial" w:cs="Arial"/>
         </w:rPr>
         <w:lastRenderedPageBreak/>
-        <w:t>pornografia infantil, racismo...</w:t>
-      </w:r>
-      <w:r>
-        <w:rPr>
-          <w:rFonts w:ascii="Arial" w:hAnsi="Arial" w:cs="Arial"/>
-        </w:rPr>
-        <w:t xml:space="preserve">. </w:t>
-      </w:r>
-      <w:r>
-        <w:rPr>
-          <w:rFonts w:ascii="Arial" w:hAnsi="Arial" w:cs="Arial"/>
-        </w:rPr>
-        <w:t xml:space="preserve">Todos são crimes </w:t>
-      </w:r>
-      <w:r>
-        <w:rPr>
-          <w:rFonts w:ascii="Arial" w:hAnsi="Arial" w:cs="Arial"/>
-        </w:rPr>
-        <w:t>de internet</w:t>
-      </w:r>
-      <w:r>
-        <w:rPr>
-          <w:rFonts w:ascii="Arial" w:hAnsi="Arial" w:cs="Arial"/>
-        </w:rPr>
-        <w:t xml:space="preserve"> e por isso devem ser denunciados. Mas como fazer isso?</w:t>
-      </w:r>
-      <w:r>
-        <w:rPr>
-          <w:rFonts w:ascii="Arial" w:hAnsi="Arial" w:cs="Arial"/>
-        </w:rPr>
-        <w:t xml:space="preserve"> O site </w:t>
-      </w:r>
-      <w:proofErr w:type="spellStart"/>
-      <w:r>
-        <w:rPr>
-          <w:rStyle w:val="Forte"/>
-          <w:rFonts w:ascii="Arial" w:hAnsi="Arial" w:cs="Arial"/>
-          <w:b w:val="0"/>
-        </w:rPr>
-        <w:t>Safernet</w:t>
-      </w:r>
-      <w:proofErr w:type="spellEnd"/>
-      <w:r>
-        <w:rPr>
-          <w:rStyle w:val="Forte"/>
-          <w:rFonts w:ascii="Arial" w:hAnsi="Arial" w:cs="Arial"/>
-          <w:b w:val="0"/>
-        </w:rPr>
-        <w:t xml:space="preserve"> Brasil</w:t>
-      </w:r>
-      <w:r>
-        <w:rPr>
-          <w:rFonts w:ascii="Arial" w:hAnsi="Arial" w:cs="Arial"/>
-        </w:rPr>
-        <w:t> recebe denúncias e encaminha às autoridades competentes. Para isso você deve entrar no site e clicar no botão vermelho ‘Crimes na Internet? Denuncie’. Na próxima página você poderá tipificar o crime e enviar o link da página. Ao clicar em cada crime, uma pequena explicação sobre para esclarecer e para que a denúncia seja feita corretamente. Se o conteúdo enviado for mesmo crime, a equipe do site elabora um relatório que será enviado ao Ministério Público Federal e à Polícia Federal.</w:t>
+        <w:t>conteúdo enviado for mesmo crime, a equipe do site elabora um relatório que será enviado ao Ministério Público Federal e à Polícia Federal.</w:t>
       </w:r>
     </w:p>
     <w:p>
@@ -3094,6 +4936,7 @@
           <w:sz w:val="24"/>
           <w:szCs w:val="24"/>
         </w:rPr>
+        <w:lastRenderedPageBreak/>
         <w:t>5</w:t>
       </w:r>
       <w:r>
@@ -3489,6 +5332,7 @@
           <w:sz w:val="24"/>
           <w:szCs w:val="24"/>
         </w:rPr>
+        <w:lastRenderedPageBreak/>
         <w:t xml:space="preserve">Esta pesquisa configura-se como um estudo de artigo, no direito penal brasileiro </w:t>
       </w:r>
       <w:proofErr w:type="spellStart"/>
@@ -3901,6 +5745,7 @@
           <w:sz w:val="24"/>
           <w:szCs w:val="24"/>
         </w:rPr>
+        <w:lastRenderedPageBreak/>
         <w:t>8</w:t>
       </w:r>
       <w:r>
@@ -5670,7 +7515,7 @@
       <w:rPr>
         <w:noProof/>
       </w:rPr>
-      <w:t>3</w:t>
+      <w:t>6</w:t>
     </w:r>
     <w:r>
       <w:fldChar w:fldCharType="end"/>
@@ -6698,6 +8543,29 @@
       <w:szCs w:val="16"/>
     </w:rPr>
   </w:style>
+  <w:style w:type="paragraph" w:customStyle="1" w:styleId="frase">
+    <w:name w:val="frase"/>
+    <w:basedOn w:val="Normal"/>
+    <w:rsid w:val="004D6305"/>
+    <w:pPr>
+      <w:spacing w:before="100" w:beforeAutospacing="1" w:after="100" w:afterAutospacing="1"/>
+    </w:pPr>
+    <w:rPr>
+      <w:sz w:val="24"/>
+      <w:szCs w:val="24"/>
+    </w:rPr>
+  </w:style>
+  <w:style w:type="character" w:customStyle="1" w:styleId="autor">
+    <w:name w:val="autor"/>
+    <w:basedOn w:val="Fontepargpadro"/>
+    <w:rsid w:val="004D6305"/>
+  </w:style>
+  <w:style w:type="paragraph" w:styleId="SemEspaamento">
+    <w:name w:val="No Spacing"/>
+    <w:uiPriority w:val="1"/>
+    <w:qFormat/>
+    <w:rsid w:val="004D6305"/>
+  </w:style>
 </w:styles>
 </file>
 
@@ -6967,7 +8835,7 @@
 </file>
 
 <file path=customXml/itemProps1.xml><?xml version="1.0" encoding="utf-8"?>
-<ds:datastoreItem xmlns:ds="http://schemas.openxmlformats.org/officeDocument/2006/customXml" ds:itemID="{9E789279-0E1F-40A5-9DFB-FF47E5EA9A82}">
+<ds:datastoreItem xmlns:ds="http://schemas.openxmlformats.org/officeDocument/2006/customXml" ds:itemID="{1B6E3889-940B-4EAE-86AA-CC8E801731AB}">
   <ds:schemaRefs>
     <ds:schemaRef ds:uri="http://schemas.openxmlformats.org/officeDocument/2006/bibliography"/>
   </ds:schemaRefs>

</xml_diff>

<commit_message>
Inseridos novos artigos + iniciação da introdução
</commit_message>
<xml_diff>
--- a/TCC.docx
+++ b/TCC.docx
@@ -400,27 +400,7 @@
           <w:sz w:val="24"/>
           <w:szCs w:val="24"/>
         </w:rPr>
-        <w:t xml:space="preserve">Uma abordagem unificada de Interface-Homem-Máquina com </w:t>
-      </w:r>
-      <w:proofErr w:type="spellStart"/>
-      <w:r>
-        <w:rPr>
-          <w:rFonts w:ascii="Arial" w:hAnsi="Arial" w:cs="Arial"/>
-          <w:b/>
-          <w:sz w:val="24"/>
-          <w:szCs w:val="24"/>
-        </w:rPr>
-        <w:t>Machine</w:t>
-      </w:r>
-      <w:proofErr w:type="spellEnd"/>
-      <w:r>
-        <w:rPr>
-          <w:rFonts w:ascii="Arial" w:hAnsi="Arial" w:cs="Arial"/>
-          <w:b/>
-          <w:sz w:val="24"/>
-          <w:szCs w:val="24"/>
-        </w:rPr>
-        <w:t xml:space="preserve"> Learning</w:t>
+        <w:t>Uma abordagem unificada de Interface-Homem-Máquina com Machine Learning</w:t>
       </w:r>
     </w:p>
     <w:p>
@@ -803,27 +783,7 @@
           <w:sz w:val="24"/>
           <w:szCs w:val="24"/>
         </w:rPr>
-        <w:t xml:space="preserve">FILTRAGEM COLABORATIVA DE SISTEMA DE RECOMENDAÇÃO COM ÊNFASE EM USER EXPERIENCE – Uma abordagem unificada de Interface-Homem-Máquina com </w:t>
-      </w:r>
-      <w:proofErr w:type="spellStart"/>
-      <w:r>
-        <w:rPr>
-          <w:rFonts w:ascii="Arial" w:hAnsi="Arial" w:cs="Arial"/>
-          <w:b/>
-          <w:sz w:val="24"/>
-          <w:szCs w:val="24"/>
-        </w:rPr>
-        <w:t>Machine</w:t>
-      </w:r>
-      <w:proofErr w:type="spellEnd"/>
-      <w:r>
-        <w:rPr>
-          <w:rFonts w:ascii="Arial" w:hAnsi="Arial" w:cs="Arial"/>
-          <w:b/>
-          <w:sz w:val="24"/>
-          <w:szCs w:val="24"/>
-        </w:rPr>
-        <w:t xml:space="preserve"> Learning</w:t>
+        <w:t>FILTRAGEM COLABORATIVA DE SISTEMA DE RECOMENDAÇÃO COM ÊNFASE EM USER EXPERIENCE – Uma abordagem unificada de Interface-Homem-Máquina com Machine Learning</w:t>
       </w:r>
     </w:p>
     <w:p>
@@ -904,7 +864,47 @@
           <w:szCs w:val="24"/>
           <w:lang w:val="pt-PT"/>
         </w:rPr>
-        <w:t>Artigo científico apresentado ao curso de Sistema de Informação da Faculdade Metropolitana da Grande Fortaleza – FAMETRO – como requisito para obtenção do grau de bacharel, sob a orientação do profº Dr. Nauber Gois</w:t>
+        <w:t xml:space="preserve">Artigo científico apresentado ao curso de Sistema de Informação da Faculdade Metropolitana da Grande Fortaleza – FAMETRO – como requisito para obtenção do grau de bacharel, sob a orientação do profº </w:t>
+      </w:r>
+      <w:r>
+        <w:rPr>
+          <w:rFonts w:ascii="Arial" w:hAnsi="Arial" w:cs="Arial"/>
+          <w:spacing w:val="-2"/>
+          <w:sz w:val="24"/>
+          <w:szCs w:val="24"/>
+          <w:lang w:val="pt-PT"/>
+        </w:rPr>
+        <w:t xml:space="preserve">Francisco </w:t>
+      </w:r>
+      <w:r>
+        <w:rPr>
+          <w:rFonts w:ascii="Arial" w:hAnsi="Arial" w:cs="Arial"/>
+          <w:spacing w:val="-2"/>
+          <w:sz w:val="24"/>
+          <w:szCs w:val="24"/>
+          <w:lang w:val="pt-PT"/>
+        </w:rPr>
+        <w:t>Nauber</w:t>
+      </w:r>
+      <w:r>
+        <w:rPr>
+          <w:rFonts w:ascii="Arial" w:hAnsi="Arial" w:cs="Arial"/>
+          <w:spacing w:val="-2"/>
+          <w:sz w:val="24"/>
+          <w:szCs w:val="24"/>
+          <w:lang w:val="pt-PT"/>
+        </w:rPr>
+        <w:t xml:space="preserve"> Bernardo</w:t>
+      </w:r>
+      <w:r>
+        <w:rPr>
+          <w:rFonts w:ascii="Arial" w:hAnsi="Arial" w:cs="Arial"/>
+          <w:spacing w:val="-2"/>
+          <w:sz w:val="24"/>
+          <w:szCs w:val="24"/>
+          <w:lang w:val="pt-PT"/>
+        </w:rPr>
+        <w:t xml:space="preserve"> Gois</w:t>
       </w:r>
     </w:p>
     <w:p>
@@ -1233,27 +1233,7 @@
           <w:sz w:val="24"/>
           <w:szCs w:val="24"/>
         </w:rPr>
-        <w:t xml:space="preserve">FILTRAGEM COLABORATIVA DE SISTEMA DE RECOMENDAÇÃO COM ÊNFASE EM USER EXPERIENCE – Uma abordagem unificada de Interface-Homem-Máquina com </w:t>
-      </w:r>
-      <w:proofErr w:type="spellStart"/>
-      <w:r>
-        <w:rPr>
-          <w:rFonts w:ascii="Arial" w:hAnsi="Arial" w:cs="Arial"/>
-          <w:b/>
-          <w:sz w:val="24"/>
-          <w:szCs w:val="24"/>
-        </w:rPr>
-        <w:t>Machine</w:t>
-      </w:r>
-      <w:proofErr w:type="spellEnd"/>
-      <w:r>
-        <w:rPr>
-          <w:rFonts w:ascii="Arial" w:hAnsi="Arial" w:cs="Arial"/>
-          <w:b/>
-          <w:sz w:val="24"/>
-          <w:szCs w:val="24"/>
-        </w:rPr>
-        <w:t xml:space="preserve"> Learning</w:t>
+        <w:t>FILTRAGEM COLABORATIVA DE SISTEMA DE RECOMENDAÇÃO COM ÊNFASE EM USER EXPERIENCE – Uma abordagem unificada de Interface-Homem-Máquina com Machine Learning</w:t>
       </w:r>
     </w:p>
     <w:p>
@@ -1405,23 +1385,13 @@
           <w:szCs w:val="24"/>
         </w:rPr>
       </w:pPr>
-      <w:proofErr w:type="spellStart"/>
-      <w:r>
-        <w:rPr>
-          <w:rFonts w:ascii="Arial" w:hAnsi="Arial" w:cs="Arial"/>
-          <w:sz w:val="24"/>
-          <w:szCs w:val="24"/>
-        </w:rPr>
-        <w:t>Profº</w:t>
-      </w:r>
-      <w:proofErr w:type="spellEnd"/>
-      <w:r>
-        <w:rPr>
-          <w:rFonts w:ascii="Arial" w:hAnsi="Arial" w:cs="Arial"/>
-          <w:sz w:val="24"/>
-          <w:szCs w:val="24"/>
-        </w:rPr>
-        <w:t xml:space="preserve"> Esp. </w:t>
+      <w:r>
+        <w:rPr>
+          <w:rFonts w:ascii="Arial" w:hAnsi="Arial" w:cs="Arial"/>
+          <w:sz w:val="24"/>
+          <w:szCs w:val="24"/>
+        </w:rPr>
+        <w:t xml:space="preserve">Profº Esp. </w:t>
       </w:r>
     </w:p>
     <w:p>
@@ -1494,23 +1464,13 @@
           <w:szCs w:val="24"/>
         </w:rPr>
       </w:pPr>
-      <w:proofErr w:type="spellStart"/>
-      <w:r>
-        <w:rPr>
-          <w:rFonts w:ascii="Arial" w:hAnsi="Arial" w:cs="Arial"/>
-          <w:sz w:val="24"/>
-          <w:szCs w:val="24"/>
-        </w:rPr>
-        <w:t>Profº</w:t>
-      </w:r>
-      <w:proofErr w:type="spellEnd"/>
-      <w:r>
-        <w:rPr>
-          <w:rFonts w:ascii="Arial" w:hAnsi="Arial" w:cs="Arial"/>
-          <w:sz w:val="24"/>
-          <w:szCs w:val="24"/>
-        </w:rPr>
-        <w:t xml:space="preserve"> Esp. </w:t>
+      <w:r>
+        <w:rPr>
+          <w:rFonts w:ascii="Arial" w:hAnsi="Arial" w:cs="Arial"/>
+          <w:sz w:val="24"/>
+          <w:szCs w:val="24"/>
+        </w:rPr>
+        <w:t xml:space="preserve">Profº Esp. </w:t>
       </w:r>
     </w:p>
     <w:p>
@@ -1583,23 +1543,13 @@
           <w:szCs w:val="24"/>
         </w:rPr>
       </w:pPr>
-      <w:proofErr w:type="spellStart"/>
-      <w:r>
-        <w:rPr>
-          <w:rFonts w:ascii="Arial" w:hAnsi="Arial" w:cs="Arial"/>
-          <w:sz w:val="24"/>
-          <w:szCs w:val="24"/>
-        </w:rPr>
-        <w:t>Profº</w:t>
-      </w:r>
-      <w:proofErr w:type="spellEnd"/>
-      <w:r>
-        <w:rPr>
-          <w:rFonts w:ascii="Arial" w:hAnsi="Arial" w:cs="Arial"/>
-          <w:sz w:val="24"/>
-          <w:szCs w:val="24"/>
-        </w:rPr>
-        <w:t xml:space="preserve"> Esp. </w:t>
+      <w:r>
+        <w:rPr>
+          <w:rFonts w:ascii="Arial" w:hAnsi="Arial" w:cs="Arial"/>
+          <w:sz w:val="24"/>
+          <w:szCs w:val="24"/>
+        </w:rPr>
+        <w:t xml:space="preserve">Profº Esp. </w:t>
       </w:r>
     </w:p>
     <w:p>
@@ -1851,51 +1801,23 @@
           <w:sz w:val="24"/>
           <w:szCs w:val="24"/>
         </w:rPr>
-        <w:t xml:space="preserve"> e todos os professores do Curso de Sistema de Informação da </w:t>
-      </w:r>
-      <w:proofErr w:type="spellStart"/>
-      <w:r>
-        <w:rPr>
-          <w:rFonts w:ascii="Arial" w:hAnsi="Arial" w:cs="Arial"/>
-          <w:sz w:val="24"/>
-          <w:szCs w:val="24"/>
-        </w:rPr>
-        <w:t>Fametro</w:t>
-      </w:r>
-      <w:proofErr w:type="spellEnd"/>
-      <w:r>
-        <w:rPr>
-          <w:rFonts w:ascii="Arial" w:hAnsi="Arial" w:cs="Arial"/>
-          <w:sz w:val="24"/>
-          <w:szCs w:val="24"/>
-        </w:rPr>
-        <w:t xml:space="preserve">, em </w:t>
-      </w:r>
-      <w:r>
-        <w:rPr>
-          <w:rFonts w:ascii="Arial" w:hAnsi="Arial" w:cs="Arial"/>
-          <w:sz w:val="24"/>
-          <w:szCs w:val="24"/>
-        </w:rPr>
-        <w:t xml:space="preserve">especial ao Doutorando </w:t>
-      </w:r>
-      <w:proofErr w:type="spellStart"/>
-      <w:r>
-        <w:rPr>
-          <w:rFonts w:ascii="Arial" w:hAnsi="Arial" w:cs="Arial"/>
-          <w:sz w:val="24"/>
-          <w:szCs w:val="24"/>
-        </w:rPr>
-        <w:t>Nauber</w:t>
-      </w:r>
-      <w:proofErr w:type="spellEnd"/>
-      <w:r>
-        <w:rPr>
-          <w:rFonts w:ascii="Arial" w:hAnsi="Arial" w:cs="Arial"/>
-          <w:sz w:val="24"/>
-          <w:szCs w:val="24"/>
-        </w:rPr>
-        <w:t xml:space="preserve"> Góis, pelo convívio, pelo apoio, pela compreensão e pela amizade.</w:t>
+        <w:t xml:space="preserve"> e todos os professores do Curso de Sistema de Informação da Fametro, em </w:t>
+      </w:r>
+      <w:r>
+        <w:rPr>
+          <w:rFonts w:ascii="Arial" w:hAnsi="Arial" w:cs="Arial"/>
+          <w:sz w:val="24"/>
+          <w:szCs w:val="24"/>
+        </w:rPr>
+        <w:t>especial ao Doutorando Nauber Go</w:t>
+      </w:r>
+      <w:r>
+        <w:rPr>
+          <w:rFonts w:ascii="Arial" w:hAnsi="Arial" w:cs="Arial"/>
+          <w:sz w:val="24"/>
+          <w:szCs w:val="24"/>
+        </w:rPr>
+        <w:t>is, pelo convívio, pelo apoio, pela compreensão e pela amizade.</w:t>
       </w:r>
     </w:p>
     <w:p>
@@ -2497,7 +2419,16 @@
           <w:sz w:val="24"/>
           <w:szCs w:val="24"/>
         </w:rPr>
-        <w:t>Eu Acredito, que ás vezes são as pessoas que ninguém espera nada que fazem as coisas que ninguém consegue imaginar.</w:t>
+        <w:t>O melhor resultado acontece quando todos em um grupo fazem o melhor por si próprios e pelo grupo</w:t>
+      </w:r>
+      <w:r>
+        <w:rPr>
+          <w:rFonts w:ascii="Arial" w:hAnsi="Arial" w:cs="Arial"/>
+          <w:color w:val="333333"/>
+          <w:sz w:val="24"/>
+          <w:szCs w:val="24"/>
+        </w:rPr>
+        <w:t>.</w:t>
       </w:r>
     </w:p>
     <w:p>
@@ -2543,7 +2474,7 @@
           <w:sz w:val="24"/>
           <w:szCs w:val="24"/>
         </w:rPr>
-        <w:t>Alan Turing</w:t>
+        <w:t>John Nash</w:t>
       </w:r>
     </w:p>
     <w:p>
@@ -2775,25 +2706,14 @@
           <w:szCs w:val="24"/>
         </w:rPr>
       </w:pPr>
-      <w:proofErr w:type="spellStart"/>
-      <w:r>
-        <w:rPr>
-          <w:rFonts w:ascii="Arial" w:hAnsi="Arial" w:cs="Arial"/>
-          <w:b/>
-          <w:sz w:val="24"/>
-          <w:szCs w:val="24"/>
-        </w:rPr>
-        <w:t>Antonio</w:t>
-      </w:r>
-      <w:proofErr w:type="spellEnd"/>
-      <w:r>
-        <w:rPr>
-          <w:rFonts w:ascii="Arial" w:hAnsi="Arial" w:cs="Arial"/>
-          <w:b/>
-          <w:sz w:val="24"/>
-          <w:szCs w:val="24"/>
-        </w:rPr>
-        <w:t xml:space="preserve"> Jackson dos Santos Passos</w:t>
+      <w:r>
+        <w:rPr>
+          <w:rFonts w:ascii="Arial" w:hAnsi="Arial" w:cs="Arial"/>
+          <w:b/>
+          <w:sz w:val="24"/>
+          <w:szCs w:val="24"/>
+        </w:rPr>
+        <w:t>Antonio Jackson dos Santos Passos</w:t>
       </w:r>
       <w:r>
         <w:rPr>
@@ -3147,30 +3067,231 @@
         <w:lastRenderedPageBreak/>
         <w:t>INTRODUÇÃO</w:t>
       </w:r>
+    </w:p>
+    <w:p>
+      <w:pPr>
+        <w:pStyle w:val="SemEspaamento"/>
+        <w:spacing w:line="360" w:lineRule="auto"/>
+        <w:jc w:val="both"/>
+        <w:rPr>
+          <w:rFonts w:ascii="Arial" w:hAnsi="Arial" w:cs="Arial"/>
+          <w:sz w:val="24"/>
+          <w:szCs w:val="24"/>
+        </w:rPr>
+      </w:pPr>
+    </w:p>
+    <w:p>
+      <w:pPr>
+        <w:pStyle w:val="SemEspaamento"/>
+        <w:spacing w:line="360" w:lineRule="auto"/>
+        <w:ind w:firstLine="851"/>
+        <w:jc w:val="both"/>
+        <w:rPr>
+          <w:rFonts w:ascii="Arial" w:hAnsi="Arial" w:cs="Arial"/>
+          <w:sz w:val="24"/>
+          <w:szCs w:val="24"/>
+        </w:rPr>
+      </w:pPr>
+      <w:r>
+        <w:rPr>
+          <w:rFonts w:ascii="Arial" w:hAnsi="Arial" w:cs="Arial"/>
+          <w:sz w:val="24"/>
+          <w:szCs w:val="24"/>
+        </w:rPr>
+        <w:t>O surgimento da rede mundial dos computadores, ou internet, deu-se n</w:t>
+      </w:r>
+      <w:r>
+        <w:rPr>
+          <w:rFonts w:ascii="Arial" w:hAnsi="Arial" w:cs="Arial"/>
+          <w:sz w:val="24"/>
+          <w:szCs w:val="24"/>
+        </w:rPr>
+        <w:t>a década de 1960 </w:t>
+      </w:r>
+      <w:r>
+        <w:rPr>
+          <w:rFonts w:ascii="Arial" w:hAnsi="Arial" w:cs="Arial"/>
+          <w:sz w:val="24"/>
+          <w:szCs w:val="24"/>
+        </w:rPr>
+        <w:t xml:space="preserve">a partir de pesquisas militares no auge da Guerra Fria. </w:t>
+      </w:r>
+      <w:r>
+        <w:rPr>
+          <w:rFonts w:ascii="Arial" w:hAnsi="Arial" w:cs="Arial"/>
+          <w:sz w:val="24"/>
+          <w:szCs w:val="24"/>
+        </w:rPr>
+        <w:t>Desde então a velocidade com qual as tecnologias avançaram permitiram o início da era da informação, porém pode-se afirmar que já vivemos a nova evoluç</w:t>
+      </w:r>
+      <w:r>
+        <w:rPr>
+          <w:rFonts w:ascii="Arial" w:hAnsi="Arial" w:cs="Arial"/>
+          <w:sz w:val="24"/>
+          <w:szCs w:val="24"/>
+        </w:rPr>
+        <w:t xml:space="preserve">ão, denominada da era da recomendação, onde pessoas encontram </w:t>
+      </w:r>
+      <w:r>
+        <w:rPr>
+          <w:rFonts w:ascii="Arial" w:hAnsi="Arial" w:cs="Arial"/>
+          <w:sz w:val="24"/>
+          <w:szCs w:val="24"/>
+        </w:rPr>
+        <w:t>uma diversidade muito grande de opções</w:t>
+      </w:r>
+      <w:r>
+        <w:rPr>
+          <w:rFonts w:ascii="Arial" w:hAnsi="Arial" w:cs="Arial"/>
+          <w:sz w:val="24"/>
+          <w:szCs w:val="24"/>
+        </w:rPr>
+        <w:t xml:space="preserve"> em buscas na internet</w:t>
+      </w:r>
+      <w:r>
+        <w:rPr>
+          <w:rFonts w:ascii="Arial" w:hAnsi="Arial" w:cs="Arial"/>
+          <w:sz w:val="24"/>
+          <w:szCs w:val="24"/>
+        </w:rPr>
+        <w:t xml:space="preserve">. </w:t>
+      </w:r>
+      <w:r>
+        <w:rPr>
+          <w:rFonts w:ascii="Arial" w:hAnsi="Arial" w:cs="Arial"/>
+          <w:sz w:val="24"/>
+          <w:szCs w:val="24"/>
+        </w:rPr>
+        <w:t>Nessa era em que o tempo é cada vez mais precioso, todos nós buscamos otimizar o tempo de nossas atividades cotidianas, e todos os dias somos apresentados a informações pertinentes ou não para nossas vidas</w:t>
+      </w:r>
+      <w:r>
+        <w:rPr>
+          <w:rFonts w:ascii="Arial" w:hAnsi="Arial" w:cs="Arial"/>
+          <w:sz w:val="24"/>
+          <w:szCs w:val="24"/>
+        </w:rPr>
+        <w:t xml:space="preserve">. </w:t>
+      </w:r>
+      <w:r>
+        <w:rPr>
+          <w:rFonts w:ascii="Arial" w:hAnsi="Arial" w:cs="Arial"/>
+          <w:sz w:val="24"/>
+          <w:szCs w:val="24"/>
+        </w:rPr>
+        <w:t xml:space="preserve">A problematização no </w:t>
+      </w:r>
+      <w:r>
+        <w:rPr>
+          <w:rFonts w:ascii="Arial" w:hAnsi="Arial" w:cs="Arial"/>
+          <w:sz w:val="24"/>
+          <w:szCs w:val="24"/>
+        </w:rPr>
+        <w:t xml:space="preserve">momento refere-se a como </w:t>
+      </w:r>
+      <w:r>
+        <w:rPr>
+          <w:rFonts w:ascii="Arial" w:hAnsi="Arial" w:cs="Arial"/>
+          <w:sz w:val="24"/>
+          <w:szCs w:val="24"/>
+        </w:rPr>
+        <w:t>ajudar as pessoas a viverem melhor, economizando tempo e elevando o nível de satisfação da experiência do usuário no acesso a sistemas da internet.</w:t>
+      </w:r>
+    </w:p>
+    <w:p>
+      <w:pPr>
+        <w:pStyle w:val="SemEspaamento"/>
+        <w:spacing w:line="360" w:lineRule="auto"/>
+        <w:ind w:firstLine="709"/>
+        <w:jc w:val="both"/>
+        <w:rPr>
+          <w:rFonts w:ascii="Arial" w:hAnsi="Arial" w:cs="Arial"/>
+          <w:b/>
+          <w:sz w:val="24"/>
+          <w:szCs w:val="24"/>
+        </w:rPr>
+      </w:pPr>
+      <w:r>
+        <w:rPr>
+          <w:rFonts w:ascii="Arial" w:hAnsi="Arial" w:cs="Arial"/>
+          <w:sz w:val="24"/>
+          <w:szCs w:val="24"/>
+        </w:rPr>
+        <w:t>Em uma definição sim</w:t>
+      </w:r>
+      <w:r>
+        <w:rPr>
+          <w:rFonts w:ascii="Arial" w:hAnsi="Arial" w:cs="Arial"/>
+          <w:sz w:val="24"/>
+          <w:szCs w:val="24"/>
+        </w:rPr>
+        <w:t xml:space="preserve">plista Sistemas de Recomendação, </w:t>
+      </w:r>
+      <w:r>
+        <w:rPr>
+          <w:rFonts w:ascii="Arial" w:hAnsi="Arial" w:cs="Arial"/>
+          <w:sz w:val="24"/>
+          <w:szCs w:val="24"/>
+        </w:rPr>
+        <w:t>são sistemas cujo objetivo é auxiliar no processo social de fornecer sugestões personalizadas de forma automática (total ou parcial) de itens de acordo com o interesse particular d</w:t>
+      </w:r>
+      <w:r>
+        <w:rPr>
+          <w:rFonts w:ascii="Arial" w:hAnsi="Arial" w:cs="Arial"/>
+          <w:sz w:val="24"/>
+          <w:szCs w:val="24"/>
+        </w:rPr>
+        <w:t>e um usuário. As técnicas são: (1</w:t>
+      </w:r>
+      <w:r>
+        <w:rPr>
+          <w:rFonts w:ascii="Arial" w:hAnsi="Arial" w:cs="Arial"/>
+          <w:sz w:val="24"/>
+          <w:szCs w:val="24"/>
+        </w:rPr>
+        <w:t>) baseadas em conteúdo, que utilizam a correlação entre o perfil do usuá</w:t>
+      </w:r>
+      <w:r>
+        <w:rPr>
+          <w:rFonts w:ascii="Arial" w:hAnsi="Arial" w:cs="Arial"/>
+          <w:sz w:val="24"/>
+          <w:szCs w:val="24"/>
+        </w:rPr>
+        <w:t>rio e os itens recomendados. (2</w:t>
+      </w:r>
+      <w:r>
+        <w:rPr>
+          <w:rFonts w:ascii="Arial" w:hAnsi="Arial" w:cs="Arial"/>
+          <w:sz w:val="24"/>
+          <w:szCs w:val="24"/>
+        </w:rPr>
+        <w:t>) baseadas na filtragem colaborativa que utilizam a correlação entre perfis de usuários diferentes e entre ite</w:t>
+      </w:r>
+      <w:r>
+        <w:rPr>
+          <w:rFonts w:ascii="Arial" w:hAnsi="Arial" w:cs="Arial"/>
+          <w:sz w:val="24"/>
+          <w:szCs w:val="24"/>
+        </w:rPr>
+        <w:t>ns da mesma classe, por fim (3</w:t>
+      </w:r>
+      <w:r>
+        <w:rPr>
+          <w:rFonts w:ascii="Arial" w:hAnsi="Arial" w:cs="Arial"/>
+          <w:sz w:val="24"/>
+          <w:szCs w:val="24"/>
+        </w:rPr>
+        <w:t>) as híbridas que levam em consideração tanto a correlação entre perfis de usuários diferentes e correlação entre usurários e itens. A utilização de SR tem sido uma abordagem eficiente para reduzir o esforço do usuário em encontrar informações de seu interes</w:t>
+      </w:r>
+      <w:r>
+        <w:rPr>
+          <w:rFonts w:ascii="Arial" w:hAnsi="Arial" w:cs="Arial"/>
+          <w:sz w:val="24"/>
+          <w:szCs w:val="24"/>
+        </w:rPr>
+        <w:t>se.</w:t>
+      </w:r>
       <w:bookmarkStart w:id="0" w:name="_GoBack"/>
       <w:bookmarkEnd w:id="0"/>
-    </w:p>
-    <w:p>
-      <w:pPr>
-        <w:spacing w:line="360" w:lineRule="auto"/>
-        <w:rPr>
-          <w:rFonts w:ascii="Arial" w:hAnsi="Arial" w:cs="Arial"/>
-          <w:b/>
-          <w:sz w:val="24"/>
-          <w:szCs w:val="24"/>
-        </w:rPr>
-      </w:pPr>
-    </w:p>
-    <w:p>
-      <w:pPr>
-        <w:spacing w:line="360" w:lineRule="auto"/>
-        <w:rPr>
-          <w:rFonts w:ascii="Arial" w:hAnsi="Arial" w:cs="Arial"/>
-          <w:b/>
-          <w:sz w:val="24"/>
-          <w:szCs w:val="24"/>
-        </w:rPr>
-      </w:pPr>
     </w:p>
     <w:p>
       <w:pPr>
@@ -3716,7 +3837,6 @@
           <w:sz w:val="24"/>
           <w:szCs w:val="24"/>
         </w:rPr>
-        <w:lastRenderedPageBreak/>
         <w:t>5</w:t>
       </w:r>
       <w:r>
@@ -4059,6 +4179,7 @@
           <w:sz w:val="24"/>
           <w:szCs w:val="24"/>
         </w:rPr>
+        <w:lastRenderedPageBreak/>
         <w:br/>
       </w:r>
     </w:p>
@@ -4269,70 +4390,7 @@
           <w:sz w:val="24"/>
           <w:szCs w:val="24"/>
         </w:rPr>
-        <w:t xml:space="preserve">rimes informáticos podem ser definidos como toda a atividade criminal que envolva o uso da </w:t>
-      </w:r>
-      <w:proofErr w:type="spellStart"/>
-      <w:r>
-        <w:rPr>
-          <w:rFonts w:ascii="Arial" w:hAnsi="Arial" w:cs="Arial"/>
-          <w:sz w:val="24"/>
-          <w:szCs w:val="24"/>
-        </w:rPr>
-        <w:t>infra-estrutura</w:t>
-      </w:r>
-      <w:proofErr w:type="spellEnd"/>
-      <w:r>
-        <w:rPr>
-          <w:rFonts w:ascii="Arial" w:hAnsi="Arial" w:cs="Arial"/>
-          <w:sz w:val="24"/>
-          <w:szCs w:val="24"/>
-        </w:rPr>
-        <w:t xml:space="preserve"> tecnológica da informática, incluindo acesso ilegal (acesso não autorizado), interceptação ilegal (por meio de uso de técnicas de transmissão não públicas de dados de computador para, dentro ou fora do sistema computadores), obstrução de dados (danos a dados do computador), interferência nos </w:t>
-      </w:r>
-      <w:r>
-        <w:rPr>
-          <w:rFonts w:ascii="Arial" w:hAnsi="Arial" w:cs="Arial"/>
-          <w:sz w:val="24"/>
-          <w:szCs w:val="24"/>
-        </w:rPr>
-        <w:lastRenderedPageBreak/>
-        <w:t xml:space="preserve">sistemas (interferência nos sistemas de computadores quanto a entrada de dados, transmissão, pagamentos, </w:t>
-      </w:r>
-      <w:proofErr w:type="spellStart"/>
-      <w:r>
-        <w:rPr>
-          <w:rFonts w:ascii="Arial" w:hAnsi="Arial" w:cs="Arial"/>
-          <w:sz w:val="24"/>
-          <w:szCs w:val="24"/>
-        </w:rPr>
-        <w:t>deteriorização</w:t>
-      </w:r>
-      <w:proofErr w:type="spellEnd"/>
-      <w:r>
-        <w:rPr>
-          <w:rFonts w:ascii="Arial" w:hAnsi="Arial" w:cs="Arial"/>
-          <w:sz w:val="24"/>
-          <w:szCs w:val="24"/>
-        </w:rPr>
-        <w:t xml:space="preserve">, alteração ou supressão de dados de computador), uso indevido de equipamentos, falsificação de </w:t>
-      </w:r>
-      <w:proofErr w:type="spellStart"/>
-      <w:r>
-        <w:rPr>
-          <w:rFonts w:ascii="Arial" w:hAnsi="Arial" w:cs="Arial"/>
-          <w:sz w:val="24"/>
-          <w:szCs w:val="24"/>
-        </w:rPr>
-        <w:t>IPs</w:t>
-      </w:r>
-      <w:proofErr w:type="spellEnd"/>
-      <w:r>
-        <w:rPr>
-          <w:rFonts w:ascii="Arial" w:hAnsi="Arial" w:cs="Arial"/>
-          <w:sz w:val="24"/>
-          <w:szCs w:val="24"/>
-        </w:rPr>
-        <w:t xml:space="preserve"> e fraude eletrônica.</w:t>
+        <w:t>rimes informáticos podem ser definidos como toda a atividade criminal que envolva o uso da infra-estrutura tecnológica da informática, incluindo acesso ilegal (acesso não autorizado), interceptação ilegal (por meio de uso de técnicas de transmissão não públicas de dados de computador para, dentro ou fora do sistema computadores), obstrução de dados (danos a dados do computador), interferência nos sistemas (interferência nos sistemas de computadores quanto a entrada de dados, transmissão, pagamentos, deteriorização, alteração ou supressão de dados de computador), uso indevido de equipamentos, falsificação de IPs e fraude eletrônica.</w:t>
       </w:r>
       <w:r>
         <w:rPr>
@@ -4411,25 +4469,7 @@
           <w:sz w:val="24"/>
           <w:szCs w:val="24"/>
         </w:rPr>
-        <w:t xml:space="preserve"> ficamos </w:t>
-      </w:r>
-      <w:proofErr w:type="spellStart"/>
-      <w:r>
-        <w:rPr>
-          <w:rFonts w:ascii="Arial" w:hAnsi="Arial" w:cs="Arial"/>
-          <w:sz w:val="24"/>
-          <w:szCs w:val="24"/>
-        </w:rPr>
-        <w:t>vulneravel</w:t>
-      </w:r>
-      <w:proofErr w:type="spellEnd"/>
-      <w:r>
-        <w:rPr>
-          <w:rFonts w:ascii="Arial" w:hAnsi="Arial" w:cs="Arial"/>
-          <w:sz w:val="24"/>
-          <w:szCs w:val="24"/>
-        </w:rPr>
-        <w:t xml:space="preserve"> a esses crimes, podemos perceber as mudanç</w:t>
+        <w:t xml:space="preserve"> ficamos vulneravel a esses crimes, podemos perceber as mudanç</w:t>
       </w:r>
       <w:r>
         <w:rPr>
@@ -4469,25 +4509,7 @@
           <w:sz w:val="24"/>
           <w:szCs w:val="24"/>
         </w:rPr>
-        <w:t xml:space="preserve">Quais são as principais </w:t>
-      </w:r>
-      <w:proofErr w:type="spellStart"/>
-      <w:r>
-        <w:rPr>
-          <w:rFonts w:ascii="Arial" w:hAnsi="Arial" w:cs="Arial"/>
-          <w:sz w:val="24"/>
-          <w:szCs w:val="24"/>
-        </w:rPr>
-        <w:t>vitimas</w:t>
-      </w:r>
-      <w:proofErr w:type="spellEnd"/>
-      <w:r>
-        <w:rPr>
-          <w:rFonts w:ascii="Arial" w:hAnsi="Arial" w:cs="Arial"/>
-          <w:sz w:val="24"/>
-          <w:szCs w:val="24"/>
-        </w:rPr>
-        <w:t xml:space="preserve"> de crimes de informática</w:t>
+        <w:t>Quais são as principais vitimas de crimes de informática</w:t>
       </w:r>
       <w:r>
         <w:rPr>
@@ -4503,25 +4525,7 @@
           <w:sz w:val="24"/>
           <w:szCs w:val="24"/>
         </w:rPr>
-        <w:t xml:space="preserve"> quando for </w:t>
-      </w:r>
-      <w:proofErr w:type="spellStart"/>
-      <w:r>
-        <w:rPr>
-          <w:rFonts w:ascii="Arial" w:hAnsi="Arial" w:cs="Arial"/>
-          <w:sz w:val="24"/>
-          <w:szCs w:val="24"/>
-        </w:rPr>
-        <w:t>vitima</w:t>
-      </w:r>
-      <w:proofErr w:type="spellEnd"/>
-      <w:r>
-        <w:rPr>
-          <w:rFonts w:ascii="Arial" w:hAnsi="Arial" w:cs="Arial"/>
-          <w:sz w:val="24"/>
-          <w:szCs w:val="24"/>
-        </w:rPr>
-        <w:t xml:space="preserve"> de um crime na internet</w:t>
+        <w:t xml:space="preserve"> quando for vitima de um crime na internet</w:t>
       </w:r>
       <w:r>
         <w:rPr>
@@ -4537,7 +4541,16 @@
           <w:sz w:val="24"/>
           <w:szCs w:val="24"/>
         </w:rPr>
-        <w:t xml:space="preserve"> Além disso, o Brasil é um país onde não se tem uma Legislação definida e que abrange, de forma objetiva e geral, os diversos tipos de crimes cibernéticos que ocorrem no dia a dia e que aparecem nos jornais, televisão, rádio e revistas. Como consequência disso, o crescimento do comércio e mercado virtual fica prejudicado por não existir uma grande segurança para os usuários contra esses crimes informáticos.</w:t>
+        <w:t xml:space="preserve"> Além disso, o Brasil é um país onde não se tem uma Legislação definida e que abrange, de forma objetiva e geral, os diversos tipos de crimes </w:t>
+      </w:r>
+      <w:r>
+        <w:rPr>
+          <w:rFonts w:ascii="Arial" w:hAnsi="Arial" w:cs="Arial"/>
+          <w:sz w:val="24"/>
+          <w:szCs w:val="24"/>
+        </w:rPr>
+        <w:lastRenderedPageBreak/>
+        <w:t>cibernéticos que ocorrem no dia a dia e que aparecem nos jornais, televisão, rádio e revistas. Como consequência disso, o crescimento do comércio e mercado virtual fica prejudicado por não existir uma grande segurança para os usuários contra esses crimes informáticos.</w:t>
       </w:r>
     </w:p>
     <w:p>
@@ -4658,36 +4671,19 @@
         </w:rPr>
         <w:t xml:space="preserve"> O site </w:t>
       </w:r>
-      <w:proofErr w:type="spellStart"/>
       <w:r>
         <w:rPr>
           <w:rStyle w:val="Forte"/>
           <w:rFonts w:ascii="Arial" w:hAnsi="Arial" w:cs="Arial"/>
           <w:b w:val="0"/>
         </w:rPr>
-        <w:t>Safernet</w:t>
-      </w:r>
-      <w:proofErr w:type="spellEnd"/>
-      <w:r>
-        <w:rPr>
-          <w:rStyle w:val="Forte"/>
-          <w:rFonts w:ascii="Arial" w:hAnsi="Arial" w:cs="Arial"/>
-          <w:b w:val="0"/>
-        </w:rPr>
-        <w:t xml:space="preserve"> Brasil</w:t>
-      </w:r>
-      <w:r>
-        <w:rPr>
-          <w:rFonts w:ascii="Arial" w:hAnsi="Arial" w:cs="Arial"/>
-        </w:rPr>
-        <w:t xml:space="preserve"> recebe denúncias e encaminha às autoridades competentes. Para isso você deve entrar no site e clicar no botão vermelho ‘Crimes na Internet? Denuncie’. Na próxima página você poderá tipificar o crime e enviar o link da página. Ao clicar em cada crime, uma pequena explicação sobre para esclarecer e para que a denúncia seja feita corretamente. Se o </w:t>
-      </w:r>
-      <w:r>
-        <w:rPr>
-          <w:rFonts w:ascii="Arial" w:hAnsi="Arial" w:cs="Arial"/>
-        </w:rPr>
-        <w:lastRenderedPageBreak/>
-        <w:t>conteúdo enviado for mesmo crime, a equipe do site elabora um relatório que será enviado ao Ministério Público Federal e à Polícia Federal.</w:t>
+        <w:t>Safernet Brasil</w:t>
+      </w:r>
+      <w:r>
+        <w:rPr>
+          <w:rFonts w:ascii="Arial" w:hAnsi="Arial" w:cs="Arial"/>
+        </w:rPr>
+        <w:t> recebe denúncias e encaminha às autoridades competentes. Para isso você deve entrar no site e clicar no botão vermelho ‘Crimes na Internet? Denuncie’. Na próxima página você poderá tipificar o crime e enviar o link da página. Ao clicar em cada crime, uma pequena explicação sobre para esclarecer e para que a denúncia seja feita corretamente. Se o conteúdo enviado for mesmo crime, a equipe do site elabora um relatório que será enviado ao Ministério Público Federal e à Polícia Federal.</w:t>
       </w:r>
     </w:p>
     <w:p>
@@ -4755,7 +4751,16 @@
           <w:sz w:val="24"/>
           <w:szCs w:val="24"/>
         </w:rPr>
-        <w:t>Com a propagação volumosa de computadores, a proteção à privacidade tornou-se fator de preocupação para as pessoas. Como garantir a segurança das informações, para arquivos de dados de bancos, hospitais, empresas, etc. Segundo DAVID E. THOMPSON e DESMOND R. BERWICK10 consideram que nos últimos cinco anos, houve uma crescente preocupação da comunidade com o abuso e a apropriação de informações eletrônicas e o uso de computadores para cometer crimes. A tendência do não uso de documentos de papel está tendo um enorme impacto na natureza de crimes tradicionais como, o roubo, a fraude e a falsificação. A introdução do dinheiro eletrônico, compras on-line e acesso a sistemas de computadores privados, trarão formas de crimes eletrônicos que irão requerer regulamentação e controle legislativo. A disponibilidade de computadores e a confiança da comunidade no sistema de informações são um valioso recurso para organizações e indivíduos potencializarem o uso dos computadores nos crimes que envolvem fraude, pornografia, drogas, pedofilia, direitos autorais, e espionagem.</w:t>
+        <w:t xml:space="preserve">Com a propagação volumosa de computadores, a proteção à privacidade tornou-se fator de preocupação para as pessoas. Como garantir a segurança das informações, para arquivos de dados de bancos, hospitais, empresas, etc. Segundo DAVID E. THOMPSON e DESMOND R. BERWICK10 consideram que nos últimos cinco anos, houve uma crescente preocupação da comunidade com o abuso e a apropriação de informações eletrônicas e o uso de computadores para cometer </w:t>
+      </w:r>
+      <w:r>
+        <w:rPr>
+          <w:rFonts w:ascii="Arial" w:hAnsi="Arial" w:cs="Arial"/>
+          <w:sz w:val="24"/>
+          <w:szCs w:val="24"/>
+        </w:rPr>
+        <w:lastRenderedPageBreak/>
+        <w:t>crimes. A tendência do não uso de documentos de papel está tendo um enorme impacto na natureza de crimes tradicionais como, o roubo, a fraude e a falsificação. A introdução do dinheiro eletrônico, compras on-line e acesso a sistemas de computadores privados, trarão formas de crimes eletrônicos que irão requerer regulamentação e controle legislativo. A disponibilidade de computadores e a confiança da comunidade no sistema de informações são um valioso recurso para organizações e indivíduos potencializarem o uso dos computadores nos crimes que envolvem fraude, pornografia, drogas, pedofilia, direitos autorais, e espionagem.</w:t>
       </w:r>
       <w:r>
         <w:rPr>
@@ -4786,43 +4791,7 @@
           <w:sz w:val="24"/>
           <w:szCs w:val="24"/>
         </w:rPr>
-        <w:t xml:space="preserve">Assim WANDERSON CASTILHO, fala como </w:t>
-      </w:r>
-      <w:proofErr w:type="spellStart"/>
-      <w:r>
-        <w:rPr>
-          <w:rFonts w:ascii="Arial" w:hAnsi="Arial" w:cs="Arial"/>
-          <w:sz w:val="24"/>
-          <w:szCs w:val="24"/>
-        </w:rPr>
-        <w:t>reveter</w:t>
-      </w:r>
-      <w:proofErr w:type="spellEnd"/>
-      <w:r>
-        <w:rPr>
-          <w:rFonts w:ascii="Arial" w:hAnsi="Arial" w:cs="Arial"/>
-          <w:sz w:val="24"/>
-          <w:szCs w:val="24"/>
-        </w:rPr>
-        <w:t xml:space="preserve"> esse quadro dos crimes de internet. É preciso entender que somos 86 milhões de usuários de internet no Brasil e que, a cada ano, 10 milhões de novos usuários iniciam suas atividades no mundo virtual. Mundialmente esse número é maior ainda. Proporcionalmente, os crimes tendem a aumentar. </w:t>
-      </w:r>
-      <w:proofErr w:type="spellStart"/>
-      <w:r>
-        <w:rPr>
-          <w:rFonts w:ascii="Arial" w:hAnsi="Arial" w:cs="Arial"/>
-          <w:sz w:val="24"/>
-          <w:szCs w:val="24"/>
-        </w:rPr>
-        <w:t>Porem</w:t>
-      </w:r>
-      <w:proofErr w:type="spellEnd"/>
-      <w:r>
-        <w:rPr>
-          <w:rFonts w:ascii="Arial" w:hAnsi="Arial" w:cs="Arial"/>
-          <w:sz w:val="24"/>
-          <w:szCs w:val="24"/>
-        </w:rPr>
-        <w:t>, está cada vez mais difícil invadir sistemas e os hackers precisam cada vez mais se aperfeiçoar em novas técnicas de ataque.</w:t>
+        <w:t>Assim WANDERSON CASTILHO, fala como reveter esse quadro dos crimes de internet. É preciso entender que somos 86 milhões de usuários de internet no Brasil e que, a cada ano, 10 milhões de novos usuários iniciam suas atividades no mundo virtual. Mundialmente esse número é maior ainda. Proporcionalmente, os crimes tendem a aumentar. Porem, está cada vez mais difícil invadir sistemas e os hackers precisam cada vez mais se aperfeiçoar em novas técnicas de ataque.</w:t>
       </w:r>
     </w:p>
     <w:p>
@@ -4936,7 +4905,6 @@
           <w:sz w:val="24"/>
           <w:szCs w:val="24"/>
         </w:rPr>
-        <w:lastRenderedPageBreak/>
         <w:t>5</w:t>
       </w:r>
       <w:r>
@@ -5079,23 +5047,13 @@
           <w:szCs w:val="24"/>
         </w:rPr>
       </w:pPr>
-      <w:proofErr w:type="gramStart"/>
-      <w:r>
-        <w:rPr>
-          <w:rFonts w:ascii="Arial" w:hAnsi="Arial" w:cs="Arial"/>
-          <w:sz w:val="24"/>
-          <w:szCs w:val="24"/>
-        </w:rPr>
-        <w:t>informatizado</w:t>
-      </w:r>
-      <w:proofErr w:type="gramEnd"/>
-      <w:r>
-        <w:rPr>
-          <w:rFonts w:ascii="Arial" w:hAnsi="Arial" w:cs="Arial"/>
-          <w:sz w:val="24"/>
-          <w:szCs w:val="24"/>
-        </w:rPr>
-        <w:t>, abordando exemplos de práticas vulneráveis à hackers e cracker da rede.</w:t>
+      <w:r>
+        <w:rPr>
+          <w:rFonts w:ascii="Arial" w:hAnsi="Arial" w:cs="Arial"/>
+          <w:sz w:val="24"/>
+          <w:szCs w:val="24"/>
+        </w:rPr>
+        <w:t>informatizado, abordando exemplos de práticas vulneráveis à hackers e cracker da rede.</w:t>
       </w:r>
     </w:p>
     <w:p>
@@ -5156,25 +5114,8 @@
           <w:sz w:val="24"/>
           <w:szCs w:val="24"/>
         </w:rPr>
-        <w:t xml:space="preserve">Na lei de </w:t>
-      </w:r>
-      <w:proofErr w:type="spellStart"/>
-      <w:r>
-        <w:rPr>
-          <w:rFonts w:ascii="Arial" w:hAnsi="Arial" w:cs="Arial"/>
-          <w:sz w:val="24"/>
-          <w:szCs w:val="24"/>
-        </w:rPr>
-        <w:t>Lóren</w:t>
-      </w:r>
-      <w:proofErr w:type="spellEnd"/>
-      <w:r>
-        <w:rPr>
-          <w:rFonts w:ascii="Arial" w:hAnsi="Arial" w:cs="Arial"/>
-          <w:sz w:val="24"/>
-          <w:szCs w:val="24"/>
-        </w:rPr>
-        <w:t xml:space="preserve"> Pinto Ferreira, O uso da tecnologia da informação tem contribuído para o desenvolvimento sociocultural, porém, juntamente com o avanço, surgem usuários que se utilizam desses sistemas para cometer atos ilícitos e, em vez de usarem para uma forma de ajuda e crescimento no avanço da tecnologia, acabam usando para condutas transgressoras de princípios morais e éticos bem como crimes já tipificados e nova modalidade de crimes também acompanharam a evolução de modo que o anonimato da rede mundial de computadores e à falta de tipificação de tais crimes facilitassem o cometimento desses ilícitos, trazendo uma modalidade de crime virtual que aumenta consideravelmente principalmente no Brasil.</w:t>
+        <w:lastRenderedPageBreak/>
+        <w:t>Na lei de Lóren Pinto Ferreira, O uso da tecnologia da informação tem contribuído para o desenvolvimento sociocultural, porém, juntamente com o avanço, surgem usuários que se utilizam desses sistemas para cometer atos ilícitos e, em vez de usarem para uma forma de ajuda e crescimento no avanço da tecnologia, acabam usando para condutas transgressoras de princípios morais e éticos bem como crimes já tipificados e nova modalidade de crimes também acompanharam a evolução de modo que o anonimato da rede mundial de computadores e à falta de tipificação de tais crimes facilitassem o cometimento desses ilícitos, trazendo uma modalidade de crime virtual que aumenta consideravelmente principalmente no Brasil.</w:t>
       </w:r>
     </w:p>
     <w:p>
@@ -5332,26 +5273,7 @@
           <w:sz w:val="24"/>
           <w:szCs w:val="24"/>
         </w:rPr>
-        <w:lastRenderedPageBreak/>
-        <w:t xml:space="preserve">Esta pesquisa configura-se como um estudo de artigo, no direito penal brasileiro </w:t>
-      </w:r>
-      <w:proofErr w:type="spellStart"/>
-      <w:r>
-        <w:rPr>
-          <w:rFonts w:ascii="Arial" w:hAnsi="Arial" w:cs="Arial"/>
-          <w:sz w:val="24"/>
-          <w:szCs w:val="24"/>
-        </w:rPr>
-        <w:t>Lorén</w:t>
-      </w:r>
-      <w:proofErr w:type="spellEnd"/>
-      <w:r>
-        <w:rPr>
-          <w:rFonts w:ascii="Arial" w:hAnsi="Arial" w:cs="Arial"/>
-          <w:sz w:val="24"/>
-          <w:szCs w:val="24"/>
-        </w:rPr>
-        <w:t xml:space="preserve"> Pinto Ferreira. O estudo de artigo é conceituado a partir da unidade de análise, pode ser uma agência, uma instituição, uma comunidade, uma sala de aula, dentre outros. Vale lembrar que, podem ser investigados um ou vários fatos específicos, porém para não comprometermos a qualidade do exame. </w:t>
+        <w:t xml:space="preserve">Esta pesquisa configura-se como um estudo de artigo, no direito penal brasileiro Lorén Pinto Ferreira. O estudo de artigo é conceituado a partir da unidade de análise, pode ser uma agência, uma instituição, uma comunidade, uma sala de aula, dentre outros. Vale lembrar que, podem ser investigados um ou vários fatos específicos, porém para não comprometermos a qualidade do exame. </w:t>
       </w:r>
     </w:p>
     <w:p>
@@ -5514,7 +5436,16 @@
           <w:sz w:val="24"/>
           <w:szCs w:val="24"/>
         </w:rPr>
-        <w:t xml:space="preserve">Segundo o IPDI (Instituto de Peritos em Tecnologias Digitais e Telecomunicações), pessoas que usam a informática para roubar identidades podem responder por estelionato, furto mediante fraude, intercepção de dados, quebra de sigilo bancário e formação de quadrilha. </w:t>
+        <w:t xml:space="preserve">Segundo o IPDI (Instituto de Peritos em Tecnologias Digitais e Telecomunicações), pessoas </w:t>
+      </w:r>
+      <w:r>
+        <w:rPr>
+          <w:rFonts w:ascii="Arial" w:hAnsi="Arial" w:cs="Arial"/>
+          <w:sz w:val="24"/>
+          <w:szCs w:val="24"/>
+        </w:rPr>
+        <w:lastRenderedPageBreak/>
+        <w:t xml:space="preserve">que usam a informática para roubar identidades podem responder por estelionato, furto mediante fraude, intercepção de dados, quebra de sigilo bancário e formação de quadrilha. </w:t>
       </w:r>
     </w:p>
     <w:p>
@@ -5597,155 +5528,136 @@
           <w:sz w:val="24"/>
           <w:szCs w:val="24"/>
         </w:rPr>
-        <w:t xml:space="preserve">Transferência de informações sigilosas de uma empresa para o concorrente. A tecnologia facilita este tipo de ação, já que um funcionário pode copiar em um pen drive, </w:t>
-      </w:r>
-      <w:proofErr w:type="spellStart"/>
-      <w:r>
-        <w:rPr>
-          <w:rFonts w:ascii="Arial" w:hAnsi="Arial" w:cs="Arial"/>
-          <w:sz w:val="24"/>
-          <w:szCs w:val="24"/>
-        </w:rPr>
-        <w:t>hd</w:t>
-      </w:r>
-      <w:proofErr w:type="spellEnd"/>
-      <w:r>
-        <w:rPr>
-          <w:rFonts w:ascii="Arial" w:hAnsi="Arial" w:cs="Arial"/>
-          <w:sz w:val="24"/>
-          <w:szCs w:val="24"/>
-        </w:rPr>
-        <w:t xml:space="preserve"> externo... e usufruir dessas informações.</w:t>
-      </w:r>
-    </w:p>
-    <w:p>
-      <w:pPr>
-        <w:spacing w:line="360" w:lineRule="auto"/>
-        <w:rPr>
-          <w:rFonts w:ascii="Arial" w:hAnsi="Arial" w:cs="Arial"/>
-          <w:b/>
-          <w:sz w:val="24"/>
-          <w:szCs w:val="24"/>
-        </w:rPr>
-      </w:pPr>
-    </w:p>
-    <w:p>
-      <w:pPr>
-        <w:spacing w:line="360" w:lineRule="auto"/>
-        <w:rPr>
-          <w:rFonts w:ascii="Arial" w:hAnsi="Arial" w:cs="Arial"/>
-          <w:b/>
-          <w:sz w:val="24"/>
-          <w:szCs w:val="24"/>
-        </w:rPr>
-      </w:pPr>
-    </w:p>
-    <w:p>
-      <w:pPr>
-        <w:spacing w:line="360" w:lineRule="auto"/>
-        <w:rPr>
-          <w:rFonts w:ascii="Arial" w:hAnsi="Arial" w:cs="Arial"/>
-          <w:b/>
-          <w:sz w:val="24"/>
-          <w:szCs w:val="24"/>
-        </w:rPr>
-      </w:pPr>
-    </w:p>
-    <w:p>
-      <w:pPr>
-        <w:spacing w:line="360" w:lineRule="auto"/>
-        <w:rPr>
-          <w:rFonts w:ascii="Arial" w:hAnsi="Arial" w:cs="Arial"/>
-          <w:b/>
-          <w:sz w:val="24"/>
-          <w:szCs w:val="24"/>
-        </w:rPr>
-      </w:pPr>
-    </w:p>
-    <w:p>
-      <w:pPr>
-        <w:spacing w:line="360" w:lineRule="auto"/>
-        <w:rPr>
-          <w:rFonts w:ascii="Arial" w:hAnsi="Arial" w:cs="Arial"/>
-          <w:b/>
-          <w:sz w:val="24"/>
-          <w:szCs w:val="24"/>
-        </w:rPr>
-      </w:pPr>
-    </w:p>
-    <w:p>
-      <w:pPr>
-        <w:spacing w:line="360" w:lineRule="auto"/>
-        <w:rPr>
-          <w:rFonts w:ascii="Arial" w:hAnsi="Arial" w:cs="Arial"/>
-          <w:b/>
-          <w:sz w:val="24"/>
-          <w:szCs w:val="24"/>
-        </w:rPr>
-      </w:pPr>
-    </w:p>
-    <w:p>
-      <w:pPr>
-        <w:spacing w:line="360" w:lineRule="auto"/>
-        <w:rPr>
-          <w:rFonts w:ascii="Arial" w:hAnsi="Arial" w:cs="Arial"/>
-          <w:b/>
-          <w:sz w:val="24"/>
-          <w:szCs w:val="24"/>
-        </w:rPr>
-      </w:pPr>
-    </w:p>
-    <w:p>
-      <w:pPr>
-        <w:spacing w:line="360" w:lineRule="auto"/>
-        <w:rPr>
-          <w:rFonts w:ascii="Arial" w:hAnsi="Arial" w:cs="Arial"/>
-          <w:b/>
-          <w:sz w:val="24"/>
-          <w:szCs w:val="24"/>
-        </w:rPr>
-      </w:pPr>
-    </w:p>
-    <w:p>
-      <w:pPr>
-        <w:spacing w:line="360" w:lineRule="auto"/>
-        <w:rPr>
-          <w:rFonts w:ascii="Arial" w:hAnsi="Arial" w:cs="Arial"/>
-          <w:b/>
-          <w:sz w:val="24"/>
-          <w:szCs w:val="24"/>
-        </w:rPr>
-      </w:pPr>
-    </w:p>
-    <w:p>
-      <w:pPr>
-        <w:spacing w:line="360" w:lineRule="auto"/>
-        <w:rPr>
-          <w:rFonts w:ascii="Arial" w:hAnsi="Arial" w:cs="Arial"/>
-          <w:b/>
-          <w:sz w:val="24"/>
-          <w:szCs w:val="24"/>
-        </w:rPr>
-      </w:pPr>
-    </w:p>
-    <w:p>
-      <w:pPr>
-        <w:spacing w:line="360" w:lineRule="auto"/>
-        <w:rPr>
-          <w:rFonts w:ascii="Arial" w:hAnsi="Arial" w:cs="Arial"/>
-          <w:b/>
-          <w:sz w:val="24"/>
-          <w:szCs w:val="24"/>
-        </w:rPr>
-      </w:pPr>
-      <w:r>
-        <w:rPr>
-          <w:rFonts w:ascii="Arial" w:hAnsi="Arial" w:cs="Arial"/>
-          <w:b/>
-          <w:sz w:val="24"/>
-          <w:szCs w:val="24"/>
-        </w:rPr>
-        <w:lastRenderedPageBreak/>
+        <w:t>Transferência de informações sigilosas de uma empresa para o concorrente. A tecnologia facilita este tipo de ação, já que um funcionário pode copiar em um pen drive, hd externo... e usufruir dessas informações.</w:t>
+      </w:r>
+    </w:p>
+    <w:p>
+      <w:pPr>
+        <w:spacing w:line="360" w:lineRule="auto"/>
+        <w:rPr>
+          <w:rFonts w:ascii="Arial" w:hAnsi="Arial" w:cs="Arial"/>
+          <w:b/>
+          <w:sz w:val="24"/>
+          <w:szCs w:val="24"/>
+        </w:rPr>
+      </w:pPr>
+    </w:p>
+    <w:p>
+      <w:pPr>
+        <w:spacing w:line="360" w:lineRule="auto"/>
+        <w:rPr>
+          <w:rFonts w:ascii="Arial" w:hAnsi="Arial" w:cs="Arial"/>
+          <w:b/>
+          <w:sz w:val="24"/>
+          <w:szCs w:val="24"/>
+        </w:rPr>
+      </w:pPr>
+    </w:p>
+    <w:p>
+      <w:pPr>
+        <w:spacing w:line="360" w:lineRule="auto"/>
+        <w:rPr>
+          <w:rFonts w:ascii="Arial" w:hAnsi="Arial" w:cs="Arial"/>
+          <w:b/>
+          <w:sz w:val="24"/>
+          <w:szCs w:val="24"/>
+        </w:rPr>
+      </w:pPr>
+    </w:p>
+    <w:p>
+      <w:pPr>
+        <w:spacing w:line="360" w:lineRule="auto"/>
+        <w:rPr>
+          <w:rFonts w:ascii="Arial" w:hAnsi="Arial" w:cs="Arial"/>
+          <w:b/>
+          <w:sz w:val="24"/>
+          <w:szCs w:val="24"/>
+        </w:rPr>
+      </w:pPr>
+    </w:p>
+    <w:p>
+      <w:pPr>
+        <w:spacing w:line="360" w:lineRule="auto"/>
+        <w:rPr>
+          <w:rFonts w:ascii="Arial" w:hAnsi="Arial" w:cs="Arial"/>
+          <w:b/>
+          <w:sz w:val="24"/>
+          <w:szCs w:val="24"/>
+        </w:rPr>
+      </w:pPr>
+    </w:p>
+    <w:p>
+      <w:pPr>
+        <w:spacing w:line="360" w:lineRule="auto"/>
+        <w:rPr>
+          <w:rFonts w:ascii="Arial" w:hAnsi="Arial" w:cs="Arial"/>
+          <w:b/>
+          <w:sz w:val="24"/>
+          <w:szCs w:val="24"/>
+        </w:rPr>
+      </w:pPr>
+    </w:p>
+    <w:p>
+      <w:pPr>
+        <w:spacing w:line="360" w:lineRule="auto"/>
+        <w:rPr>
+          <w:rFonts w:ascii="Arial" w:hAnsi="Arial" w:cs="Arial"/>
+          <w:b/>
+          <w:sz w:val="24"/>
+          <w:szCs w:val="24"/>
+        </w:rPr>
+      </w:pPr>
+    </w:p>
+    <w:p>
+      <w:pPr>
+        <w:spacing w:line="360" w:lineRule="auto"/>
+        <w:rPr>
+          <w:rFonts w:ascii="Arial" w:hAnsi="Arial" w:cs="Arial"/>
+          <w:b/>
+          <w:sz w:val="24"/>
+          <w:szCs w:val="24"/>
+        </w:rPr>
+      </w:pPr>
+    </w:p>
+    <w:p>
+      <w:pPr>
+        <w:spacing w:line="360" w:lineRule="auto"/>
+        <w:rPr>
+          <w:rFonts w:ascii="Arial" w:hAnsi="Arial" w:cs="Arial"/>
+          <w:b/>
+          <w:sz w:val="24"/>
+          <w:szCs w:val="24"/>
+        </w:rPr>
+      </w:pPr>
+    </w:p>
+    <w:p>
+      <w:pPr>
+        <w:spacing w:line="360" w:lineRule="auto"/>
+        <w:rPr>
+          <w:rFonts w:ascii="Arial" w:hAnsi="Arial" w:cs="Arial"/>
+          <w:b/>
+          <w:sz w:val="24"/>
+          <w:szCs w:val="24"/>
+        </w:rPr>
+      </w:pPr>
+    </w:p>
+    <w:p>
+      <w:pPr>
+        <w:spacing w:line="360" w:lineRule="auto"/>
+        <w:rPr>
+          <w:rFonts w:ascii="Arial" w:hAnsi="Arial" w:cs="Arial"/>
+          <w:b/>
+          <w:sz w:val="24"/>
+          <w:szCs w:val="24"/>
+        </w:rPr>
+      </w:pPr>
+      <w:r>
+        <w:rPr>
+          <w:rFonts w:ascii="Arial" w:hAnsi="Arial" w:cs="Arial"/>
+          <w:b/>
+          <w:sz w:val="24"/>
+          <w:szCs w:val="24"/>
+        </w:rPr>
         <w:t>8</w:t>
       </w:r>
       <w:r>
@@ -6286,6 +6198,7 @@
                 <w:sz w:val="24"/>
                 <w:szCs w:val="24"/>
               </w:rPr>
+              <w:lastRenderedPageBreak/>
               <w:t>Elaboração da Fundamentação Teórica.</w:t>
             </w:r>
           </w:p>
@@ -7390,17 +7303,7 @@
           <w:sz w:val="24"/>
           <w:szCs w:val="24"/>
         </w:rPr>
-        <w:t xml:space="preserve">FACULDADE DE ASSIS </w:t>
-      </w:r>
-      <w:proofErr w:type="gramStart"/>
-      <w:r>
-        <w:rPr>
-          <w:rFonts w:ascii="Arial" w:hAnsi="Arial" w:cs="Arial"/>
-          <w:b/>
-          <w:sz w:val="24"/>
-          <w:szCs w:val="24"/>
-        </w:rPr>
-        <w:t>GURGACZ</w:t>
+        <w:t>FACULDADE DE ASSIS GURGACZ</w:t>
       </w:r>
       <w:r>
         <w:rPr>
@@ -7418,7 +7321,6 @@
         </w:rPr>
         <w:t>&lt;</w:t>
       </w:r>
-      <w:proofErr w:type="gramEnd"/>
       <w:r>
         <w:rPr>
           <w:rFonts w:ascii="Arial" w:hAnsi="Arial" w:cs="Arial"/>
@@ -7515,7 +7417,7 @@
       <w:rPr>
         <w:noProof/>
       </w:rPr>
-      <w:t>6</w:t>
+      <w:t>14</w:t>
     </w:r>
     <w:r>
       <w:fldChar w:fldCharType="end"/>
@@ -8282,7 +8184,6 @@
   <w:style w:type="character" w:default="1" w:styleId="Fontepargpadro">
     <w:name w:val="Default Paragraph Font"/>
     <w:uiPriority w:val="1"/>
-    <w:semiHidden/>
     <w:unhideWhenUsed/>
   </w:style>
   <w:style w:type="table" w:default="1" w:styleId="Tabelanormal">
@@ -8566,6 +8467,22 @@
     <w:qFormat/>
     <w:rsid w:val="004D6305"/>
   </w:style>
+  <w:style w:type="character" w:customStyle="1" w:styleId="apple-converted-space">
+    <w:name w:val="apple-converted-space"/>
+    <w:basedOn w:val="Fontepargpadro"/>
+    <w:rsid w:val="00F875C8"/>
+  </w:style>
+  <w:style w:type="character" w:styleId="nfase">
+    <w:name w:val="Emphasis"/>
+    <w:basedOn w:val="Fontepargpadro"/>
+    <w:uiPriority w:val="20"/>
+    <w:qFormat/>
+    <w:rsid w:val="00F875C8"/>
+    <w:rPr>
+      <w:i/>
+      <w:iCs/>
+    </w:rPr>
+  </w:style>
 </w:styles>
 </file>
 
@@ -8835,7 +8752,7 @@
 </file>
 
 <file path=customXml/itemProps1.xml><?xml version="1.0" encoding="utf-8"?>
-<ds:datastoreItem xmlns:ds="http://schemas.openxmlformats.org/officeDocument/2006/customXml" ds:itemID="{1B6E3889-940B-4EAE-86AA-CC8E801731AB}">
+<ds:datastoreItem xmlns:ds="http://schemas.openxmlformats.org/officeDocument/2006/customXml" ds:itemID="{81DDCC2D-B260-4939-A96E-3C9D32104246}">
   <ds:schemaRefs>
     <ds:schemaRef ds:uri="http://schemas.openxmlformats.org/officeDocument/2006/bibliography"/>
   </ds:schemaRefs>

</xml_diff>

<commit_message>
atualização da introdução e inserção de mais artigos
</commit_message>
<xml_diff>
--- a/TCC.docx
+++ b/TCC.docx
@@ -3160,51 +3160,98 @@
     </w:p>
     <w:p>
       <w:pPr>
-        <w:spacing w:line="360" w:lineRule="auto"/>
-        <w:rPr>
-          <w:rFonts w:ascii="Arial" w:hAnsi="Arial" w:cs="Arial"/>
-          <w:b/>
-          <w:color w:val="000000" w:themeColor="text1"/>
-          <w:sz w:val="24"/>
-          <w:szCs w:val="24"/>
-        </w:rPr>
-      </w:pPr>
-    </w:p>
-    <w:p>
-      <w:pPr>
-        <w:spacing w:line="360" w:lineRule="auto"/>
-        <w:rPr>
-          <w:rFonts w:ascii="Arial" w:hAnsi="Arial" w:cs="Arial"/>
-          <w:b/>
-          <w:color w:val="000000" w:themeColor="text1"/>
-          <w:sz w:val="24"/>
-          <w:szCs w:val="24"/>
-        </w:rPr>
-      </w:pPr>
-    </w:p>
-    <w:p>
-      <w:pPr>
-        <w:spacing w:line="360" w:lineRule="auto"/>
-        <w:rPr>
-          <w:rFonts w:ascii="Arial" w:hAnsi="Arial" w:cs="Arial"/>
-          <w:b/>
-          <w:color w:val="000000" w:themeColor="text1"/>
-          <w:sz w:val="24"/>
-          <w:szCs w:val="24"/>
-        </w:rPr>
-      </w:pPr>
-    </w:p>
-    <w:p>
-      <w:pPr>
-        <w:spacing w:line="360" w:lineRule="auto"/>
-        <w:rPr>
-          <w:rFonts w:ascii="Arial" w:hAnsi="Arial" w:cs="Arial"/>
-          <w:b/>
-          <w:color w:val="000000" w:themeColor="text1"/>
-          <w:sz w:val="24"/>
-          <w:szCs w:val="24"/>
-        </w:rPr>
-      </w:pPr>
+        <w:pStyle w:val="SemEspaamento"/>
+        <w:spacing w:line="360" w:lineRule="auto"/>
+        <w:ind w:firstLine="851"/>
+        <w:jc w:val="both"/>
+        <w:rPr>
+          <w:rFonts w:ascii="Arial" w:hAnsi="Arial" w:cs="Arial"/>
+          <w:color w:val="000000" w:themeColor="text1"/>
+          <w:sz w:val="24"/>
+          <w:szCs w:val="24"/>
+        </w:rPr>
+      </w:pPr>
+      <w:r>
+        <w:rPr>
+          <w:rFonts w:ascii="Arial" w:hAnsi="Arial" w:cs="Arial"/>
+          <w:color w:val="000000" w:themeColor="text1"/>
+          <w:sz w:val="24"/>
+          <w:szCs w:val="24"/>
+        </w:rPr>
+        <w:t xml:space="preserve">Este artigo </w:t>
+      </w:r>
+      <w:r>
+        <w:rPr>
+          <w:rFonts w:ascii="Arial" w:hAnsi="Arial" w:cs="Arial"/>
+          <w:color w:val="000000" w:themeColor="text1"/>
+          <w:sz w:val="24"/>
+          <w:szCs w:val="24"/>
+        </w:rPr>
+        <w:t>refere-se a como ajudar as pessoas a viverem melhor, economizando tempo e elevando o nível de satisfação da experiência do usuário</w:t>
+      </w:r>
+      <w:r>
+        <w:rPr>
+          <w:rFonts w:ascii="Arial" w:hAnsi="Arial" w:cs="Arial"/>
+          <w:color w:val="000000" w:themeColor="text1"/>
+          <w:sz w:val="24"/>
+          <w:szCs w:val="24"/>
+        </w:rPr>
+        <w:t>, auxiliando-o na tomada de decisão em seu cotidiano</w:t>
+      </w:r>
+      <w:r>
+        <w:rPr>
+          <w:rFonts w:ascii="Arial" w:hAnsi="Arial" w:cs="Arial"/>
+          <w:color w:val="000000" w:themeColor="text1"/>
+          <w:sz w:val="24"/>
+          <w:szCs w:val="24"/>
+        </w:rPr>
+        <w:t xml:space="preserve"> </w:t>
+      </w:r>
+      <w:r>
+        <w:rPr>
+          <w:rFonts w:ascii="Arial" w:hAnsi="Arial" w:cs="Arial"/>
+          <w:color w:val="000000" w:themeColor="text1"/>
+          <w:sz w:val="24"/>
+          <w:szCs w:val="24"/>
+        </w:rPr>
+        <w:t>com</w:t>
+      </w:r>
+      <w:r>
+        <w:rPr>
+          <w:rFonts w:ascii="Arial" w:hAnsi="Arial" w:cs="Arial"/>
+          <w:color w:val="000000" w:themeColor="text1"/>
+          <w:sz w:val="24"/>
+          <w:szCs w:val="24"/>
+        </w:rPr>
+        <w:t xml:space="preserve"> acesso a sistemas </w:t>
+      </w:r>
+      <w:r>
+        <w:rPr>
+          <w:rFonts w:ascii="Arial" w:hAnsi="Arial" w:cs="Arial"/>
+          <w:color w:val="000000" w:themeColor="text1"/>
+          <w:sz w:val="24"/>
+          <w:szCs w:val="24"/>
+        </w:rPr>
+        <w:t>de recomendações</w:t>
+      </w:r>
+      <w:r>
+        <w:rPr>
+          <w:rFonts w:ascii="Arial" w:hAnsi="Arial" w:cs="Arial"/>
+          <w:color w:val="000000" w:themeColor="text1"/>
+          <w:sz w:val="24"/>
+          <w:szCs w:val="24"/>
+        </w:rPr>
+        <w:t>.</w:t>
+      </w:r>
+      <w:r>
+        <w:rPr>
+          <w:rFonts w:ascii="Arial" w:hAnsi="Arial" w:cs="Arial"/>
+          <w:color w:val="000000" w:themeColor="text1"/>
+          <w:sz w:val="24"/>
+          <w:szCs w:val="24"/>
+        </w:rPr>
+        <w:t>...</w:t>
+      </w:r>
     </w:p>
     <w:p>
       <w:pPr>
@@ -3667,8 +3714,982 @@
           <w:sz w:val="24"/>
           <w:szCs w:val="24"/>
         </w:rPr>
-        <w:t>era da recomendação</w:t>
-      </w:r>
+        <w:t>era da recomendaçã</w:t>
+      </w:r>
+      <w:r>
+        <w:rPr>
+          <w:rFonts w:ascii="Arial" w:hAnsi="Arial" w:cs="Arial"/>
+          <w:color w:val="000000" w:themeColor="text1"/>
+          <w:sz w:val="24"/>
+          <w:szCs w:val="24"/>
+        </w:rPr>
+        <w:t>o (FERREIRA, 2007)</w:t>
+      </w:r>
+      <w:r>
+        <w:rPr>
+          <w:rFonts w:ascii="Arial" w:hAnsi="Arial" w:cs="Arial"/>
+          <w:color w:val="000000" w:themeColor="text1"/>
+          <w:sz w:val="24"/>
+          <w:szCs w:val="24"/>
+        </w:rPr>
+        <w:t xml:space="preserve">; Nesse momento, </w:t>
+      </w:r>
+      <w:r>
+        <w:rPr>
+          <w:rFonts w:ascii="Arial" w:hAnsi="Arial" w:cs="Arial"/>
+          <w:color w:val="000000" w:themeColor="text1"/>
+          <w:sz w:val="24"/>
+          <w:szCs w:val="24"/>
+        </w:rPr>
+        <w:t>as exigências de mercado provém de</w:t>
+      </w:r>
+      <w:r>
+        <w:rPr>
+          <w:rFonts w:ascii="Arial" w:hAnsi="Arial" w:cs="Arial"/>
+          <w:color w:val="000000" w:themeColor="text1"/>
+          <w:sz w:val="24"/>
+          <w:szCs w:val="24"/>
+        </w:rPr>
+        <w:t xml:space="preserve"> usuários e consumidores que </w:t>
+      </w:r>
+      <w:r>
+        <w:rPr>
+          <w:rFonts w:ascii="Arial" w:hAnsi="Arial" w:cs="Arial"/>
+          <w:color w:val="000000" w:themeColor="text1"/>
+          <w:sz w:val="24"/>
+          <w:szCs w:val="24"/>
+        </w:rPr>
+        <w:t>julgarão</w:t>
+      </w:r>
+      <w:r>
+        <w:rPr>
+          <w:rFonts w:ascii="Arial" w:hAnsi="Arial" w:cs="Arial"/>
+          <w:color w:val="000000" w:themeColor="text1"/>
+          <w:sz w:val="24"/>
+          <w:szCs w:val="24"/>
+        </w:rPr>
+        <w:t xml:space="preserve"> a qualidade</w:t>
+      </w:r>
+      <w:r>
+        <w:rPr>
+          <w:rFonts w:ascii="Arial" w:hAnsi="Arial" w:cs="Arial"/>
+          <w:color w:val="000000" w:themeColor="text1"/>
+          <w:sz w:val="24"/>
+          <w:szCs w:val="24"/>
+        </w:rPr>
+        <w:t xml:space="preserve"> e satisfação da pesquisa feita pelos mesmos em sites de busca na internet, como por exemplo o Google</w:t>
+      </w:r>
+      <w:r>
+        <w:rPr>
+          <w:rFonts w:ascii="Arial" w:hAnsi="Arial" w:cs="Arial"/>
+          <w:color w:val="000000" w:themeColor="text1"/>
+          <w:sz w:val="24"/>
+          <w:szCs w:val="24"/>
+        </w:rPr>
+        <w:t>¹</w:t>
+      </w:r>
+      <w:r>
+        <w:rPr>
+          <w:rFonts w:ascii="Arial" w:hAnsi="Arial" w:cs="Arial"/>
+          <w:color w:val="000000" w:themeColor="text1"/>
+          <w:sz w:val="24"/>
+          <w:szCs w:val="24"/>
+        </w:rPr>
+        <w:t xml:space="preserve">, que facilita diversas ações no cotidiano das pessoas que consequentemente </w:t>
+      </w:r>
+      <w:r>
+        <w:rPr>
+          <w:rFonts w:ascii="Arial" w:hAnsi="Arial" w:cs="Arial"/>
+          <w:color w:val="000000" w:themeColor="text1"/>
+          <w:sz w:val="24"/>
+          <w:szCs w:val="24"/>
+        </w:rPr>
+        <w:t xml:space="preserve">encontram </w:t>
+      </w:r>
+      <w:r>
+        <w:rPr>
+          <w:rFonts w:ascii="Arial" w:hAnsi="Arial" w:cs="Arial"/>
+          <w:color w:val="000000" w:themeColor="text1"/>
+          <w:sz w:val="24"/>
+          <w:szCs w:val="24"/>
+        </w:rPr>
+        <w:t xml:space="preserve">uma diversidade muito grande </w:t>
+      </w:r>
+      <w:r>
+        <w:rPr>
+          <w:rFonts w:ascii="Arial" w:hAnsi="Arial" w:cs="Arial"/>
+          <w:color w:val="000000" w:themeColor="text1"/>
+          <w:sz w:val="24"/>
+          <w:szCs w:val="24"/>
+        </w:rPr>
+        <w:t xml:space="preserve">de </w:t>
+      </w:r>
+      <w:r>
+        <w:rPr>
+          <w:rFonts w:ascii="Arial" w:hAnsi="Arial" w:cs="Arial"/>
+          <w:color w:val="000000" w:themeColor="text1"/>
+          <w:sz w:val="24"/>
+          <w:szCs w:val="24"/>
+        </w:rPr>
+        <w:t>conteúdo</w:t>
+      </w:r>
+      <w:r>
+        <w:rPr>
+          <w:rFonts w:ascii="Arial" w:hAnsi="Arial" w:cs="Arial"/>
+          <w:color w:val="000000" w:themeColor="text1"/>
+          <w:sz w:val="24"/>
+          <w:szCs w:val="24"/>
+        </w:rPr>
+        <w:t xml:space="preserve">, dando origem a um fenômeno </w:t>
+      </w:r>
+      <w:r>
+        <w:rPr>
+          <w:rFonts w:ascii="Arial" w:hAnsi="Arial" w:cs="Arial"/>
+          <w:color w:val="000000" w:themeColor="text1"/>
+          <w:sz w:val="24"/>
+          <w:szCs w:val="24"/>
+        </w:rPr>
+        <w:t xml:space="preserve">chamado </w:t>
+      </w:r>
+      <w:r>
+        <w:rPr>
+          <w:rFonts w:ascii="Arial" w:hAnsi="Arial" w:cs="Arial"/>
+          <w:color w:val="000000" w:themeColor="text1"/>
+          <w:sz w:val="24"/>
+          <w:szCs w:val="24"/>
+        </w:rPr>
+        <w:t>sobrecarga de informaçã</w:t>
+      </w:r>
+      <w:r>
+        <w:rPr>
+          <w:rFonts w:ascii="Arial" w:hAnsi="Arial" w:cs="Arial"/>
+          <w:color w:val="000000" w:themeColor="text1"/>
+          <w:sz w:val="24"/>
+          <w:szCs w:val="24"/>
+        </w:rPr>
+        <w:t>o (KIELGAST</w:t>
+      </w:r>
+      <w:r>
+        <w:rPr>
+          <w:rFonts w:ascii="Arial" w:hAnsi="Arial" w:cs="Arial"/>
+          <w:color w:val="000000" w:themeColor="text1"/>
+          <w:sz w:val="24"/>
+          <w:szCs w:val="24"/>
+        </w:rPr>
+        <w:t xml:space="preserve"> et.al</w:t>
+      </w:r>
+      <w:r>
+        <w:rPr>
+          <w:rFonts w:ascii="Arial" w:hAnsi="Arial" w:cs="Arial"/>
+          <w:color w:val="000000" w:themeColor="text1"/>
+          <w:sz w:val="24"/>
+          <w:szCs w:val="24"/>
+        </w:rPr>
+        <w:t>, 1995)</w:t>
+      </w:r>
+      <w:r>
+        <w:rPr>
+          <w:rFonts w:ascii="Arial" w:hAnsi="Arial" w:cs="Arial"/>
+          <w:color w:val="000000" w:themeColor="text1"/>
+          <w:sz w:val="24"/>
+          <w:szCs w:val="24"/>
+        </w:rPr>
+        <w:t xml:space="preserve">. </w:t>
+      </w:r>
+    </w:p>
+    <w:p>
+      <w:pPr>
+        <w:pStyle w:val="SemEspaamento"/>
+        <w:spacing w:line="360" w:lineRule="auto"/>
+        <w:ind w:firstLine="851"/>
+        <w:jc w:val="both"/>
+        <w:rPr>
+          <w:rFonts w:ascii="Arial" w:hAnsi="Arial" w:cs="Arial"/>
+          <w:color w:val="000000" w:themeColor="text1"/>
+          <w:sz w:val="24"/>
+          <w:szCs w:val="24"/>
+        </w:rPr>
+      </w:pPr>
+      <w:r>
+        <w:rPr>
+          <w:rFonts w:ascii="Arial" w:hAnsi="Arial" w:cs="Arial"/>
+          <w:color w:val="000000" w:themeColor="text1"/>
+          <w:sz w:val="24"/>
+          <w:szCs w:val="24"/>
+        </w:rPr>
+        <w:t>No mundo pós-internet</w:t>
+      </w:r>
+      <w:r>
+        <w:rPr>
+          <w:rFonts w:ascii="Arial" w:hAnsi="Arial" w:cs="Arial"/>
+          <w:color w:val="000000" w:themeColor="text1"/>
+          <w:sz w:val="24"/>
+          <w:szCs w:val="24"/>
+        </w:rPr>
+        <w:t xml:space="preserve"> surge a necessidade de criação de novas ferramentas que auxiliem os usuários e projetistas de sistemas</w:t>
+      </w:r>
+      <w:r>
+        <w:rPr>
+          <w:rFonts w:ascii="Arial" w:hAnsi="Arial" w:cs="Arial"/>
+          <w:color w:val="000000" w:themeColor="text1"/>
+          <w:sz w:val="24"/>
+          <w:szCs w:val="24"/>
+        </w:rPr>
+        <w:t>,</w:t>
+      </w:r>
+      <w:r>
+        <w:rPr>
+          <w:rFonts w:ascii="Arial" w:hAnsi="Arial" w:cs="Arial"/>
+          <w:color w:val="000000" w:themeColor="text1"/>
+          <w:sz w:val="24"/>
+          <w:szCs w:val="24"/>
+        </w:rPr>
+        <w:t xml:space="preserve"> a nortear a navegação para o destino procurado sem causar frustações ou arrependimentos.</w:t>
+      </w:r>
+      <w:r>
+        <w:rPr>
+          <w:rFonts w:ascii="Arial" w:hAnsi="Arial" w:cs="Arial"/>
+          <w:color w:val="000000" w:themeColor="text1"/>
+          <w:sz w:val="24"/>
+          <w:szCs w:val="24"/>
+        </w:rPr>
+        <w:t xml:space="preserve"> </w:t>
+      </w:r>
+      <w:r>
+        <w:rPr>
+          <w:rFonts w:ascii="Arial" w:hAnsi="Arial" w:cs="Arial"/>
+          <w:color w:val="000000" w:themeColor="text1"/>
+          <w:sz w:val="24"/>
+          <w:szCs w:val="24"/>
+        </w:rPr>
+        <w:t xml:space="preserve">Em </w:t>
+      </w:r>
+      <w:r>
+        <w:rPr>
+          <w:rFonts w:ascii="Arial" w:hAnsi="Arial" w:cs="Arial"/>
+          <w:color w:val="000000" w:themeColor="text1"/>
+          <w:sz w:val="24"/>
+          <w:szCs w:val="24"/>
+        </w:rPr>
+        <w:t>mecanismos de busca</w:t>
+      </w:r>
+      <w:r>
+        <w:rPr>
+          <w:rFonts w:ascii="Arial" w:hAnsi="Arial" w:cs="Arial"/>
+          <w:color w:val="000000" w:themeColor="text1"/>
+          <w:sz w:val="24"/>
+          <w:szCs w:val="24"/>
+        </w:rPr>
+        <w:t>, usuários precisam ter uma ideia mínima do que deseja encontrar (</w:t>
+      </w:r>
+      <w:r>
+        <w:rPr>
+          <w:rFonts w:ascii="Arial" w:hAnsi="Arial" w:cs="Arial"/>
+          <w:i/>
+          <w:color w:val="000000" w:themeColor="text1"/>
+          <w:sz w:val="24"/>
+          <w:szCs w:val="24"/>
+        </w:rPr>
+        <w:t>“</w:t>
+      </w:r>
+      <w:proofErr w:type="spellStart"/>
+      <w:r>
+        <w:rPr>
+          <w:rFonts w:ascii="Arial" w:hAnsi="Arial" w:cs="Arial"/>
+          <w:i/>
+          <w:color w:val="000000" w:themeColor="text1"/>
+          <w:sz w:val="24"/>
+          <w:szCs w:val="24"/>
+        </w:rPr>
+        <w:t>push</w:t>
+      </w:r>
+      <w:proofErr w:type="spellEnd"/>
+      <w:r>
+        <w:rPr>
+          <w:rFonts w:ascii="Arial" w:hAnsi="Arial" w:cs="Arial"/>
+          <w:i/>
+          <w:color w:val="000000" w:themeColor="text1"/>
+          <w:sz w:val="24"/>
+          <w:szCs w:val="24"/>
+        </w:rPr>
+        <w:t>” de informação)</w:t>
+      </w:r>
+      <w:r>
+        <w:rPr>
+          <w:rFonts w:ascii="Arial" w:hAnsi="Arial" w:cs="Arial"/>
+          <w:color w:val="000000" w:themeColor="text1"/>
+          <w:sz w:val="24"/>
+          <w:szCs w:val="24"/>
+        </w:rPr>
+        <w:t>,</w:t>
+      </w:r>
+      <w:r>
+        <w:rPr>
+          <w:rFonts w:ascii="Arial" w:hAnsi="Arial" w:cs="Arial"/>
+          <w:color w:val="000000" w:themeColor="text1"/>
+          <w:sz w:val="24"/>
+          <w:szCs w:val="24"/>
+        </w:rPr>
+        <w:t xml:space="preserve"> porém e</w:t>
+      </w:r>
+      <w:r>
+        <w:rPr>
+          <w:rFonts w:ascii="Arial" w:hAnsi="Arial" w:cs="Arial"/>
+          <w:color w:val="000000" w:themeColor="text1"/>
+          <w:sz w:val="24"/>
+          <w:szCs w:val="24"/>
+        </w:rPr>
+        <w:t>ssa nova área de pesquisa despertou interesse de pesquisadores independentes em meados de 1990 surgindo assim os Sistemas de Recomendação (</w:t>
+      </w:r>
+      <w:proofErr w:type="spellStart"/>
+      <w:r>
+        <w:rPr>
+          <w:rFonts w:ascii="Arial" w:hAnsi="Arial" w:cs="Arial"/>
+          <w:color w:val="000000" w:themeColor="text1"/>
+          <w:sz w:val="24"/>
+          <w:szCs w:val="24"/>
+        </w:rPr>
+        <w:t>SR´s</w:t>
+      </w:r>
+      <w:proofErr w:type="spellEnd"/>
+      <w:r>
+        <w:rPr>
+          <w:rFonts w:ascii="Arial" w:hAnsi="Arial" w:cs="Arial"/>
+          <w:color w:val="000000" w:themeColor="text1"/>
+          <w:sz w:val="24"/>
+          <w:szCs w:val="24"/>
+        </w:rPr>
+        <w:t>)</w:t>
+      </w:r>
+      <w:r>
+        <w:rPr>
+          <w:rFonts w:ascii="Arial" w:hAnsi="Arial" w:cs="Arial"/>
+          <w:color w:val="000000" w:themeColor="text1"/>
+          <w:sz w:val="24"/>
+          <w:szCs w:val="24"/>
+        </w:rPr>
+        <w:t xml:space="preserve"> </w:t>
+      </w:r>
+      <w:r>
+        <w:rPr>
+          <w:rFonts w:ascii="Arial" w:hAnsi="Arial" w:cs="Arial"/>
+          <w:color w:val="000000" w:themeColor="text1"/>
+          <w:sz w:val="24"/>
+          <w:szCs w:val="24"/>
+        </w:rPr>
+        <w:t xml:space="preserve">que </w:t>
+      </w:r>
+      <w:r>
+        <w:rPr>
+          <w:rFonts w:ascii="Arial" w:hAnsi="Arial" w:cs="Arial"/>
+          <w:color w:val="000000" w:themeColor="text1"/>
+          <w:sz w:val="24"/>
+          <w:szCs w:val="24"/>
+        </w:rPr>
+        <w:t xml:space="preserve">trabalham com a perspectiva de descoberta, onde a informação </w:t>
+      </w:r>
+      <w:r>
+        <w:rPr>
+          <w:rFonts w:ascii="Arial" w:hAnsi="Arial" w:cs="Arial"/>
+          <w:color w:val="000000" w:themeColor="text1"/>
+          <w:sz w:val="24"/>
+          <w:szCs w:val="24"/>
+        </w:rPr>
+        <w:t>é servida</w:t>
+      </w:r>
+      <w:r>
+        <w:rPr>
+          <w:rFonts w:ascii="Arial" w:hAnsi="Arial" w:cs="Arial"/>
+          <w:color w:val="000000" w:themeColor="text1"/>
+          <w:sz w:val="24"/>
+          <w:szCs w:val="24"/>
+        </w:rPr>
+        <w:t xml:space="preserve"> ao usuário (“</w:t>
+      </w:r>
+      <w:proofErr w:type="spellStart"/>
+      <w:r>
+        <w:rPr>
+          <w:rFonts w:ascii="Arial" w:hAnsi="Arial" w:cs="Arial"/>
+          <w:i/>
+          <w:color w:val="000000" w:themeColor="text1"/>
+          <w:sz w:val="24"/>
+          <w:szCs w:val="24"/>
+        </w:rPr>
+        <w:t>pull</w:t>
+      </w:r>
+      <w:proofErr w:type="spellEnd"/>
+      <w:r>
+        <w:rPr>
+          <w:rFonts w:ascii="Arial" w:hAnsi="Arial" w:cs="Arial"/>
+          <w:i/>
+          <w:color w:val="000000" w:themeColor="text1"/>
+          <w:sz w:val="24"/>
+          <w:szCs w:val="24"/>
+        </w:rPr>
+        <w:t>” de informação)</w:t>
+      </w:r>
+      <w:r>
+        <w:rPr>
+          <w:rFonts w:ascii="Arial" w:hAnsi="Arial" w:cs="Arial"/>
+          <w:i/>
+          <w:color w:val="000000" w:themeColor="text1"/>
+          <w:sz w:val="24"/>
+          <w:szCs w:val="24"/>
+        </w:rPr>
+        <w:t>,</w:t>
+      </w:r>
+      <w:r>
+        <w:rPr>
+          <w:rFonts w:ascii="Arial" w:hAnsi="Arial" w:cs="Arial"/>
+          <w:color w:val="000000" w:themeColor="text1"/>
+          <w:sz w:val="24"/>
+          <w:szCs w:val="24"/>
+        </w:rPr>
+        <w:t xml:space="preserve"> possibilitando-o sensações inesperadas e experiência personalizada</w:t>
+      </w:r>
+      <w:r>
+        <w:rPr>
+          <w:rFonts w:ascii="Arial" w:hAnsi="Arial" w:cs="Arial"/>
+          <w:color w:val="000000" w:themeColor="text1"/>
+          <w:sz w:val="24"/>
+          <w:szCs w:val="24"/>
+        </w:rPr>
+        <w:t>.</w:t>
+      </w:r>
+    </w:p>
+    <w:p>
+      <w:pPr>
+        <w:pStyle w:val="SemEspaamento"/>
+        <w:spacing w:line="360" w:lineRule="auto"/>
+        <w:ind w:firstLine="851"/>
+        <w:jc w:val="both"/>
+        <w:rPr>
+          <w:rFonts w:ascii="Arial" w:hAnsi="Arial" w:cs="Arial"/>
+          <w:color w:val="000000" w:themeColor="text1"/>
+          <w:sz w:val="24"/>
+          <w:szCs w:val="24"/>
+        </w:rPr>
+      </w:pPr>
+      <w:r>
+        <w:rPr>
+          <w:rFonts w:ascii="Arial" w:hAnsi="Arial" w:cs="Arial"/>
+          <w:color w:val="000000" w:themeColor="text1"/>
+          <w:sz w:val="24"/>
+          <w:szCs w:val="24"/>
+        </w:rPr>
+        <w:t>O t</w:t>
+      </w:r>
+      <w:r>
+        <w:rPr>
+          <w:rFonts w:ascii="Arial" w:hAnsi="Arial" w:cs="Arial"/>
+          <w:color w:val="000000" w:themeColor="text1"/>
+          <w:sz w:val="24"/>
+          <w:szCs w:val="24"/>
+        </w:rPr>
+        <w:t>empo é cada vez mais precioso</w:t>
+      </w:r>
+      <w:r>
+        <w:rPr>
+          <w:rFonts w:ascii="Arial" w:hAnsi="Arial" w:cs="Arial"/>
+          <w:color w:val="000000" w:themeColor="text1"/>
+          <w:sz w:val="24"/>
+          <w:szCs w:val="24"/>
+        </w:rPr>
+        <w:t xml:space="preserve"> para </w:t>
+      </w:r>
+      <w:r>
+        <w:rPr>
+          <w:rFonts w:ascii="Arial" w:hAnsi="Arial" w:cs="Arial"/>
+          <w:color w:val="000000" w:themeColor="text1"/>
+          <w:sz w:val="24"/>
+          <w:szCs w:val="24"/>
+        </w:rPr>
+        <w:t>pessoas</w:t>
+      </w:r>
+      <w:r>
+        <w:rPr>
+          <w:rFonts w:ascii="Arial" w:hAnsi="Arial" w:cs="Arial"/>
+          <w:color w:val="000000" w:themeColor="text1"/>
+          <w:sz w:val="24"/>
+          <w:szCs w:val="24"/>
+        </w:rPr>
+        <w:t xml:space="preserve"> do século XXI, que</w:t>
+      </w:r>
+      <w:r>
+        <w:rPr>
+          <w:rFonts w:ascii="Arial" w:hAnsi="Arial" w:cs="Arial"/>
+          <w:color w:val="000000" w:themeColor="text1"/>
+          <w:sz w:val="24"/>
+          <w:szCs w:val="24"/>
+        </w:rPr>
+        <w:t xml:space="preserve"> buscam </w:t>
+      </w:r>
+      <w:r>
+        <w:rPr>
+          <w:rFonts w:ascii="Arial" w:hAnsi="Arial" w:cs="Arial"/>
+          <w:color w:val="000000" w:themeColor="text1"/>
+          <w:sz w:val="24"/>
+          <w:szCs w:val="24"/>
+        </w:rPr>
+        <w:t xml:space="preserve">otimizar o tempo de </w:t>
+      </w:r>
+      <w:r>
+        <w:rPr>
+          <w:rFonts w:ascii="Arial" w:hAnsi="Arial" w:cs="Arial"/>
+          <w:color w:val="000000" w:themeColor="text1"/>
+          <w:sz w:val="24"/>
+          <w:szCs w:val="24"/>
+        </w:rPr>
+        <w:t>suas atividades cotidianas e consequentemente deparam-se com o paradoxo da escolh</w:t>
+      </w:r>
+      <w:r>
+        <w:rPr>
+          <w:rFonts w:ascii="Arial" w:hAnsi="Arial" w:cs="Arial"/>
+          <w:color w:val="000000" w:themeColor="text1"/>
+          <w:sz w:val="24"/>
+          <w:szCs w:val="24"/>
+        </w:rPr>
+        <w:t>a (</w:t>
+      </w:r>
+      <w:r>
+        <w:rPr>
+          <w:rFonts w:ascii="Arial" w:hAnsi="Arial" w:cs="Arial"/>
+          <w:color w:val="000000" w:themeColor="text1"/>
+          <w:sz w:val="24"/>
+          <w:szCs w:val="24"/>
+        </w:rPr>
+        <w:t>SCHWARTZ</w:t>
+      </w:r>
+      <w:r>
+        <w:rPr>
+          <w:rFonts w:ascii="Arial" w:hAnsi="Arial" w:cs="Arial"/>
+          <w:color w:val="000000" w:themeColor="text1"/>
+          <w:sz w:val="24"/>
+          <w:szCs w:val="24"/>
+        </w:rPr>
+        <w:t xml:space="preserve"> et.al, 2007)</w:t>
+      </w:r>
+      <w:r>
+        <w:rPr>
+          <w:rFonts w:ascii="Arial" w:hAnsi="Arial" w:cs="Arial"/>
+          <w:color w:val="000000" w:themeColor="text1"/>
+          <w:sz w:val="24"/>
+          <w:szCs w:val="24"/>
+        </w:rPr>
+        <w:t>, gerando ansiedade e confusão, dificultando a escolha da melhor opção. Perguntas tais como: Como investir meu dinheiro para garantir um futuro melhor para meus filhos? Qual o melhor destino de férias? Que filme posso escolher para assistir com meus amigos?</w:t>
+      </w:r>
+      <w:r>
+        <w:rPr>
+          <w:rFonts w:ascii="Arial" w:hAnsi="Arial" w:cs="Arial"/>
+          <w:color w:val="000000" w:themeColor="text1"/>
+          <w:sz w:val="24"/>
+          <w:szCs w:val="24"/>
+        </w:rPr>
+        <w:t xml:space="preserve"> Que livro comprar? Que curso devo escolher para minha carreira? Enfim, a todo instante é preciso efetuar decisões, buscando sempre a melhor escolha, aquela que satisfaça o usuário</w:t>
+      </w:r>
+      <w:r>
+        <w:rPr>
+          <w:rFonts w:ascii="Arial" w:hAnsi="Arial" w:cs="Arial"/>
+          <w:color w:val="000000" w:themeColor="text1"/>
+          <w:sz w:val="24"/>
+          <w:szCs w:val="24"/>
+        </w:rPr>
+        <w:t>, daí encontra-se a fundamentação para utilização d</w:t>
+      </w:r>
+      <w:r>
+        <w:rPr>
+          <w:rFonts w:ascii="Arial" w:hAnsi="Arial" w:cs="Arial"/>
+          <w:color w:val="000000" w:themeColor="text1"/>
+          <w:sz w:val="24"/>
+          <w:szCs w:val="24"/>
+        </w:rPr>
+        <w:t>o</w:t>
+      </w:r>
+      <w:r>
+        <w:rPr>
+          <w:rFonts w:ascii="Arial" w:hAnsi="Arial" w:cs="Arial"/>
+          <w:color w:val="000000" w:themeColor="text1"/>
+          <w:sz w:val="24"/>
+          <w:szCs w:val="24"/>
+        </w:rPr>
+        <w:t xml:space="preserve">s </w:t>
+      </w:r>
+      <w:proofErr w:type="spellStart"/>
+      <w:r>
+        <w:rPr>
+          <w:rFonts w:ascii="Arial" w:hAnsi="Arial" w:cs="Arial"/>
+          <w:color w:val="000000" w:themeColor="text1"/>
+          <w:sz w:val="24"/>
+          <w:szCs w:val="24"/>
+        </w:rPr>
+        <w:t>SR´s</w:t>
+      </w:r>
+      <w:proofErr w:type="spellEnd"/>
+      <w:r>
+        <w:rPr>
+          <w:rFonts w:ascii="Arial" w:hAnsi="Arial" w:cs="Arial"/>
+          <w:color w:val="000000" w:themeColor="text1"/>
+          <w:sz w:val="24"/>
+          <w:szCs w:val="24"/>
+        </w:rPr>
+        <w:t>.</w:t>
+      </w:r>
+      <w:r>
+        <w:rPr>
+          <w:rFonts w:ascii="Arial" w:hAnsi="Arial" w:cs="Arial"/>
+          <w:color w:val="000000" w:themeColor="text1"/>
+          <w:sz w:val="24"/>
+          <w:szCs w:val="24"/>
+        </w:rPr>
+        <w:t xml:space="preserve"> Tal descoberta, almeja permitir ao usuário desse sistema, ter contato com uma gama de informações não convencionais porém com uma grande relevância para o indivíduo. Por exemplo, ao fazer uma pesquisa na internet, os resultados obtidos seguem o requisito de </w:t>
+      </w:r>
+      <w:r>
+        <w:rPr>
+          <w:rFonts w:ascii="Arial" w:hAnsi="Arial" w:cs="Arial"/>
+          <w:color w:val="000000" w:themeColor="text1"/>
+          <w:sz w:val="24"/>
+          <w:szCs w:val="24"/>
+        </w:rPr>
+        <w:lastRenderedPageBreak/>
+        <w:t>popularidade, mas nada garante que essa característica seja relevante para o usuário, que dificilmente irá ter acesso às informações menos populares na rede.</w:t>
+      </w:r>
+    </w:p>
+    <w:p>
+      <w:pPr>
+        <w:pStyle w:val="SemEspaamento"/>
+        <w:spacing w:line="360" w:lineRule="auto"/>
+        <w:ind w:firstLine="709"/>
+        <w:jc w:val="both"/>
+        <w:rPr>
+          <w:rFonts w:ascii="Arial" w:hAnsi="Arial" w:cs="Arial"/>
+          <w:color w:val="000000" w:themeColor="text1"/>
+          <w:sz w:val="24"/>
+          <w:szCs w:val="24"/>
+        </w:rPr>
+      </w:pPr>
+      <w:r>
+        <w:rPr>
+          <w:rFonts w:ascii="Arial" w:hAnsi="Arial" w:cs="Arial"/>
+          <w:color w:val="000000" w:themeColor="text1"/>
+          <w:sz w:val="24"/>
+          <w:szCs w:val="24"/>
+        </w:rPr>
+        <w:t>O</w:t>
+      </w:r>
+      <w:r>
+        <w:rPr>
+          <w:rFonts w:ascii="Arial" w:hAnsi="Arial" w:cs="Arial"/>
+          <w:color w:val="000000" w:themeColor="text1"/>
+          <w:sz w:val="24"/>
+          <w:szCs w:val="24"/>
+        </w:rPr>
+        <w:t xml:space="preserve"> objetivo</w:t>
+      </w:r>
+      <w:r>
+        <w:rPr>
+          <w:rFonts w:ascii="Arial" w:hAnsi="Arial" w:cs="Arial"/>
+          <w:color w:val="000000" w:themeColor="text1"/>
+          <w:sz w:val="24"/>
+          <w:szCs w:val="24"/>
+        </w:rPr>
+        <w:t xml:space="preserve"> dos </w:t>
+      </w:r>
+      <w:proofErr w:type="spellStart"/>
+      <w:r>
+        <w:rPr>
+          <w:rFonts w:ascii="Arial" w:hAnsi="Arial" w:cs="Arial"/>
+          <w:color w:val="000000" w:themeColor="text1"/>
+          <w:sz w:val="24"/>
+          <w:szCs w:val="24"/>
+        </w:rPr>
+        <w:t>SR´s</w:t>
+      </w:r>
+      <w:proofErr w:type="spellEnd"/>
+      <w:r>
+        <w:rPr>
+          <w:rFonts w:ascii="Arial" w:hAnsi="Arial" w:cs="Arial"/>
+          <w:color w:val="000000" w:themeColor="text1"/>
+          <w:sz w:val="24"/>
+          <w:szCs w:val="24"/>
+        </w:rPr>
+        <w:t xml:space="preserve"> é auxiliar no processo social </w:t>
+      </w:r>
+      <w:r>
+        <w:rPr>
+          <w:rFonts w:ascii="Arial" w:hAnsi="Arial" w:cs="Arial"/>
+          <w:color w:val="000000" w:themeColor="text1"/>
+          <w:sz w:val="24"/>
+          <w:szCs w:val="24"/>
+        </w:rPr>
+        <w:t xml:space="preserve">e </w:t>
+      </w:r>
+      <w:r>
+        <w:rPr>
+          <w:rFonts w:ascii="Arial" w:hAnsi="Arial" w:cs="Arial"/>
+          <w:color w:val="000000" w:themeColor="text1"/>
+          <w:sz w:val="24"/>
+          <w:szCs w:val="24"/>
+        </w:rPr>
+        <w:t>de fornecer sugestões personalizadas de forma automática (total ou parcial) de itens de acordo com o interesse particular d</w:t>
+      </w:r>
+      <w:r>
+        <w:rPr>
+          <w:rFonts w:ascii="Arial" w:hAnsi="Arial" w:cs="Arial"/>
+          <w:color w:val="000000" w:themeColor="text1"/>
+          <w:sz w:val="24"/>
+          <w:szCs w:val="24"/>
+        </w:rPr>
+        <w:t xml:space="preserve">e um usuário. </w:t>
+      </w:r>
+    </w:p>
+    <w:p>
+      <w:pPr>
+        <w:pStyle w:val="SemEspaamento"/>
+        <w:spacing w:line="360" w:lineRule="auto"/>
+        <w:ind w:firstLine="709"/>
+        <w:jc w:val="both"/>
+        <w:rPr>
+          <w:rFonts w:ascii="Arial" w:hAnsi="Arial" w:cs="Arial"/>
+          <w:color w:val="000000" w:themeColor="text1"/>
+          <w:sz w:val="24"/>
+          <w:szCs w:val="24"/>
+        </w:rPr>
+      </w:pPr>
+    </w:p>
+    <w:p>
+      <w:pPr>
+        <w:pStyle w:val="SemEspaamento"/>
+        <w:ind w:left="2268"/>
+        <w:jc w:val="both"/>
+        <w:rPr>
+          <w:rFonts w:ascii="Arial" w:hAnsi="Arial" w:cs="Arial"/>
+        </w:rPr>
+      </w:pPr>
+      <w:r>
+        <w:rPr>
+          <w:rFonts w:ascii="Arial" w:hAnsi="Arial" w:cs="Arial"/>
+          <w:shd w:val="clear" w:color="auto" w:fill="FFFFFF"/>
+        </w:rPr>
+        <w:t>Para fazer recomendações, o que é preciso é encontrar pessoas com preferências e gostos parecidos e cruzar as escolhas para fazer recomendações baseando-se nessas informações. Não se resume apenas a mostrar mais do que você já gosta, mas oferecer a melhor experiência com base em quem aquela pessoa é. Ou seja, as recomendações devem ser similares, mas não iguais</w:t>
+      </w:r>
+      <w:r>
+        <w:rPr>
+          <w:rFonts w:ascii="Arial" w:hAnsi="Arial" w:cs="Arial"/>
+          <w:shd w:val="clear" w:color="auto" w:fill="FFFFFF"/>
+        </w:rPr>
+        <w:t>.</w:t>
+      </w:r>
+      <w:r>
+        <w:rPr>
+          <w:rFonts w:ascii="Arial" w:hAnsi="Arial" w:cs="Arial"/>
+          <w:shd w:val="clear" w:color="auto" w:fill="FFFFFF"/>
+        </w:rPr>
+        <w:t xml:space="preserve"> </w:t>
+      </w:r>
+      <w:r>
+        <w:rPr>
+          <w:rFonts w:ascii="Arial" w:hAnsi="Arial" w:cs="Arial"/>
+          <w:shd w:val="clear" w:color="auto" w:fill="FFFFFF"/>
+        </w:rPr>
+        <w:t>(</w:t>
+      </w:r>
+      <w:proofErr w:type="spellStart"/>
+      <w:r>
+        <w:rPr>
+          <w:rFonts w:ascii="Arial" w:hAnsi="Arial" w:cs="Arial"/>
+          <w:shd w:val="clear" w:color="auto" w:fill="FFFFFF"/>
+        </w:rPr>
+        <w:t>Antonio</w:t>
+      </w:r>
+      <w:proofErr w:type="spellEnd"/>
+      <w:r>
+        <w:rPr>
+          <w:rFonts w:ascii="Arial" w:hAnsi="Arial" w:cs="Arial"/>
+          <w:shd w:val="clear" w:color="auto" w:fill="FFFFFF"/>
+        </w:rPr>
+        <w:t xml:space="preserve"> </w:t>
+      </w:r>
+      <w:proofErr w:type="spellStart"/>
+      <w:r>
+        <w:rPr>
+          <w:rFonts w:ascii="Arial" w:hAnsi="Arial" w:cs="Arial"/>
+          <w:shd w:val="clear" w:color="auto" w:fill="FFFFFF"/>
+        </w:rPr>
+        <w:t>Molins</w:t>
+      </w:r>
+      <w:proofErr w:type="spellEnd"/>
+      <w:r>
+        <w:rPr>
+          <w:rFonts w:ascii="Arial" w:hAnsi="Arial" w:cs="Arial"/>
+          <w:shd w:val="clear" w:color="auto" w:fill="FFFFFF"/>
+        </w:rPr>
+        <w:t xml:space="preserve"> - </w:t>
+      </w:r>
+      <w:r>
+        <w:rPr>
+          <w:rFonts w:ascii="Arial" w:hAnsi="Arial" w:cs="Arial"/>
+        </w:rPr>
+        <w:t xml:space="preserve">Engenheiro espanhol que atuou no sistema de recomendação da </w:t>
+      </w:r>
+      <w:proofErr w:type="spellStart"/>
+      <w:r>
+        <w:rPr>
+          <w:rFonts w:ascii="Arial" w:hAnsi="Arial" w:cs="Arial"/>
+        </w:rPr>
+        <w:t>NetFlix</w:t>
+      </w:r>
+      <w:proofErr w:type="spellEnd"/>
+      <w:r>
+        <w:rPr>
+          <w:rFonts w:ascii="Arial" w:hAnsi="Arial" w:cs="Arial"/>
+        </w:rPr>
+        <w:t>)</w:t>
+      </w:r>
+    </w:p>
+    <w:p>
+      <w:pPr>
+        <w:pStyle w:val="SemEspaamento"/>
+        <w:spacing w:line="360" w:lineRule="auto"/>
+        <w:ind w:firstLine="709"/>
+        <w:jc w:val="both"/>
+        <w:rPr>
+          <w:rFonts w:ascii="Arial" w:hAnsi="Arial" w:cs="Arial"/>
+          <w:color w:val="000000" w:themeColor="text1"/>
+          <w:sz w:val="24"/>
+          <w:szCs w:val="24"/>
+        </w:rPr>
+      </w:pPr>
+    </w:p>
+    <w:p>
+      <w:pPr>
+        <w:pStyle w:val="SemEspaamento"/>
+        <w:spacing w:line="360" w:lineRule="auto"/>
+        <w:ind w:firstLine="709"/>
+        <w:jc w:val="both"/>
+        <w:rPr>
+          <w:rFonts w:ascii="Arial" w:hAnsi="Arial" w:cs="Arial"/>
+          <w:b/>
+          <w:color w:val="000000" w:themeColor="text1"/>
+          <w:sz w:val="24"/>
+          <w:szCs w:val="24"/>
+        </w:rPr>
+      </w:pPr>
+      <w:r>
+        <w:rPr>
+          <w:rFonts w:ascii="Arial" w:hAnsi="Arial" w:cs="Arial"/>
+          <w:color w:val="000000" w:themeColor="text1"/>
+          <w:sz w:val="24"/>
+          <w:szCs w:val="24"/>
+        </w:rPr>
+        <w:t>As técnicas são: (1</w:t>
+      </w:r>
+      <w:r>
+        <w:rPr>
+          <w:rFonts w:ascii="Arial" w:hAnsi="Arial" w:cs="Arial"/>
+          <w:color w:val="000000" w:themeColor="text1"/>
+          <w:sz w:val="24"/>
+          <w:szCs w:val="24"/>
+        </w:rPr>
+        <w:t>) baseadas em conteúdo, que utilizam a correlação entre o perfil do usuá</w:t>
+      </w:r>
+      <w:r>
+        <w:rPr>
+          <w:rFonts w:ascii="Arial" w:hAnsi="Arial" w:cs="Arial"/>
+          <w:color w:val="000000" w:themeColor="text1"/>
+          <w:sz w:val="24"/>
+          <w:szCs w:val="24"/>
+        </w:rPr>
+        <w:t>rio e os itens recomendados. (2</w:t>
+      </w:r>
+      <w:r>
+        <w:rPr>
+          <w:rFonts w:ascii="Arial" w:hAnsi="Arial" w:cs="Arial"/>
+          <w:color w:val="000000" w:themeColor="text1"/>
+          <w:sz w:val="24"/>
+          <w:szCs w:val="24"/>
+        </w:rPr>
+        <w:t>) baseadas na filtragem colaborativa que utilizam a correlação entre perfis de usuários diferentes e entre ite</w:t>
+      </w:r>
+      <w:r>
+        <w:rPr>
+          <w:rFonts w:ascii="Arial" w:hAnsi="Arial" w:cs="Arial"/>
+          <w:color w:val="000000" w:themeColor="text1"/>
+          <w:sz w:val="24"/>
+          <w:szCs w:val="24"/>
+        </w:rPr>
+        <w:t>ns da mesma classe, por fim (3</w:t>
+      </w:r>
+      <w:r>
+        <w:rPr>
+          <w:rFonts w:ascii="Arial" w:hAnsi="Arial" w:cs="Arial"/>
+          <w:color w:val="000000" w:themeColor="text1"/>
+          <w:sz w:val="24"/>
+          <w:szCs w:val="24"/>
+        </w:rPr>
+        <w:t>) as híbridas que levam em consideração tanto a correlação entre perfis de usuários diferentes e correlação entre usurários e itens. A utilização de SR tem sido uma abordagem eficiente para reduzir o esforço do usuário em encontrar informações de seu interes</w:t>
+      </w:r>
+      <w:r>
+        <w:rPr>
+          <w:rFonts w:ascii="Arial" w:hAnsi="Arial" w:cs="Arial"/>
+          <w:color w:val="000000" w:themeColor="text1"/>
+          <w:sz w:val="24"/>
+          <w:szCs w:val="24"/>
+        </w:rPr>
+        <w:t>se.</w:t>
+      </w:r>
+      <w:bookmarkStart w:id="0" w:name="_GoBack"/>
+      <w:bookmarkEnd w:id="0"/>
+    </w:p>
+    <w:p>
+      <w:pPr>
+        <w:spacing w:line="360" w:lineRule="auto"/>
+        <w:jc w:val="both"/>
+        <w:rPr>
+          <w:rFonts w:ascii="Arial" w:hAnsi="Arial" w:cs="Arial"/>
+          <w:color w:val="000000" w:themeColor="text1"/>
+          <w:sz w:val="24"/>
+          <w:szCs w:val="24"/>
+        </w:rPr>
+      </w:pPr>
+      <w:r>
+        <w:rPr>
+          <w:rFonts w:ascii="Arial" w:hAnsi="Arial" w:cs="Arial"/>
+          <w:b/>
+          <w:color w:val="000000" w:themeColor="text1"/>
+          <w:sz w:val="24"/>
+          <w:szCs w:val="24"/>
+        </w:rPr>
+        <w:tab/>
+      </w:r>
+      <w:r>
+        <w:rPr>
+          <w:rFonts w:ascii="Arial" w:hAnsi="Arial" w:cs="Arial"/>
+          <w:color w:val="000000" w:themeColor="text1"/>
+          <w:sz w:val="24"/>
+          <w:szCs w:val="24"/>
+        </w:rPr>
+        <w:t xml:space="preserve">Para </w:t>
+      </w:r>
+      <w:r>
+        <w:rPr>
+          <w:rFonts w:ascii="Arial" w:hAnsi="Arial" w:cs="Arial"/>
+          <w:color w:val="000000" w:themeColor="text1"/>
+          <w:sz w:val="24"/>
+          <w:szCs w:val="24"/>
+        </w:rPr>
+        <w:t xml:space="preserve">fundamentar a problematização deste documento, foi escolhido a filtragem colaborativa em sistemas de recomendações usando a plataforma </w:t>
+      </w:r>
+      <w:proofErr w:type="spellStart"/>
+      <w:r>
+        <w:rPr>
+          <w:rFonts w:ascii="Arial" w:hAnsi="Arial" w:cs="Arial"/>
+          <w:color w:val="000000" w:themeColor="text1"/>
+          <w:sz w:val="24"/>
+          <w:szCs w:val="24"/>
+        </w:rPr>
+        <w:t>mahout</w:t>
+      </w:r>
+      <w:proofErr w:type="spellEnd"/>
       <w:r>
         <w:rPr>
           <w:rFonts w:ascii="Arial" w:hAnsi="Arial" w:cs="Arial"/>
@@ -3695,7 +4716,7 @@
           <w:sz w:val="24"/>
           <w:szCs w:val="24"/>
         </w:rPr>
-        <w:t>aqui terá citaç</w:t>
+        <w:t xml:space="preserve">aqui terá </w:t>
       </w:r>
       <w:r>
         <w:rPr>
@@ -3705,900 +4726,44 @@
           <w:sz w:val="24"/>
           <w:szCs w:val="24"/>
         </w:rPr>
-        <w:t>ão</w:t>
-      </w:r>
-      <w:r>
-        <w:rPr>
-          <w:rFonts w:ascii="Arial" w:hAnsi="Arial" w:cs="Arial"/>
-          <w:i/>
-          <w:color w:val="C45911" w:themeColor="accent2" w:themeShade="BF"/>
-          <w:sz w:val="24"/>
-          <w:szCs w:val="24"/>
-        </w:rPr>
-        <w:t xml:space="preserve"> sobre era da </w:t>
-      </w:r>
-      <w:r>
-        <w:rPr>
-          <w:rFonts w:ascii="Arial" w:hAnsi="Arial" w:cs="Arial"/>
-          <w:i/>
-          <w:color w:val="C45911" w:themeColor="accent2" w:themeShade="BF"/>
-          <w:sz w:val="24"/>
-          <w:szCs w:val="24"/>
-        </w:rPr>
-        <w:t>recomendação)</w:t>
-      </w:r>
-      <w:r>
-        <w:rPr>
-          <w:rFonts w:ascii="Arial" w:hAnsi="Arial" w:cs="Arial"/>
-          <w:color w:val="000000" w:themeColor="text1"/>
-          <w:sz w:val="24"/>
-          <w:szCs w:val="24"/>
-        </w:rPr>
-        <w:t>; Nesse momento, quem ditará as regras são os usuários e consumidores que já det</w:t>
-      </w:r>
-      <w:r>
-        <w:rPr>
-          <w:rFonts w:ascii="Arial" w:hAnsi="Arial" w:cs="Arial"/>
-          <w:color w:val="000000" w:themeColor="text1"/>
-          <w:sz w:val="24"/>
-          <w:szCs w:val="24"/>
-        </w:rPr>
-        <w:t xml:space="preserve">ém </w:t>
-      </w:r>
-      <w:r>
-        <w:rPr>
-          <w:rFonts w:ascii="Arial" w:hAnsi="Arial" w:cs="Arial"/>
-          <w:color w:val="000000" w:themeColor="text1"/>
-          <w:sz w:val="24"/>
-          <w:szCs w:val="24"/>
-        </w:rPr>
-        <w:t xml:space="preserve">informações suficientes para saberem o que querem e consequentemente julgar a qualidade das </w:t>
-      </w:r>
-      <w:r>
-        <w:rPr>
-          <w:rFonts w:ascii="Arial" w:hAnsi="Arial" w:cs="Arial"/>
-          <w:color w:val="000000" w:themeColor="text1"/>
-          <w:sz w:val="24"/>
-          <w:szCs w:val="24"/>
-        </w:rPr>
-        <w:t>mesmas</w:t>
-      </w:r>
-      <w:r>
-        <w:rPr>
-          <w:rFonts w:ascii="Arial" w:hAnsi="Arial" w:cs="Arial"/>
-          <w:color w:val="000000" w:themeColor="text1"/>
-          <w:sz w:val="24"/>
-          <w:szCs w:val="24"/>
-        </w:rPr>
-        <w:t>. Estes</w:t>
-      </w:r>
-      <w:r>
-        <w:rPr>
-          <w:rFonts w:ascii="Arial" w:hAnsi="Arial" w:cs="Arial"/>
-          <w:color w:val="000000" w:themeColor="text1"/>
-          <w:sz w:val="24"/>
-          <w:szCs w:val="24"/>
-        </w:rPr>
-        <w:t xml:space="preserve"> encontram </w:t>
-      </w:r>
-      <w:r>
-        <w:rPr>
-          <w:rFonts w:ascii="Arial" w:hAnsi="Arial" w:cs="Arial"/>
-          <w:color w:val="000000" w:themeColor="text1"/>
-          <w:sz w:val="24"/>
-          <w:szCs w:val="24"/>
-        </w:rPr>
-        <w:t xml:space="preserve">uma diversidade muito grande </w:t>
-      </w:r>
-      <w:r>
-        <w:rPr>
-          <w:rFonts w:ascii="Arial" w:hAnsi="Arial" w:cs="Arial"/>
-          <w:color w:val="000000" w:themeColor="text1"/>
-          <w:sz w:val="24"/>
-          <w:szCs w:val="24"/>
-        </w:rPr>
-        <w:t xml:space="preserve">de </w:t>
-      </w:r>
-      <w:r>
-        <w:rPr>
-          <w:rFonts w:ascii="Arial" w:hAnsi="Arial" w:cs="Arial"/>
-          <w:color w:val="000000" w:themeColor="text1"/>
-          <w:sz w:val="24"/>
-          <w:szCs w:val="24"/>
-        </w:rPr>
-        <w:t xml:space="preserve">conteúdo </w:t>
-      </w:r>
-      <w:r>
-        <w:rPr>
-          <w:rFonts w:ascii="Arial" w:hAnsi="Arial" w:cs="Arial"/>
-          <w:color w:val="000000" w:themeColor="text1"/>
-          <w:sz w:val="24"/>
-          <w:szCs w:val="24"/>
-        </w:rPr>
-        <w:t>na inter</w:t>
-      </w:r>
-      <w:r>
-        <w:rPr>
-          <w:rFonts w:ascii="Arial" w:hAnsi="Arial" w:cs="Arial"/>
-          <w:color w:val="000000" w:themeColor="text1"/>
-          <w:sz w:val="24"/>
-          <w:szCs w:val="24"/>
-        </w:rPr>
-        <w:t xml:space="preserve">net, dando origem a um fenômeno </w:t>
-      </w:r>
-      <w:r>
-        <w:rPr>
-          <w:rFonts w:ascii="Arial" w:hAnsi="Arial" w:cs="Arial"/>
-          <w:color w:val="000000" w:themeColor="text1"/>
-          <w:sz w:val="24"/>
-          <w:szCs w:val="24"/>
-        </w:rPr>
-        <w:t xml:space="preserve">chamado </w:t>
-      </w:r>
-      <w:r>
-        <w:rPr>
-          <w:rFonts w:ascii="Arial" w:hAnsi="Arial" w:cs="Arial"/>
-          <w:color w:val="000000" w:themeColor="text1"/>
-          <w:sz w:val="24"/>
-          <w:szCs w:val="24"/>
-        </w:rPr>
-        <w:t xml:space="preserve">sobrecarga de informação </w:t>
-      </w:r>
-      <w:r>
-        <w:rPr>
-          <w:rFonts w:ascii="Arial" w:hAnsi="Arial" w:cs="Arial"/>
-          <w:color w:val="C45911" w:themeColor="accent2" w:themeShade="BF"/>
-          <w:sz w:val="24"/>
-          <w:szCs w:val="24"/>
-        </w:rPr>
-        <w:t>(</w:t>
-      </w:r>
-      <w:r>
-        <w:rPr>
-          <w:rFonts w:ascii="Arial" w:hAnsi="Arial" w:cs="Arial"/>
-          <w:i/>
-          <w:color w:val="C45911" w:themeColor="accent2" w:themeShade="BF"/>
-          <w:sz w:val="24"/>
-          <w:szCs w:val="24"/>
-        </w:rPr>
-        <w:t>aqui terá citaç</w:t>
-      </w:r>
-      <w:r>
-        <w:rPr>
-          <w:rFonts w:ascii="Arial" w:hAnsi="Arial" w:cs="Arial"/>
-          <w:i/>
-          <w:color w:val="C45911" w:themeColor="accent2" w:themeShade="BF"/>
-          <w:sz w:val="24"/>
-          <w:szCs w:val="24"/>
-        </w:rPr>
-        <w:t>ão</w:t>
-      </w:r>
-      <w:r>
-        <w:rPr>
-          <w:rFonts w:ascii="Arial" w:hAnsi="Arial" w:cs="Arial"/>
-          <w:i/>
-          <w:color w:val="C45911" w:themeColor="accent2" w:themeShade="BF"/>
-          <w:sz w:val="24"/>
-          <w:szCs w:val="24"/>
-        </w:rPr>
-        <w:t xml:space="preserve"> sobre era da </w:t>
+        <w:t xml:space="preserve">breve explicação sobre a plataforma) </w:t>
+      </w:r>
+      <w:r>
+        <w:rPr>
+          <w:rFonts w:ascii="Arial" w:hAnsi="Arial" w:cs="Arial"/>
+          <w:color w:val="000000" w:themeColor="text1"/>
+          <w:sz w:val="24"/>
+          <w:szCs w:val="24"/>
+        </w:rPr>
+        <w:t xml:space="preserve">com implementação na linguagem </w:t>
       </w:r>
       <w:proofErr w:type="spellStart"/>
       <w:r>
         <w:rPr>
           <w:rFonts w:ascii="Arial" w:hAnsi="Arial" w:cs="Arial"/>
-          <w:i/>
-          <w:color w:val="C45911" w:themeColor="accent2" w:themeShade="BF"/>
-          <w:sz w:val="24"/>
-          <w:szCs w:val="24"/>
-        </w:rPr>
-        <w:t>information</w:t>
+          <w:color w:val="000000" w:themeColor="text1"/>
+          <w:sz w:val="24"/>
+          <w:szCs w:val="24"/>
+        </w:rPr>
+        <w:t>java</w:t>
       </w:r>
       <w:proofErr w:type="spellEnd"/>
       <w:r>
         <w:rPr>
           <w:rFonts w:ascii="Arial" w:hAnsi="Arial" w:cs="Arial"/>
-          <w:i/>
-          <w:color w:val="C45911" w:themeColor="accent2" w:themeShade="BF"/>
-          <w:sz w:val="24"/>
-          <w:szCs w:val="24"/>
-        </w:rPr>
-        <w:t xml:space="preserve"> </w:t>
-      </w:r>
-      <w:proofErr w:type="spellStart"/>
-      <w:r>
-        <w:rPr>
-          <w:rFonts w:ascii="Arial" w:hAnsi="Arial" w:cs="Arial"/>
-          <w:i/>
-          <w:color w:val="C45911" w:themeColor="accent2" w:themeShade="BF"/>
-          <w:sz w:val="24"/>
-          <w:szCs w:val="24"/>
-        </w:rPr>
-        <w:t>overload</w:t>
-      </w:r>
-      <w:proofErr w:type="spellEnd"/>
-      <w:r>
-        <w:rPr>
-          <w:rFonts w:ascii="Arial" w:hAnsi="Arial" w:cs="Arial"/>
-          <w:i/>
-          <w:color w:val="C45911" w:themeColor="accent2" w:themeShade="BF"/>
-          <w:sz w:val="24"/>
-          <w:szCs w:val="24"/>
-        </w:rPr>
-        <w:t xml:space="preserve"> logo em seguida será exposto uma pesquisa recente de consumo de informação na internet)</w:t>
-      </w:r>
-      <w:r>
-        <w:rPr>
-          <w:rFonts w:ascii="Arial" w:hAnsi="Arial" w:cs="Arial"/>
-          <w:color w:val="000000" w:themeColor="text1"/>
-          <w:sz w:val="24"/>
-          <w:szCs w:val="24"/>
-        </w:rPr>
-        <w:t xml:space="preserve">. </w:t>
-      </w:r>
-      <w:r>
-        <w:rPr>
-          <w:rFonts w:ascii="Arial" w:hAnsi="Arial" w:cs="Arial"/>
-          <w:color w:val="000000" w:themeColor="text1"/>
-          <w:sz w:val="24"/>
-          <w:szCs w:val="24"/>
-        </w:rPr>
-        <w:t>No mundo pós-internet</w:t>
-      </w:r>
-      <w:r>
-        <w:rPr>
-          <w:rFonts w:ascii="Arial" w:hAnsi="Arial" w:cs="Arial"/>
-          <w:color w:val="000000" w:themeColor="text1"/>
-          <w:sz w:val="24"/>
-          <w:szCs w:val="24"/>
-        </w:rPr>
-        <w:t xml:space="preserve"> surge a necessidade de criação de novas ferramentas que auxiliem os usuários e projetistas de sistemas a nortear a navegação para o destino procurado sem causar frustações ou arrependimentos.</w:t>
-      </w:r>
-      <w:r>
-        <w:rPr>
-          <w:rFonts w:ascii="Arial" w:hAnsi="Arial" w:cs="Arial"/>
-          <w:color w:val="000000" w:themeColor="text1"/>
-          <w:sz w:val="24"/>
-          <w:szCs w:val="24"/>
-        </w:rPr>
-        <w:t xml:space="preserve"> Essa nova área de pesquisa despertou interesse de pesquisadores independentes em meados de 1990 surgindo assim os Sistemas de Recomendação (</w:t>
-      </w:r>
-      <w:proofErr w:type="spellStart"/>
-      <w:r>
-        <w:rPr>
-          <w:rFonts w:ascii="Arial" w:hAnsi="Arial" w:cs="Arial"/>
-          <w:color w:val="000000" w:themeColor="text1"/>
-          <w:sz w:val="24"/>
-          <w:szCs w:val="24"/>
-        </w:rPr>
-        <w:t>SR´s</w:t>
-      </w:r>
-      <w:proofErr w:type="spellEnd"/>
-      <w:r>
-        <w:rPr>
-          <w:rFonts w:ascii="Arial" w:hAnsi="Arial" w:cs="Arial"/>
-          <w:color w:val="000000" w:themeColor="text1"/>
-          <w:sz w:val="24"/>
-          <w:szCs w:val="24"/>
-        </w:rPr>
-        <w:t>).</w:t>
-      </w:r>
-    </w:p>
-    <w:p>
-      <w:pPr>
-        <w:pStyle w:val="SemEspaamento"/>
-        <w:spacing w:line="360" w:lineRule="auto"/>
-        <w:ind w:firstLine="851"/>
+          <w:color w:val="000000" w:themeColor="text1"/>
+          <w:sz w:val="24"/>
+          <w:szCs w:val="24"/>
+        </w:rPr>
+        <w:t>.</w:t>
+      </w:r>
+    </w:p>
+    <w:p>
+      <w:pPr>
+        <w:spacing w:line="360" w:lineRule="auto"/>
         <w:jc w:val="both"/>
         <w:rPr>
           <w:rFonts w:ascii="Arial" w:hAnsi="Arial" w:cs="Arial"/>
-          <w:color w:val="000000" w:themeColor="text1"/>
-          <w:sz w:val="24"/>
-          <w:szCs w:val="24"/>
-        </w:rPr>
-      </w:pPr>
-      <w:r>
-        <w:rPr>
-          <w:rFonts w:ascii="Arial" w:hAnsi="Arial" w:cs="Arial"/>
-          <w:color w:val="000000" w:themeColor="text1"/>
-          <w:sz w:val="24"/>
-          <w:szCs w:val="24"/>
-        </w:rPr>
-        <w:t>O t</w:t>
-      </w:r>
-      <w:r>
-        <w:rPr>
-          <w:rFonts w:ascii="Arial" w:hAnsi="Arial" w:cs="Arial"/>
-          <w:color w:val="000000" w:themeColor="text1"/>
-          <w:sz w:val="24"/>
-          <w:szCs w:val="24"/>
-        </w:rPr>
-        <w:t>empo é cada vez mais precioso</w:t>
-      </w:r>
-      <w:r>
-        <w:rPr>
-          <w:rFonts w:ascii="Arial" w:hAnsi="Arial" w:cs="Arial"/>
-          <w:color w:val="000000" w:themeColor="text1"/>
-          <w:sz w:val="24"/>
-          <w:szCs w:val="24"/>
-        </w:rPr>
-        <w:t xml:space="preserve"> para </w:t>
-      </w:r>
-      <w:r>
-        <w:rPr>
-          <w:rFonts w:ascii="Arial" w:hAnsi="Arial" w:cs="Arial"/>
-          <w:color w:val="000000" w:themeColor="text1"/>
-          <w:sz w:val="24"/>
-          <w:szCs w:val="24"/>
-        </w:rPr>
-        <w:t>pessoas</w:t>
-      </w:r>
-      <w:r>
-        <w:rPr>
-          <w:rFonts w:ascii="Arial" w:hAnsi="Arial" w:cs="Arial"/>
-          <w:color w:val="000000" w:themeColor="text1"/>
-          <w:sz w:val="24"/>
-          <w:szCs w:val="24"/>
-        </w:rPr>
-        <w:t xml:space="preserve"> do século XXI, que</w:t>
-      </w:r>
-      <w:r>
-        <w:rPr>
-          <w:rFonts w:ascii="Arial" w:hAnsi="Arial" w:cs="Arial"/>
-          <w:color w:val="000000" w:themeColor="text1"/>
-          <w:sz w:val="24"/>
-          <w:szCs w:val="24"/>
-        </w:rPr>
-        <w:t xml:space="preserve"> buscam </w:t>
-      </w:r>
-      <w:r>
-        <w:rPr>
-          <w:rFonts w:ascii="Arial" w:hAnsi="Arial" w:cs="Arial"/>
-          <w:color w:val="000000" w:themeColor="text1"/>
-          <w:sz w:val="24"/>
-          <w:szCs w:val="24"/>
-        </w:rPr>
-        <w:t xml:space="preserve">otimizar o tempo de </w:t>
-      </w:r>
-      <w:r>
-        <w:rPr>
-          <w:rFonts w:ascii="Arial" w:hAnsi="Arial" w:cs="Arial"/>
-          <w:color w:val="000000" w:themeColor="text1"/>
-          <w:sz w:val="24"/>
-          <w:szCs w:val="24"/>
-        </w:rPr>
-        <w:t xml:space="preserve">suas atividades cotidianas e consequentemente deparam-se com o paradoxo da escolha </w:t>
-      </w:r>
-      <w:r>
-        <w:rPr>
-          <w:rFonts w:ascii="Arial" w:hAnsi="Arial" w:cs="Arial"/>
-          <w:color w:val="C45911" w:themeColor="accent2" w:themeShade="BF"/>
-          <w:sz w:val="24"/>
-          <w:szCs w:val="24"/>
-        </w:rPr>
-        <w:t>(</w:t>
-      </w:r>
-      <w:r>
-        <w:rPr>
-          <w:rFonts w:ascii="Arial" w:hAnsi="Arial" w:cs="Arial"/>
-          <w:i/>
-          <w:color w:val="C45911" w:themeColor="accent2" w:themeShade="BF"/>
-          <w:sz w:val="24"/>
-          <w:szCs w:val="24"/>
-        </w:rPr>
-        <w:t xml:space="preserve">aqui terá </w:t>
-      </w:r>
-      <w:r>
-        <w:rPr>
-          <w:rFonts w:ascii="Arial" w:hAnsi="Arial" w:cs="Arial"/>
-          <w:i/>
-          <w:color w:val="C45911" w:themeColor="accent2" w:themeShade="BF"/>
-          <w:sz w:val="24"/>
-          <w:szCs w:val="24"/>
-        </w:rPr>
-        <w:t xml:space="preserve">citação </w:t>
-      </w:r>
-      <w:r>
-        <w:rPr>
-          <w:rFonts w:ascii="Arial" w:hAnsi="Arial" w:cs="Arial"/>
-          <w:i/>
-          <w:color w:val="C45911" w:themeColor="accent2" w:themeShade="BF"/>
-          <w:sz w:val="24"/>
-          <w:szCs w:val="24"/>
-        </w:rPr>
-        <w:t xml:space="preserve">sobre </w:t>
-      </w:r>
-      <w:r>
-        <w:rPr>
-          <w:rFonts w:ascii="Arial" w:hAnsi="Arial" w:cs="Arial"/>
-          <w:i/>
-          <w:color w:val="C45911" w:themeColor="accent2" w:themeShade="BF"/>
-          <w:sz w:val="24"/>
-          <w:szCs w:val="24"/>
-        </w:rPr>
-        <w:t>paradoxo da escolha – Área da Psicologia)</w:t>
-      </w:r>
-      <w:r>
-        <w:rPr>
-          <w:rFonts w:ascii="Arial" w:hAnsi="Arial" w:cs="Arial"/>
-          <w:color w:val="000000" w:themeColor="text1"/>
-          <w:sz w:val="24"/>
-          <w:szCs w:val="24"/>
-        </w:rPr>
-        <w:t>, gerando ansiedade e confusão, dificultando a escolha da melhor opção. Perguntas tais como: Como investir meu dinheiro para garantir um futuro melhor para meus filhos? Qual o melhor destino de férias? Que filme posso escolher para assistir com meus amigos?</w:t>
-      </w:r>
-      <w:r>
-        <w:rPr>
-          <w:rFonts w:ascii="Arial" w:hAnsi="Arial" w:cs="Arial"/>
-          <w:color w:val="000000" w:themeColor="text1"/>
-          <w:sz w:val="24"/>
-          <w:szCs w:val="24"/>
-        </w:rPr>
-        <w:t xml:space="preserve"> Que livro comprar? Que curso devo escolher para minha carreira? Enfim, a todo instante é preciso efetuar decisões, buscando sempre a melhor escolha, aquela que satisfaça o usuário</w:t>
-      </w:r>
-      <w:r>
-        <w:rPr>
-          <w:rFonts w:ascii="Arial" w:hAnsi="Arial" w:cs="Arial"/>
-          <w:color w:val="000000" w:themeColor="text1"/>
-          <w:sz w:val="24"/>
-          <w:szCs w:val="24"/>
-        </w:rPr>
-        <w:t>, daí encontra-se a fundamentação para utilização d</w:t>
-      </w:r>
-      <w:r>
-        <w:rPr>
-          <w:rFonts w:ascii="Arial" w:hAnsi="Arial" w:cs="Arial"/>
-          <w:color w:val="000000" w:themeColor="text1"/>
-          <w:sz w:val="24"/>
-          <w:szCs w:val="24"/>
-        </w:rPr>
-        <w:t>o</w:t>
-      </w:r>
-      <w:r>
-        <w:rPr>
-          <w:rFonts w:ascii="Arial" w:hAnsi="Arial" w:cs="Arial"/>
-          <w:color w:val="000000" w:themeColor="text1"/>
-          <w:sz w:val="24"/>
-          <w:szCs w:val="24"/>
-        </w:rPr>
-        <w:t xml:space="preserve">s </w:t>
-      </w:r>
-      <w:proofErr w:type="spellStart"/>
-      <w:r>
-        <w:rPr>
-          <w:rFonts w:ascii="Arial" w:hAnsi="Arial" w:cs="Arial"/>
-          <w:color w:val="000000" w:themeColor="text1"/>
-          <w:sz w:val="24"/>
-          <w:szCs w:val="24"/>
-        </w:rPr>
-        <w:t>SR´s</w:t>
-      </w:r>
-      <w:proofErr w:type="spellEnd"/>
-      <w:r>
-        <w:rPr>
-          <w:rFonts w:ascii="Arial" w:hAnsi="Arial" w:cs="Arial"/>
-          <w:color w:val="000000" w:themeColor="text1"/>
-          <w:sz w:val="24"/>
-          <w:szCs w:val="24"/>
-        </w:rPr>
-        <w:t xml:space="preserve"> que buscam sugerir algo de forma automatizada para usuários a fim de satisfazê-los quanto à expectativa, possibilitando-os a encontrar algo novo que comumente não encontrariam de forma facilitada. </w:t>
-      </w:r>
-    </w:p>
-    <w:p>
-      <w:pPr>
-        <w:pStyle w:val="SemEspaamento"/>
-        <w:spacing w:line="360" w:lineRule="auto"/>
-        <w:ind w:firstLine="851"/>
-        <w:jc w:val="both"/>
-        <w:rPr>
-          <w:rFonts w:ascii="Arial" w:hAnsi="Arial" w:cs="Arial"/>
-          <w:color w:val="000000" w:themeColor="text1"/>
-          <w:sz w:val="24"/>
-          <w:szCs w:val="24"/>
-        </w:rPr>
-      </w:pPr>
-      <w:bookmarkStart w:id="0" w:name="_GoBack"/>
-      <w:bookmarkEnd w:id="0"/>
-    </w:p>
-    <w:p>
-      <w:pPr>
-        <w:pStyle w:val="SemEspaamento"/>
-        <w:spacing w:line="360" w:lineRule="auto"/>
-        <w:ind w:firstLine="851"/>
-        <w:jc w:val="both"/>
-        <w:rPr>
-          <w:rFonts w:ascii="Arial" w:hAnsi="Arial" w:cs="Arial"/>
-          <w:color w:val="000000" w:themeColor="text1"/>
-          <w:sz w:val="24"/>
-          <w:szCs w:val="24"/>
-        </w:rPr>
-      </w:pPr>
-    </w:p>
-    <w:p>
-      <w:pPr>
-        <w:pStyle w:val="SemEspaamento"/>
-        <w:spacing w:line="360" w:lineRule="auto"/>
-        <w:ind w:firstLine="851"/>
-        <w:jc w:val="both"/>
-        <w:rPr>
-          <w:rFonts w:ascii="Arial" w:hAnsi="Arial" w:cs="Arial"/>
-          <w:color w:val="000000" w:themeColor="text1"/>
-          <w:sz w:val="24"/>
-          <w:szCs w:val="24"/>
-        </w:rPr>
-      </w:pPr>
-      <w:r>
-        <w:rPr>
-          <w:rFonts w:ascii="Arial" w:hAnsi="Arial" w:cs="Arial"/>
-          <w:color w:val="000000" w:themeColor="text1"/>
-          <w:sz w:val="24"/>
-          <w:szCs w:val="24"/>
-        </w:rPr>
-        <w:t xml:space="preserve">A problematização </w:t>
-      </w:r>
-      <w:r>
-        <w:rPr>
-          <w:rFonts w:ascii="Arial" w:hAnsi="Arial" w:cs="Arial"/>
-          <w:color w:val="000000" w:themeColor="text1"/>
-          <w:sz w:val="24"/>
-          <w:szCs w:val="24"/>
-        </w:rPr>
-        <w:t xml:space="preserve">deste artigo </w:t>
-      </w:r>
-      <w:r>
-        <w:rPr>
-          <w:rFonts w:ascii="Arial" w:hAnsi="Arial" w:cs="Arial"/>
-          <w:color w:val="000000" w:themeColor="text1"/>
-          <w:sz w:val="24"/>
-          <w:szCs w:val="24"/>
-        </w:rPr>
-        <w:t xml:space="preserve">refere-se a como </w:t>
-      </w:r>
-      <w:r>
-        <w:rPr>
-          <w:rFonts w:ascii="Arial" w:hAnsi="Arial" w:cs="Arial"/>
-          <w:color w:val="000000" w:themeColor="text1"/>
-          <w:sz w:val="24"/>
-          <w:szCs w:val="24"/>
-        </w:rPr>
-        <w:t xml:space="preserve">ajudar as pessoas a viverem melhor, economizando tempo e elevando o nível de satisfação da experiência do usuário no acesso a sistemas </w:t>
-      </w:r>
-      <w:r>
-        <w:rPr>
-          <w:rFonts w:ascii="Arial" w:hAnsi="Arial" w:cs="Arial"/>
-          <w:color w:val="000000" w:themeColor="text1"/>
-          <w:sz w:val="24"/>
-          <w:szCs w:val="24"/>
-        </w:rPr>
-        <w:t>de recomendações</w:t>
-      </w:r>
-      <w:r>
-        <w:rPr>
-          <w:rFonts w:ascii="Arial" w:hAnsi="Arial" w:cs="Arial"/>
-          <w:color w:val="000000" w:themeColor="text1"/>
-          <w:sz w:val="24"/>
-          <w:szCs w:val="24"/>
-        </w:rPr>
-        <w:t>.</w:t>
-      </w:r>
-    </w:p>
-    <w:p>
-      <w:pPr>
-        <w:pStyle w:val="SemEspaamento"/>
-        <w:spacing w:line="360" w:lineRule="auto"/>
-        <w:ind w:firstLine="851"/>
-        <w:jc w:val="both"/>
-        <w:rPr>
-          <w:rFonts w:ascii="Arial" w:hAnsi="Arial" w:cs="Arial"/>
-          <w:color w:val="000000" w:themeColor="text1"/>
-          <w:sz w:val="24"/>
-          <w:szCs w:val="24"/>
-        </w:rPr>
-      </w:pPr>
-    </w:p>
-    <w:p>
-      <w:pPr>
-        <w:pStyle w:val="SemEspaamento"/>
-        <w:spacing w:line="360" w:lineRule="auto"/>
-        <w:ind w:firstLine="851"/>
-        <w:jc w:val="both"/>
-        <w:rPr>
-          <w:rFonts w:ascii="Arial" w:hAnsi="Arial" w:cs="Arial"/>
-          <w:color w:val="000000" w:themeColor="text1"/>
-          <w:sz w:val="24"/>
-          <w:szCs w:val="24"/>
-        </w:rPr>
-      </w:pPr>
-    </w:p>
-    <w:p>
-      <w:pPr>
-        <w:pStyle w:val="SemEspaamento"/>
-        <w:spacing w:line="360" w:lineRule="auto"/>
-        <w:ind w:firstLine="709"/>
-        <w:jc w:val="both"/>
-        <w:rPr>
-          <w:rFonts w:ascii="Arial" w:hAnsi="Arial" w:cs="Arial"/>
-          <w:b/>
-          <w:color w:val="000000" w:themeColor="text1"/>
-          <w:sz w:val="24"/>
-          <w:szCs w:val="24"/>
-        </w:rPr>
-      </w:pPr>
-      <w:r>
-        <w:rPr>
-          <w:rFonts w:ascii="Arial" w:hAnsi="Arial" w:cs="Arial"/>
-          <w:color w:val="000000" w:themeColor="text1"/>
-          <w:sz w:val="24"/>
-          <w:szCs w:val="24"/>
-        </w:rPr>
-        <w:t>Em uma definição sim</w:t>
-      </w:r>
-      <w:r>
-        <w:rPr>
-          <w:rFonts w:ascii="Arial" w:hAnsi="Arial" w:cs="Arial"/>
-          <w:color w:val="000000" w:themeColor="text1"/>
-          <w:sz w:val="24"/>
-          <w:szCs w:val="24"/>
-        </w:rPr>
-        <w:t xml:space="preserve">plista Sistemas de Recomendação, </w:t>
-      </w:r>
-      <w:r>
-        <w:rPr>
-          <w:rFonts w:ascii="Arial" w:hAnsi="Arial" w:cs="Arial"/>
-          <w:color w:val="000000" w:themeColor="text1"/>
-          <w:sz w:val="24"/>
-          <w:szCs w:val="24"/>
-        </w:rPr>
-        <w:t>são sistemas cujo objetivo é auxiliar no processo social de fornecer sugestões personalizadas de forma automática (total ou parcial) de itens de acordo com o interesse particular d</w:t>
-      </w:r>
-      <w:r>
-        <w:rPr>
-          <w:rFonts w:ascii="Arial" w:hAnsi="Arial" w:cs="Arial"/>
-          <w:color w:val="000000" w:themeColor="text1"/>
-          <w:sz w:val="24"/>
-          <w:szCs w:val="24"/>
-        </w:rPr>
-        <w:t>e um usuário. As técnicas são: (1</w:t>
-      </w:r>
-      <w:r>
-        <w:rPr>
-          <w:rFonts w:ascii="Arial" w:hAnsi="Arial" w:cs="Arial"/>
-          <w:color w:val="000000" w:themeColor="text1"/>
-          <w:sz w:val="24"/>
-          <w:szCs w:val="24"/>
-        </w:rPr>
-        <w:t>) baseadas em conteúdo, que utilizam a correlação entre o perfil do usuá</w:t>
-      </w:r>
-      <w:r>
-        <w:rPr>
-          <w:rFonts w:ascii="Arial" w:hAnsi="Arial" w:cs="Arial"/>
-          <w:color w:val="000000" w:themeColor="text1"/>
-          <w:sz w:val="24"/>
-          <w:szCs w:val="24"/>
-        </w:rPr>
-        <w:t>rio e os itens recomendados. (2</w:t>
-      </w:r>
-      <w:r>
-        <w:rPr>
-          <w:rFonts w:ascii="Arial" w:hAnsi="Arial" w:cs="Arial"/>
-          <w:color w:val="000000" w:themeColor="text1"/>
-          <w:sz w:val="24"/>
-          <w:szCs w:val="24"/>
-        </w:rPr>
-        <w:t>) baseadas na filtragem colaborativa que utilizam a correlação entre perfis de usuários diferentes e entre ite</w:t>
-      </w:r>
-      <w:r>
-        <w:rPr>
-          <w:rFonts w:ascii="Arial" w:hAnsi="Arial" w:cs="Arial"/>
-          <w:color w:val="000000" w:themeColor="text1"/>
-          <w:sz w:val="24"/>
-          <w:szCs w:val="24"/>
-        </w:rPr>
-        <w:t>ns da mesma classe, por fim (3</w:t>
-      </w:r>
-      <w:r>
-        <w:rPr>
-          <w:rFonts w:ascii="Arial" w:hAnsi="Arial" w:cs="Arial"/>
-          <w:color w:val="000000" w:themeColor="text1"/>
-          <w:sz w:val="24"/>
-          <w:szCs w:val="24"/>
-        </w:rPr>
-        <w:t>) as híbridas que levam em consideração tanto a correlação entre perfis de usuários diferentes e correlação entre usurários e itens. A utilização de SR tem sido uma abordagem eficiente para reduzir o esforço do usuário em encontrar informações de seu interes</w:t>
-      </w:r>
-      <w:r>
-        <w:rPr>
-          <w:rFonts w:ascii="Arial" w:hAnsi="Arial" w:cs="Arial"/>
-          <w:color w:val="000000" w:themeColor="text1"/>
-          <w:sz w:val="24"/>
-          <w:szCs w:val="24"/>
-        </w:rPr>
-        <w:t>se.</w:t>
-      </w:r>
-    </w:p>
-    <w:p>
-      <w:pPr>
-        <w:spacing w:line="360" w:lineRule="auto"/>
-        <w:jc w:val="both"/>
-        <w:rPr>
-          <w:rFonts w:ascii="Arial" w:hAnsi="Arial" w:cs="Arial"/>
-          <w:color w:val="000000" w:themeColor="text1"/>
-          <w:sz w:val="24"/>
-          <w:szCs w:val="24"/>
-        </w:rPr>
-      </w:pPr>
-      <w:r>
-        <w:rPr>
-          <w:rFonts w:ascii="Arial" w:hAnsi="Arial" w:cs="Arial"/>
-          <w:b/>
-          <w:color w:val="000000" w:themeColor="text1"/>
-          <w:sz w:val="24"/>
-          <w:szCs w:val="24"/>
-        </w:rPr>
-        <w:tab/>
-      </w:r>
-      <w:r>
-        <w:rPr>
-          <w:rFonts w:ascii="Arial" w:hAnsi="Arial" w:cs="Arial"/>
-          <w:color w:val="000000" w:themeColor="text1"/>
-          <w:sz w:val="24"/>
-          <w:szCs w:val="24"/>
-        </w:rPr>
-        <w:t xml:space="preserve">Para </w:t>
-      </w:r>
-      <w:r>
-        <w:rPr>
-          <w:rFonts w:ascii="Arial" w:hAnsi="Arial" w:cs="Arial"/>
-          <w:color w:val="000000" w:themeColor="text1"/>
-          <w:sz w:val="24"/>
-          <w:szCs w:val="24"/>
-        </w:rPr>
-        <w:t xml:space="preserve">fundamentar a problematização deste documento, foi escolhido a filtragem colaborativa em sistemas de recomendações usando a plataforma </w:t>
-      </w:r>
-      <w:proofErr w:type="spellStart"/>
-      <w:r>
-        <w:rPr>
-          <w:rFonts w:ascii="Arial" w:hAnsi="Arial" w:cs="Arial"/>
-          <w:color w:val="000000" w:themeColor="text1"/>
-          <w:sz w:val="24"/>
-          <w:szCs w:val="24"/>
-        </w:rPr>
-        <w:t>mahout</w:t>
-      </w:r>
-      <w:proofErr w:type="spellEnd"/>
-      <w:r>
-        <w:rPr>
-          <w:rFonts w:ascii="Arial" w:hAnsi="Arial" w:cs="Arial"/>
-          <w:color w:val="000000" w:themeColor="text1"/>
-          <w:sz w:val="24"/>
-          <w:szCs w:val="24"/>
-        </w:rPr>
-        <w:t xml:space="preserve"> </w:t>
-      </w:r>
-      <w:r>
-        <w:rPr>
-          <w:rFonts w:ascii="Arial" w:hAnsi="Arial" w:cs="Arial"/>
-          <w:color w:val="C45911" w:themeColor="accent2" w:themeShade="BF"/>
-          <w:sz w:val="24"/>
-          <w:szCs w:val="24"/>
-        </w:rPr>
-        <w:t>(</w:t>
-      </w:r>
-      <w:r>
-        <w:rPr>
-          <w:rFonts w:ascii="Arial" w:hAnsi="Arial" w:cs="Arial"/>
-          <w:i/>
-          <w:color w:val="C45911" w:themeColor="accent2" w:themeShade="BF"/>
-          <w:sz w:val="24"/>
-          <w:szCs w:val="24"/>
-        </w:rPr>
-        <w:t xml:space="preserve">aqui terá </w:t>
-      </w:r>
-      <w:r>
-        <w:rPr>
-          <w:rFonts w:ascii="Arial" w:hAnsi="Arial" w:cs="Arial"/>
-          <w:i/>
-          <w:color w:val="C45911" w:themeColor="accent2" w:themeShade="BF"/>
-          <w:sz w:val="24"/>
-          <w:szCs w:val="24"/>
-        </w:rPr>
-        <w:t xml:space="preserve">breve explicação sobre a plataforma) </w:t>
-      </w:r>
-      <w:r>
-        <w:rPr>
-          <w:rFonts w:ascii="Arial" w:hAnsi="Arial" w:cs="Arial"/>
-          <w:color w:val="000000" w:themeColor="text1"/>
-          <w:sz w:val="24"/>
-          <w:szCs w:val="24"/>
-        </w:rPr>
-        <w:t xml:space="preserve">com implementação na linguagem </w:t>
-      </w:r>
-      <w:proofErr w:type="spellStart"/>
-      <w:r>
-        <w:rPr>
-          <w:rFonts w:ascii="Arial" w:hAnsi="Arial" w:cs="Arial"/>
-          <w:color w:val="000000" w:themeColor="text1"/>
-          <w:sz w:val="24"/>
-          <w:szCs w:val="24"/>
-        </w:rPr>
-        <w:t>java</w:t>
-      </w:r>
-      <w:proofErr w:type="spellEnd"/>
-      <w:r>
-        <w:rPr>
-          <w:rFonts w:ascii="Arial" w:hAnsi="Arial" w:cs="Arial"/>
-          <w:color w:val="000000" w:themeColor="text1"/>
-          <w:sz w:val="24"/>
-          <w:szCs w:val="24"/>
-        </w:rPr>
-        <w:t>.</w:t>
-      </w:r>
-    </w:p>
-    <w:p>
-      <w:pPr>
-        <w:spacing w:line="360" w:lineRule="auto"/>
-        <w:rPr>
-          <w:rFonts w:ascii="Arial" w:hAnsi="Arial" w:cs="Arial"/>
-          <w:b/>
-          <w:color w:val="000000" w:themeColor="text1"/>
-          <w:sz w:val="24"/>
-          <w:szCs w:val="24"/>
-        </w:rPr>
-      </w:pPr>
-    </w:p>
-    <w:p>
-      <w:pPr>
-        <w:spacing w:line="360" w:lineRule="auto"/>
-        <w:rPr>
-          <w:rFonts w:ascii="Arial" w:hAnsi="Arial" w:cs="Arial"/>
-          <w:b/>
-          <w:color w:val="000000" w:themeColor="text1"/>
-          <w:sz w:val="24"/>
-          <w:szCs w:val="24"/>
-        </w:rPr>
-      </w:pPr>
-    </w:p>
-    <w:p>
-      <w:pPr>
-        <w:spacing w:line="360" w:lineRule="auto"/>
-        <w:rPr>
-          <w:rFonts w:ascii="Arial" w:hAnsi="Arial" w:cs="Arial"/>
-          <w:b/>
-          <w:color w:val="000000" w:themeColor="text1"/>
-          <w:sz w:val="24"/>
-          <w:szCs w:val="24"/>
-        </w:rPr>
-      </w:pPr>
-    </w:p>
-    <w:p>
-      <w:pPr>
-        <w:spacing w:line="360" w:lineRule="auto"/>
-        <w:rPr>
-          <w:rFonts w:ascii="Arial" w:hAnsi="Arial" w:cs="Arial"/>
-          <w:b/>
-          <w:color w:val="000000" w:themeColor="text1"/>
-          <w:sz w:val="24"/>
-          <w:szCs w:val="24"/>
-        </w:rPr>
-      </w:pPr>
-    </w:p>
-    <w:p>
-      <w:pPr>
-        <w:spacing w:line="360" w:lineRule="auto"/>
-        <w:rPr>
-          <w:rFonts w:ascii="Arial" w:hAnsi="Arial" w:cs="Arial"/>
-          <w:b/>
-          <w:color w:val="000000" w:themeColor="text1"/>
-          <w:sz w:val="24"/>
-          <w:szCs w:val="24"/>
-        </w:rPr>
-      </w:pPr>
-    </w:p>
-    <w:p>
-      <w:pPr>
-        <w:spacing w:line="360" w:lineRule="auto"/>
-        <w:rPr>
-          <w:rFonts w:ascii="Arial" w:hAnsi="Arial" w:cs="Arial"/>
-          <w:b/>
           <w:color w:val="000000" w:themeColor="text1"/>
           <w:sz w:val="24"/>
           <w:szCs w:val="24"/>
@@ -6818,6 +6983,7 @@
       <w:pPr>
         <w:rPr>
           <w:rFonts w:ascii="Arial" w:hAnsi="Arial" w:cs="Arial"/>
+          <w:b/>
           <w:color w:val="000000" w:themeColor="text1"/>
           <w:sz w:val="24"/>
           <w:szCs w:val="24"/>
@@ -6881,6 +7047,47 @@
           <w:szCs w:val="24"/>
         </w:rPr>
         <w:t xml:space="preserve">CIAS </w:t>
+      </w:r>
+    </w:p>
+    <w:p>
+      <w:pPr>
+        <w:rPr>
+          <w:rFonts w:ascii="Arial" w:hAnsi="Arial" w:cs="Arial"/>
+          <w:b/>
+          <w:color w:val="000000" w:themeColor="text1"/>
+          <w:sz w:val="24"/>
+          <w:szCs w:val="24"/>
+        </w:rPr>
+      </w:pPr>
+    </w:p>
+    <w:p>
+      <w:pPr>
+        <w:rPr>
+          <w:rFonts w:ascii="Arial" w:hAnsi="Arial" w:cs="Arial"/>
+          <w:b/>
+          <w:color w:val="000000" w:themeColor="text1"/>
+          <w:sz w:val="24"/>
+          <w:szCs w:val="24"/>
+        </w:rPr>
+      </w:pPr>
+    </w:p>
+    <w:p>
+      <w:pPr>
+        <w:rPr>
+          <w:rFonts w:ascii="Arial" w:hAnsi="Arial" w:cs="Arial"/>
+          <w:color w:val="000000" w:themeColor="text1"/>
+          <w:sz w:val="24"/>
+          <w:szCs w:val="24"/>
+        </w:rPr>
+      </w:pPr>
+      <w:r>
+        <w:rPr>
+          <w:rFonts w:ascii="Arial" w:hAnsi="Arial" w:cs="Arial"/>
+          <w:color w:val="000000" w:themeColor="text1"/>
+          <w:sz w:val="24"/>
+          <w:szCs w:val="24"/>
+        </w:rPr>
+        <w:t>Schwartz, Barry. "O paradoxo da escolha: por que mais é menos." São Paulo: A Girafa Editora (2007).</w:t>
       </w:r>
     </w:p>
     <w:p>
@@ -7377,7 +7584,7 @@
       <w:rPr>
         <w:noProof/>
       </w:rPr>
-      <w:t>7</w:t>
+      <w:t>10</w:t>
     </w:r>
     <w:r>
       <w:fldChar w:fldCharType="end"/>
@@ -8144,7 +8351,6 @@
   <w:style w:type="character" w:default="1" w:styleId="Fontepargpadro">
     <w:name w:val="Default Paragraph Font"/>
     <w:uiPriority w:val="1"/>
-    <w:semiHidden/>
     <w:unhideWhenUsed/>
   </w:style>
   <w:style w:type="table" w:default="1" w:styleId="Tabelanormal">
@@ -8444,6 +8650,61 @@
       <w:iCs/>
     </w:rPr>
   </w:style>
+  <w:style w:type="character" w:styleId="Refdecomentrio">
+    <w:name w:val="annotation reference"/>
+    <w:basedOn w:val="Fontepargpadro"/>
+    <w:uiPriority w:val="99"/>
+    <w:semiHidden/>
+    <w:unhideWhenUsed/>
+    <w:rsid w:val="007F0C70"/>
+    <w:rPr>
+      <w:sz w:val="16"/>
+      <w:szCs w:val="16"/>
+    </w:rPr>
+  </w:style>
+  <w:style w:type="paragraph" w:styleId="Textodecomentrio">
+    <w:name w:val="annotation text"/>
+    <w:basedOn w:val="Normal"/>
+    <w:link w:val="TextodecomentrioChar"/>
+    <w:uiPriority w:val="99"/>
+    <w:semiHidden/>
+    <w:unhideWhenUsed/>
+    <w:rsid w:val="007F0C70"/>
+  </w:style>
+  <w:style w:type="character" w:customStyle="1" w:styleId="TextodecomentrioChar">
+    <w:name w:val="Texto de comentário Char"/>
+    <w:basedOn w:val="Fontepargpadro"/>
+    <w:link w:val="Textodecomentrio"/>
+    <w:uiPriority w:val="99"/>
+    <w:semiHidden/>
+    <w:rsid w:val="007F0C70"/>
+  </w:style>
+  <w:style w:type="paragraph" w:styleId="Assuntodocomentrio">
+    <w:name w:val="annotation subject"/>
+    <w:basedOn w:val="Textodecomentrio"/>
+    <w:next w:val="Textodecomentrio"/>
+    <w:link w:val="AssuntodocomentrioChar"/>
+    <w:uiPriority w:val="99"/>
+    <w:semiHidden/>
+    <w:unhideWhenUsed/>
+    <w:rsid w:val="007F0C70"/>
+    <w:rPr>
+      <w:b/>
+      <w:bCs/>
+    </w:rPr>
+  </w:style>
+  <w:style w:type="character" w:customStyle="1" w:styleId="AssuntodocomentrioChar">
+    <w:name w:val="Assunto do comentário Char"/>
+    <w:basedOn w:val="TextodecomentrioChar"/>
+    <w:link w:val="Assuntodocomentrio"/>
+    <w:uiPriority w:val="99"/>
+    <w:semiHidden/>
+    <w:rsid w:val="007F0C70"/>
+    <w:rPr>
+      <w:b/>
+      <w:bCs/>
+    </w:rPr>
+  </w:style>
 </w:styles>
 </file>
 
@@ -8713,7 +8974,7 @@
 </file>
 
 <file path=customXml/itemProps1.xml><?xml version="1.0" encoding="utf-8"?>
-<ds:datastoreItem xmlns:ds="http://schemas.openxmlformats.org/officeDocument/2006/customXml" ds:itemID="{B1782F69-1F79-4D53-9B9E-590A29791145}">
+<ds:datastoreItem xmlns:ds="http://schemas.openxmlformats.org/officeDocument/2006/customXml" ds:itemID="{2E94BECF-A78E-45D0-909C-1F3B40986CB7}">
   <ds:schemaRefs>
     <ds:schemaRef ds:uri="http://schemas.openxmlformats.org/officeDocument/2006/bibliography"/>
   </ds:schemaRefs>

</xml_diff>

<commit_message>
atualizações de referências e ajustes
</commit_message>
<xml_diff>
--- a/TCC.docx
+++ b/TCC.docx
@@ -384,27 +384,7 @@
           <w:color w:val="000000" w:themeColor="text1"/>
           <w:szCs w:val="24"/>
         </w:rPr>
-        <w:t xml:space="preserve">Uma abordagem unificada de Interface-Homem-Máquina com </w:t>
-      </w:r>
-      <w:proofErr w:type="spellStart"/>
-      <w:r>
-        <w:rPr>
-          <w:rFonts w:cs="Arial"/>
-          <w:b/>
-          <w:color w:val="000000" w:themeColor="text1"/>
-          <w:szCs w:val="24"/>
-        </w:rPr>
-        <w:t>Machine</w:t>
-      </w:r>
-      <w:proofErr w:type="spellEnd"/>
-      <w:r>
-        <w:rPr>
-          <w:rFonts w:cs="Arial"/>
-          <w:b/>
-          <w:color w:val="000000" w:themeColor="text1"/>
-          <w:szCs w:val="24"/>
-        </w:rPr>
-        <w:t xml:space="preserve"> Learning</w:t>
+        <w:t>Uma abordagem unificada de Interface-Homem-Máquina com Machine Learning</w:t>
       </w:r>
     </w:p>
     <w:p>
@@ -766,27 +746,7 @@
           <w:color w:val="000000" w:themeColor="text1"/>
           <w:szCs w:val="24"/>
         </w:rPr>
-        <w:t xml:space="preserve">FILTRAGEM COLABORATIVA DE SISTEMA DE RECOMENDAÇÃO COM ÊNFASE EM USER EXPERIENCE – Uma abordagem unificada de Interface-Homem-Máquina com </w:t>
-      </w:r>
-      <w:proofErr w:type="spellStart"/>
-      <w:r>
-        <w:rPr>
-          <w:rFonts w:cs="Arial"/>
-          <w:b/>
-          <w:color w:val="000000" w:themeColor="text1"/>
-          <w:szCs w:val="24"/>
-        </w:rPr>
-        <w:t>Machine</w:t>
-      </w:r>
-      <w:proofErr w:type="spellEnd"/>
-      <w:r>
-        <w:rPr>
-          <w:rFonts w:cs="Arial"/>
-          <w:b/>
-          <w:color w:val="000000" w:themeColor="text1"/>
-          <w:szCs w:val="24"/>
-        </w:rPr>
-        <w:t xml:space="preserve"> Learning</w:t>
+        <w:t>FILTRAGEM COLABORATIVA DE SISTEMA DE RECOMENDAÇÃO COM ÊNFASE EM USER EXPERIENCE – Uma abordagem unificada de Interface-Homem-Máquina com Machine Learning</w:t>
       </w:r>
     </w:p>
     <w:p>
@@ -1204,27 +1164,7 @@
           <w:color w:val="000000" w:themeColor="text1"/>
           <w:szCs w:val="24"/>
         </w:rPr>
-        <w:t xml:space="preserve">FILTRAGEM COLABORATIVA DE SISTEMA DE RECOMENDAÇÃO COM ÊNFASE EM USER EXPERIENCE – Uma abordagem unificada de Interface-Homem-Máquina com </w:t>
-      </w:r>
-      <w:proofErr w:type="spellStart"/>
-      <w:r>
-        <w:rPr>
-          <w:rFonts w:cs="Arial"/>
-          <w:b/>
-          <w:color w:val="000000" w:themeColor="text1"/>
-          <w:szCs w:val="24"/>
-        </w:rPr>
-        <w:t>Machine</w:t>
-      </w:r>
-      <w:proofErr w:type="spellEnd"/>
-      <w:r>
-        <w:rPr>
-          <w:rFonts w:cs="Arial"/>
-          <w:b/>
-          <w:color w:val="000000" w:themeColor="text1"/>
-          <w:szCs w:val="24"/>
-        </w:rPr>
-        <w:t xml:space="preserve"> Learning</w:t>
+        <w:t>FILTRAGEM COLABORATIVA DE SISTEMA DE RECOMENDAÇÃO COM ÊNFASE EM USER EXPERIENCE – Uma abordagem unificada de Interface-Homem-Máquina com Machine Learning</w:t>
       </w:r>
     </w:p>
     <w:p>
@@ -1363,23 +1303,13 @@
           <w:szCs w:val="24"/>
         </w:rPr>
       </w:pPr>
-      <w:proofErr w:type="spellStart"/>
-      <w:r>
-        <w:rPr>
-          <w:rFonts w:cs="Arial"/>
-          <w:color w:val="000000" w:themeColor="text1"/>
-          <w:szCs w:val="24"/>
-        </w:rPr>
-        <w:t>Profº</w:t>
-      </w:r>
-      <w:proofErr w:type="spellEnd"/>
-      <w:r>
-        <w:rPr>
-          <w:rFonts w:cs="Arial"/>
-          <w:color w:val="000000" w:themeColor="text1"/>
-          <w:szCs w:val="24"/>
-        </w:rPr>
-        <w:t xml:space="preserve"> Esp. </w:t>
+      <w:r>
+        <w:rPr>
+          <w:rFonts w:cs="Arial"/>
+          <w:color w:val="000000" w:themeColor="text1"/>
+          <w:szCs w:val="24"/>
+        </w:rPr>
+        <w:t xml:space="preserve">Profº Esp. </w:t>
       </w:r>
     </w:p>
     <w:p>
@@ -1447,23 +1377,13 @@
           <w:szCs w:val="24"/>
         </w:rPr>
       </w:pPr>
-      <w:proofErr w:type="spellStart"/>
-      <w:r>
-        <w:rPr>
-          <w:rFonts w:cs="Arial"/>
-          <w:color w:val="000000" w:themeColor="text1"/>
-          <w:szCs w:val="24"/>
-        </w:rPr>
-        <w:t>Profº</w:t>
-      </w:r>
-      <w:proofErr w:type="spellEnd"/>
-      <w:r>
-        <w:rPr>
-          <w:rFonts w:cs="Arial"/>
-          <w:color w:val="000000" w:themeColor="text1"/>
-          <w:szCs w:val="24"/>
-        </w:rPr>
-        <w:t xml:space="preserve"> Esp. </w:t>
+      <w:r>
+        <w:rPr>
+          <w:rFonts w:cs="Arial"/>
+          <w:color w:val="000000" w:themeColor="text1"/>
+          <w:szCs w:val="24"/>
+        </w:rPr>
+        <w:t xml:space="preserve">Profº Esp. </w:t>
       </w:r>
     </w:p>
     <w:p>
@@ -1531,23 +1451,13 @@
           <w:szCs w:val="24"/>
         </w:rPr>
       </w:pPr>
-      <w:proofErr w:type="spellStart"/>
-      <w:r>
-        <w:rPr>
-          <w:rFonts w:cs="Arial"/>
-          <w:color w:val="000000" w:themeColor="text1"/>
-          <w:szCs w:val="24"/>
-        </w:rPr>
-        <w:t>Profº</w:t>
-      </w:r>
-      <w:proofErr w:type="spellEnd"/>
-      <w:r>
-        <w:rPr>
-          <w:rFonts w:cs="Arial"/>
-          <w:color w:val="000000" w:themeColor="text1"/>
-          <w:szCs w:val="24"/>
-        </w:rPr>
-        <w:t xml:space="preserve"> Esp. </w:t>
+      <w:r>
+        <w:rPr>
+          <w:rFonts w:cs="Arial"/>
+          <w:color w:val="000000" w:themeColor="text1"/>
+          <w:szCs w:val="24"/>
+        </w:rPr>
+        <w:t xml:space="preserve">Profº Esp. </w:t>
       </w:r>
     </w:p>
     <w:p>
@@ -1785,51 +1695,15 @@
           <w:color w:val="000000" w:themeColor="text1"/>
           <w:szCs w:val="24"/>
         </w:rPr>
-        <w:t xml:space="preserve"> e todos os professores do Curso de Sistema de Informação da </w:t>
-      </w:r>
-      <w:proofErr w:type="spellStart"/>
-      <w:r>
-        <w:rPr>
-          <w:rFonts w:cs="Arial"/>
-          <w:color w:val="000000" w:themeColor="text1"/>
-          <w:szCs w:val="24"/>
-        </w:rPr>
-        <w:t>Fametro</w:t>
-      </w:r>
-      <w:proofErr w:type="spellEnd"/>
-      <w:r>
-        <w:rPr>
-          <w:rFonts w:cs="Arial"/>
-          <w:color w:val="000000" w:themeColor="text1"/>
-          <w:szCs w:val="24"/>
-        </w:rPr>
-        <w:t xml:space="preserve">, em </w:t>
-      </w:r>
-      <w:r>
-        <w:rPr>
-          <w:rFonts w:cs="Arial"/>
-          <w:color w:val="000000" w:themeColor="text1"/>
-          <w:szCs w:val="24"/>
-        </w:rPr>
-        <w:t xml:space="preserve">especial ao Doutorando </w:t>
-      </w:r>
-      <w:proofErr w:type="spellStart"/>
-      <w:r>
-        <w:rPr>
-          <w:rFonts w:cs="Arial"/>
-          <w:color w:val="000000" w:themeColor="text1"/>
-          <w:szCs w:val="24"/>
-        </w:rPr>
-        <w:t>Nauber</w:t>
-      </w:r>
-      <w:proofErr w:type="spellEnd"/>
-      <w:r>
-        <w:rPr>
-          <w:rFonts w:cs="Arial"/>
-          <w:color w:val="000000" w:themeColor="text1"/>
-          <w:szCs w:val="24"/>
-        </w:rPr>
-        <w:t xml:space="preserve"> Go</w:t>
+        <w:t xml:space="preserve"> e todos os professores do Curso de Sistema de Informação da Fametro, em </w:t>
+      </w:r>
+      <w:r>
+        <w:rPr>
+          <w:rFonts w:cs="Arial"/>
+          <w:color w:val="000000" w:themeColor="text1"/>
+          <w:szCs w:val="24"/>
+        </w:rPr>
+        <w:t>especial ao Doutorando Nauber Go</w:t>
       </w:r>
       <w:r>
         <w:rPr>
@@ -2681,25 +2555,14 @@
           <w:szCs w:val="24"/>
         </w:rPr>
       </w:pPr>
-      <w:proofErr w:type="spellStart"/>
-      <w:r>
-        <w:rPr>
-          <w:rFonts w:cs="Arial"/>
-          <w:b/>
-          <w:color w:val="000000" w:themeColor="text1"/>
-          <w:szCs w:val="24"/>
-        </w:rPr>
-        <w:t>Antonio</w:t>
-      </w:r>
-      <w:proofErr w:type="spellEnd"/>
-      <w:r>
-        <w:rPr>
-          <w:rFonts w:cs="Arial"/>
-          <w:b/>
-          <w:color w:val="000000" w:themeColor="text1"/>
-          <w:szCs w:val="24"/>
-        </w:rPr>
-        <w:t xml:space="preserve"> Jackson dos Santos Passos</w:t>
+      <w:r>
+        <w:rPr>
+          <w:rFonts w:cs="Arial"/>
+          <w:b/>
+          <w:color w:val="000000" w:themeColor="text1"/>
+          <w:szCs w:val="24"/>
+        </w:rPr>
+        <w:t>Antonio Jackson dos Santos Passos</w:t>
       </w:r>
       <w:r>
         <w:rPr>
@@ -2839,7 +2702,6 @@
         </w:rPr>
         <w:t xml:space="preserve"> apache </w:t>
       </w:r>
-      <w:proofErr w:type="spellStart"/>
       <w:r>
         <w:rPr>
           <w:rFonts w:ascii="Arial" w:hAnsi="Arial" w:cs="Arial"/>
@@ -2856,86 +2718,16 @@
           <w:sz w:val="24"/>
           <w:szCs w:val="24"/>
         </w:rPr>
-        <w:t>t</w:t>
-      </w:r>
-      <w:proofErr w:type="spellEnd"/>
-      <w:r>
-        <w:rPr>
-          <w:rFonts w:ascii="Arial" w:hAnsi="Arial" w:cs="Arial"/>
-          <w:color w:val="000000" w:themeColor="text1"/>
-          <w:sz w:val="24"/>
-          <w:szCs w:val="24"/>
-        </w:rPr>
-        <w:t xml:space="preserve">, um ambiente para criação rápida de aplicações escaláveis e automáticas para </w:t>
-      </w:r>
-      <w:proofErr w:type="spellStart"/>
-      <w:r>
-        <w:rPr>
-          <w:rFonts w:ascii="Arial" w:hAnsi="Arial" w:cs="Arial"/>
-          <w:color w:val="000000" w:themeColor="text1"/>
-          <w:sz w:val="24"/>
-          <w:szCs w:val="24"/>
-        </w:rPr>
-        <w:t>machine</w:t>
-      </w:r>
-      <w:proofErr w:type="spellEnd"/>
-      <w:r>
-        <w:rPr>
-          <w:rFonts w:ascii="Arial" w:hAnsi="Arial" w:cs="Arial"/>
-          <w:color w:val="000000" w:themeColor="text1"/>
-          <w:sz w:val="24"/>
-          <w:szCs w:val="24"/>
-        </w:rPr>
-        <w:t xml:space="preserve"> </w:t>
-      </w:r>
-      <w:proofErr w:type="spellStart"/>
-      <w:r>
-        <w:rPr>
-          <w:rFonts w:ascii="Arial" w:hAnsi="Arial" w:cs="Arial"/>
-          <w:color w:val="000000" w:themeColor="text1"/>
-          <w:sz w:val="24"/>
-          <w:szCs w:val="24"/>
-        </w:rPr>
-        <w:t>learn</w:t>
-      </w:r>
-      <w:proofErr w:type="spellEnd"/>
-      <w:r>
-        <w:rPr>
-          <w:rFonts w:ascii="Arial" w:hAnsi="Arial" w:cs="Arial"/>
-          <w:color w:val="000000" w:themeColor="text1"/>
-          <w:sz w:val="24"/>
-          <w:szCs w:val="24"/>
-        </w:rPr>
-        <w:t xml:space="preserve">, </w:t>
-      </w:r>
-      <w:r>
-        <w:rPr>
-          <w:rFonts w:ascii="Arial" w:hAnsi="Arial" w:cs="Arial"/>
-          <w:color w:val="000000" w:themeColor="text1"/>
-          <w:sz w:val="24"/>
-          <w:szCs w:val="24"/>
-        </w:rPr>
-        <w:t xml:space="preserve">com implementação na linguagem </w:t>
-      </w:r>
-      <w:proofErr w:type="spellStart"/>
-      <w:r>
-        <w:rPr>
-          <w:rFonts w:ascii="Arial" w:hAnsi="Arial" w:cs="Arial"/>
-          <w:color w:val="000000" w:themeColor="text1"/>
-          <w:sz w:val="24"/>
-          <w:szCs w:val="24"/>
-        </w:rPr>
-        <w:t>java</w:t>
-      </w:r>
-      <w:proofErr w:type="spellEnd"/>
-      <w:r>
-        <w:rPr>
-          <w:rFonts w:ascii="Arial" w:hAnsi="Arial" w:cs="Arial"/>
-          <w:color w:val="000000" w:themeColor="text1"/>
-          <w:sz w:val="24"/>
-          <w:szCs w:val="24"/>
-        </w:rPr>
-        <w:t>.</w:t>
+        <w:t xml:space="preserve">t, um ambiente para criação rápida de aplicações escaláveis e automáticas para machine learn, </w:t>
+      </w:r>
+      <w:r>
+        <w:rPr>
+          <w:rFonts w:ascii="Arial" w:hAnsi="Arial" w:cs="Arial"/>
+          <w:color w:val="000000" w:themeColor="text1"/>
+          <w:sz w:val="24"/>
+          <w:szCs w:val="24"/>
+        </w:rPr>
+        <w:t>com implementação na linguagem java.</w:t>
       </w:r>
     </w:p>
     <w:p>
@@ -3272,7 +3064,7 @@
             </w:rPr>
             <w:fldChar w:fldCharType="separate"/>
           </w:r>
-          <w:hyperlink w:anchor="_Toc481450215" w:history="1">
+          <w:hyperlink w:anchor="_Toc483321372" w:history="1">
             <w:r>
               <w:rPr>
                 <w:rStyle w:val="Hyperlink"/>
@@ -3299,7 +3091,7 @@
                 <w:noProof/>
                 <w:webHidden/>
               </w:rPr>
-              <w:instrText xml:space="preserve"> PAGEREF _Toc481450215 \h </w:instrText>
+              <w:instrText xml:space="preserve"> PAGEREF _Toc483321372 \h </w:instrText>
             </w:r>
             <w:r>
               <w:rPr>
@@ -3340,7 +3132,7 @@
               <w:szCs w:val="22"/>
             </w:rPr>
           </w:pPr>
-          <w:hyperlink w:anchor="_Toc481450216" w:history="1">
+          <w:hyperlink w:anchor="_Toc483321373" w:history="1">
             <w:r>
               <w:rPr>
                 <w:rStyle w:val="Hyperlink"/>
@@ -3368,7 +3160,7 @@
                 <w:noProof/>
                 <w:webHidden/>
               </w:rPr>
-              <w:instrText xml:space="preserve"> PAGEREF _Toc481450216 \h </w:instrText>
+              <w:instrText xml:space="preserve"> PAGEREF _Toc483321373 \h </w:instrText>
             </w:r>
             <w:r>
               <w:rPr>
@@ -3412,7 +3204,7 @@
               <w:szCs w:val="22"/>
             </w:rPr>
           </w:pPr>
-          <w:hyperlink w:anchor="_Toc481450217" w:history="1">
+          <w:hyperlink w:anchor="_Toc483321374" w:history="1">
             <w:r>
               <w:rPr>
                 <w:rStyle w:val="Hyperlink"/>
@@ -3439,7 +3231,7 @@
                 <w:noProof/>
                 <w:webHidden/>
               </w:rPr>
-              <w:instrText xml:space="preserve"> PAGEREF _Toc481450217 \h </w:instrText>
+              <w:instrText xml:space="preserve"> PAGEREF _Toc483321374 \h </w:instrText>
             </w:r>
             <w:r>
               <w:rPr>
@@ -3483,13 +3275,13 @@
               <w:szCs w:val="22"/>
             </w:rPr>
           </w:pPr>
-          <w:hyperlink w:anchor="_Toc481450218" w:history="1">
+          <w:hyperlink w:anchor="_Toc483321375" w:history="1">
             <w:r>
               <w:rPr>
                 <w:rStyle w:val="Hyperlink"/>
                 <w:noProof/>
               </w:rPr>
-              <w:t>2.2 Definição do Problema</w:t>
+              <w:t>2.2 Definição do Problema da Filtragem Colaborativa</w:t>
             </w:r>
             <w:r>
               <w:rPr>
@@ -3510,7 +3302,7 @@
                 <w:noProof/>
                 <w:webHidden/>
               </w:rPr>
-              <w:instrText xml:space="preserve"> PAGEREF _Toc481450218 \h </w:instrText>
+              <w:instrText xml:space="preserve"> PAGEREF _Toc483321375 \h </w:instrText>
             </w:r>
             <w:r>
               <w:rPr>
@@ -3530,7 +3322,7 @@
                 <w:noProof/>
                 <w:webHidden/>
               </w:rPr>
-              <w:t>11</w:t>
+              <w:t>10</w:t>
             </w:r>
             <w:r>
               <w:rPr>
@@ -3554,7 +3346,7 @@
               <w:szCs w:val="22"/>
             </w:rPr>
           </w:pPr>
-          <w:hyperlink w:anchor="_Toc481450219" w:history="1">
+          <w:hyperlink w:anchor="_Toc483321376" w:history="1">
             <w:r>
               <w:rPr>
                 <w:rStyle w:val="Hyperlink"/>
@@ -3581,7 +3373,7 @@
                 <w:noProof/>
                 <w:webHidden/>
               </w:rPr>
-              <w:instrText xml:space="preserve"> PAGEREF _Toc481450219 \h </w:instrText>
+              <w:instrText xml:space="preserve"> PAGEREF _Toc483321376 \h </w:instrText>
             </w:r>
             <w:r>
               <w:rPr>
@@ -3625,7 +3417,7 @@
               <w:szCs w:val="22"/>
             </w:rPr>
           </w:pPr>
-          <w:hyperlink w:anchor="_Toc481450220" w:history="1">
+          <w:hyperlink w:anchor="_Toc483321377" w:history="1">
             <w:r>
               <w:rPr>
                 <w:rStyle w:val="Hyperlink"/>
@@ -3653,7 +3445,7 @@
                 <w:noProof/>
                 <w:webHidden/>
               </w:rPr>
-              <w:instrText xml:space="preserve"> PAGEREF _Toc481450220 \h </w:instrText>
+              <w:instrText xml:space="preserve"> PAGEREF _Toc483321377 \h </w:instrText>
             </w:r>
             <w:r>
               <w:rPr>
@@ -3697,7 +3489,7 @@
               <w:szCs w:val="22"/>
             </w:rPr>
           </w:pPr>
-          <w:hyperlink w:anchor="_Toc481450221" w:history="1">
+          <w:hyperlink w:anchor="_Toc483321378" w:history="1">
             <w:r>
               <w:rPr>
                 <w:rStyle w:val="Hyperlink"/>
@@ -3725,7 +3517,7 @@
                 <w:noProof/>
                 <w:webHidden/>
               </w:rPr>
-              <w:instrText xml:space="preserve"> PAGEREF _Toc481450221 \h </w:instrText>
+              <w:instrText xml:space="preserve"> PAGEREF _Toc483321378 \h </w:instrText>
             </w:r>
             <w:r>
               <w:rPr>
@@ -3766,14 +3558,14 @@
               <w:szCs w:val="22"/>
             </w:rPr>
           </w:pPr>
-          <w:hyperlink w:anchor="_Toc481450222" w:history="1">
+          <w:hyperlink w:anchor="_Toc483321379" w:history="1">
             <w:r>
               <w:rPr>
                 <w:rStyle w:val="Hyperlink"/>
                 <w:rFonts w:cs="Arial"/>
                 <w:noProof/>
               </w:rPr>
-              <w:t>3. CONCLUSÃO</w:t>
+              <w:t>5. CONCLUSÃO</w:t>
             </w:r>
             <w:r>
               <w:rPr>
@@ -3794,7 +3586,7 @@
                 <w:noProof/>
                 <w:webHidden/>
               </w:rPr>
-              <w:instrText xml:space="preserve"> PAGEREF _Toc481450222 \h </w:instrText>
+              <w:instrText xml:space="preserve"> PAGEREF _Toc483321379 \h </w:instrText>
             </w:r>
             <w:r>
               <w:rPr>
@@ -3835,7 +3627,7 @@
               <w:szCs w:val="22"/>
             </w:rPr>
           </w:pPr>
-          <w:hyperlink w:anchor="_Toc481450223" w:history="1">
+          <w:hyperlink w:anchor="_Toc483321380" w:history="1">
             <w:r>
               <w:rPr>
                 <w:rStyle w:val="Hyperlink"/>
@@ -3862,7 +3654,7 @@
                 <w:noProof/>
                 <w:webHidden/>
               </w:rPr>
-              <w:instrText xml:space="preserve"> PAGEREF _Toc481450223 \h </w:instrText>
+              <w:instrText xml:space="preserve"> PAGEREF _Toc483321380 \h </w:instrText>
             </w:r>
             <w:r>
               <w:rPr>
@@ -3903,7 +3695,7 @@
               <w:szCs w:val="22"/>
             </w:rPr>
           </w:pPr>
-          <w:hyperlink w:anchor="_Toc481450224" w:history="1">
+          <w:hyperlink w:anchor="_Toc483321381" w:history="1">
             <w:r>
               <w:rPr>
                 <w:rStyle w:val="Hyperlink"/>
@@ -3930,7 +3722,7 @@
                 <w:noProof/>
                 <w:webHidden/>
               </w:rPr>
-              <w:instrText xml:space="preserve"> PAGEREF _Toc481450224 \h </w:instrText>
+              <w:instrText xml:space="preserve"> PAGEREF _Toc483321381 \h </w:instrText>
             </w:r>
             <w:r>
               <w:rPr>
@@ -3950,7 +3742,7 @@
                 <w:noProof/>
                 <w:webHidden/>
               </w:rPr>
-              <w:t>14</w:t>
+              <w:t>13</w:t>
             </w:r>
             <w:r>
               <w:rPr>
@@ -3989,11 +3781,10 @@
           <w:szCs w:val="24"/>
         </w:rPr>
       </w:pPr>
-      <w:bookmarkStart w:id="0" w:name="_GoBack"/>
-      <w:bookmarkEnd w:id="0"/>
-    </w:p>
-    <w:p>
-      <w:pPr>
+    </w:p>
+    <w:p>
+      <w:pPr>
+        <w:jc w:val="center"/>
         <w:rPr>
           <w:rFonts w:cs="Arial"/>
           <w:b/>
@@ -4159,7 +3950,7 @@
           <w:color w:val="000000" w:themeColor="text1"/>
         </w:rPr>
       </w:pPr>
-      <w:bookmarkStart w:id="1" w:name="_Toc481450215"/>
+      <w:bookmarkStart w:id="0" w:name="_Toc483321372"/>
       <w:r>
         <w:rPr>
           <w:color w:val="000000" w:themeColor="text1"/>
@@ -4173,7 +3964,7 @@
         </w:rPr>
         <w:t>INTRODUÇÃO</w:t>
       </w:r>
-      <w:bookmarkEnd w:id="1"/>
+      <w:bookmarkEnd w:id="0"/>
     </w:p>
     <w:p>
       <w:pPr>
@@ -4664,9 +4455,71 @@
           <w:sz w:val="24"/>
           <w:szCs w:val="24"/>
         </w:rPr>
-        <w:t>“</w:t>
-      </w:r>
-      <w:proofErr w:type="spellStart"/>
+        <w:t>“push” de informação)</w:t>
+      </w:r>
+      <w:r>
+        <w:rPr>
+          <w:rFonts w:ascii="Arial" w:hAnsi="Arial" w:cs="Arial"/>
+          <w:color w:val="000000" w:themeColor="text1"/>
+          <w:sz w:val="24"/>
+          <w:szCs w:val="24"/>
+        </w:rPr>
+        <w:t>,</w:t>
+      </w:r>
+      <w:r>
+        <w:rPr>
+          <w:rFonts w:ascii="Arial" w:hAnsi="Arial" w:cs="Arial"/>
+          <w:color w:val="000000" w:themeColor="text1"/>
+          <w:sz w:val="24"/>
+          <w:szCs w:val="24"/>
+        </w:rPr>
+        <w:t xml:space="preserve"> porém essa nova área de pesquisa despertou interesse de pesquisadores independentes em meados de 1990 surgindo assim os Sistemas de Recomendação (SR´s)</w:t>
+      </w:r>
+      <w:r>
+        <w:rPr>
+          <w:rFonts w:ascii="Arial" w:hAnsi="Arial" w:cs="Arial"/>
+          <w:color w:val="000000" w:themeColor="text1"/>
+          <w:sz w:val="24"/>
+          <w:szCs w:val="24"/>
+        </w:rPr>
+        <w:t xml:space="preserve"> </w:t>
+      </w:r>
+      <w:r>
+        <w:rPr>
+          <w:rFonts w:ascii="Arial" w:hAnsi="Arial" w:cs="Arial"/>
+          <w:color w:val="000000" w:themeColor="text1"/>
+          <w:sz w:val="24"/>
+          <w:szCs w:val="24"/>
+        </w:rPr>
+        <w:t xml:space="preserve">que </w:t>
+      </w:r>
+      <w:r>
+        <w:rPr>
+          <w:rFonts w:ascii="Arial" w:hAnsi="Arial" w:cs="Arial"/>
+          <w:color w:val="000000" w:themeColor="text1"/>
+          <w:sz w:val="24"/>
+          <w:szCs w:val="24"/>
+        </w:rPr>
+        <w:t xml:space="preserve">trabalham com a perspectiva de descoberta, onde a informação </w:t>
+      </w:r>
+      <w:r>
+        <w:rPr>
+          <w:rFonts w:ascii="Arial" w:hAnsi="Arial" w:cs="Arial"/>
+          <w:color w:val="000000" w:themeColor="text1"/>
+          <w:sz w:val="24"/>
+          <w:szCs w:val="24"/>
+        </w:rPr>
+        <w:t>é servida</w:t>
+      </w:r>
+      <w:r>
+        <w:rPr>
+          <w:rFonts w:ascii="Arial" w:hAnsi="Arial" w:cs="Arial"/>
+          <w:color w:val="000000" w:themeColor="text1"/>
+          <w:sz w:val="24"/>
+          <w:szCs w:val="24"/>
+        </w:rPr>
+        <w:t xml:space="preserve"> ao usuário (“</w:t>
+      </w:r>
       <w:r>
         <w:rPr>
           <w:rFonts w:ascii="Arial" w:hAnsi="Arial" w:cs="Arial"/>
@@ -4675,123 +4528,7 @@
           <w:sz w:val="24"/>
           <w:szCs w:val="24"/>
         </w:rPr>
-        <w:t>push</w:t>
-      </w:r>
-      <w:proofErr w:type="spellEnd"/>
-      <w:r>
-        <w:rPr>
-          <w:rFonts w:ascii="Arial" w:hAnsi="Arial" w:cs="Arial"/>
-          <w:i/>
-          <w:color w:val="000000" w:themeColor="text1"/>
-          <w:sz w:val="24"/>
-          <w:szCs w:val="24"/>
-        </w:rPr>
-        <w:t>” de informação)</w:t>
-      </w:r>
-      <w:r>
-        <w:rPr>
-          <w:rFonts w:ascii="Arial" w:hAnsi="Arial" w:cs="Arial"/>
-          <w:color w:val="000000" w:themeColor="text1"/>
-          <w:sz w:val="24"/>
-          <w:szCs w:val="24"/>
-        </w:rPr>
-        <w:t>,</w:t>
-      </w:r>
-      <w:r>
-        <w:rPr>
-          <w:rFonts w:ascii="Arial" w:hAnsi="Arial" w:cs="Arial"/>
-          <w:color w:val="000000" w:themeColor="text1"/>
-          <w:sz w:val="24"/>
-          <w:szCs w:val="24"/>
-        </w:rPr>
-        <w:t xml:space="preserve"> porém essa nova área de pesquisa despertou interesse de pesquisadores independentes em meados de 1990 surgindo assim os Sistemas de Recomendação (</w:t>
-      </w:r>
-      <w:proofErr w:type="spellStart"/>
-      <w:r>
-        <w:rPr>
-          <w:rFonts w:ascii="Arial" w:hAnsi="Arial" w:cs="Arial"/>
-          <w:color w:val="000000" w:themeColor="text1"/>
-          <w:sz w:val="24"/>
-          <w:szCs w:val="24"/>
-        </w:rPr>
-        <w:t>SR´s</w:t>
-      </w:r>
-      <w:proofErr w:type="spellEnd"/>
-      <w:r>
-        <w:rPr>
-          <w:rFonts w:ascii="Arial" w:hAnsi="Arial" w:cs="Arial"/>
-          <w:color w:val="000000" w:themeColor="text1"/>
-          <w:sz w:val="24"/>
-          <w:szCs w:val="24"/>
-        </w:rPr>
-        <w:t>)</w:t>
-      </w:r>
-      <w:r>
-        <w:rPr>
-          <w:rFonts w:ascii="Arial" w:hAnsi="Arial" w:cs="Arial"/>
-          <w:color w:val="000000" w:themeColor="text1"/>
-          <w:sz w:val="24"/>
-          <w:szCs w:val="24"/>
-        </w:rPr>
-        <w:t xml:space="preserve"> </w:t>
-      </w:r>
-      <w:r>
-        <w:rPr>
-          <w:rFonts w:ascii="Arial" w:hAnsi="Arial" w:cs="Arial"/>
-          <w:color w:val="000000" w:themeColor="text1"/>
-          <w:sz w:val="24"/>
-          <w:szCs w:val="24"/>
-        </w:rPr>
-        <w:t xml:space="preserve">que </w:t>
-      </w:r>
-      <w:r>
-        <w:rPr>
-          <w:rFonts w:ascii="Arial" w:hAnsi="Arial" w:cs="Arial"/>
-          <w:color w:val="000000" w:themeColor="text1"/>
-          <w:sz w:val="24"/>
-          <w:szCs w:val="24"/>
-        </w:rPr>
-        <w:t xml:space="preserve">trabalham com a perspectiva de descoberta, onde a informação </w:t>
-      </w:r>
-      <w:r>
-        <w:rPr>
-          <w:rFonts w:ascii="Arial" w:hAnsi="Arial" w:cs="Arial"/>
-          <w:color w:val="000000" w:themeColor="text1"/>
-          <w:sz w:val="24"/>
-          <w:szCs w:val="24"/>
-        </w:rPr>
-        <w:t>é servida</w:t>
-      </w:r>
-      <w:r>
-        <w:rPr>
-          <w:rFonts w:ascii="Arial" w:hAnsi="Arial" w:cs="Arial"/>
-          <w:color w:val="000000" w:themeColor="text1"/>
-          <w:sz w:val="24"/>
-          <w:szCs w:val="24"/>
-        </w:rPr>
-        <w:t xml:space="preserve"> ao usuário (“</w:t>
-      </w:r>
-      <w:proofErr w:type="spellStart"/>
-      <w:r>
-        <w:rPr>
-          <w:rFonts w:ascii="Arial" w:hAnsi="Arial" w:cs="Arial"/>
-          <w:i/>
-          <w:color w:val="000000" w:themeColor="text1"/>
-          <w:sz w:val="24"/>
-          <w:szCs w:val="24"/>
-        </w:rPr>
-        <w:t>pull</w:t>
-      </w:r>
-      <w:proofErr w:type="spellEnd"/>
-      <w:r>
-        <w:rPr>
-          <w:rFonts w:ascii="Arial" w:hAnsi="Arial" w:cs="Arial"/>
-          <w:i/>
-          <w:color w:val="000000" w:themeColor="text1"/>
-          <w:sz w:val="24"/>
-          <w:szCs w:val="24"/>
-        </w:rPr>
-        <w:t>” de informação)</w:t>
+        <w:t>pull” de informação)</w:t>
       </w:r>
       <w:r>
         <w:rPr>
@@ -4959,19 +4696,8 @@
           <w:sz w:val="24"/>
           <w:szCs w:val="24"/>
         </w:rPr>
-        <w:t xml:space="preserve">s </w:t>
-      </w:r>
-      <w:proofErr w:type="spellStart"/>
-      <w:r>
-        <w:rPr>
-          <w:rFonts w:ascii="Arial" w:hAnsi="Arial" w:cs="Arial"/>
-          <w:color w:val="000000" w:themeColor="text1"/>
-          <w:sz w:val="24"/>
-          <w:szCs w:val="24"/>
-        </w:rPr>
-        <w:t>SR´s</w:t>
-      </w:r>
-      <w:proofErr w:type="spellEnd"/>
+        <w:t>s SR´s</w:t>
+      </w:r>
       <w:r>
         <w:rPr>
           <w:rFonts w:ascii="Arial" w:hAnsi="Arial" w:cs="Arial"/>
@@ -5084,27 +4810,7 @@
           <w:sz w:val="24"/>
           <w:szCs w:val="24"/>
         </w:rPr>
-        <w:t xml:space="preserve">O primeiro web site a utilizar o SR em grandes proporções foi o </w:t>
-      </w:r>
-      <w:proofErr w:type="spellStart"/>
-      <w:r>
-        <w:rPr>
-          <w:rFonts w:ascii="Arial" w:hAnsi="Arial" w:cs="Arial"/>
-          <w:color w:val="000000" w:themeColor="text1"/>
-          <w:sz w:val="24"/>
-          <w:szCs w:val="24"/>
-        </w:rPr>
-        <w:t>My</w:t>
-      </w:r>
-      <w:proofErr w:type="spellEnd"/>
-      <w:r>
-        <w:rPr>
-          <w:rFonts w:ascii="Arial" w:hAnsi="Arial" w:cs="Arial"/>
-          <w:color w:val="000000" w:themeColor="text1"/>
-          <w:sz w:val="24"/>
-          <w:szCs w:val="24"/>
-        </w:rPr>
-        <w:t xml:space="preserve"> Yahoo, em julho de 1996 (MANBER et.al, 2000) Atualmente</w:t>
+        <w:t>O primeiro web site a utilizar o SR em grandes proporções foi o My Yahoo, em julho de 1996 (MANBER et.al, 2000) Atualmente</w:t>
       </w:r>
       <w:r>
         <w:rPr>
@@ -5131,27 +4837,7 @@
           <w:sz w:val="24"/>
           <w:szCs w:val="24"/>
         </w:rPr>
-        <w:t xml:space="preserve">um grande número de websites detém de vantagens dos </w:t>
-      </w:r>
-      <w:proofErr w:type="spellStart"/>
-      <w:r>
-        <w:rPr>
-          <w:rFonts w:ascii="Arial" w:hAnsi="Arial" w:cs="Arial"/>
-          <w:color w:val="000000" w:themeColor="text1"/>
-          <w:sz w:val="24"/>
-          <w:szCs w:val="24"/>
-        </w:rPr>
-        <w:t>SR´s</w:t>
-      </w:r>
-      <w:proofErr w:type="spellEnd"/>
-      <w:r>
-        <w:rPr>
-          <w:rFonts w:ascii="Arial" w:hAnsi="Arial" w:cs="Arial"/>
-          <w:color w:val="000000" w:themeColor="text1"/>
-          <w:sz w:val="24"/>
-          <w:szCs w:val="24"/>
-        </w:rPr>
-        <w:t xml:space="preserve">, utilizando estratégias de customização para seus clientes </w:t>
+        <w:t xml:space="preserve">um grande número de websites detém de vantagens dos SR´s, utilizando estratégias de customização para seus clientes </w:t>
       </w:r>
       <w:r>
         <w:rPr>
@@ -5169,38 +4855,17 @@
           <w:sz w:val="24"/>
           <w:szCs w:val="24"/>
         </w:rPr>
-        <w:t xml:space="preserve"> </w:t>
-      </w:r>
-      <w:proofErr w:type="spellStart"/>
-      <w:r>
-        <w:rPr>
-          <w:rFonts w:ascii="Arial" w:hAnsi="Arial" w:cs="Arial"/>
-          <w:color w:val="000000" w:themeColor="text1"/>
-          <w:sz w:val="24"/>
-          <w:szCs w:val="24"/>
-        </w:rPr>
-        <w:t>N</w:t>
-      </w:r>
-      <w:r>
-        <w:rPr>
-          <w:rFonts w:ascii="Arial" w:hAnsi="Arial" w:cs="Arial"/>
-          <w:color w:val="000000" w:themeColor="text1"/>
-          <w:sz w:val="24"/>
-          <w:szCs w:val="24"/>
-        </w:rPr>
-        <w:t>etflix</w:t>
-      </w:r>
-      <w:proofErr w:type="spellEnd"/>
-      <w:r>
-        <w:rPr>
-          <w:rFonts w:ascii="Arial" w:hAnsi="Arial" w:cs="Arial"/>
-          <w:color w:val="000000" w:themeColor="text1"/>
-          <w:sz w:val="24"/>
-          <w:szCs w:val="24"/>
-        </w:rPr>
-        <w:t xml:space="preserve">, </w:t>
-      </w:r>
-      <w:proofErr w:type="spellStart"/>
+        <w:t xml:space="preserve"> N</w:t>
+      </w:r>
+      <w:r>
+        <w:rPr>
+          <w:rFonts w:ascii="Arial" w:hAnsi="Arial" w:cs="Arial"/>
+          <w:color w:val="000000" w:themeColor="text1"/>
+          <w:sz w:val="24"/>
+          <w:szCs w:val="24"/>
+        </w:rPr>
+        <w:t xml:space="preserve">etflix, </w:t>
+      </w:r>
       <w:r>
         <w:rPr>
           <w:rFonts w:ascii="TimesNewRomanPSMT" w:hAnsi="TimesNewRomanPSMT" w:cs="TimesNewRomanPSMT"/>
@@ -5208,9 +4873,8 @@
           <w:sz w:val="24"/>
           <w:szCs w:val="24"/>
         </w:rPr>
-        <w:t>iTunes</w:t>
-      </w:r>
-      <w:proofErr w:type="spellEnd"/>
+        <w:t>iTunes Store</w:t>
+      </w:r>
       <w:r>
         <w:rPr>
           <w:rFonts w:ascii="TimesNewRomanPSMT" w:hAnsi="TimesNewRomanPSMT" w:cs="TimesNewRomanPSMT"/>
@@ -5218,107 +4882,7 @@
           <w:sz w:val="24"/>
           <w:szCs w:val="24"/>
         </w:rPr>
-        <w:t xml:space="preserve"> </w:t>
-      </w:r>
-      <w:proofErr w:type="spellStart"/>
-      <w:r>
-        <w:rPr>
-          <w:rFonts w:ascii="TimesNewRomanPSMT" w:hAnsi="TimesNewRomanPSMT" w:cs="TimesNewRomanPSMT"/>
-          <w:color w:val="000000" w:themeColor="text1"/>
-          <w:sz w:val="24"/>
-          <w:szCs w:val="24"/>
-        </w:rPr>
-        <w:t>Store</w:t>
-      </w:r>
-      <w:proofErr w:type="spellEnd"/>
-      <w:r>
-        <w:rPr>
-          <w:rFonts w:ascii="TimesNewRomanPSMT" w:hAnsi="TimesNewRomanPSMT" w:cs="TimesNewRomanPSMT"/>
-          <w:color w:val="000000" w:themeColor="text1"/>
-          <w:sz w:val="24"/>
-          <w:szCs w:val="24"/>
-        </w:rPr>
-        <w:t xml:space="preserve">, </w:t>
-      </w:r>
-      <w:proofErr w:type="spellStart"/>
-      <w:r>
-        <w:rPr>
-          <w:rFonts w:ascii="TimesNewRomanPSMT" w:hAnsi="TimesNewRomanPSMT" w:cs="TimesNewRomanPSMT"/>
-          <w:color w:val="000000" w:themeColor="text1"/>
-          <w:sz w:val="24"/>
-          <w:szCs w:val="24"/>
-        </w:rPr>
-        <w:t>Youtube</w:t>
-      </w:r>
-      <w:proofErr w:type="spellEnd"/>
-      <w:r>
-        <w:rPr>
-          <w:rFonts w:ascii="TimesNewRomanPSMT" w:hAnsi="TimesNewRomanPSMT" w:cs="TimesNewRomanPSMT"/>
-          <w:color w:val="000000" w:themeColor="text1"/>
-          <w:sz w:val="24"/>
-          <w:szCs w:val="24"/>
-        </w:rPr>
-        <w:t xml:space="preserve">, </w:t>
-      </w:r>
-      <w:proofErr w:type="spellStart"/>
-      <w:r>
-        <w:rPr>
-          <w:rFonts w:ascii="TimesNewRomanPSMT" w:hAnsi="TimesNewRomanPSMT" w:cs="TimesNewRomanPSMT"/>
-          <w:color w:val="000000" w:themeColor="text1"/>
-          <w:sz w:val="24"/>
-          <w:szCs w:val="24"/>
-        </w:rPr>
-        <w:t>Facebook</w:t>
-      </w:r>
-      <w:proofErr w:type="spellEnd"/>
-      <w:r>
-        <w:rPr>
-          <w:rFonts w:ascii="TimesNewRomanPSMT" w:hAnsi="TimesNewRomanPSMT" w:cs="TimesNewRomanPSMT"/>
-          <w:color w:val="000000" w:themeColor="text1"/>
-          <w:sz w:val="24"/>
-          <w:szCs w:val="24"/>
-        </w:rPr>
-        <w:t xml:space="preserve">, </w:t>
-      </w:r>
-      <w:proofErr w:type="spellStart"/>
-      <w:r>
-        <w:rPr>
-          <w:rFonts w:ascii="TimesNewRomanPSMT" w:hAnsi="TimesNewRomanPSMT" w:cs="TimesNewRomanPSMT"/>
-          <w:color w:val="000000" w:themeColor="text1"/>
-          <w:sz w:val="24"/>
-          <w:szCs w:val="24"/>
-        </w:rPr>
-        <w:t>Twitter</w:t>
-      </w:r>
-      <w:proofErr w:type="spellEnd"/>
-      <w:r>
-        <w:rPr>
-          <w:rFonts w:ascii="TimesNewRomanPSMT" w:hAnsi="TimesNewRomanPSMT" w:cs="TimesNewRomanPSMT"/>
-          <w:color w:val="000000" w:themeColor="text1"/>
-          <w:sz w:val="24"/>
-          <w:szCs w:val="24"/>
-        </w:rPr>
-        <w:t xml:space="preserve"> e </w:t>
-      </w:r>
-      <w:proofErr w:type="spellStart"/>
-      <w:r>
-        <w:rPr>
-          <w:rFonts w:ascii="TimesNewRomanPSMT" w:hAnsi="TimesNewRomanPSMT" w:cs="TimesNewRomanPSMT"/>
-          <w:color w:val="000000" w:themeColor="text1"/>
-          <w:sz w:val="24"/>
-          <w:szCs w:val="24"/>
-        </w:rPr>
-        <w:t>Linkedin</w:t>
-      </w:r>
-      <w:proofErr w:type="spellEnd"/>
-      <w:r>
-        <w:rPr>
-          <w:rFonts w:ascii="TimesNewRomanPSMT" w:hAnsi="TimesNewRomanPSMT" w:cs="TimesNewRomanPSMT"/>
-          <w:color w:val="000000" w:themeColor="text1"/>
-          <w:sz w:val="24"/>
-          <w:szCs w:val="24"/>
-        </w:rPr>
-        <w:t>,</w:t>
+        <w:t>, Youtube, Facebook, Twitter e Linkedin,</w:t>
       </w:r>
       <w:r>
         <w:rPr>
@@ -5355,29 +4919,11 @@
         <w:t xml:space="preserve"> </w:t>
       </w:r>
       <w:r>
-        <w:t>(</w:t>
-      </w:r>
-      <w:proofErr w:type="spellStart"/>
-      <w:r>
-        <w:t>Antonio</w:t>
-      </w:r>
-      <w:proofErr w:type="spellEnd"/>
-      <w:r>
-        <w:t xml:space="preserve"> </w:t>
-      </w:r>
-      <w:proofErr w:type="spellStart"/>
-      <w:r>
-        <w:t>Molins</w:t>
-      </w:r>
-      <w:proofErr w:type="spellEnd"/>
-      <w:r>
-        <w:t xml:space="preserve"> - Engenheiro espanhol que atuou no sistema de recomendação da </w:t>
-      </w:r>
-      <w:proofErr w:type="spellStart"/>
-      <w:r>
-        <w:t>NetFlix</w:t>
-      </w:r>
-      <w:proofErr w:type="spellEnd"/>
+        <w:t>(Antonio Molins</w:t>
+      </w:r>
+      <w:r>
+        <w:t xml:space="preserve"> - Engenheiro espanhol que atuou no sistema de recomendação da NetFlix</w:t>
+      </w:r>
       <w:r>
         <w:t>)</w:t>
       </w:r>
@@ -5404,14 +4950,13 @@
         <w:jc w:val="both"/>
         <w:rPr>
           <w:rFonts w:ascii="Arial" w:hAnsi="Arial" w:cs="Arial"/>
-          <w:b/>
-          <w:color w:val="000000" w:themeColor="text1"/>
-          <w:sz w:val="24"/>
-          <w:szCs w:val="24"/>
-        </w:rPr>
-      </w:pPr>
-      <w:bookmarkStart w:id="2" w:name="OLE_LINK1"/>
-      <w:bookmarkStart w:id="3" w:name="OLE_LINK2"/>
+          <w:color w:val="000000" w:themeColor="text1"/>
+          <w:sz w:val="24"/>
+          <w:szCs w:val="24"/>
+        </w:rPr>
+      </w:pPr>
+      <w:bookmarkStart w:id="1" w:name="OLE_LINK1"/>
+      <w:bookmarkStart w:id="2" w:name="OLE_LINK2"/>
       <w:r>
         <w:rPr>
           <w:rFonts w:ascii="Arial" w:hAnsi="Arial" w:cs="Arial"/>
@@ -5644,7 +5189,25 @@
           <w:sz w:val="24"/>
           <w:szCs w:val="24"/>
         </w:rPr>
-        <w:t>, que ao contrário da primeira, esta poderá recomendar itens de difícil acesso ou mesmo indisponíveis</w:t>
+        <w:t>, qu</w:t>
+      </w:r>
+      <w:r>
+        <w:rPr>
+          <w:rFonts w:ascii="Arial" w:hAnsi="Arial" w:cs="Arial"/>
+          <w:color w:val="000000" w:themeColor="text1"/>
+          <w:sz w:val="24"/>
+          <w:szCs w:val="24"/>
+        </w:rPr>
+        <w:t>e ao contrário da primeira,</w:t>
+      </w:r>
+      <w:r>
+        <w:rPr>
+          <w:rFonts w:ascii="Arial" w:hAnsi="Arial" w:cs="Arial"/>
+          <w:color w:val="000000" w:themeColor="text1"/>
+          <w:sz w:val="24"/>
+          <w:szCs w:val="24"/>
+        </w:rPr>
+        <w:t xml:space="preserve"> poderá recomendar itens de difícil acesso ou mesmo indisponíveis</w:t>
       </w:r>
       <w:r>
         <w:rPr>
@@ -5737,43 +5300,92 @@
         <w:t>se.</w:t>
       </w:r>
     </w:p>
-    <w:bookmarkEnd w:id="2"/>
-    <w:bookmarkEnd w:id="3"/>
-    <w:p>
-      <w:pPr>
-        <w:rPr>
-          <w:rFonts w:cs="Arial"/>
-          <w:color w:val="000000" w:themeColor="text1"/>
-          <w:szCs w:val="24"/>
-        </w:rPr>
-      </w:pPr>
-    </w:p>
-    <w:p>
-      <w:pPr>
-        <w:rPr>
-          <w:rFonts w:cs="Arial"/>
-          <w:color w:val="000000" w:themeColor="text1"/>
-          <w:szCs w:val="24"/>
-        </w:rPr>
-      </w:pPr>
-    </w:p>
-    <w:p>
-      <w:pPr>
-        <w:rPr>
-          <w:rFonts w:cs="Arial"/>
-          <w:color w:val="000000" w:themeColor="text1"/>
-          <w:szCs w:val="24"/>
-        </w:rPr>
-      </w:pPr>
-    </w:p>
-    <w:p>
-      <w:pPr>
-        <w:rPr>
-          <w:rFonts w:cs="Arial"/>
-          <w:color w:val="000000" w:themeColor="text1"/>
-          <w:szCs w:val="24"/>
-        </w:rPr>
-      </w:pPr>
+    <w:p>
+      <w:pPr>
+        <w:pStyle w:val="SemEspaamento"/>
+        <w:spacing w:line="360" w:lineRule="auto"/>
+        <w:ind w:firstLine="851"/>
+        <w:jc w:val="both"/>
+        <w:rPr>
+          <w:rFonts w:ascii="Arial" w:hAnsi="Arial" w:cs="Arial"/>
+          <w:b/>
+          <w:color w:val="000000" w:themeColor="text1"/>
+          <w:sz w:val="24"/>
+          <w:szCs w:val="24"/>
+        </w:rPr>
+      </w:pPr>
+      <w:r>
+        <w:rPr>
+          <w:rFonts w:ascii="Arial" w:hAnsi="Arial" w:cs="Arial"/>
+          <w:color w:val="000000" w:themeColor="text1"/>
+          <w:sz w:val="24"/>
+          <w:szCs w:val="24"/>
+        </w:rPr>
+        <w:t xml:space="preserve">Este documento foi estruturado da seguinte forma: na seção 2, começa-se </w:t>
+      </w:r>
+      <w:r>
+        <w:rPr>
+          <w:rFonts w:ascii="Arial" w:hAnsi="Arial" w:cs="Arial"/>
+          <w:color w:val="000000" w:themeColor="text1"/>
+          <w:sz w:val="24"/>
+          <w:szCs w:val="24"/>
+        </w:rPr>
+        <w:t>por</w:t>
+      </w:r>
+      <w:r>
+        <w:rPr>
+          <w:rFonts w:ascii="Arial" w:hAnsi="Arial" w:cs="Arial"/>
+          <w:color w:val="000000" w:themeColor="text1"/>
+          <w:sz w:val="24"/>
+          <w:szCs w:val="24"/>
+        </w:rPr>
+        <w:t xml:space="preserve"> introduzir os principais conceitos dos sistemas de recomendação, fundamentando a problematização; na seção 3, apresenta-se a implementação do sistema utilizando a biblioteca mahout</w:t>
+      </w:r>
+      <w:r>
+        <w:rPr>
+          <w:rFonts w:ascii="Arial" w:hAnsi="Arial" w:cs="Arial"/>
+          <w:color w:val="000000" w:themeColor="text1"/>
+          <w:sz w:val="24"/>
+          <w:szCs w:val="24"/>
+        </w:rPr>
+        <w:t xml:space="preserve"> com dados reais</w:t>
+      </w:r>
+      <w:r>
+        <w:rPr>
+          <w:rFonts w:ascii="Arial" w:hAnsi="Arial" w:cs="Arial"/>
+          <w:color w:val="000000" w:themeColor="text1"/>
+          <w:sz w:val="24"/>
+          <w:szCs w:val="24"/>
+        </w:rPr>
+        <w:t>;</w:t>
+      </w:r>
+      <w:r>
+        <w:rPr>
+          <w:rFonts w:ascii="Arial" w:hAnsi="Arial" w:cs="Arial"/>
+          <w:color w:val="000000" w:themeColor="text1"/>
+          <w:sz w:val="24"/>
+          <w:szCs w:val="24"/>
+        </w:rPr>
+        <w:t xml:space="preserve"> na seção 4, mostra-se os resultados da aplicação e por fim na seç</w:t>
+      </w:r>
+      <w:r>
+        <w:rPr>
+          <w:rFonts w:ascii="Arial" w:hAnsi="Arial" w:cs="Arial"/>
+          <w:color w:val="000000" w:themeColor="text1"/>
+          <w:sz w:val="24"/>
+          <w:szCs w:val="24"/>
+        </w:rPr>
+        <w:t xml:space="preserve">ão 5, aborda-se </w:t>
+      </w:r>
+      <w:r>
+        <w:rPr>
+          <w:rFonts w:ascii="Arial" w:hAnsi="Arial" w:cs="Arial"/>
+          <w:color w:val="000000" w:themeColor="text1"/>
+          <w:sz w:val="24"/>
+          <w:szCs w:val="24"/>
+        </w:rPr>
+        <w:t>a conclusão do trabalho.</w:t>
+      </w:r>
     </w:p>
     <w:p>
       <w:pPr>
@@ -5784,7 +5396,9 @@
           <w:szCs w:val="24"/>
         </w:rPr>
       </w:pPr>
-      <w:bookmarkStart w:id="4" w:name="_Toc481450216"/>
+      <w:bookmarkStart w:id="3" w:name="_Toc483321373"/>
+      <w:bookmarkEnd w:id="1"/>
+      <w:bookmarkEnd w:id="2"/>
       <w:r>
         <w:rPr>
           <w:rFonts w:cs="Arial"/>
@@ -5826,46 +5440,105 @@
         </w:rPr>
         <w:t xml:space="preserve"> E SEUS CONCEITOS</w:t>
       </w:r>
+      <w:bookmarkEnd w:id="3"/>
+    </w:p>
+    <w:p>
+      <w:pPr>
+        <w:rPr>
+          <w:i/>
+          <w:color w:val="000000" w:themeColor="text1"/>
+        </w:rPr>
+      </w:pPr>
+      <w:r>
+        <w:rPr>
+          <w:color w:val="000000" w:themeColor="text1"/>
+        </w:rPr>
+        <w:tab/>
+      </w:r>
+    </w:p>
+    <w:p>
+      <w:pPr>
+        <w:ind w:firstLine="851"/>
+        <w:rPr>
+          <w:color w:val="000000" w:themeColor="text1"/>
+        </w:rPr>
+      </w:pPr>
+      <w:r>
+        <w:rPr>
+          <w:color w:val="000000" w:themeColor="text1"/>
+        </w:rPr>
+        <w:t>Esta seção aborda os principais conceitos mais implementados em sistemas de recomendação</w:t>
+      </w:r>
+      <w:r>
+        <w:rPr>
+          <w:color w:val="000000" w:themeColor="text1"/>
+        </w:rPr>
+        <w:t xml:space="preserve"> (SR)</w:t>
+      </w:r>
+      <w:r>
+        <w:rPr>
+          <w:color w:val="000000" w:themeColor="text1"/>
+        </w:rPr>
+        <w:t xml:space="preserve">, bem como a </w:t>
+      </w:r>
+      <w:r>
+        <w:rPr>
+          <w:color w:val="000000" w:themeColor="text1"/>
+        </w:rPr>
+        <w:t xml:space="preserve">função adotada </w:t>
+      </w:r>
+      <w:r>
+        <w:rPr>
+          <w:color w:val="000000" w:themeColor="text1"/>
+        </w:rPr>
+        <w:t xml:space="preserve">para possibilitar a recomendação ao usuário. </w:t>
+      </w:r>
+      <w:r>
+        <w:rPr>
+          <w:color w:val="000000" w:themeColor="text1"/>
+        </w:rPr>
+        <w:t>Ao fim da mesma é fundamentada a problematização e as técnicas existentes para classificar a informação.</w:t>
+      </w:r>
+    </w:p>
+    <w:p>
+      <w:pPr>
+        <w:rPr>
+          <w:i/>
+          <w:color w:val="000000" w:themeColor="text1"/>
+        </w:rPr>
+      </w:pPr>
+    </w:p>
+    <w:p>
+      <w:pPr>
+        <w:pStyle w:val="Ttulo2"/>
+        <w:rPr>
+          <w:color w:val="000000" w:themeColor="text1"/>
+        </w:rPr>
+      </w:pPr>
+      <w:bookmarkStart w:id="4" w:name="_Toc483321374"/>
+      <w:r>
+        <w:rPr>
+          <w:color w:val="000000" w:themeColor="text1"/>
+        </w:rPr>
+        <w:t>2.1 Introduç</w:t>
+      </w:r>
+      <w:r>
+        <w:rPr>
+          <w:color w:val="000000" w:themeColor="text1"/>
+        </w:rPr>
+        <w:t>ão aos Sistemas de R</w:t>
+      </w:r>
+      <w:r>
+        <w:rPr>
+          <w:color w:val="000000" w:themeColor="text1"/>
+        </w:rPr>
+        <w:t>ecomendação</w:t>
+      </w:r>
       <w:bookmarkEnd w:id="4"/>
     </w:p>
     <w:p>
       <w:pPr>
         <w:rPr>
-          <w:color w:val="000000" w:themeColor="text1"/>
-        </w:rPr>
-      </w:pPr>
-    </w:p>
-    <w:p>
-      <w:pPr>
-        <w:pStyle w:val="Ttulo2"/>
-        <w:rPr>
-          <w:color w:val="000000" w:themeColor="text1"/>
-        </w:rPr>
-      </w:pPr>
-      <w:bookmarkStart w:id="5" w:name="_Toc481450217"/>
-      <w:r>
-        <w:rPr>
-          <w:color w:val="000000" w:themeColor="text1"/>
-        </w:rPr>
-        <w:t>2.1 Introduç</w:t>
-      </w:r>
-      <w:r>
-        <w:rPr>
-          <w:color w:val="000000" w:themeColor="text1"/>
-        </w:rPr>
-        <w:t>ão aos Sistemas de R</w:t>
-      </w:r>
-      <w:r>
-        <w:rPr>
-          <w:color w:val="000000" w:themeColor="text1"/>
-        </w:rPr>
-        <w:t>ecomendação</w:t>
-      </w:r>
-      <w:bookmarkEnd w:id="5"/>
-    </w:p>
-    <w:p>
-      <w:pPr>
-        <w:rPr>
           <w:rFonts w:cs="Arial"/>
           <w:color w:val="000000" w:themeColor="text1"/>
           <w:szCs w:val="24"/>
@@ -5931,7 +5604,6 @@
         </w:rPr>
         <w:t xml:space="preserve"> </w:t>
       </w:r>
-      <w:proofErr w:type="spellStart"/>
       <w:r>
         <w:rPr>
           <w:rFonts w:cs="Arial"/>
@@ -5939,9 +5611,8 @@
           <w:color w:val="000000" w:themeColor="text1"/>
           <w:szCs w:val="24"/>
         </w:rPr>
-        <w:t>machine</w:t>
-      </w:r>
-      <w:proofErr w:type="spellEnd"/>
+        <w:t>machine learn</w:t>
+      </w:r>
       <w:r>
         <w:rPr>
           <w:rFonts w:cs="Arial"/>
@@ -5949,9 +5620,123 @@
           <w:color w:val="000000" w:themeColor="text1"/>
           <w:szCs w:val="24"/>
         </w:rPr>
+        <w:t>ing</w:t>
+      </w:r>
+      <w:r>
+        <w:rPr>
+          <w:rFonts w:cs="Arial"/>
+          <w:i/>
+          <w:color w:val="000000" w:themeColor="text1"/>
+          <w:szCs w:val="24"/>
+        </w:rPr>
         <w:t xml:space="preserve"> </w:t>
       </w:r>
-      <w:proofErr w:type="spellStart"/>
+      <w:r>
+        <w:rPr>
+          <w:rFonts w:cs="Arial"/>
+          <w:color w:val="000000" w:themeColor="text1"/>
+          <w:szCs w:val="24"/>
+        </w:rPr>
+        <w:t>ou aprendizado de máquina</w:t>
+      </w:r>
+      <w:r>
+        <w:rPr>
+          <w:rFonts w:cs="Arial"/>
+          <w:color w:val="000000" w:themeColor="text1"/>
+          <w:szCs w:val="24"/>
+        </w:rPr>
+        <w:t xml:space="preserve">. Estes podem levar em consideração dois principais aspectos </w:t>
+      </w:r>
+      <w:r>
+        <w:rPr>
+          <w:rFonts w:cs="Arial"/>
+          <w:color w:val="000000" w:themeColor="text1"/>
+          <w:szCs w:val="24"/>
+        </w:rPr>
+        <w:t xml:space="preserve">de análise </w:t>
+      </w:r>
+      <w:r>
+        <w:rPr>
+          <w:rFonts w:cs="Arial"/>
+          <w:color w:val="000000" w:themeColor="text1"/>
+          <w:szCs w:val="24"/>
+        </w:rPr>
+        <w:t>dos dados:</w:t>
+      </w:r>
+      <w:r>
+        <w:rPr>
+          <w:rFonts w:cs="Arial"/>
+          <w:color w:val="000000" w:themeColor="text1"/>
+          <w:szCs w:val="24"/>
+        </w:rPr>
+        <w:t xml:space="preserve"> o perfil de cada usuário</w:t>
+      </w:r>
+      <w:r>
+        <w:rPr>
+          <w:rFonts w:cs="Arial"/>
+          <w:color w:val="000000" w:themeColor="text1"/>
+          <w:szCs w:val="24"/>
+        </w:rPr>
+        <w:t xml:space="preserve"> </w:t>
+      </w:r>
+      <w:r>
+        <w:rPr>
+          <w:rFonts w:cs="Arial"/>
+          <w:color w:val="000000" w:themeColor="text1"/>
+          <w:szCs w:val="24"/>
+        </w:rPr>
+        <w:t>o</w:t>
+      </w:r>
+      <w:r>
+        <w:rPr>
+          <w:rFonts w:cs="Arial"/>
+          <w:color w:val="000000" w:themeColor="text1"/>
+          <w:szCs w:val="24"/>
+        </w:rPr>
+        <w:t>u o item que deseja recomendar. Dentre estas considerações, destaca-se três principais técnicas de filtragem sendo elas de conteúdo, colaborativa e híbrida das quais adiante</w:t>
+      </w:r>
+      <w:r>
+        <w:rPr>
+          <w:rFonts w:cs="Arial"/>
+          <w:color w:val="000000" w:themeColor="text1"/>
+          <w:szCs w:val="24"/>
+        </w:rPr>
+        <w:t xml:space="preserve"> neste documento</w:t>
+      </w:r>
+      <w:r>
+        <w:rPr>
+          <w:rFonts w:cs="Arial"/>
+          <w:color w:val="000000" w:themeColor="text1"/>
+          <w:szCs w:val="24"/>
+        </w:rPr>
+        <w:t xml:space="preserve"> é explanado suas peculiaridades.</w:t>
+      </w:r>
+      <w:r>
+        <w:rPr>
+          <w:rFonts w:cs="Arial"/>
+          <w:color w:val="000000" w:themeColor="text1"/>
+          <w:szCs w:val="24"/>
+        </w:rPr>
+        <w:t xml:space="preserve"> </w:t>
+      </w:r>
+    </w:p>
+    <w:p>
+      <w:pPr>
+        <w:ind w:firstLine="851"/>
+        <w:rPr>
+          <w:rFonts w:cs="Arial"/>
+          <w:color w:val="000000" w:themeColor="text1"/>
+          <w:szCs w:val="24"/>
+        </w:rPr>
+      </w:pPr>
+      <w:r>
+        <w:rPr>
+          <w:rFonts w:cs="Arial"/>
+          <w:color w:val="000000" w:themeColor="text1"/>
+          <w:szCs w:val="24"/>
+        </w:rPr>
+        <w:t xml:space="preserve">Pelo fato desse tipo sistema auxiliar empresas do comércio </w:t>
+      </w:r>
       <w:r>
         <w:rPr>
           <w:rFonts w:cs="Arial"/>
@@ -5959,7 +5744,7 @@
           <w:color w:val="000000" w:themeColor="text1"/>
           <w:szCs w:val="24"/>
         </w:rPr>
-        <w:t>lear</w:t>
+        <w:t>online</w:t>
       </w:r>
       <w:r>
         <w:rPr>
@@ -5968,7 +5753,15 @@
           <w:color w:val="000000" w:themeColor="text1"/>
           <w:szCs w:val="24"/>
         </w:rPr>
-        <w:t>n</w:t>
+        <w:t xml:space="preserve"> </w:t>
+      </w:r>
+      <w:r>
+        <w:rPr>
+          <w:rFonts w:cs="Arial"/>
+          <w:color w:val="000000" w:themeColor="text1"/>
+          <w:szCs w:val="24"/>
+        </w:rPr>
+        <w:t xml:space="preserve">a estabelecerem uma relação íntima e personalizada para seus clientes, é que se explica a popularidade e crescente interesse de acadêmicos em incentivar pesquisas na área a fim de melhorias dos algoritmos e suas precisões, tanto é que o início do termo, Sistema de Recomendação ou </w:t>
       </w:r>
       <w:r>
         <w:rPr>
@@ -5977,9 +5770,8 @@
           <w:color w:val="000000" w:themeColor="text1"/>
           <w:szCs w:val="24"/>
         </w:rPr>
-        <w:t>ing</w:t>
-      </w:r>
-      <w:proofErr w:type="spellEnd"/>
+        <w:t>Recommender Systems</w:t>
+      </w:r>
       <w:r>
         <w:rPr>
           <w:rFonts w:cs="Arial"/>
@@ -5987,6 +5779,14 @@
           <w:color w:val="000000" w:themeColor="text1"/>
           <w:szCs w:val="24"/>
         </w:rPr>
+        <w:t>,</w:t>
+      </w:r>
+      <w:r>
+        <w:rPr>
+          <w:rFonts w:cs="Arial"/>
+          <w:color w:val="000000" w:themeColor="text1"/>
+          <w:szCs w:val="24"/>
+        </w:rPr>
         <w:t xml:space="preserve"> </w:t>
       </w:r>
       <w:r>
@@ -5995,87 +5795,129 @@
           <w:color w:val="000000" w:themeColor="text1"/>
           <w:szCs w:val="24"/>
         </w:rPr>
-        <w:t>ou aprendizado de máquina</w:t>
-      </w:r>
-      <w:r>
-        <w:rPr>
-          <w:rFonts w:cs="Arial"/>
-          <w:color w:val="000000" w:themeColor="text1"/>
-          <w:szCs w:val="24"/>
-        </w:rPr>
-        <w:t xml:space="preserve">. Estes podem levar em consideração dois principais aspectos </w:t>
-      </w:r>
-      <w:r>
-        <w:rPr>
-          <w:rFonts w:cs="Arial"/>
-          <w:color w:val="000000" w:themeColor="text1"/>
-          <w:szCs w:val="24"/>
-        </w:rPr>
-        <w:t xml:space="preserve">de análise </w:t>
-      </w:r>
-      <w:r>
-        <w:rPr>
-          <w:rFonts w:cs="Arial"/>
-          <w:color w:val="000000" w:themeColor="text1"/>
-          <w:szCs w:val="24"/>
-        </w:rPr>
-        <w:t>dos dados:</w:t>
-      </w:r>
-      <w:r>
-        <w:rPr>
-          <w:rFonts w:cs="Arial"/>
-          <w:color w:val="000000" w:themeColor="text1"/>
-          <w:szCs w:val="24"/>
-        </w:rPr>
-        <w:t xml:space="preserve"> o perfil de cada usuário</w:t>
-      </w:r>
-      <w:r>
-        <w:rPr>
-          <w:rFonts w:cs="Arial"/>
-          <w:color w:val="000000" w:themeColor="text1"/>
-          <w:szCs w:val="24"/>
-        </w:rPr>
-        <w:t xml:space="preserve"> </w:t>
-      </w:r>
-      <w:r>
-        <w:rPr>
-          <w:rFonts w:cs="Arial"/>
-          <w:color w:val="000000" w:themeColor="text1"/>
-          <w:szCs w:val="24"/>
-        </w:rPr>
-        <w:t>o</w:t>
-      </w:r>
-      <w:r>
-        <w:rPr>
-          <w:rFonts w:cs="Arial"/>
-          <w:color w:val="000000" w:themeColor="text1"/>
-          <w:szCs w:val="24"/>
-        </w:rPr>
-        <w:t>u o item que deseja recomendar. Dentre estas considerações, destaca-se três principais técnicas de filtragem sendo elas de conteúdo, colaborativa e híbrida das quais adiante</w:t>
-      </w:r>
-      <w:r>
-        <w:rPr>
-          <w:rFonts w:cs="Arial"/>
-          <w:color w:val="000000" w:themeColor="text1"/>
-          <w:szCs w:val="24"/>
-        </w:rPr>
-        <w:t xml:space="preserve"> neste documento</w:t>
-      </w:r>
-      <w:r>
-        <w:rPr>
-          <w:rFonts w:cs="Arial"/>
-          <w:color w:val="000000" w:themeColor="text1"/>
-          <w:szCs w:val="24"/>
-        </w:rPr>
-        <w:t xml:space="preserve"> é explanado suas peculiaridades.</w:t>
-      </w:r>
-      <w:r>
-        <w:rPr>
-          <w:rFonts w:cs="Arial"/>
-          <w:color w:val="000000" w:themeColor="text1"/>
-          <w:szCs w:val="24"/>
-        </w:rPr>
-        <w:t xml:space="preserve"> </w:t>
+        <w:t>surge</w:t>
+      </w:r>
+      <w:r>
+        <w:rPr>
+          <w:rFonts w:cs="Arial"/>
+          <w:color w:val="000000" w:themeColor="text1"/>
+          <w:szCs w:val="24"/>
+        </w:rPr>
+        <w:t xml:space="preserve"> em meados dos anos 1990</w:t>
+      </w:r>
+      <w:r>
+        <w:rPr>
+          <w:rFonts w:cs="Arial"/>
+          <w:color w:val="000000" w:themeColor="text1"/>
+          <w:szCs w:val="24"/>
+        </w:rPr>
+        <w:t xml:space="preserve"> como área de pesquisa independente</w:t>
+      </w:r>
+      <w:r>
+        <w:rPr>
+          <w:rFonts w:cs="Arial"/>
+          <w:color w:val="000000" w:themeColor="text1"/>
+          <w:szCs w:val="24"/>
+        </w:rPr>
+        <w:t xml:space="preserve"> com a criação do sistema </w:t>
+      </w:r>
+      <w:r>
+        <w:rPr>
+          <w:rFonts w:cs="Arial"/>
+          <w:i/>
+          <w:color w:val="000000" w:themeColor="text1"/>
+          <w:szCs w:val="24"/>
+        </w:rPr>
+        <w:t>Tapestry</w:t>
+      </w:r>
+      <w:r>
+        <w:rPr>
+          <w:rFonts w:cs="Arial"/>
+          <w:color w:val="000000" w:themeColor="text1"/>
+          <w:szCs w:val="24"/>
+        </w:rPr>
+        <w:t xml:space="preserve">, </w:t>
+      </w:r>
+      <w:r>
+        <w:rPr>
+          <w:rFonts w:cs="Arial"/>
+          <w:color w:val="000000" w:themeColor="text1"/>
+          <w:szCs w:val="24"/>
+        </w:rPr>
+        <w:t xml:space="preserve">que foi o </w:t>
+      </w:r>
+      <w:r>
+        <w:rPr>
+          <w:rFonts w:cs="Arial"/>
+          <w:color w:val="000000" w:themeColor="text1"/>
+          <w:szCs w:val="24"/>
+        </w:rPr>
+        <w:t>primeiro sistema de recomendação comercial</w:t>
+      </w:r>
+      <w:r>
+        <w:rPr>
+          <w:rFonts w:cs="Arial"/>
+          <w:color w:val="000000" w:themeColor="text1"/>
+          <w:szCs w:val="24"/>
+        </w:rPr>
+        <w:t>, onde</w:t>
+      </w:r>
+      <w:r>
+        <w:rPr>
+          <w:rFonts w:cs="Arial"/>
+          <w:color w:val="000000" w:themeColor="text1"/>
+          <w:szCs w:val="24"/>
+        </w:rPr>
+        <w:t xml:space="preserve"> classificava como “bom” ou “mal” as anotações feitas pelos usuários </w:t>
+      </w:r>
+      <w:r>
+        <w:rPr>
+          <w:rFonts w:cs="Arial"/>
+          <w:color w:val="000000" w:themeColor="text1"/>
+          <w:szCs w:val="24"/>
+        </w:rPr>
+        <w:t xml:space="preserve">de seus próprios </w:t>
+      </w:r>
+      <w:r>
+        <w:rPr>
+          <w:rFonts w:cs="Arial"/>
+          <w:color w:val="000000" w:themeColor="text1"/>
+          <w:szCs w:val="24"/>
+        </w:rPr>
+        <w:t xml:space="preserve">e-mails. Este sistema utilizava algoritmos de colaboração e de conteúdo, tendo dessa forma diversas desvantagens como por exemplo, a falta de capacidade de agrupamento de usuários </w:t>
+      </w:r>
+      <w:r>
+        <w:rPr>
+          <w:rFonts w:cs="Arial"/>
+          <w:color w:val="000000" w:themeColor="text1"/>
+          <w:szCs w:val="24"/>
+        </w:rPr>
+        <w:lastRenderedPageBreak/>
+        <w:t>por interesses similares, pois o mesmo não teria um método capaz de tal feito</w:t>
+      </w:r>
+      <w:r>
+        <w:rPr>
+          <w:rFonts w:cs="Arial"/>
+          <w:color w:val="000000" w:themeColor="text1"/>
+          <w:szCs w:val="24"/>
+        </w:rPr>
+        <w:t xml:space="preserve"> (GOLDBERG et.al</w:t>
+      </w:r>
+      <w:r>
+        <w:rPr>
+          <w:rFonts w:cs="Arial"/>
+          <w:color w:val="000000" w:themeColor="text1"/>
+          <w:szCs w:val="24"/>
+        </w:rPr>
+        <w:t>, 1992)</w:t>
+      </w:r>
+      <w:r>
+        <w:rPr>
+          <w:rFonts w:cs="Arial"/>
+          <w:color w:val="000000" w:themeColor="text1"/>
+          <w:szCs w:val="24"/>
+        </w:rPr>
+        <w:t>.</w:t>
       </w:r>
     </w:p>
     <w:p>
@@ -6090,297 +5932,23 @@
       <w:r>
         <w:rPr>
           <w:rFonts w:cs="Arial"/>
-          <w:color w:val="000000" w:themeColor="text1"/>
-          <w:szCs w:val="24"/>
-        </w:rPr>
-        <w:t xml:space="preserve">Pelo fato desse tipo sistema auxiliar empresas do comércio </w:t>
-      </w:r>
-      <w:r>
-        <w:rPr>
-          <w:rFonts w:cs="Arial"/>
-          <w:i/>
-          <w:color w:val="000000" w:themeColor="text1"/>
-          <w:szCs w:val="24"/>
-        </w:rPr>
-        <w:t>online</w:t>
-      </w:r>
-      <w:r>
-        <w:rPr>
-          <w:rFonts w:cs="Arial"/>
-          <w:i/>
-          <w:color w:val="000000" w:themeColor="text1"/>
-          <w:szCs w:val="24"/>
-        </w:rPr>
-        <w:t xml:space="preserve"> </w:t>
-      </w:r>
-      <w:r>
-        <w:rPr>
-          <w:rFonts w:cs="Arial"/>
-          <w:color w:val="000000" w:themeColor="text1"/>
-          <w:szCs w:val="24"/>
-        </w:rPr>
-        <w:t xml:space="preserve">a estabelecerem uma relação íntima e personalizada para seus clientes, é que se explica a popularidade e crescente interesse de acadêmicos em incentivar pesquisas na área a fim de melhorias dos algoritmos e suas precisões, tanto é que o início do termo, Sistema de Recomendação ou </w:t>
-      </w:r>
-      <w:proofErr w:type="spellStart"/>
-      <w:r>
-        <w:rPr>
-          <w:rFonts w:cs="Arial"/>
-          <w:i/>
-          <w:color w:val="000000" w:themeColor="text1"/>
-          <w:szCs w:val="24"/>
-        </w:rPr>
-        <w:t>Recommender</w:t>
-      </w:r>
-      <w:proofErr w:type="spellEnd"/>
-      <w:r>
-        <w:rPr>
-          <w:rFonts w:cs="Arial"/>
-          <w:i/>
-          <w:color w:val="000000" w:themeColor="text1"/>
-          <w:szCs w:val="24"/>
-        </w:rPr>
-        <w:t xml:space="preserve"> Systems</w:t>
-      </w:r>
-      <w:r>
-        <w:rPr>
-          <w:rFonts w:cs="Arial"/>
-          <w:i/>
-          <w:color w:val="000000" w:themeColor="text1"/>
-          <w:szCs w:val="24"/>
-        </w:rPr>
-        <w:t>,</w:t>
-      </w:r>
-      <w:r>
-        <w:rPr>
-          <w:rFonts w:cs="Arial"/>
-          <w:color w:val="000000" w:themeColor="text1"/>
-          <w:szCs w:val="24"/>
-        </w:rPr>
-        <w:t xml:space="preserve"> </w:t>
-      </w:r>
-      <w:r>
-        <w:rPr>
-          <w:rFonts w:cs="Arial"/>
-          <w:color w:val="000000" w:themeColor="text1"/>
-          <w:szCs w:val="24"/>
-        </w:rPr>
-        <w:t>surge</w:t>
-      </w:r>
-      <w:r>
-        <w:rPr>
-          <w:rFonts w:cs="Arial"/>
-          <w:color w:val="000000" w:themeColor="text1"/>
-          <w:szCs w:val="24"/>
-        </w:rPr>
-        <w:t xml:space="preserve"> em meados dos anos 1990</w:t>
-      </w:r>
-      <w:r>
-        <w:rPr>
-          <w:rFonts w:cs="Arial"/>
-          <w:color w:val="000000" w:themeColor="text1"/>
-          <w:szCs w:val="24"/>
-        </w:rPr>
-        <w:t xml:space="preserve"> como área de pesquisa independente</w:t>
-      </w:r>
-      <w:r>
-        <w:rPr>
-          <w:rFonts w:cs="Arial"/>
-          <w:color w:val="000000" w:themeColor="text1"/>
-          <w:szCs w:val="24"/>
-        </w:rPr>
-        <w:t xml:space="preserve"> com a criação do sistema </w:t>
-      </w:r>
-      <w:proofErr w:type="spellStart"/>
-      <w:r>
-        <w:rPr>
-          <w:rFonts w:cs="Arial"/>
-          <w:i/>
-          <w:color w:val="000000" w:themeColor="text1"/>
-          <w:szCs w:val="24"/>
-        </w:rPr>
-        <w:t>Tapestry</w:t>
-      </w:r>
-      <w:proofErr w:type="spellEnd"/>
-      <w:r>
-        <w:rPr>
-          <w:rFonts w:cs="Arial"/>
-          <w:color w:val="000000" w:themeColor="text1"/>
-          <w:szCs w:val="24"/>
-        </w:rPr>
-        <w:t xml:space="preserve">, </w:t>
-      </w:r>
-      <w:r>
-        <w:rPr>
-          <w:rFonts w:cs="Arial"/>
-          <w:color w:val="000000" w:themeColor="text1"/>
-          <w:szCs w:val="24"/>
-        </w:rPr>
-        <w:t xml:space="preserve">que foi o </w:t>
-      </w:r>
-      <w:r>
-        <w:rPr>
-          <w:rFonts w:cs="Arial"/>
-          <w:color w:val="000000" w:themeColor="text1"/>
-          <w:szCs w:val="24"/>
-        </w:rPr>
-        <w:t>primeiro sistema de recomendação comercial</w:t>
-      </w:r>
-      <w:r>
-        <w:rPr>
-          <w:rFonts w:cs="Arial"/>
-          <w:color w:val="000000" w:themeColor="text1"/>
-          <w:szCs w:val="24"/>
-        </w:rPr>
-        <w:t>, onde</w:t>
-      </w:r>
-      <w:r>
-        <w:rPr>
-          <w:rFonts w:cs="Arial"/>
-          <w:color w:val="000000" w:themeColor="text1"/>
-          <w:szCs w:val="24"/>
-        </w:rPr>
-        <w:t xml:space="preserve"> classificava como “bom” ou “mal” as anotações feitas pelos usuários </w:t>
-      </w:r>
-      <w:r>
-        <w:rPr>
-          <w:rFonts w:cs="Arial"/>
-          <w:color w:val="000000" w:themeColor="text1"/>
-          <w:szCs w:val="24"/>
-        </w:rPr>
-        <w:t xml:space="preserve">de seus próprios </w:t>
-      </w:r>
-      <w:r>
-        <w:rPr>
-          <w:rFonts w:cs="Arial"/>
-          <w:color w:val="000000" w:themeColor="text1"/>
-          <w:szCs w:val="24"/>
-        </w:rPr>
-        <w:t>e-mails. Este sistema utilizava algoritmos de colaboração e de conteúdo, tendo dessa forma diversas desvantagens como por exemplo, a falta de capacidade de agrupamento de usuários por interesses similares, pois o mesmo não teria um método capaz de tal feito.</w:t>
-      </w:r>
-    </w:p>
-    <w:p>
-      <w:pPr>
-        <w:ind w:firstLine="851"/>
-        <w:rPr>
-          <w:rFonts w:cs="Arial"/>
-          <w:color w:val="000000" w:themeColor="text1"/>
-          <w:szCs w:val="24"/>
-        </w:rPr>
-      </w:pPr>
-      <w:r>
-        <w:rPr>
-          <w:rFonts w:cs="Arial"/>
-          <w:color w:val="000000" w:themeColor="text1"/>
-          <w:szCs w:val="24"/>
-        </w:rPr>
-        <w:t xml:space="preserve">Com o crescimento perceptível de </w:t>
-      </w:r>
-      <w:r>
-        <w:rPr>
-          <w:rFonts w:cs="Arial"/>
-          <w:color w:val="000000" w:themeColor="text1"/>
-          <w:szCs w:val="24"/>
-        </w:rPr>
-        <w:t>entretenimento</w:t>
-      </w:r>
-      <w:r>
-        <w:rPr>
-          <w:rFonts w:cs="Arial"/>
-          <w:color w:val="000000" w:themeColor="text1"/>
-          <w:szCs w:val="24"/>
-        </w:rPr>
-        <w:t xml:space="preserve"> e redes sociais na rede mundial de computadores, é mais fácil identificar no dia-a-dia o sistema de recomendação na prática como é o caso das imagens a seguir, que servem como reforço para o entendimento da aplicação dos </w:t>
-      </w:r>
-      <w:proofErr w:type="spellStart"/>
-      <w:r>
-        <w:rPr>
-          <w:rFonts w:cs="Arial"/>
-          <w:color w:val="000000" w:themeColor="text1"/>
-          <w:szCs w:val="24"/>
-        </w:rPr>
-        <w:t>SR´s</w:t>
-      </w:r>
-      <w:proofErr w:type="spellEnd"/>
-      <w:r>
-        <w:rPr>
-          <w:rFonts w:cs="Arial"/>
-          <w:color w:val="000000" w:themeColor="text1"/>
-          <w:szCs w:val="24"/>
-        </w:rPr>
-        <w:t xml:space="preserve">. </w:t>
-      </w:r>
-      <w:r>
-        <w:rPr>
-          <w:rFonts w:cs="Arial"/>
-          <w:color w:val="000000" w:themeColor="text1"/>
-          <w:szCs w:val="24"/>
-        </w:rPr>
-        <w:t xml:space="preserve">Na figura abaixo é representado </w:t>
-      </w:r>
-      <w:r>
-        <w:rPr>
-          <w:rFonts w:cs="Arial"/>
-          <w:color w:val="000000" w:themeColor="text1"/>
-          <w:szCs w:val="24"/>
-        </w:rPr>
-        <w:lastRenderedPageBreak/>
-        <w:t xml:space="preserve">como o </w:t>
-      </w:r>
-      <w:r>
-        <w:rPr>
-          <w:rFonts w:cs="Arial"/>
-          <w:i/>
-          <w:color w:val="000000" w:themeColor="text1"/>
-          <w:szCs w:val="24"/>
-        </w:rPr>
-        <w:t>Youtube</w:t>
-      </w:r>
-      <w:r>
-        <w:rPr>
-          <w:rFonts w:cs="Arial"/>
-          <w:i/>
-          <w:color w:val="000000" w:themeColor="text1"/>
-          <w:szCs w:val="24"/>
-        </w:rPr>
-        <w:t>.com</w:t>
-      </w:r>
-      <w:r>
-        <w:rPr>
-          <w:rFonts w:cs="Arial"/>
-          <w:color w:val="000000" w:themeColor="text1"/>
-          <w:szCs w:val="24"/>
-        </w:rPr>
-        <w:t xml:space="preserve"> recomenda vídeos para o usuário com base em categorias que o mesmo acessa ou que pessoas similares a ele também acessam.</w:t>
-      </w:r>
-    </w:p>
-    <w:p>
-      <w:pPr>
-        <w:rPr>
-          <w:rFonts w:cs="Arial"/>
-          <w:color w:val="000000" w:themeColor="text1"/>
-          <w:sz w:val="20"/>
-        </w:rPr>
-      </w:pPr>
-      <w:r>
-        <w:rPr>
-          <w:rFonts w:cs="Arial"/>
           <w:noProof/>
           <w:color w:val="000000" w:themeColor="text1"/>
-          <w:sz w:val="20"/>
+          <w:szCs w:val="24"/>
         </w:rPr>
         <w:drawing>
-          <wp:anchor distT="0" distB="0" distL="114300" distR="114300" simplePos="0" relativeHeight="251667968" behindDoc="0" locked="0" layoutInCell="1" allowOverlap="1" wp14:anchorId="403296FF" wp14:editId="6FD79870">
+          <wp:anchor distT="0" distB="0" distL="114300" distR="114300" simplePos="0" relativeHeight="251667968" behindDoc="1" locked="0" layoutInCell="1" allowOverlap="1" wp14:anchorId="6E4F037E" wp14:editId="6845EF9C">
             <wp:simplePos x="0" y="0"/>
-            <wp:positionH relativeFrom="column">
-              <wp:posOffset>-108371</wp:posOffset>
+            <wp:positionH relativeFrom="margin">
+              <wp:align>right</wp:align>
             </wp:positionH>
             <wp:positionV relativeFrom="paragraph">
-              <wp:posOffset>0</wp:posOffset>
+              <wp:posOffset>2472690</wp:posOffset>
             </wp:positionV>
-            <wp:extent cx="5760720" cy="2799184"/>
-            <wp:effectExtent l="0" t="0" r="0" b="1270"/>
-            <wp:wrapSquare wrapText="bothSides"/>
-            <wp:docPr id="9" name="Imagem 9" descr="E:\TCC\youtube.jpg"/>
+            <wp:extent cx="2114550" cy="3202305"/>
+            <wp:effectExtent l="19050" t="19050" r="19050" b="17145"/>
+            <wp:wrapNone/>
+            <wp:docPr id="12" name="Imagem 12" descr="C:\Users\jacks\Desktop\fig2.jpg"/>
             <wp:cNvGraphicFramePr>
               <a:graphicFrameLocks xmlns:a="http://schemas.openxmlformats.org/drawingml/2006/main" noChangeAspect="1"/>
             </wp:cNvGraphicFramePr>
@@ -6388,7 +5956,7 @@
               <a:graphicData uri="http://schemas.openxmlformats.org/drawingml/2006/picture">
                 <pic:pic xmlns:pic="http://schemas.openxmlformats.org/drawingml/2006/picture">
                   <pic:nvPicPr>
-                    <pic:cNvPr id="0" name="Picture 1" descr="E:\TCC\youtube.jpg"/>
+                    <pic:cNvPr id="0" name="Picture 2" descr="C:\Users\jacks\Desktop\fig2.jpg"/>
                     <pic:cNvPicPr>
                       <a:picLocks noChangeAspect="1" noChangeArrowheads="1"/>
                     </pic:cNvPicPr>
@@ -6409,14 +5977,16 @@
                   <pic:spPr bwMode="auto">
                     <a:xfrm>
                       <a:off x="0" y="0"/>
-                      <a:ext cx="5760720" cy="2799184"/>
+                      <a:ext cx="2114550" cy="3202305"/>
                     </a:xfrm>
                     <a:prstGeom prst="rect">
                       <a:avLst/>
                     </a:prstGeom>
                     <a:noFill/>
-                    <a:ln>
-                      <a:noFill/>
+                    <a:ln w="3175">
+                      <a:solidFill>
+                        <a:schemeClr val="tx1"/>
+                      </a:solidFill>
                     </a:ln>
                   </pic:spPr>
                 </pic:pic>
@@ -6431,97 +6001,127 @@
           </wp:anchor>
         </w:drawing>
       </w:r>
+      <w:r>
+        <w:rPr>
+          <w:rFonts w:cs="Arial"/>
+          <w:color w:val="000000" w:themeColor="text1"/>
+          <w:szCs w:val="24"/>
+        </w:rPr>
+        <w:t xml:space="preserve">Com o crescimento perceptível de entretenimento e redes sociais na rede mundial de computadores, é mais fácil identificar no dia-a-dia o sistema de recomendação na prática como é o caso das imagens a seguir, que servem como reforço para o entendimento da aplicação dos SR´s. </w:t>
+      </w:r>
+      <w:r>
+        <w:rPr>
+          <w:rFonts w:cs="Arial"/>
+          <w:color w:val="000000" w:themeColor="text1"/>
+          <w:szCs w:val="24"/>
+        </w:rPr>
+        <w:t>Na figura</w:t>
+      </w:r>
+      <w:r>
+        <w:rPr>
+          <w:rFonts w:cs="Arial"/>
+          <w:color w:val="000000" w:themeColor="text1"/>
+          <w:szCs w:val="24"/>
+        </w:rPr>
+        <w:t xml:space="preserve"> 1,</w:t>
+      </w:r>
+      <w:r>
+        <w:rPr>
+          <w:rFonts w:cs="Arial"/>
+          <w:color w:val="000000" w:themeColor="text1"/>
+          <w:szCs w:val="24"/>
+        </w:rPr>
+        <w:t xml:space="preserve"> é representado como o </w:t>
+      </w:r>
+      <w:r>
+        <w:rPr>
+          <w:rFonts w:cs="Arial"/>
+          <w:i/>
+          <w:color w:val="000000" w:themeColor="text1"/>
+          <w:szCs w:val="24"/>
+        </w:rPr>
+        <w:t>Youtube</w:t>
+      </w:r>
+      <w:r>
+        <w:rPr>
+          <w:rFonts w:cs="Arial"/>
+          <w:i/>
+          <w:color w:val="000000" w:themeColor="text1"/>
+          <w:szCs w:val="24"/>
+        </w:rPr>
+        <w:t>.com</w:t>
+      </w:r>
+      <w:r>
+        <w:rPr>
+          <w:rFonts w:cs="Arial"/>
+          <w:color w:val="000000" w:themeColor="text1"/>
+          <w:szCs w:val="24"/>
+        </w:rPr>
+        <w:t xml:space="preserve"> recomenda vídeos para o usuário com base em categorias que o mesmo acessa ou que pessoas similares a ele também acessam.</w:t>
+      </w:r>
+      <w:r>
+        <w:rPr>
+          <w:rFonts w:cs="Arial"/>
+          <w:color w:val="000000" w:themeColor="text1"/>
+          <w:szCs w:val="24"/>
+        </w:rPr>
+        <w:t xml:space="preserve"> </w:t>
+      </w:r>
+      <w:r>
+        <w:rPr>
+          <w:rFonts w:cs="Arial"/>
+          <w:color w:val="000000" w:themeColor="text1"/>
+          <w:szCs w:val="24"/>
+        </w:rPr>
+        <w:t xml:space="preserve">De forma semelhante trabalha o </w:t>
+      </w:r>
+      <w:r>
+        <w:rPr>
+          <w:rFonts w:cs="Arial"/>
+          <w:i/>
+          <w:color w:val="000000" w:themeColor="text1"/>
+          <w:szCs w:val="24"/>
+        </w:rPr>
+        <w:t>Facebook.com</w:t>
+      </w:r>
+      <w:r>
+        <w:rPr>
+          <w:rFonts w:cs="Arial"/>
+          <w:color w:val="000000" w:themeColor="text1"/>
+          <w:szCs w:val="24"/>
+        </w:rPr>
+        <w:t>, apenas com a diferença que ao invés de recomendar vídeos, este o faz com pessoas, sugestões de novas amizades, ou até mesmo páginas web como mostra a figura 2.</w:t>
+      </w:r>
     </w:p>
     <w:p>
       <w:pPr>
         <w:ind w:firstLine="851"/>
-        <w:jc w:val="center"/>
-        <w:rPr>
-          <w:rFonts w:cs="Arial"/>
+        <w:rPr>
+          <w:rFonts w:cs="Arial"/>
+          <w:color w:val="000000" w:themeColor="text1"/>
+          <w:szCs w:val="24"/>
+        </w:rPr>
+      </w:pPr>
+      <w:r>
+        <w:rPr>
+          <w:rFonts w:cs="Arial"/>
+          <w:noProof/>
           <w:color w:val="000000" w:themeColor="text1"/>
           <w:sz w:val="20"/>
         </w:rPr>
-      </w:pPr>
-      <w:r>
-        <w:rPr>
-          <w:rFonts w:cs="Arial"/>
-          <w:color w:val="000000" w:themeColor="text1"/>
-          <w:sz w:val="20"/>
-        </w:rPr>
-        <w:t>Figura</w:t>
-      </w:r>
-      <w:r>
-        <w:rPr>
-          <w:rFonts w:cs="Arial"/>
-          <w:color w:val="000000" w:themeColor="text1"/>
-          <w:sz w:val="20"/>
-        </w:rPr>
-        <w:t xml:space="preserve"> 1 – Exemplo de recomendação feita pelo serviço do </w:t>
-      </w:r>
-      <w:r>
-        <w:rPr>
-          <w:rFonts w:cs="Arial"/>
-          <w:i/>
-          <w:color w:val="000000" w:themeColor="text1"/>
-          <w:sz w:val="20"/>
-        </w:rPr>
-        <w:t>Youtube.com</w:t>
-      </w:r>
-    </w:p>
-    <w:p>
-      <w:pPr>
-        <w:rPr>
-          <w:rFonts w:cs="Arial"/>
-          <w:color w:val="000000" w:themeColor="text1"/>
-          <w:szCs w:val="24"/>
-        </w:rPr>
-      </w:pPr>
-      <w:r>
-        <w:rPr>
-          <w:rFonts w:cs="Arial"/>
-          <w:color w:val="000000" w:themeColor="text1"/>
-          <w:szCs w:val="24"/>
-        </w:rPr>
-        <w:t xml:space="preserve">De forma semelhante trabalha o </w:t>
-      </w:r>
-      <w:r>
-        <w:rPr>
-          <w:rFonts w:cs="Arial"/>
-          <w:i/>
-          <w:color w:val="000000" w:themeColor="text1"/>
-          <w:szCs w:val="24"/>
-        </w:rPr>
-        <w:t>Facebook.com</w:t>
-      </w:r>
-      <w:r>
-        <w:rPr>
-          <w:rFonts w:cs="Arial"/>
-          <w:color w:val="000000" w:themeColor="text1"/>
-          <w:szCs w:val="24"/>
-        </w:rPr>
-        <w:t>, apenas com a diferença que ao invés de recomendar vídeos, este o faz com pessoas, sugestões de novas amizades, ou até mesmo páginas web como mostra a figura 2.</w:t>
-      </w:r>
-    </w:p>
-    <w:p>
-      <w:pPr>
-        <w:rPr>
-          <w:rFonts w:cs="Arial"/>
-          <w:color w:val="000000" w:themeColor="text1"/>
-          <w:szCs w:val="24"/>
-        </w:rPr>
-      </w:pPr>
-      <w:r>
-        <w:rPr>
-          <w:rFonts w:cs="Arial"/>
-          <w:noProof/>
-          <w:color w:val="000000" w:themeColor="text1"/>
-          <w:szCs w:val="24"/>
-        </w:rPr>
         <w:drawing>
-          <wp:inline distT="0" distB="0" distL="0" distR="0">
-            <wp:extent cx="5760402" cy="3617843"/>
-            <wp:effectExtent l="0" t="0" r="0" b="1905"/>
-            <wp:docPr id="10" name="Imagem 10" descr="E:\TCC\facebook.jpg"/>
+          <wp:anchor distT="0" distB="0" distL="114300" distR="114300" simplePos="0" relativeHeight="251668992" behindDoc="1" locked="0" layoutInCell="1" allowOverlap="1" wp14:anchorId="717E1ADF" wp14:editId="0DD9CAB6">
+            <wp:simplePos x="0" y="0"/>
+            <wp:positionH relativeFrom="margin">
+              <wp:posOffset>19050</wp:posOffset>
+            </wp:positionH>
+            <wp:positionV relativeFrom="paragraph">
+              <wp:posOffset>109855</wp:posOffset>
+            </wp:positionV>
+            <wp:extent cx="3314700" cy="3181350"/>
+            <wp:effectExtent l="19050" t="19050" r="19050" b="19050"/>
+            <wp:wrapNone/>
+            <wp:docPr id="11" name="Imagem 11" descr="C:\Users\jacks\Desktop\fig1.jpg"/>
             <wp:cNvGraphicFramePr>
               <a:graphicFrameLocks xmlns:a="http://schemas.openxmlformats.org/drawingml/2006/main" noChangeAspect="1"/>
             </wp:cNvGraphicFramePr>
@@ -6529,12 +6129,12 @@
               <a:graphicData uri="http://schemas.openxmlformats.org/drawingml/2006/picture">
                 <pic:pic xmlns:pic="http://schemas.openxmlformats.org/drawingml/2006/picture">
                   <pic:nvPicPr>
-                    <pic:cNvPr id="0" name="Picture 2" descr="E:\TCC\facebook.jpg"/>
+                    <pic:cNvPr id="0" name="Picture 1" descr="C:\Users\jacks\Desktop\fig1.jpg"/>
                     <pic:cNvPicPr>
                       <a:picLocks noChangeAspect="1" noChangeArrowheads="1"/>
                     </pic:cNvPicPr>
                   </pic:nvPicPr>
-                  <pic:blipFill rotWithShape="1">
+                  <pic:blipFill>
                     <a:blip r:embed="rId10" cstate="print">
                       <a:extLst>
                         <a:ext uri="{28A0092B-C50C-407E-A947-70E740481C1C}">
@@ -6542,40 +6142,164 @@
                         </a:ext>
                       </a:extLst>
                     </a:blip>
-                    <a:srcRect b="2056"/>
-                    <a:stretch/>
+                    <a:srcRect/>
+                    <a:stretch>
+                      <a:fillRect/>
+                    </a:stretch>
                   </pic:blipFill>
                   <pic:spPr bwMode="auto">
                     <a:xfrm>
                       <a:off x="0" y="0"/>
-                      <a:ext cx="5760720" cy="3618043"/>
+                      <a:ext cx="3314700" cy="3181350"/>
                     </a:xfrm>
                     <a:prstGeom prst="rect">
                       <a:avLst/>
                     </a:prstGeom>
                     <a:noFill/>
-                    <a:ln>
-                      <a:noFill/>
+                    <a:ln w="3175">
+                      <a:solidFill>
+                        <a:schemeClr val="tx1"/>
+                      </a:solidFill>
                     </a:ln>
-                    <a:extLst>
-                      <a:ext uri="{53640926-AAD7-44D8-BBD7-CCE9431645EC}">
-                        <a14:shadowObscured xmlns:a14="http://schemas.microsoft.com/office/drawing/2010/main"/>
-                      </a:ext>
-                    </a:extLst>
                   </pic:spPr>
                 </pic:pic>
               </a:graphicData>
             </a:graphic>
-          </wp:inline>
+            <wp14:sizeRelH relativeFrom="page">
+              <wp14:pctWidth>0</wp14:pctWidth>
+            </wp14:sizeRelH>
+            <wp14:sizeRelV relativeFrom="page">
+              <wp14:pctHeight>0</wp14:pctHeight>
+            </wp14:sizeRelV>
+          </wp:anchor>
         </w:drawing>
       </w:r>
     </w:p>
     <w:p>
       <w:pPr>
         <w:ind w:firstLine="851"/>
+        <w:rPr>
+          <w:rFonts w:cs="Arial"/>
+          <w:color w:val="000000" w:themeColor="text1"/>
+          <w:szCs w:val="24"/>
+        </w:rPr>
+      </w:pPr>
+    </w:p>
+    <w:p>
+      <w:pPr>
+        <w:ind w:firstLine="851"/>
+        <w:rPr>
+          <w:rFonts w:cs="Arial"/>
+          <w:color w:val="000000" w:themeColor="text1"/>
+          <w:szCs w:val="24"/>
+        </w:rPr>
+      </w:pPr>
+    </w:p>
+    <w:p>
+      <w:pPr>
+        <w:ind w:firstLine="851"/>
+        <w:rPr>
+          <w:rFonts w:cs="Arial"/>
+          <w:color w:val="000000" w:themeColor="text1"/>
+          <w:szCs w:val="24"/>
+        </w:rPr>
+      </w:pPr>
+    </w:p>
+    <w:p>
+      <w:pPr>
+        <w:ind w:firstLine="851"/>
+        <w:rPr>
+          <w:rFonts w:cs="Arial"/>
+          <w:color w:val="000000" w:themeColor="text1"/>
+          <w:szCs w:val="24"/>
+        </w:rPr>
+      </w:pPr>
+    </w:p>
+    <w:p>
+      <w:pPr>
+        <w:ind w:firstLine="851"/>
+        <w:rPr>
+          <w:rFonts w:cs="Arial"/>
+          <w:color w:val="000000" w:themeColor="text1"/>
+          <w:szCs w:val="24"/>
+        </w:rPr>
+      </w:pPr>
+    </w:p>
+    <w:p>
+      <w:pPr>
+        <w:ind w:firstLine="851"/>
+        <w:rPr>
+          <w:rFonts w:cs="Arial"/>
+          <w:color w:val="000000" w:themeColor="text1"/>
+          <w:szCs w:val="24"/>
+        </w:rPr>
+      </w:pPr>
+    </w:p>
+    <w:p>
+      <w:pPr>
+        <w:ind w:firstLine="851"/>
+        <w:rPr>
+          <w:rFonts w:cs="Arial"/>
+          <w:color w:val="000000" w:themeColor="text1"/>
+          <w:szCs w:val="24"/>
+        </w:rPr>
+      </w:pPr>
+    </w:p>
+    <w:p>
+      <w:pPr>
+        <w:ind w:firstLine="851"/>
+        <w:rPr>
+          <w:rFonts w:cs="Arial"/>
+          <w:color w:val="000000" w:themeColor="text1"/>
+          <w:szCs w:val="24"/>
+        </w:rPr>
+      </w:pPr>
+    </w:p>
+    <w:p>
+      <w:pPr>
+        <w:ind w:firstLine="851"/>
+        <w:rPr>
+          <w:rFonts w:cs="Arial"/>
+          <w:color w:val="000000" w:themeColor="text1"/>
+          <w:szCs w:val="24"/>
+        </w:rPr>
+      </w:pPr>
+    </w:p>
+    <w:p>
+      <w:pPr>
+        <w:ind w:firstLine="851"/>
+        <w:rPr>
+          <w:rFonts w:cs="Arial"/>
+          <w:color w:val="000000" w:themeColor="text1"/>
+          <w:szCs w:val="24"/>
+        </w:rPr>
+      </w:pPr>
+    </w:p>
+    <w:p>
+      <w:pPr>
+        <w:ind w:firstLine="851"/>
+        <w:rPr>
+          <w:rFonts w:cs="Arial"/>
+          <w:color w:val="000000" w:themeColor="text1"/>
+          <w:szCs w:val="24"/>
+        </w:rPr>
+      </w:pPr>
+    </w:p>
+    <w:p>
+      <w:pPr>
+        <w:rPr>
+          <w:rFonts w:cs="Arial"/>
+          <w:color w:val="000000" w:themeColor="text1"/>
+          <w:szCs w:val="24"/>
+        </w:rPr>
+      </w:pPr>
+    </w:p>
+    <w:p>
+      <w:pPr>
         <w:jc w:val="center"/>
         <w:rPr>
           <w:rFonts w:cs="Arial"/>
+          <w:i/>
           <w:color w:val="000000" w:themeColor="text1"/>
           <w:sz w:val="20"/>
         </w:rPr>
@@ -6586,7 +6310,31 @@
           <w:color w:val="000000" w:themeColor="text1"/>
           <w:sz w:val="20"/>
         </w:rPr>
-        <w:t xml:space="preserve">Figura 2 – Exemplo de recomendações da página do </w:t>
+        <w:t>Figura</w:t>
+      </w:r>
+      <w:r>
+        <w:rPr>
+          <w:rFonts w:cs="Arial"/>
+          <w:color w:val="000000" w:themeColor="text1"/>
+          <w:sz w:val="20"/>
+        </w:rPr>
+        <w:t xml:space="preserve"> 1</w:t>
+      </w:r>
+      <w:r>
+        <w:rPr>
+          <w:rFonts w:cs="Arial"/>
+          <w:color w:val="000000" w:themeColor="text1"/>
+          <w:sz w:val="20"/>
+        </w:rPr>
+        <w:t xml:space="preserve"> (esquerda)</w:t>
+      </w:r>
+      <w:r>
+        <w:rPr>
+          <w:rFonts w:cs="Arial"/>
+          <w:color w:val="000000" w:themeColor="text1"/>
+          <w:sz w:val="20"/>
+        </w:rPr>
+        <w:t xml:space="preserve"> – Exemplo de recomendação feita pelo serviço do </w:t>
       </w:r>
       <w:r>
         <w:rPr>
@@ -6595,6 +6343,58 @@
           <w:color w:val="000000" w:themeColor="text1"/>
           <w:sz w:val="20"/>
         </w:rPr>
+        <w:t>Youtube.com</w:t>
+      </w:r>
+      <w:r>
+        <w:rPr>
+          <w:rFonts w:cs="Arial"/>
+          <w:i/>
+          <w:color w:val="000000" w:themeColor="text1"/>
+          <w:sz w:val="20"/>
+        </w:rPr>
+        <w:t xml:space="preserve">; </w:t>
+      </w:r>
+    </w:p>
+    <w:p>
+      <w:pPr>
+        <w:jc w:val="center"/>
+        <w:rPr>
+          <w:rFonts w:cs="Arial"/>
+          <w:color w:val="000000" w:themeColor="text1"/>
+          <w:sz w:val="20"/>
+        </w:rPr>
+      </w:pPr>
+      <w:r>
+        <w:rPr>
+          <w:rFonts w:cs="Arial"/>
+          <w:color w:val="000000" w:themeColor="text1"/>
+          <w:sz w:val="20"/>
+        </w:rPr>
+        <w:t>Figura 2</w:t>
+      </w:r>
+      <w:r>
+        <w:rPr>
+          <w:rFonts w:cs="Arial"/>
+          <w:color w:val="000000" w:themeColor="text1"/>
+          <w:sz w:val="20"/>
+        </w:rPr>
+        <w:t xml:space="preserve"> (direita)</w:t>
+      </w:r>
+      <w:r>
+        <w:rPr>
+          <w:rFonts w:cs="Arial"/>
+          <w:color w:val="000000" w:themeColor="text1"/>
+          <w:sz w:val="20"/>
+        </w:rPr>
+        <w:t xml:space="preserve"> – Exemplo de recomendações da página do </w:t>
+      </w:r>
+      <w:r>
+        <w:rPr>
+          <w:rFonts w:cs="Arial"/>
+          <w:i/>
+          <w:color w:val="000000" w:themeColor="text1"/>
+          <w:sz w:val="20"/>
+        </w:rPr>
         <w:t>Facebook.com</w:t>
       </w:r>
       <w:r>
@@ -6615,10 +6415,277 @@
       <w:pPr>
         <w:pStyle w:val="Ttulo2"/>
       </w:pPr>
-      <w:bookmarkStart w:id="6" w:name="_Toc481450218"/>
-      <w:r>
-        <w:t>2.2 Definição do Problema</w:t>
-      </w:r>
+      <w:bookmarkStart w:id="5" w:name="_Toc483321375"/>
+      <w:r>
+        <w:t xml:space="preserve">2.2 Definição </w:t>
+      </w:r>
+      <w:r>
+        <w:t>da Filtragem Colaborativa</w:t>
+      </w:r>
+      <w:bookmarkEnd w:id="5"/>
+    </w:p>
+    <w:p>
+      <w:pPr>
+        <w:rPr>
+          <w:rFonts w:cs="Arial"/>
+          <w:color w:val="000000" w:themeColor="text1"/>
+          <w:szCs w:val="24"/>
+        </w:rPr>
+      </w:pPr>
+    </w:p>
+    <w:p>
+      <w:pPr>
+        <w:rPr>
+          <w:rFonts w:cs="Arial"/>
+          <w:szCs w:val="24"/>
+        </w:rPr>
+      </w:pPr>
+      <w:r>
+        <w:rPr>
+          <w:rFonts w:cs="Arial"/>
+          <w:color w:val="000000" w:themeColor="text1"/>
+          <w:szCs w:val="24"/>
+        </w:rPr>
+        <w:tab/>
+        <w:t xml:space="preserve">Para fundamentação </w:t>
+      </w:r>
+      <w:r>
+        <w:rPr>
+          <w:rFonts w:cs="Arial"/>
+          <w:color w:val="000000" w:themeColor="text1"/>
+          <w:szCs w:val="24"/>
+        </w:rPr>
+        <w:t xml:space="preserve">da filtragem colaborativa, </w:t>
+      </w:r>
+      <w:r>
+        <w:rPr>
+          <w:rFonts w:cs="Arial"/>
+          <w:color w:val="000000" w:themeColor="text1"/>
+          <w:szCs w:val="24"/>
+        </w:rPr>
+        <w:t>é preciso</w:t>
+      </w:r>
+      <w:r>
+        <w:rPr>
+          <w:rFonts w:cs="Arial"/>
+          <w:color w:val="000000" w:themeColor="text1"/>
+          <w:szCs w:val="24"/>
+        </w:rPr>
+        <w:t xml:space="preserve"> analisar melhor o problema geral dos sistemas de recomendação,</w:t>
+      </w:r>
+      <w:r>
+        <w:rPr>
+          <w:rFonts w:cs="Arial"/>
+          <w:color w:val="000000" w:themeColor="text1"/>
+          <w:szCs w:val="24"/>
+        </w:rPr>
+        <w:t xml:space="preserve"> </w:t>
+      </w:r>
+      <w:r>
+        <w:rPr>
+          <w:rFonts w:cs="Arial"/>
+          <w:color w:val="000000" w:themeColor="text1"/>
+          <w:szCs w:val="24"/>
+        </w:rPr>
+        <w:t>considerando</w:t>
+      </w:r>
+      <w:r>
+        <w:rPr>
+          <w:rFonts w:cs="Arial"/>
+          <w:color w:val="000000" w:themeColor="text1"/>
+          <w:szCs w:val="24"/>
+        </w:rPr>
+        <w:t xml:space="preserve"> </w:t>
+      </w:r>
+      <w:r>
+        <w:rPr>
+          <w:rFonts w:ascii="Cambria Math" w:hAnsi="Cambria Math" w:cs="Cambria Math"/>
+          <w:szCs w:val="24"/>
+        </w:rPr>
+        <w:t>𝐔</w:t>
+      </w:r>
+      <w:r>
+        <w:rPr>
+          <w:rFonts w:cs="Arial"/>
+          <w:color w:val="000000" w:themeColor="text1"/>
+          <w:szCs w:val="24"/>
+        </w:rPr>
+        <w:t xml:space="preserve"> como o conjunto de todos os utilizadores de um sistema, e </w:t>
+      </w:r>
+      <w:r>
+        <w:rPr>
+          <w:rFonts w:ascii="Cambria Math" w:hAnsi="Cambria Math" w:cs="Cambria Math"/>
+          <w:szCs w:val="24"/>
+        </w:rPr>
+        <w:t>𝐈</w:t>
+      </w:r>
+      <w:r>
+        <w:rPr>
+          <w:rFonts w:cs="Arial"/>
+          <w:color w:val="000000" w:themeColor="text1"/>
+          <w:szCs w:val="24"/>
+        </w:rPr>
+        <w:t xml:space="preserve"> como o conjunto de todos os itens passivos de recomendações, tais como filmes, pessoas, ou músicas. Com o propósito de possibilitar uma recomendação, é considerado </w:t>
+      </w:r>
+      <w:r>
+        <w:rPr>
+          <w:rFonts w:ascii="Cambria Math" w:hAnsi="Cambria Math" w:cs="Cambria Math"/>
+          <w:szCs w:val="24"/>
+        </w:rPr>
+        <w:t>𝑟</w:t>
+      </w:r>
+      <w:r>
+        <w:rPr>
+          <w:rFonts w:cs="Arial"/>
+          <w:color w:val="000000" w:themeColor="text1"/>
+          <w:szCs w:val="24"/>
+        </w:rPr>
+        <w:t xml:space="preserve"> como a função medidora da </w:t>
+      </w:r>
+      <w:r>
+        <w:rPr>
+          <w:rFonts w:cs="Arial"/>
+          <w:color w:val="000000" w:themeColor="text1"/>
+          <w:szCs w:val="24"/>
+        </w:rPr>
+        <w:lastRenderedPageBreak/>
+        <w:t>utilidade/relevância de um item para um determinado usuário, representada por</w:t>
+      </w:r>
+      <w:r>
+        <w:rPr>
+          <w:rFonts w:cs="Arial"/>
+          <w:color w:val="000000" w:themeColor="text1"/>
+          <w:szCs w:val="24"/>
+        </w:rPr>
+        <w:t>:</w:t>
+      </w:r>
+      <w:r>
+        <w:rPr>
+          <w:rFonts w:cs="Arial"/>
+          <w:color w:val="000000" w:themeColor="text1"/>
+          <w:szCs w:val="24"/>
+        </w:rPr>
+        <w:t xml:space="preserve">    </w:t>
+      </w:r>
+      <w:r>
+        <w:rPr>
+          <w:rFonts w:ascii="Cambria Math" w:hAnsi="Cambria Math" w:cs="Cambria Math"/>
+          <w:szCs w:val="24"/>
+        </w:rPr>
+        <w:t>𝑟</w:t>
+      </w:r>
+      <w:r>
+        <w:rPr>
+          <w:szCs w:val="24"/>
+        </w:rPr>
+        <w:t>:</w:t>
+      </w:r>
+      <w:r>
+        <w:rPr>
+          <w:rFonts w:ascii="Cambria Math" w:hAnsi="Cambria Math" w:cs="Cambria Math"/>
+          <w:szCs w:val="24"/>
+        </w:rPr>
+        <w:t>𝑼</w:t>
+      </w:r>
+      <w:r>
+        <w:rPr>
+          <w:szCs w:val="24"/>
+        </w:rPr>
+        <w:t>×</w:t>
+      </w:r>
+      <w:r>
+        <w:rPr>
+          <w:rFonts w:ascii="Cambria Math" w:hAnsi="Cambria Math" w:cs="Cambria Math"/>
+          <w:szCs w:val="24"/>
+        </w:rPr>
+        <w:t>𝑰</w:t>
+      </w:r>
+      <w:r>
+        <w:rPr>
+          <w:szCs w:val="24"/>
+        </w:rPr>
+        <w:t xml:space="preserve"> →</w:t>
+      </w:r>
+      <w:r>
+        <w:rPr>
+          <w:rFonts w:ascii="Cambria Math" w:hAnsi="Cambria Math" w:cs="Cambria Math"/>
+          <w:szCs w:val="24"/>
+        </w:rPr>
+        <w:t>𝑹</w:t>
+      </w:r>
+      <w:r>
+        <w:rPr>
+          <w:rFonts w:cs="Arial"/>
+          <w:szCs w:val="24"/>
+        </w:rPr>
+        <w:t>,</w:t>
+      </w:r>
+      <w:r>
+        <w:rPr>
+          <w:rFonts w:cs="Arial"/>
+          <w:sz w:val="20"/>
+        </w:rPr>
+        <w:t xml:space="preserve"> </w:t>
+      </w:r>
+      <w:r>
+        <w:rPr>
+          <w:rFonts w:cs="Arial"/>
+          <w:szCs w:val="24"/>
+        </w:rPr>
+        <w:t xml:space="preserve">onde </w:t>
+      </w:r>
+      <w:r>
+        <w:rPr>
+          <w:rFonts w:ascii="Cambria Math" w:hAnsi="Cambria Math" w:cs="Cambria Math"/>
+          <w:szCs w:val="24"/>
+        </w:rPr>
+        <w:t>𝑹</w:t>
+      </w:r>
+      <w:r>
+        <w:rPr>
+          <w:rFonts w:cs="Arial"/>
+          <w:szCs w:val="24"/>
+        </w:rPr>
+        <w:t xml:space="preserve"> é o conjunto real</w:t>
+      </w:r>
+      <w:r>
+        <w:rPr>
+          <w:rFonts w:cs="Arial"/>
+          <w:szCs w:val="24"/>
+        </w:rPr>
+        <w:t xml:space="preserve"> (MARCELINO, 2014)</w:t>
+      </w:r>
+      <w:r>
+        <w:rPr>
+          <w:rFonts w:cs="Arial"/>
+          <w:szCs w:val="24"/>
+        </w:rPr>
+        <w:t>.</w:t>
+      </w:r>
+    </w:p>
+    <w:p>
+      <w:pPr>
+        <w:ind w:firstLine="851"/>
+        <w:rPr>
+          <w:rFonts w:cs="Arial"/>
+          <w:szCs w:val="24"/>
+        </w:rPr>
+      </w:pPr>
+      <w:r>
+        <w:rPr>
+          <w:rFonts w:cs="Arial"/>
+          <w:szCs w:val="24"/>
+        </w:rPr>
+        <w:t>Com esses conceitos embasados, pode-se entender melhor a forma utilizada pela técnica de recomendação por filtragem colaborativa</w:t>
+      </w:r>
+      <w:r>
+        <w:rPr>
+          <w:rFonts w:cs="Arial"/>
+          <w:szCs w:val="24"/>
+        </w:rPr>
+        <w:t xml:space="preserve"> que foi projetada para ter a capacidade de recomendar itens indisponíveis ou de difícil acesso aos usuários, pois toma como base a classificação prévia desses itens por outros usuários cujo perfil é similar ao do usuário ativo do qual se quer efetuar alguma recomendação.</w:t>
+      </w:r>
+      <w:bookmarkStart w:id="6" w:name="_GoBack"/>
       <w:bookmarkEnd w:id="6"/>
     </w:p>
     <w:p>
@@ -6632,27 +6699,9 @@
     </w:p>
     <w:p>
       <w:pPr>
-        <w:rPr>
-          <w:rFonts w:cs="Arial"/>
-          <w:color w:val="000000" w:themeColor="text1"/>
-          <w:szCs w:val="24"/>
-        </w:rPr>
-      </w:pPr>
-    </w:p>
-    <w:p>
-      <w:pPr>
-        <w:rPr>
-          <w:rFonts w:cs="Arial"/>
-          <w:color w:val="000000" w:themeColor="text1"/>
-          <w:szCs w:val="24"/>
-        </w:rPr>
-      </w:pPr>
-    </w:p>
-    <w:p>
-      <w:pPr>
         <w:pStyle w:val="Ttulo2"/>
       </w:pPr>
-      <w:bookmarkStart w:id="7" w:name="_Toc481450219"/>
+      <w:bookmarkStart w:id="7" w:name="_Toc483321376"/>
       <w:r>
         <w:t>2.3 Classificação da Informação</w:t>
       </w:r>
@@ -6668,7 +6717,7 @@
           <w:color w:val="000000" w:themeColor="text1"/>
         </w:rPr>
       </w:pPr>
-      <w:bookmarkStart w:id="8" w:name="_Toc481450220"/>
+      <w:bookmarkStart w:id="8" w:name="_Toc483321377"/>
       <w:r>
         <w:rPr>
           <w:rFonts w:ascii="Arial" w:hAnsi="Arial" w:cs="Arial"/>
@@ -6688,7 +6737,7 @@
           <w:color w:val="000000" w:themeColor="text1"/>
         </w:rPr>
       </w:pPr>
-      <w:bookmarkStart w:id="9" w:name="_Toc481450221"/>
+      <w:bookmarkStart w:id="9" w:name="_Toc483321378"/>
       <w:r>
         <w:rPr>
           <w:rFonts w:ascii="Arial" w:hAnsi="Arial" w:cs="Arial"/>
@@ -6730,6 +6779,40 @@
     </w:p>
     <w:p>
       <w:pPr>
+        <w:rPr>
+          <w:rFonts w:cs="Arial"/>
+          <w:color w:val="000000" w:themeColor="text1"/>
+          <w:szCs w:val="24"/>
+        </w:rPr>
+      </w:pPr>
+      <w:r>
+        <w:rPr>
+          <w:rFonts w:cs="Arial"/>
+          <w:color w:val="000000" w:themeColor="text1"/>
+          <w:szCs w:val="24"/>
+        </w:rPr>
+        <w:t>3 – solução</w:t>
+      </w:r>
+    </w:p>
+    <w:p>
+      <w:pPr>
+        <w:rPr>
+          <w:rFonts w:cs="Arial"/>
+          <w:color w:val="000000" w:themeColor="text1"/>
+          <w:szCs w:val="24"/>
+        </w:rPr>
+      </w:pPr>
+      <w:r>
+        <w:rPr>
+          <w:rFonts w:cs="Arial"/>
+          <w:color w:val="000000" w:themeColor="text1"/>
+          <w:szCs w:val="24"/>
+        </w:rPr>
+        <w:t>4 - resultados</w:t>
+      </w:r>
+    </w:p>
+    <w:p>
+      <w:pPr>
         <w:ind w:firstLine="851"/>
         <w:rPr>
           <w:rFonts w:cs="Arial"/>
@@ -6810,16 +6893,6 @@
     </w:p>
     <w:p>
       <w:pPr>
-        <w:ind w:firstLine="851"/>
-        <w:rPr>
-          <w:rFonts w:cs="Arial"/>
-          <w:color w:val="000000" w:themeColor="text1"/>
-          <w:szCs w:val="24"/>
-        </w:rPr>
-      </w:pPr>
-    </w:p>
-    <w:p>
-      <w:pPr>
         <w:rPr>
           <w:rFonts w:cs="Arial"/>
           <w:color w:val="000000" w:themeColor="text1"/>
@@ -6836,14 +6909,22 @@
           <w:szCs w:val="24"/>
         </w:rPr>
       </w:pPr>
-      <w:bookmarkStart w:id="10" w:name="_Toc481450222"/>
-      <w:r>
-        <w:rPr>
-          <w:rFonts w:cs="Arial"/>
-          <w:color w:val="000000" w:themeColor="text1"/>
-          <w:szCs w:val="24"/>
-        </w:rPr>
-        <w:t>3. CONCLUSÃO</w:t>
+      <w:bookmarkStart w:id="10" w:name="_Toc483321379"/>
+      <w:r>
+        <w:rPr>
+          <w:rFonts w:cs="Arial"/>
+          <w:color w:val="000000" w:themeColor="text1"/>
+          <w:szCs w:val="24"/>
+        </w:rPr>
+        <w:t>5</w:t>
+      </w:r>
+      <w:r>
+        <w:rPr>
+          <w:rFonts w:cs="Arial"/>
+          <w:color w:val="000000" w:themeColor="text1"/>
+          <w:szCs w:val="24"/>
+        </w:rPr>
+        <w:t>. CONCLUSÃO</w:t>
       </w:r>
       <w:bookmarkEnd w:id="10"/>
     </w:p>
@@ -6945,33 +7026,33 @@
           <w:color w:val="000000" w:themeColor="text1"/>
           <w:szCs w:val="24"/>
         </w:rPr>
-        <w:br/>
-      </w:r>
-      <w:r>
-        <w:rPr>
-          <w:rFonts w:cs="Arial"/>
-          <w:color w:val="000000" w:themeColor="text1"/>
-          <w:szCs w:val="24"/>
-        </w:rPr>
-        <w:br/>
-      </w:r>
-      <w:r>
-        <w:rPr>
-          <w:rFonts w:cs="Arial"/>
-          <w:color w:val="000000" w:themeColor="text1"/>
-          <w:szCs w:val="24"/>
-        </w:rPr>
-        <w:br/>
-      </w:r>
-      <w:r>
-        <w:rPr>
-          <w:rFonts w:cs="Arial"/>
-          <w:color w:val="000000" w:themeColor="text1"/>
-          <w:szCs w:val="24"/>
-        </w:rPr>
         <w:lastRenderedPageBreak/>
         <w:br/>
       </w:r>
+      <w:r>
+        <w:rPr>
+          <w:rFonts w:cs="Arial"/>
+          <w:color w:val="000000" w:themeColor="text1"/>
+          <w:szCs w:val="24"/>
+        </w:rPr>
+        <w:br/>
+      </w:r>
+      <w:r>
+        <w:rPr>
+          <w:rFonts w:cs="Arial"/>
+          <w:color w:val="000000" w:themeColor="text1"/>
+          <w:szCs w:val="24"/>
+        </w:rPr>
+        <w:br/>
+      </w:r>
+      <w:r>
+        <w:rPr>
+          <w:rFonts w:cs="Arial"/>
+          <w:color w:val="000000" w:themeColor="text1"/>
+          <w:szCs w:val="24"/>
+        </w:rPr>
+        <w:br/>
+      </w:r>
     </w:p>
     <w:p>
       <w:pPr>
@@ -7134,7 +7215,7 @@
           <w:color w:val="000000" w:themeColor="text1"/>
         </w:rPr>
       </w:pPr>
-      <w:bookmarkStart w:id="11" w:name="_Toc481450223"/>
+      <w:bookmarkStart w:id="11" w:name="_Toc483321380"/>
       <w:r>
         <w:rPr>
           <w:color w:val="000000" w:themeColor="text1"/>
@@ -8370,6 +8451,7 @@
         <w:rPr>
           <w:color w:val="000000" w:themeColor="text1"/>
         </w:rPr>
+        <w:lastRenderedPageBreak/>
         <w:br/>
       </w:r>
     </w:p>
@@ -8380,12 +8462,11 @@
           <w:color w:val="000000" w:themeColor="text1"/>
         </w:rPr>
       </w:pPr>
-      <w:bookmarkStart w:id="12" w:name="_Toc481450224"/>
-      <w:r>
-        <w:rPr>
-          <w:color w:val="000000" w:themeColor="text1"/>
-        </w:rPr>
-        <w:lastRenderedPageBreak/>
+      <w:bookmarkStart w:id="12" w:name="_Toc483321381"/>
+      <w:r>
+        <w:rPr>
+          <w:color w:val="000000" w:themeColor="text1"/>
+        </w:rPr>
         <w:t>9</w:t>
       </w:r>
       <w:r>
@@ -8434,11 +8515,113 @@
       <w:pPr>
         <w:rPr>
           <w:rFonts w:cs="Arial"/>
-          <w:b/>
-          <w:color w:val="000000" w:themeColor="text1"/>
-          <w:szCs w:val="24"/>
-        </w:rPr>
-      </w:pPr>
+          <w:color w:val="000000" w:themeColor="text1"/>
+          <w:szCs w:val="24"/>
+        </w:rPr>
+      </w:pPr>
+    </w:p>
+    <w:p>
+      <w:pPr>
+        <w:rPr>
+          <w:rFonts w:cs="Arial"/>
+          <w:color w:val="000000" w:themeColor="text1"/>
+          <w:szCs w:val="24"/>
+        </w:rPr>
+      </w:pPr>
+      <w:r>
+        <w:rPr>
+          <w:rFonts w:cs="Arial"/>
+          <w:color w:val="000000" w:themeColor="text1"/>
+          <w:szCs w:val="24"/>
+        </w:rPr>
+        <w:t>Aletéia Ferreira, “</w:t>
+      </w:r>
+      <w:r>
+        <w:rPr>
+          <w:szCs w:val="24"/>
+        </w:rPr>
+        <w:t>C</w:t>
+      </w:r>
+      <w:r>
+        <w:rPr>
+          <w:szCs w:val="24"/>
+        </w:rPr>
+        <w:t>ybermarketing e a moda: segmentação</w:t>
+      </w:r>
+      <w:r>
+        <w:rPr>
+          <w:szCs w:val="24"/>
+        </w:rPr>
+        <w:t xml:space="preserve"> a</w:t>
+      </w:r>
+      <w:r>
+        <w:rPr>
+          <w:szCs w:val="24"/>
+        </w:rPr>
+        <w:t>través dos blogs e orkut</w:t>
+      </w:r>
+      <w:r>
+        <w:rPr>
+          <w:rFonts w:cs="Arial"/>
+          <w:color w:val="000000" w:themeColor="text1"/>
+          <w:szCs w:val="24"/>
+        </w:rPr>
+        <w:t>”, 2007</w:t>
+      </w:r>
+      <w:r>
+        <w:rPr>
+          <w:rFonts w:cs="Arial"/>
+          <w:color w:val="000000" w:themeColor="text1"/>
+          <w:szCs w:val="24"/>
+        </w:rPr>
+        <w:t>.</w:t>
+      </w:r>
+    </w:p>
+    <w:p>
+      <w:pPr>
+        <w:rPr>
+          <w:rFonts w:cs="Arial"/>
+          <w:color w:val="000000" w:themeColor="text1"/>
+          <w:szCs w:val="24"/>
+        </w:rPr>
+      </w:pPr>
+    </w:p>
+    <w:p>
+      <w:pPr>
+        <w:rPr>
+          <w:szCs w:val="24"/>
+        </w:rPr>
+      </w:pPr>
+      <w:r>
+        <w:rPr>
+          <w:szCs w:val="24"/>
+        </w:rPr>
+        <w:t>Soeren Kielgast, Bruce A. Hubbard, “Valor agregado à</w:t>
+      </w:r>
+      <w:r>
+        <w:rPr>
+          <w:szCs w:val="24"/>
+        </w:rPr>
+        <w:t xml:space="preserve"> </w:t>
+      </w:r>
+      <w:r>
+        <w:rPr>
+          <w:szCs w:val="24"/>
+        </w:rPr>
+        <w:t>informação – da teoria à</w:t>
+      </w:r>
+      <w:r>
+        <w:rPr>
+          <w:szCs w:val="24"/>
+        </w:rPr>
+        <w:t xml:space="preserve"> </w:t>
+      </w:r>
+      <w:r>
+        <w:rPr>
+          <w:szCs w:val="24"/>
+        </w:rPr>
+        <w:t>prática”, 1995.</w:t>
+      </w:r>
     </w:p>
     <w:p>
       <w:pPr>
@@ -8455,6 +8638,160 @@
           <w:szCs w:val="24"/>
         </w:rPr>
         <w:t>Schwartz, Barry. "O paradoxo da escolha: por que mais é menos." São Paulo: A Girafa Editora (2007).</w:t>
+      </w:r>
+    </w:p>
+    <w:p>
+      <w:pPr>
+        <w:rPr>
+          <w:szCs w:val="24"/>
+        </w:rPr>
+      </w:pPr>
+    </w:p>
+    <w:p>
+      <w:pPr>
+        <w:autoSpaceDE w:val="0"/>
+        <w:autoSpaceDN w:val="0"/>
+        <w:adjustRightInd w:val="0"/>
+        <w:jc w:val="left"/>
+        <w:rPr>
+          <w:rFonts w:cs="Arial"/>
+          <w:szCs w:val="24"/>
+        </w:rPr>
+      </w:pPr>
+      <w:r>
+        <w:rPr>
+          <w:rFonts w:cs="Arial"/>
+          <w:szCs w:val="24"/>
+        </w:rPr>
+        <w:t>Manber, U.; Patel, A.; Robison, J. (2000). Experience with Personalization on Yahoo!</w:t>
+      </w:r>
+    </w:p>
+    <w:p>
+      <w:pPr>
+        <w:rPr>
+          <w:rFonts w:cs="Arial"/>
+          <w:szCs w:val="24"/>
+        </w:rPr>
+      </w:pPr>
+      <w:r>
+        <w:rPr>
+          <w:rFonts w:cs="Arial"/>
+          <w:szCs w:val="24"/>
+        </w:rPr>
+        <w:t>Communication of the ACM, New York.</w:t>
+      </w:r>
+    </w:p>
+    <w:p>
+      <w:pPr>
+        <w:autoSpaceDE w:val="0"/>
+        <w:autoSpaceDN w:val="0"/>
+        <w:adjustRightInd w:val="0"/>
+        <w:spacing w:line="240" w:lineRule="auto"/>
+        <w:jc w:val="left"/>
+        <w:rPr>
+          <w:rFonts w:cs="Arial"/>
+          <w:b/>
+          <w:bCs/>
+          <w:sz w:val="22"/>
+          <w:szCs w:val="22"/>
+        </w:rPr>
+      </w:pPr>
+    </w:p>
+    <w:p>
+      <w:pPr>
+        <w:autoSpaceDE w:val="0"/>
+        <w:autoSpaceDN w:val="0"/>
+        <w:adjustRightInd w:val="0"/>
+        <w:spacing w:line="240" w:lineRule="auto"/>
+        <w:jc w:val="left"/>
+        <w:rPr>
+          <w:rFonts w:cs="Arial"/>
+          <w:b/>
+          <w:bCs/>
+          <w:sz w:val="22"/>
+          <w:szCs w:val="22"/>
+        </w:rPr>
+      </w:pPr>
+    </w:p>
+    <w:p>
+      <w:pPr>
+        <w:rPr>
+          <w:szCs w:val="24"/>
+        </w:rPr>
+      </w:pPr>
+      <w:r>
+        <w:rPr>
+          <w:szCs w:val="24"/>
+        </w:rPr>
+        <w:t>D. Goldberg, D. Nichols, B. M. Oki, and D. Terry, “Using Collaborative Filtering to Weave an Information Tapestry”, 1992.</w:t>
+      </w:r>
+    </w:p>
+    <w:p>
+      <w:pPr>
+        <w:rPr>
+          <w:szCs w:val="24"/>
+        </w:rPr>
+      </w:pPr>
+    </w:p>
+    <w:p>
+      <w:pPr>
+        <w:pStyle w:val="Default"/>
+        <w:spacing w:line="360" w:lineRule="auto"/>
+      </w:pPr>
+      <w:r>
+        <w:t xml:space="preserve">Marcelino. Vasco Ferreira. </w:t>
+      </w:r>
+      <w:r>
+        <w:t>“</w:t>
+      </w:r>
+      <w:r>
+        <w:rPr>
+          <w:bCs/>
+        </w:rPr>
+        <w:t xml:space="preserve">Sistema de Recomendação </w:t>
+      </w:r>
+      <w:r>
+        <w:rPr>
+          <w:bCs/>
+        </w:rPr>
+        <w:t xml:space="preserve">- </w:t>
+      </w:r>
+      <w:r>
+        <w:t>Filtragem Colaborativa</w:t>
+      </w:r>
+      <w:r>
+        <w:t>”, 2014.</w:t>
+      </w:r>
+    </w:p>
+    <w:p>
+      <w:pPr>
+        <w:rPr>
+          <w:szCs w:val="24"/>
+        </w:rPr>
+      </w:pPr>
+    </w:p>
+    <w:p>
+      <w:pPr>
+        <w:rPr>
+          <w:szCs w:val="24"/>
+        </w:rPr>
+      </w:pPr>
+    </w:p>
+    <w:p>
+      <w:pPr>
+        <w:rPr>
+          <w:rFonts w:cs="Arial"/>
+          <w:color w:val="000000" w:themeColor="text1"/>
+          <w:szCs w:val="24"/>
+        </w:rPr>
+      </w:pPr>
+      <w:r>
+        <w:rPr>
+          <w:rFonts w:cs="Arial"/>
+          <w:color w:val="000000" w:themeColor="text1"/>
+          <w:szCs w:val="24"/>
+        </w:rPr>
+        <w:t>https://cursos.alura.com.br/course/machine-learning-introducao-aos-sistemas-de-recomendacoes</w:t>
       </w:r>
     </w:p>
     <w:p>
@@ -8545,7 +8882,7 @@
       <w:rPr>
         <w:noProof/>
       </w:rPr>
-      <w:t>6</w:t>
+      <w:t>14</w:t>
     </w:r>
     <w:r>
       <w:fldChar w:fldCharType="end"/>
@@ -9779,6 +10116,21 @@
       <w:ind w:left="480"/>
     </w:pPr>
   </w:style>
+  <w:style w:type="paragraph" w:customStyle="1" w:styleId="Default">
+    <w:name w:val="Default"/>
+    <w:rsid w:val="00B6786E"/>
+    <w:pPr>
+      <w:autoSpaceDE w:val="0"/>
+      <w:autoSpaceDN w:val="0"/>
+      <w:adjustRightInd w:val="0"/>
+    </w:pPr>
+    <w:rPr>
+      <w:rFonts w:ascii="Arial" w:hAnsi="Arial" w:cs="Arial"/>
+      <w:color w:val="000000"/>
+      <w:sz w:val="24"/>
+      <w:szCs w:val="24"/>
+    </w:rPr>
+  </w:style>
 </w:styles>
 </file>
 
@@ -10048,7 +10400,7 @@
 </file>
 
 <file path=customXml/itemProps1.xml><?xml version="1.0" encoding="utf-8"?>
-<ds:datastoreItem xmlns:ds="http://schemas.openxmlformats.org/officeDocument/2006/customXml" ds:itemID="{7F8ABFE7-AE33-44BC-ACE1-78555F0D93A2}">
+<ds:datastoreItem xmlns:ds="http://schemas.openxmlformats.org/officeDocument/2006/customXml" ds:itemID="{0F188F08-3628-4D7C-9A33-177FE23E4FF6}">
   <ds:schemaRefs>
     <ds:schemaRef ds:uri="http://schemas.openxmlformats.org/officeDocument/2006/bibliography"/>
   </ds:schemaRefs>

</xml_diff>

<commit_message>
inserida equação de recomendação colaborativa
</commit_message>
<xml_diff>
--- a/TCC.docx
+++ b/TCC.docx
@@ -384,7 +384,27 @@
           <w:color w:val="000000" w:themeColor="text1"/>
           <w:szCs w:val="24"/>
         </w:rPr>
-        <w:t>Uma abordagem unificada de Interface-Homem-Máquina com Machine Learning</w:t>
+        <w:t xml:space="preserve">Uma abordagem unificada de Interface-Homem-Máquina com </w:t>
+      </w:r>
+      <w:proofErr w:type="spellStart"/>
+      <w:r>
+        <w:rPr>
+          <w:rFonts w:cs="Arial"/>
+          <w:b/>
+          <w:color w:val="000000" w:themeColor="text1"/>
+          <w:szCs w:val="24"/>
+        </w:rPr>
+        <w:t>Machine</w:t>
+      </w:r>
+      <w:proofErr w:type="spellEnd"/>
+      <w:r>
+        <w:rPr>
+          <w:rFonts w:cs="Arial"/>
+          <w:b/>
+          <w:color w:val="000000" w:themeColor="text1"/>
+          <w:szCs w:val="24"/>
+        </w:rPr>
+        <w:t xml:space="preserve"> Learning</w:t>
       </w:r>
     </w:p>
     <w:p>
@@ -746,7 +766,27 @@
           <w:color w:val="000000" w:themeColor="text1"/>
           <w:szCs w:val="24"/>
         </w:rPr>
-        <w:t>FILTRAGEM COLABORATIVA DE SISTEMA DE RECOMENDAÇÃO COM ÊNFASE EM USER EXPERIENCE – Uma abordagem unificada de Interface-Homem-Máquina com Machine Learning</w:t>
+        <w:t xml:space="preserve">FILTRAGEM COLABORATIVA DE SISTEMA DE RECOMENDAÇÃO COM ÊNFASE EM USER EXPERIENCE – Uma abordagem unificada de Interface-Homem-Máquina com </w:t>
+      </w:r>
+      <w:proofErr w:type="spellStart"/>
+      <w:r>
+        <w:rPr>
+          <w:rFonts w:cs="Arial"/>
+          <w:b/>
+          <w:color w:val="000000" w:themeColor="text1"/>
+          <w:szCs w:val="24"/>
+        </w:rPr>
+        <w:t>Machine</w:t>
+      </w:r>
+      <w:proofErr w:type="spellEnd"/>
+      <w:r>
+        <w:rPr>
+          <w:rFonts w:cs="Arial"/>
+          <w:b/>
+          <w:color w:val="000000" w:themeColor="text1"/>
+          <w:szCs w:val="24"/>
+        </w:rPr>
+        <w:t xml:space="preserve"> Learning</w:t>
       </w:r>
     </w:p>
     <w:p>
@@ -1164,7 +1204,27 @@
           <w:color w:val="000000" w:themeColor="text1"/>
           <w:szCs w:val="24"/>
         </w:rPr>
-        <w:t>FILTRAGEM COLABORATIVA DE SISTEMA DE RECOMENDAÇÃO COM ÊNFASE EM USER EXPERIENCE – Uma abordagem unificada de Interface-Homem-Máquina com Machine Learning</w:t>
+        <w:t xml:space="preserve">FILTRAGEM COLABORATIVA DE SISTEMA DE RECOMENDAÇÃO COM ÊNFASE EM USER EXPERIENCE – Uma abordagem unificada de Interface-Homem-Máquina com </w:t>
+      </w:r>
+      <w:proofErr w:type="spellStart"/>
+      <w:r>
+        <w:rPr>
+          <w:rFonts w:cs="Arial"/>
+          <w:b/>
+          <w:color w:val="000000" w:themeColor="text1"/>
+          <w:szCs w:val="24"/>
+        </w:rPr>
+        <w:t>Machine</w:t>
+      </w:r>
+      <w:proofErr w:type="spellEnd"/>
+      <w:r>
+        <w:rPr>
+          <w:rFonts w:cs="Arial"/>
+          <w:b/>
+          <w:color w:val="000000" w:themeColor="text1"/>
+          <w:szCs w:val="24"/>
+        </w:rPr>
+        <w:t xml:space="preserve"> Learning</w:t>
       </w:r>
     </w:p>
     <w:p>
@@ -1303,13 +1363,23 @@
           <w:szCs w:val="24"/>
         </w:rPr>
       </w:pPr>
-      <w:r>
-        <w:rPr>
-          <w:rFonts w:cs="Arial"/>
-          <w:color w:val="000000" w:themeColor="text1"/>
-          <w:szCs w:val="24"/>
-        </w:rPr>
-        <w:t xml:space="preserve">Profº Esp. </w:t>
+      <w:proofErr w:type="spellStart"/>
+      <w:r>
+        <w:rPr>
+          <w:rFonts w:cs="Arial"/>
+          <w:color w:val="000000" w:themeColor="text1"/>
+          <w:szCs w:val="24"/>
+        </w:rPr>
+        <w:t>Profº</w:t>
+      </w:r>
+      <w:proofErr w:type="spellEnd"/>
+      <w:r>
+        <w:rPr>
+          <w:rFonts w:cs="Arial"/>
+          <w:color w:val="000000" w:themeColor="text1"/>
+          <w:szCs w:val="24"/>
+        </w:rPr>
+        <w:t xml:space="preserve"> Esp. </w:t>
       </w:r>
     </w:p>
     <w:p>
@@ -1377,13 +1447,23 @@
           <w:szCs w:val="24"/>
         </w:rPr>
       </w:pPr>
-      <w:r>
-        <w:rPr>
-          <w:rFonts w:cs="Arial"/>
-          <w:color w:val="000000" w:themeColor="text1"/>
-          <w:szCs w:val="24"/>
-        </w:rPr>
-        <w:t xml:space="preserve">Profº Esp. </w:t>
+      <w:proofErr w:type="spellStart"/>
+      <w:r>
+        <w:rPr>
+          <w:rFonts w:cs="Arial"/>
+          <w:color w:val="000000" w:themeColor="text1"/>
+          <w:szCs w:val="24"/>
+        </w:rPr>
+        <w:t>Profº</w:t>
+      </w:r>
+      <w:proofErr w:type="spellEnd"/>
+      <w:r>
+        <w:rPr>
+          <w:rFonts w:cs="Arial"/>
+          <w:color w:val="000000" w:themeColor="text1"/>
+          <w:szCs w:val="24"/>
+        </w:rPr>
+        <w:t xml:space="preserve"> Esp. </w:t>
       </w:r>
     </w:p>
     <w:p>
@@ -1451,13 +1531,23 @@
           <w:szCs w:val="24"/>
         </w:rPr>
       </w:pPr>
-      <w:r>
-        <w:rPr>
-          <w:rFonts w:cs="Arial"/>
-          <w:color w:val="000000" w:themeColor="text1"/>
-          <w:szCs w:val="24"/>
-        </w:rPr>
-        <w:t xml:space="preserve">Profº Esp. </w:t>
+      <w:proofErr w:type="spellStart"/>
+      <w:r>
+        <w:rPr>
+          <w:rFonts w:cs="Arial"/>
+          <w:color w:val="000000" w:themeColor="text1"/>
+          <w:szCs w:val="24"/>
+        </w:rPr>
+        <w:t>Profº</w:t>
+      </w:r>
+      <w:proofErr w:type="spellEnd"/>
+      <w:r>
+        <w:rPr>
+          <w:rFonts w:cs="Arial"/>
+          <w:color w:val="000000" w:themeColor="text1"/>
+          <w:szCs w:val="24"/>
+        </w:rPr>
+        <w:t xml:space="preserve"> Esp. </w:t>
       </w:r>
     </w:p>
     <w:p>
@@ -1695,15 +1785,51 @@
           <w:color w:val="000000" w:themeColor="text1"/>
           <w:szCs w:val="24"/>
         </w:rPr>
-        <w:t xml:space="preserve"> e todos os professores do Curso de Sistema de Informação da Fametro, em </w:t>
-      </w:r>
-      <w:r>
-        <w:rPr>
-          <w:rFonts w:cs="Arial"/>
-          <w:color w:val="000000" w:themeColor="text1"/>
-          <w:szCs w:val="24"/>
-        </w:rPr>
-        <w:t>especial ao Doutorando Nauber Go</w:t>
+        <w:t xml:space="preserve"> e todos os professores do Curso de Sistema de Informação da </w:t>
+      </w:r>
+      <w:proofErr w:type="spellStart"/>
+      <w:r>
+        <w:rPr>
+          <w:rFonts w:cs="Arial"/>
+          <w:color w:val="000000" w:themeColor="text1"/>
+          <w:szCs w:val="24"/>
+        </w:rPr>
+        <w:t>Fametro</w:t>
+      </w:r>
+      <w:proofErr w:type="spellEnd"/>
+      <w:r>
+        <w:rPr>
+          <w:rFonts w:cs="Arial"/>
+          <w:color w:val="000000" w:themeColor="text1"/>
+          <w:szCs w:val="24"/>
+        </w:rPr>
+        <w:t xml:space="preserve">, em </w:t>
+      </w:r>
+      <w:r>
+        <w:rPr>
+          <w:rFonts w:cs="Arial"/>
+          <w:color w:val="000000" w:themeColor="text1"/>
+          <w:szCs w:val="24"/>
+        </w:rPr>
+        <w:t xml:space="preserve">especial ao Doutorando </w:t>
+      </w:r>
+      <w:proofErr w:type="spellStart"/>
+      <w:r>
+        <w:rPr>
+          <w:rFonts w:cs="Arial"/>
+          <w:color w:val="000000" w:themeColor="text1"/>
+          <w:szCs w:val="24"/>
+        </w:rPr>
+        <w:t>Nauber</w:t>
+      </w:r>
+      <w:proofErr w:type="spellEnd"/>
+      <w:r>
+        <w:rPr>
+          <w:rFonts w:cs="Arial"/>
+          <w:color w:val="000000" w:themeColor="text1"/>
+          <w:szCs w:val="24"/>
+        </w:rPr>
+        <w:t xml:space="preserve"> Go</w:t>
       </w:r>
       <w:r>
         <w:rPr>
@@ -2555,14 +2681,25 @@
           <w:szCs w:val="24"/>
         </w:rPr>
       </w:pPr>
-      <w:r>
-        <w:rPr>
-          <w:rFonts w:cs="Arial"/>
-          <w:b/>
-          <w:color w:val="000000" w:themeColor="text1"/>
-          <w:szCs w:val="24"/>
-        </w:rPr>
-        <w:t>Antonio Jackson dos Santos Passos</w:t>
+      <w:proofErr w:type="spellStart"/>
+      <w:r>
+        <w:rPr>
+          <w:rFonts w:cs="Arial"/>
+          <w:b/>
+          <w:color w:val="000000" w:themeColor="text1"/>
+          <w:szCs w:val="24"/>
+        </w:rPr>
+        <w:t>Antonio</w:t>
+      </w:r>
+      <w:proofErr w:type="spellEnd"/>
+      <w:r>
+        <w:rPr>
+          <w:rFonts w:cs="Arial"/>
+          <w:b/>
+          <w:color w:val="000000" w:themeColor="text1"/>
+          <w:szCs w:val="24"/>
+        </w:rPr>
+        <w:t xml:space="preserve"> Jackson dos Santos Passos</w:t>
       </w:r>
       <w:r>
         <w:rPr>
@@ -2702,6 +2839,7 @@
         </w:rPr>
         <w:t xml:space="preserve"> apache </w:t>
       </w:r>
+      <w:proofErr w:type="spellStart"/>
       <w:r>
         <w:rPr>
           <w:rFonts w:ascii="Arial" w:hAnsi="Arial" w:cs="Arial"/>
@@ -2718,16 +2856,86 @@
           <w:sz w:val="24"/>
           <w:szCs w:val="24"/>
         </w:rPr>
-        <w:t xml:space="preserve">t, um ambiente para criação rápida de aplicações escaláveis e automáticas para machine learn, </w:t>
-      </w:r>
-      <w:r>
-        <w:rPr>
-          <w:rFonts w:ascii="Arial" w:hAnsi="Arial" w:cs="Arial"/>
-          <w:color w:val="000000" w:themeColor="text1"/>
-          <w:sz w:val="24"/>
-          <w:szCs w:val="24"/>
-        </w:rPr>
-        <w:t>com implementação na linguagem java.</w:t>
+        <w:t>t</w:t>
+      </w:r>
+      <w:proofErr w:type="spellEnd"/>
+      <w:r>
+        <w:rPr>
+          <w:rFonts w:ascii="Arial" w:hAnsi="Arial" w:cs="Arial"/>
+          <w:color w:val="000000" w:themeColor="text1"/>
+          <w:sz w:val="24"/>
+          <w:szCs w:val="24"/>
+        </w:rPr>
+        <w:t xml:space="preserve">, um ambiente para criação rápida de aplicações escaláveis e automáticas para </w:t>
+      </w:r>
+      <w:proofErr w:type="spellStart"/>
+      <w:r>
+        <w:rPr>
+          <w:rFonts w:ascii="Arial" w:hAnsi="Arial" w:cs="Arial"/>
+          <w:color w:val="000000" w:themeColor="text1"/>
+          <w:sz w:val="24"/>
+          <w:szCs w:val="24"/>
+        </w:rPr>
+        <w:t>machine</w:t>
+      </w:r>
+      <w:proofErr w:type="spellEnd"/>
+      <w:r>
+        <w:rPr>
+          <w:rFonts w:ascii="Arial" w:hAnsi="Arial" w:cs="Arial"/>
+          <w:color w:val="000000" w:themeColor="text1"/>
+          <w:sz w:val="24"/>
+          <w:szCs w:val="24"/>
+        </w:rPr>
+        <w:t xml:space="preserve"> </w:t>
+      </w:r>
+      <w:proofErr w:type="spellStart"/>
+      <w:r>
+        <w:rPr>
+          <w:rFonts w:ascii="Arial" w:hAnsi="Arial" w:cs="Arial"/>
+          <w:color w:val="000000" w:themeColor="text1"/>
+          <w:sz w:val="24"/>
+          <w:szCs w:val="24"/>
+        </w:rPr>
+        <w:t>learn</w:t>
+      </w:r>
+      <w:proofErr w:type="spellEnd"/>
+      <w:r>
+        <w:rPr>
+          <w:rFonts w:ascii="Arial" w:hAnsi="Arial" w:cs="Arial"/>
+          <w:color w:val="000000" w:themeColor="text1"/>
+          <w:sz w:val="24"/>
+          <w:szCs w:val="24"/>
+        </w:rPr>
+        <w:t xml:space="preserve">, </w:t>
+      </w:r>
+      <w:r>
+        <w:rPr>
+          <w:rFonts w:ascii="Arial" w:hAnsi="Arial" w:cs="Arial"/>
+          <w:color w:val="000000" w:themeColor="text1"/>
+          <w:sz w:val="24"/>
+          <w:szCs w:val="24"/>
+        </w:rPr>
+        <w:t xml:space="preserve">com implementação na linguagem </w:t>
+      </w:r>
+      <w:proofErr w:type="spellStart"/>
+      <w:r>
+        <w:rPr>
+          <w:rFonts w:ascii="Arial" w:hAnsi="Arial" w:cs="Arial"/>
+          <w:color w:val="000000" w:themeColor="text1"/>
+          <w:sz w:val="24"/>
+          <w:szCs w:val="24"/>
+        </w:rPr>
+        <w:t>java</w:t>
+      </w:r>
+      <w:proofErr w:type="spellEnd"/>
+      <w:r>
+        <w:rPr>
+          <w:rFonts w:ascii="Arial" w:hAnsi="Arial" w:cs="Arial"/>
+          <w:color w:val="000000" w:themeColor="text1"/>
+          <w:sz w:val="24"/>
+          <w:szCs w:val="24"/>
+        </w:rPr>
+        <w:t>.</w:t>
       </w:r>
     </w:p>
     <w:p>
@@ -3064,7 +3272,7 @@
             </w:rPr>
             <w:fldChar w:fldCharType="separate"/>
           </w:r>
-          <w:hyperlink w:anchor="_Toc483321372" w:history="1">
+          <w:hyperlink w:anchor="_Toc483494466" w:history="1">
             <w:r>
               <w:rPr>
                 <w:rStyle w:val="Hyperlink"/>
@@ -3091,7 +3299,7 @@
                 <w:noProof/>
                 <w:webHidden/>
               </w:rPr>
-              <w:instrText xml:space="preserve"> PAGEREF _Toc483321372 \h </w:instrText>
+              <w:instrText xml:space="preserve"> PAGEREF _Toc483494466 \h </w:instrText>
             </w:r>
             <w:r>
               <w:rPr>
@@ -3132,7 +3340,7 @@
               <w:szCs w:val="22"/>
             </w:rPr>
           </w:pPr>
-          <w:hyperlink w:anchor="_Toc483321373" w:history="1">
+          <w:hyperlink w:anchor="_Toc483494467" w:history="1">
             <w:r>
               <w:rPr>
                 <w:rStyle w:val="Hyperlink"/>
@@ -3160,7 +3368,7 @@
                 <w:noProof/>
                 <w:webHidden/>
               </w:rPr>
-              <w:instrText xml:space="preserve"> PAGEREF _Toc483321373 \h </w:instrText>
+              <w:instrText xml:space="preserve"> PAGEREF _Toc483494467 \h </w:instrText>
             </w:r>
             <w:r>
               <w:rPr>
@@ -3204,7 +3412,7 @@
               <w:szCs w:val="22"/>
             </w:rPr>
           </w:pPr>
-          <w:hyperlink w:anchor="_Toc483321374" w:history="1">
+          <w:hyperlink w:anchor="_Toc483494468" w:history="1">
             <w:r>
               <w:rPr>
                 <w:rStyle w:val="Hyperlink"/>
@@ -3231,7 +3439,7 @@
                 <w:noProof/>
                 <w:webHidden/>
               </w:rPr>
-              <w:instrText xml:space="preserve"> PAGEREF _Toc483321374 \h </w:instrText>
+              <w:instrText xml:space="preserve"> PAGEREF _Toc483494468 \h </w:instrText>
             </w:r>
             <w:r>
               <w:rPr>
@@ -3275,13 +3483,13 @@
               <w:szCs w:val="22"/>
             </w:rPr>
           </w:pPr>
-          <w:hyperlink w:anchor="_Toc483321375" w:history="1">
+          <w:hyperlink w:anchor="_Toc483494469" w:history="1">
             <w:r>
               <w:rPr>
                 <w:rStyle w:val="Hyperlink"/>
                 <w:noProof/>
               </w:rPr>
-              <w:t>2.2 Definição do Problema da Filtragem Colaborativa</w:t>
+              <w:t>2.2 Definição da Filtragem Colaborativa</w:t>
             </w:r>
             <w:r>
               <w:rPr>
@@ -3302,7 +3510,7 @@
                 <w:noProof/>
                 <w:webHidden/>
               </w:rPr>
-              <w:instrText xml:space="preserve"> PAGEREF _Toc483321375 \h </w:instrText>
+              <w:instrText xml:space="preserve"> PAGEREF _Toc483494469 \h </w:instrText>
             </w:r>
             <w:r>
               <w:rPr>
@@ -3346,7 +3554,7 @@
               <w:szCs w:val="22"/>
             </w:rPr>
           </w:pPr>
-          <w:hyperlink w:anchor="_Toc483321376" w:history="1">
+          <w:hyperlink w:anchor="_Toc483494470" w:history="1">
             <w:r>
               <w:rPr>
                 <w:rStyle w:val="Hyperlink"/>
@@ -3373,7 +3581,7 @@
                 <w:noProof/>
                 <w:webHidden/>
               </w:rPr>
-              <w:instrText xml:space="preserve"> PAGEREF _Toc483321376 \h </w:instrText>
+              <w:instrText xml:space="preserve"> PAGEREF _Toc483494470 \h </w:instrText>
             </w:r>
             <w:r>
               <w:rPr>
@@ -3417,7 +3625,7 @@
               <w:szCs w:val="22"/>
             </w:rPr>
           </w:pPr>
-          <w:hyperlink w:anchor="_Toc483321377" w:history="1">
+          <w:hyperlink w:anchor="_Toc483494471" w:history="1">
             <w:r>
               <w:rPr>
                 <w:rStyle w:val="Hyperlink"/>
@@ -3445,7 +3653,7 @@
                 <w:noProof/>
                 <w:webHidden/>
               </w:rPr>
-              <w:instrText xml:space="preserve"> PAGEREF _Toc483321377 \h </w:instrText>
+              <w:instrText xml:space="preserve"> PAGEREF _Toc483494471 \h </w:instrText>
             </w:r>
             <w:r>
               <w:rPr>
@@ -3489,7 +3697,7 @@
               <w:szCs w:val="22"/>
             </w:rPr>
           </w:pPr>
-          <w:hyperlink w:anchor="_Toc483321378" w:history="1">
+          <w:hyperlink w:anchor="_Toc483494472" w:history="1">
             <w:r>
               <w:rPr>
                 <w:rStyle w:val="Hyperlink"/>
@@ -3517,7 +3725,7 @@
                 <w:noProof/>
                 <w:webHidden/>
               </w:rPr>
-              <w:instrText xml:space="preserve"> PAGEREF _Toc483321378 \h </w:instrText>
+              <w:instrText xml:space="preserve"> PAGEREF _Toc483494472 \h </w:instrText>
             </w:r>
             <w:r>
               <w:rPr>
@@ -3558,7 +3766,7 @@
               <w:szCs w:val="22"/>
             </w:rPr>
           </w:pPr>
-          <w:hyperlink w:anchor="_Toc483321379" w:history="1">
+          <w:hyperlink w:anchor="_Toc483494473" w:history="1">
             <w:r>
               <w:rPr>
                 <w:rStyle w:val="Hyperlink"/>
@@ -3586,7 +3794,7 @@
                 <w:noProof/>
                 <w:webHidden/>
               </w:rPr>
-              <w:instrText xml:space="preserve"> PAGEREF _Toc483321379 \h </w:instrText>
+              <w:instrText xml:space="preserve"> PAGEREF _Toc483494473 \h </w:instrText>
             </w:r>
             <w:r>
               <w:rPr>
@@ -3627,7 +3835,7 @@
               <w:szCs w:val="22"/>
             </w:rPr>
           </w:pPr>
-          <w:hyperlink w:anchor="_Toc483321380" w:history="1">
+          <w:hyperlink w:anchor="_Toc483494474" w:history="1">
             <w:r>
               <w:rPr>
                 <w:rStyle w:val="Hyperlink"/>
@@ -3654,7 +3862,7 @@
                 <w:noProof/>
                 <w:webHidden/>
               </w:rPr>
-              <w:instrText xml:space="preserve"> PAGEREF _Toc483321380 \h </w:instrText>
+              <w:instrText xml:space="preserve"> PAGEREF _Toc483494474 \h </w:instrText>
             </w:r>
             <w:r>
               <w:rPr>
@@ -3695,7 +3903,7 @@
               <w:szCs w:val="22"/>
             </w:rPr>
           </w:pPr>
-          <w:hyperlink w:anchor="_Toc483321381" w:history="1">
+          <w:hyperlink w:anchor="_Toc483494475" w:history="1">
             <w:r>
               <w:rPr>
                 <w:rStyle w:val="Hyperlink"/>
@@ -3722,7 +3930,7 @@
                 <w:noProof/>
                 <w:webHidden/>
               </w:rPr>
-              <w:instrText xml:space="preserve"> PAGEREF _Toc483321381 \h </w:instrText>
+              <w:instrText xml:space="preserve"> PAGEREF _Toc483494475 \h </w:instrText>
             </w:r>
             <w:r>
               <w:rPr>
@@ -3742,7 +3950,7 @@
                 <w:noProof/>
                 <w:webHidden/>
               </w:rPr>
-              <w:t>13</w:t>
+              <w:t>14</w:t>
             </w:r>
             <w:r>
               <w:rPr>
@@ -3950,7 +4158,7 @@
           <w:color w:val="000000" w:themeColor="text1"/>
         </w:rPr>
       </w:pPr>
-      <w:bookmarkStart w:id="0" w:name="_Toc483321372"/>
+      <w:bookmarkStart w:id="0" w:name="_Toc483494466"/>
       <w:r>
         <w:rPr>
           <w:color w:val="000000" w:themeColor="text1"/>
@@ -4455,7 +4663,29 @@
           <w:sz w:val="24"/>
           <w:szCs w:val="24"/>
         </w:rPr>
-        <w:t>“push” de informação)</w:t>
+        <w:t>“</w:t>
+      </w:r>
+      <w:proofErr w:type="spellStart"/>
+      <w:r>
+        <w:rPr>
+          <w:rFonts w:ascii="Arial" w:hAnsi="Arial" w:cs="Arial"/>
+          <w:i/>
+          <w:color w:val="000000" w:themeColor="text1"/>
+          <w:sz w:val="24"/>
+          <w:szCs w:val="24"/>
+        </w:rPr>
+        <w:t>push</w:t>
+      </w:r>
+      <w:proofErr w:type="spellEnd"/>
+      <w:r>
+        <w:rPr>
+          <w:rFonts w:ascii="Arial" w:hAnsi="Arial" w:cs="Arial"/>
+          <w:i/>
+          <w:color w:val="000000" w:themeColor="text1"/>
+          <w:sz w:val="24"/>
+          <w:szCs w:val="24"/>
+        </w:rPr>
+        <w:t>” de informação)</w:t>
       </w:r>
       <w:r>
         <w:rPr>
@@ -4473,7 +4703,27 @@
           <w:sz w:val="24"/>
           <w:szCs w:val="24"/>
         </w:rPr>
-        <w:t xml:space="preserve"> porém essa nova área de pesquisa despertou interesse de pesquisadores independentes em meados de 1990 surgindo assim os Sistemas de Recomendação (SR´s)</w:t>
+        <w:t xml:space="preserve"> porém essa nova área de pesquisa despertou interesse de pesquisadores independentes em meados de 1990 surgindo assim os Sistemas de Recomendação (</w:t>
+      </w:r>
+      <w:proofErr w:type="spellStart"/>
+      <w:r>
+        <w:rPr>
+          <w:rFonts w:ascii="Arial" w:hAnsi="Arial" w:cs="Arial"/>
+          <w:color w:val="000000" w:themeColor="text1"/>
+          <w:sz w:val="24"/>
+          <w:szCs w:val="24"/>
+        </w:rPr>
+        <w:t>SR´s</w:t>
+      </w:r>
+      <w:proofErr w:type="spellEnd"/>
+      <w:r>
+        <w:rPr>
+          <w:rFonts w:ascii="Arial" w:hAnsi="Arial" w:cs="Arial"/>
+          <w:color w:val="000000" w:themeColor="text1"/>
+          <w:sz w:val="24"/>
+          <w:szCs w:val="24"/>
+        </w:rPr>
+        <w:t>)</w:t>
       </w:r>
       <w:r>
         <w:rPr>
@@ -4520,6 +4770,7 @@
         </w:rPr>
         <w:t xml:space="preserve"> ao usuário (“</w:t>
       </w:r>
+      <w:proofErr w:type="spellStart"/>
       <w:r>
         <w:rPr>
           <w:rFonts w:ascii="Arial" w:hAnsi="Arial" w:cs="Arial"/>
@@ -4528,7 +4779,18 @@
           <w:sz w:val="24"/>
           <w:szCs w:val="24"/>
         </w:rPr>
-        <w:t>pull” de informação)</w:t>
+        <w:t>pull</w:t>
+      </w:r>
+      <w:proofErr w:type="spellEnd"/>
+      <w:r>
+        <w:rPr>
+          <w:rFonts w:ascii="Arial" w:hAnsi="Arial" w:cs="Arial"/>
+          <w:i/>
+          <w:color w:val="000000" w:themeColor="text1"/>
+          <w:sz w:val="24"/>
+          <w:szCs w:val="24"/>
+        </w:rPr>
+        <w:t>” de informação)</w:t>
       </w:r>
       <w:r>
         <w:rPr>
@@ -4696,8 +4958,19 @@
           <w:sz w:val="24"/>
           <w:szCs w:val="24"/>
         </w:rPr>
-        <w:t>s SR´s</w:t>
-      </w:r>
+        <w:t xml:space="preserve">s </w:t>
+      </w:r>
+      <w:proofErr w:type="spellStart"/>
+      <w:r>
+        <w:rPr>
+          <w:rFonts w:ascii="Arial" w:hAnsi="Arial" w:cs="Arial"/>
+          <w:color w:val="000000" w:themeColor="text1"/>
+          <w:sz w:val="24"/>
+          <w:szCs w:val="24"/>
+        </w:rPr>
+        <w:t>SR´s</w:t>
+      </w:r>
+      <w:proofErr w:type="spellEnd"/>
       <w:r>
         <w:rPr>
           <w:rFonts w:ascii="Arial" w:hAnsi="Arial" w:cs="Arial"/>
@@ -4810,7 +5083,27 @@
           <w:sz w:val="24"/>
           <w:szCs w:val="24"/>
         </w:rPr>
-        <w:t>O primeiro web site a utilizar o SR em grandes proporções foi o My Yahoo, em julho de 1996 (MANBER et.al, 2000) Atualmente</w:t>
+        <w:t xml:space="preserve">O primeiro web site a utilizar o SR em grandes proporções foi o </w:t>
+      </w:r>
+      <w:proofErr w:type="spellStart"/>
+      <w:r>
+        <w:rPr>
+          <w:rFonts w:ascii="Arial" w:hAnsi="Arial" w:cs="Arial"/>
+          <w:color w:val="000000" w:themeColor="text1"/>
+          <w:sz w:val="24"/>
+          <w:szCs w:val="24"/>
+        </w:rPr>
+        <w:t>My</w:t>
+      </w:r>
+      <w:proofErr w:type="spellEnd"/>
+      <w:r>
+        <w:rPr>
+          <w:rFonts w:ascii="Arial" w:hAnsi="Arial" w:cs="Arial"/>
+          <w:color w:val="000000" w:themeColor="text1"/>
+          <w:sz w:val="24"/>
+          <w:szCs w:val="24"/>
+        </w:rPr>
+        <w:t xml:space="preserve"> Yahoo, em julho de 1996 (MANBER et.al, 2000) Atualmente</w:t>
       </w:r>
       <w:r>
         <w:rPr>
@@ -4837,7 +5130,27 @@
           <w:sz w:val="24"/>
           <w:szCs w:val="24"/>
         </w:rPr>
-        <w:t xml:space="preserve">um grande número de websites detém de vantagens dos SR´s, utilizando estratégias de customização para seus clientes </w:t>
+        <w:t xml:space="preserve">um grande número de websites detém de vantagens dos </w:t>
+      </w:r>
+      <w:proofErr w:type="spellStart"/>
+      <w:r>
+        <w:rPr>
+          <w:rFonts w:ascii="Arial" w:hAnsi="Arial" w:cs="Arial"/>
+          <w:color w:val="000000" w:themeColor="text1"/>
+          <w:sz w:val="24"/>
+          <w:szCs w:val="24"/>
+        </w:rPr>
+        <w:t>SR´s</w:t>
+      </w:r>
+      <w:proofErr w:type="spellEnd"/>
+      <w:r>
+        <w:rPr>
+          <w:rFonts w:ascii="Arial" w:hAnsi="Arial" w:cs="Arial"/>
+          <w:color w:val="000000" w:themeColor="text1"/>
+          <w:sz w:val="24"/>
+          <w:szCs w:val="24"/>
+        </w:rPr>
+        <w:t xml:space="preserve">, utilizando estratégias de customização para seus clientes </w:t>
       </w:r>
       <w:r>
         <w:rPr>
@@ -4855,17 +5168,38 @@
           <w:sz w:val="24"/>
           <w:szCs w:val="24"/>
         </w:rPr>
-        <w:t xml:space="preserve"> N</w:t>
-      </w:r>
-      <w:r>
-        <w:rPr>
-          <w:rFonts w:ascii="Arial" w:hAnsi="Arial" w:cs="Arial"/>
-          <w:color w:val="000000" w:themeColor="text1"/>
-          <w:sz w:val="24"/>
-          <w:szCs w:val="24"/>
-        </w:rPr>
-        <w:t xml:space="preserve">etflix, </w:t>
-      </w:r>
+        <w:t xml:space="preserve"> </w:t>
+      </w:r>
+      <w:proofErr w:type="spellStart"/>
+      <w:r>
+        <w:rPr>
+          <w:rFonts w:ascii="Arial" w:hAnsi="Arial" w:cs="Arial"/>
+          <w:color w:val="000000" w:themeColor="text1"/>
+          <w:sz w:val="24"/>
+          <w:szCs w:val="24"/>
+        </w:rPr>
+        <w:t>N</w:t>
+      </w:r>
+      <w:r>
+        <w:rPr>
+          <w:rFonts w:ascii="Arial" w:hAnsi="Arial" w:cs="Arial"/>
+          <w:color w:val="000000" w:themeColor="text1"/>
+          <w:sz w:val="24"/>
+          <w:szCs w:val="24"/>
+        </w:rPr>
+        <w:t>etflix</w:t>
+      </w:r>
+      <w:proofErr w:type="spellEnd"/>
+      <w:r>
+        <w:rPr>
+          <w:rFonts w:ascii="Arial" w:hAnsi="Arial" w:cs="Arial"/>
+          <w:color w:val="000000" w:themeColor="text1"/>
+          <w:sz w:val="24"/>
+          <w:szCs w:val="24"/>
+        </w:rPr>
+        <w:t xml:space="preserve">, </w:t>
+      </w:r>
+      <w:proofErr w:type="spellStart"/>
       <w:r>
         <w:rPr>
           <w:rFonts w:ascii="TimesNewRomanPSMT" w:hAnsi="TimesNewRomanPSMT" w:cs="TimesNewRomanPSMT"/>
@@ -4873,8 +5207,9 @@
           <w:sz w:val="24"/>
           <w:szCs w:val="24"/>
         </w:rPr>
-        <w:t>iTunes Store</w:t>
-      </w:r>
+        <w:t>iTunes</w:t>
+      </w:r>
+      <w:proofErr w:type="spellEnd"/>
       <w:r>
         <w:rPr>
           <w:rFonts w:ascii="TimesNewRomanPSMT" w:hAnsi="TimesNewRomanPSMT" w:cs="TimesNewRomanPSMT"/>
@@ -4882,7 +5217,107 @@
           <w:sz w:val="24"/>
           <w:szCs w:val="24"/>
         </w:rPr>
-        <w:t>, Youtube, Facebook, Twitter e Linkedin,</w:t>
+        <w:t xml:space="preserve"> </w:t>
+      </w:r>
+      <w:proofErr w:type="spellStart"/>
+      <w:r>
+        <w:rPr>
+          <w:rFonts w:ascii="TimesNewRomanPSMT" w:hAnsi="TimesNewRomanPSMT" w:cs="TimesNewRomanPSMT"/>
+          <w:color w:val="000000" w:themeColor="text1"/>
+          <w:sz w:val="24"/>
+          <w:szCs w:val="24"/>
+        </w:rPr>
+        <w:t>Store</w:t>
+      </w:r>
+      <w:proofErr w:type="spellEnd"/>
+      <w:r>
+        <w:rPr>
+          <w:rFonts w:ascii="TimesNewRomanPSMT" w:hAnsi="TimesNewRomanPSMT" w:cs="TimesNewRomanPSMT"/>
+          <w:color w:val="000000" w:themeColor="text1"/>
+          <w:sz w:val="24"/>
+          <w:szCs w:val="24"/>
+        </w:rPr>
+        <w:t xml:space="preserve">, </w:t>
+      </w:r>
+      <w:proofErr w:type="spellStart"/>
+      <w:r>
+        <w:rPr>
+          <w:rFonts w:ascii="TimesNewRomanPSMT" w:hAnsi="TimesNewRomanPSMT" w:cs="TimesNewRomanPSMT"/>
+          <w:color w:val="000000" w:themeColor="text1"/>
+          <w:sz w:val="24"/>
+          <w:szCs w:val="24"/>
+        </w:rPr>
+        <w:t>Youtube</w:t>
+      </w:r>
+      <w:proofErr w:type="spellEnd"/>
+      <w:r>
+        <w:rPr>
+          <w:rFonts w:ascii="TimesNewRomanPSMT" w:hAnsi="TimesNewRomanPSMT" w:cs="TimesNewRomanPSMT"/>
+          <w:color w:val="000000" w:themeColor="text1"/>
+          <w:sz w:val="24"/>
+          <w:szCs w:val="24"/>
+        </w:rPr>
+        <w:t xml:space="preserve">, </w:t>
+      </w:r>
+      <w:proofErr w:type="spellStart"/>
+      <w:r>
+        <w:rPr>
+          <w:rFonts w:ascii="TimesNewRomanPSMT" w:hAnsi="TimesNewRomanPSMT" w:cs="TimesNewRomanPSMT"/>
+          <w:color w:val="000000" w:themeColor="text1"/>
+          <w:sz w:val="24"/>
+          <w:szCs w:val="24"/>
+        </w:rPr>
+        <w:t>Facebook</w:t>
+      </w:r>
+      <w:proofErr w:type="spellEnd"/>
+      <w:r>
+        <w:rPr>
+          <w:rFonts w:ascii="TimesNewRomanPSMT" w:hAnsi="TimesNewRomanPSMT" w:cs="TimesNewRomanPSMT"/>
+          <w:color w:val="000000" w:themeColor="text1"/>
+          <w:sz w:val="24"/>
+          <w:szCs w:val="24"/>
+        </w:rPr>
+        <w:t xml:space="preserve">, </w:t>
+      </w:r>
+      <w:proofErr w:type="spellStart"/>
+      <w:r>
+        <w:rPr>
+          <w:rFonts w:ascii="TimesNewRomanPSMT" w:hAnsi="TimesNewRomanPSMT" w:cs="TimesNewRomanPSMT"/>
+          <w:color w:val="000000" w:themeColor="text1"/>
+          <w:sz w:val="24"/>
+          <w:szCs w:val="24"/>
+        </w:rPr>
+        <w:t>Twitter</w:t>
+      </w:r>
+      <w:proofErr w:type="spellEnd"/>
+      <w:r>
+        <w:rPr>
+          <w:rFonts w:ascii="TimesNewRomanPSMT" w:hAnsi="TimesNewRomanPSMT" w:cs="TimesNewRomanPSMT"/>
+          <w:color w:val="000000" w:themeColor="text1"/>
+          <w:sz w:val="24"/>
+          <w:szCs w:val="24"/>
+        </w:rPr>
+        <w:t xml:space="preserve"> e </w:t>
+      </w:r>
+      <w:proofErr w:type="spellStart"/>
+      <w:r>
+        <w:rPr>
+          <w:rFonts w:ascii="TimesNewRomanPSMT" w:hAnsi="TimesNewRomanPSMT" w:cs="TimesNewRomanPSMT"/>
+          <w:color w:val="000000" w:themeColor="text1"/>
+          <w:sz w:val="24"/>
+          <w:szCs w:val="24"/>
+        </w:rPr>
+        <w:t>Linkedin</w:t>
+      </w:r>
+      <w:proofErr w:type="spellEnd"/>
+      <w:r>
+        <w:rPr>
+          <w:rFonts w:ascii="TimesNewRomanPSMT" w:hAnsi="TimesNewRomanPSMT" w:cs="TimesNewRomanPSMT"/>
+          <w:color w:val="000000" w:themeColor="text1"/>
+          <w:sz w:val="24"/>
+          <w:szCs w:val="24"/>
+        </w:rPr>
+        <w:t>,</w:t>
       </w:r>
       <w:r>
         <w:rPr>
@@ -4919,11 +5354,29 @@
         <w:t xml:space="preserve"> </w:t>
       </w:r>
       <w:r>
-        <w:t>(Antonio Molins</w:t>
-      </w:r>
-      <w:r>
-        <w:t xml:space="preserve"> - Engenheiro espanhol que atuou no sistema de recomendação da NetFlix</w:t>
-      </w:r>
+        <w:t>(</w:t>
+      </w:r>
+      <w:proofErr w:type="spellStart"/>
+      <w:r>
+        <w:t>Antonio</w:t>
+      </w:r>
+      <w:proofErr w:type="spellEnd"/>
+      <w:r>
+        <w:t xml:space="preserve"> </w:t>
+      </w:r>
+      <w:proofErr w:type="spellStart"/>
+      <w:r>
+        <w:t>Molins</w:t>
+      </w:r>
+      <w:proofErr w:type="spellEnd"/>
+      <w:r>
+        <w:t xml:space="preserve"> - Engenheiro espanhol que atuou no sistema de recomendação da </w:t>
+      </w:r>
+      <w:proofErr w:type="spellStart"/>
+      <w:r>
+        <w:t>NetFlix</w:t>
+      </w:r>
+      <w:proofErr w:type="spellEnd"/>
       <w:r>
         <w:t>)</w:t>
       </w:r>
@@ -5339,8 +5792,19 @@
           <w:sz w:val="24"/>
           <w:szCs w:val="24"/>
         </w:rPr>
-        <w:t xml:space="preserve"> introduzir os principais conceitos dos sistemas de recomendação, fundamentando a problematização; na seção 3, apresenta-se a implementação do sistema utilizando a biblioteca mahout</w:t>
-      </w:r>
+        <w:t xml:space="preserve"> introduzir os principais conceitos dos sistemas de recomendação, fundamentando a problematização; na seção 3, apresenta-se a implementação do sistema utilizando a biblioteca </w:t>
+      </w:r>
+      <w:proofErr w:type="spellStart"/>
+      <w:r>
+        <w:rPr>
+          <w:rFonts w:ascii="Arial" w:hAnsi="Arial" w:cs="Arial"/>
+          <w:color w:val="000000" w:themeColor="text1"/>
+          <w:sz w:val="24"/>
+          <w:szCs w:val="24"/>
+        </w:rPr>
+        <w:t>mahout</w:t>
+      </w:r>
+      <w:proofErr w:type="spellEnd"/>
       <w:r>
         <w:rPr>
           <w:rFonts w:ascii="Arial" w:hAnsi="Arial" w:cs="Arial"/>
@@ -5396,7 +5860,7 @@
           <w:szCs w:val="24"/>
         </w:rPr>
       </w:pPr>
-      <w:bookmarkStart w:id="3" w:name="_Toc483321373"/>
+      <w:bookmarkStart w:id="3" w:name="_Toc483494467"/>
       <w:bookmarkEnd w:id="1"/>
       <w:bookmarkEnd w:id="2"/>
       <w:r>
@@ -5515,7 +5979,7 @@
           <w:color w:val="000000" w:themeColor="text1"/>
         </w:rPr>
       </w:pPr>
-      <w:bookmarkStart w:id="4" w:name="_Toc483321374"/>
+      <w:bookmarkStart w:id="4" w:name="_Toc483494468"/>
       <w:r>
         <w:rPr>
           <w:color w:val="000000" w:themeColor="text1"/>
@@ -5604,6 +6068,7 @@
         </w:rPr>
         <w:t xml:space="preserve"> </w:t>
       </w:r>
+      <w:proofErr w:type="spellStart"/>
       <w:r>
         <w:rPr>
           <w:rFonts w:cs="Arial"/>
@@ -5611,8 +6076,9 @@
           <w:color w:val="000000" w:themeColor="text1"/>
           <w:szCs w:val="24"/>
         </w:rPr>
-        <w:t>machine learn</w:t>
-      </w:r>
+        <w:t>machine</w:t>
+      </w:r>
+      <w:proofErr w:type="spellEnd"/>
       <w:r>
         <w:rPr>
           <w:rFonts w:cs="Arial"/>
@@ -5620,8 +6086,28 @@
           <w:color w:val="000000" w:themeColor="text1"/>
           <w:szCs w:val="24"/>
         </w:rPr>
+        <w:t xml:space="preserve"> </w:t>
+      </w:r>
+      <w:proofErr w:type="spellStart"/>
+      <w:r>
+        <w:rPr>
+          <w:rFonts w:cs="Arial"/>
+          <w:i/>
+          <w:color w:val="000000" w:themeColor="text1"/>
+          <w:szCs w:val="24"/>
+        </w:rPr>
+        <w:t>learn</w:t>
+      </w:r>
+      <w:r>
+        <w:rPr>
+          <w:rFonts w:cs="Arial"/>
+          <w:i/>
+          <w:color w:val="000000" w:themeColor="text1"/>
+          <w:szCs w:val="24"/>
+        </w:rPr>
         <w:t>ing</w:t>
       </w:r>
+      <w:proofErr w:type="spellEnd"/>
       <w:r>
         <w:rPr>
           <w:rFonts w:cs="Arial"/>
@@ -5763,6 +6249,7 @@
         </w:rPr>
         <w:t xml:space="preserve">a estabelecerem uma relação íntima e personalizada para seus clientes, é que se explica a popularidade e crescente interesse de acadêmicos em incentivar pesquisas na área a fim de melhorias dos algoritmos e suas precisões, tanto é que o início do termo, Sistema de Recomendação ou </w:t>
       </w:r>
+      <w:proofErr w:type="spellStart"/>
       <w:r>
         <w:rPr>
           <w:rFonts w:cs="Arial"/>
@@ -5770,8 +6257,9 @@
           <w:color w:val="000000" w:themeColor="text1"/>
           <w:szCs w:val="24"/>
         </w:rPr>
-        <w:t>Recommender Systems</w:t>
-      </w:r>
+        <w:t>Recommender</w:t>
+      </w:r>
+      <w:proofErr w:type="spellEnd"/>
       <w:r>
         <w:rPr>
           <w:rFonts w:cs="Arial"/>
@@ -5779,6 +6267,15 @@
           <w:color w:val="000000" w:themeColor="text1"/>
           <w:szCs w:val="24"/>
         </w:rPr>
+        <w:t xml:space="preserve"> Systems</w:t>
+      </w:r>
+      <w:r>
+        <w:rPr>
+          <w:rFonts w:cs="Arial"/>
+          <w:i/>
+          <w:color w:val="000000" w:themeColor="text1"/>
+          <w:szCs w:val="24"/>
+        </w:rPr>
         <w:t>,</w:t>
       </w:r>
       <w:r>
@@ -5821,6 +6318,7 @@
         </w:rPr>
         <w:t xml:space="preserve"> com a criação do sistema </w:t>
       </w:r>
+      <w:proofErr w:type="spellStart"/>
       <w:r>
         <w:rPr>
           <w:rFonts w:cs="Arial"/>
@@ -5830,6 +6328,7 @@
         </w:rPr>
         <w:t>Tapestry</w:t>
       </w:r>
+      <w:proofErr w:type="spellEnd"/>
       <w:r>
         <w:rPr>
           <w:rFonts w:cs="Arial"/>
@@ -6007,7 +6506,25 @@
           <w:color w:val="000000" w:themeColor="text1"/>
           <w:szCs w:val="24"/>
         </w:rPr>
-        <w:t xml:space="preserve">Com o crescimento perceptível de entretenimento e redes sociais na rede mundial de computadores, é mais fácil identificar no dia-a-dia o sistema de recomendação na prática como é o caso das imagens a seguir, que servem como reforço para o entendimento da aplicação dos SR´s. </w:t>
+        <w:t xml:space="preserve">Com o crescimento perceptível de entretenimento e redes sociais na rede mundial de computadores, é mais fácil identificar no dia-a-dia o sistema de recomendação na prática como é o caso das imagens a seguir, que servem como reforço para o entendimento da aplicação dos </w:t>
+      </w:r>
+      <w:proofErr w:type="spellStart"/>
+      <w:r>
+        <w:rPr>
+          <w:rFonts w:cs="Arial"/>
+          <w:color w:val="000000" w:themeColor="text1"/>
+          <w:szCs w:val="24"/>
+        </w:rPr>
+        <w:t>SR´s</w:t>
+      </w:r>
+      <w:proofErr w:type="spellEnd"/>
+      <w:r>
+        <w:rPr>
+          <w:rFonts w:cs="Arial"/>
+          <w:color w:val="000000" w:themeColor="text1"/>
+          <w:szCs w:val="24"/>
+        </w:rPr>
+        <w:t xml:space="preserve">. </w:t>
       </w:r>
       <w:r>
         <w:rPr>
@@ -6065,15 +6582,7 @@
           <w:color w:val="000000" w:themeColor="text1"/>
           <w:szCs w:val="24"/>
         </w:rPr>
-        <w:t xml:space="preserve"> </w:t>
-      </w:r>
-      <w:r>
-        <w:rPr>
-          <w:rFonts w:cs="Arial"/>
-          <w:color w:val="000000" w:themeColor="text1"/>
-          <w:szCs w:val="24"/>
-        </w:rPr>
-        <w:t xml:space="preserve">De forma semelhante trabalha o </w:t>
+        <w:t xml:space="preserve"> De forma semelhante trabalha o </w:t>
       </w:r>
       <w:r>
         <w:rPr>
@@ -6370,15 +6879,16 @@
           <w:color w:val="000000" w:themeColor="text1"/>
           <w:sz w:val="20"/>
         </w:rPr>
-        <w:t>Figura 2</w:t>
-      </w:r>
-      <w:r>
-        <w:rPr>
-          <w:rFonts w:cs="Arial"/>
+        <w:t xml:space="preserve">Figura 2 (direita) – Exemplo de recomendações da página do </w:t>
+      </w:r>
+      <w:r>
+        <w:rPr>
+          <w:rFonts w:cs="Arial"/>
+          <w:i/>
           <w:color w:val="000000" w:themeColor="text1"/>
           <w:sz w:val="20"/>
         </w:rPr>
-        <w:t xml:space="preserve"> (direita)</w:t>
+        <w:t>Facebook.com</w:t>
       </w:r>
       <w:r>
         <w:rPr>
@@ -6386,23 +6896,6 @@
           <w:color w:val="000000" w:themeColor="text1"/>
           <w:sz w:val="20"/>
         </w:rPr>
-        <w:t xml:space="preserve"> – Exemplo de recomendações da página do </w:t>
-      </w:r>
-      <w:r>
-        <w:rPr>
-          <w:rFonts w:cs="Arial"/>
-          <w:i/>
-          <w:color w:val="000000" w:themeColor="text1"/>
-          <w:sz w:val="20"/>
-        </w:rPr>
-        <w:t>Facebook.com</w:t>
-      </w:r>
-      <w:r>
-        <w:rPr>
-          <w:rFonts w:cs="Arial"/>
-          <w:color w:val="000000" w:themeColor="text1"/>
-          <w:sz w:val="20"/>
-        </w:rPr>
         <w:t xml:space="preserve"> </w:t>
       </w:r>
     </w:p>
@@ -6415,7 +6908,7 @@
       <w:pPr>
         <w:pStyle w:val="Ttulo2"/>
       </w:pPr>
-      <w:bookmarkStart w:id="5" w:name="_Toc483321375"/>
+      <w:bookmarkStart w:id="5" w:name="_Toc483494469"/>
       <w:r>
         <w:t xml:space="preserve">2.2 Definição </w:t>
       </w:r>
@@ -6685,8 +7178,1856 @@
         </w:rPr>
         <w:t xml:space="preserve"> que foi projetada para ter a capacidade de recomendar itens indisponíveis ou de difícil acesso aos usuários, pois toma como base a classificação prévia desses itens por outros usuários cujo perfil é similar ao do usuário ativo do qual se quer efetuar alguma recomendação.</w:t>
       </w:r>
-      <w:bookmarkStart w:id="6" w:name="_GoBack"/>
-      <w:bookmarkEnd w:id="6"/>
+      <w:r>
+        <w:rPr>
+          <w:rFonts w:cs="Arial"/>
+          <w:szCs w:val="24"/>
+        </w:rPr>
+        <w:t xml:space="preserve"> A tabela 1 apresenta o funcionamento da filtragem colaborativa, com um exemplo fictício de recomendação de um produto para o usuário </w:t>
+      </w:r>
+      <w:proofErr w:type="spellStart"/>
+      <w:r>
+        <w:rPr>
+          <w:rFonts w:cs="Arial"/>
+          <w:szCs w:val="24"/>
+        </w:rPr>
+        <w:t>Nauber</w:t>
+      </w:r>
+      <w:proofErr w:type="spellEnd"/>
+      <w:r>
+        <w:rPr>
+          <w:rFonts w:cs="Arial"/>
+          <w:szCs w:val="24"/>
+        </w:rPr>
+        <w:t xml:space="preserve">; para isso procura-se outros usuários com gostos semelhantes, no caso, </w:t>
+      </w:r>
+      <w:r>
+        <w:rPr>
+          <w:rFonts w:cs="Arial"/>
+          <w:szCs w:val="24"/>
+        </w:rPr>
+        <w:t xml:space="preserve">Daniel e Júlio já compraram produtos que </w:t>
+      </w:r>
+      <w:proofErr w:type="spellStart"/>
+      <w:r>
+        <w:rPr>
+          <w:rFonts w:cs="Arial"/>
+          <w:szCs w:val="24"/>
+        </w:rPr>
+        <w:t>Nauber</w:t>
+      </w:r>
+      <w:proofErr w:type="spellEnd"/>
+      <w:r>
+        <w:rPr>
+          <w:rFonts w:cs="Arial"/>
+          <w:szCs w:val="24"/>
+        </w:rPr>
+        <w:t xml:space="preserve"> também comprou (PROD</w:t>
+      </w:r>
+      <w:r>
+        <w:rPr>
+          <w:rFonts w:cs="Arial"/>
+          <w:szCs w:val="24"/>
+          <w:vertAlign w:val="subscript"/>
+        </w:rPr>
+        <w:t>2</w:t>
+      </w:r>
+      <w:r>
+        <w:rPr>
+          <w:rFonts w:cs="Arial"/>
+          <w:szCs w:val="24"/>
+        </w:rPr>
+        <w:t xml:space="preserve">). Logo após recomenda-se a </w:t>
+      </w:r>
+      <w:proofErr w:type="spellStart"/>
+      <w:r>
+        <w:rPr>
+          <w:rFonts w:cs="Arial"/>
+          <w:szCs w:val="24"/>
+        </w:rPr>
+        <w:t>Nauber</w:t>
+      </w:r>
+      <w:proofErr w:type="spellEnd"/>
+      <w:r>
+        <w:rPr>
+          <w:rFonts w:cs="Arial"/>
+          <w:szCs w:val="24"/>
+        </w:rPr>
+        <w:t xml:space="preserve"> </w:t>
+      </w:r>
+      <w:r>
+        <w:rPr>
+          <w:rFonts w:cs="Arial"/>
+          <w:szCs w:val="24"/>
+        </w:rPr>
+        <w:t xml:space="preserve">produtos que estes dois usuários (Daniel e Júlio) possuem, porém que </w:t>
+      </w:r>
+      <w:proofErr w:type="spellStart"/>
+      <w:r>
+        <w:rPr>
+          <w:rFonts w:cs="Arial"/>
+          <w:szCs w:val="24"/>
+        </w:rPr>
+        <w:t>Nauber</w:t>
+      </w:r>
+      <w:proofErr w:type="spellEnd"/>
+      <w:r>
+        <w:rPr>
+          <w:rFonts w:cs="Arial"/>
+          <w:szCs w:val="24"/>
+        </w:rPr>
+        <w:t xml:space="preserve"> ainda não adquiriu como o PROD</w:t>
+      </w:r>
+      <w:r>
+        <w:rPr>
+          <w:rFonts w:cs="Arial"/>
+          <w:szCs w:val="24"/>
+          <w:vertAlign w:val="subscript"/>
+        </w:rPr>
+        <w:t>1</w:t>
+      </w:r>
+      <w:r>
+        <w:rPr>
+          <w:rFonts w:cs="Arial"/>
+          <w:szCs w:val="24"/>
+        </w:rPr>
+        <w:t xml:space="preserve"> e PROD</w:t>
+      </w:r>
+      <w:r>
+        <w:rPr>
+          <w:rFonts w:cs="Arial"/>
+          <w:szCs w:val="24"/>
+          <w:vertAlign w:val="subscript"/>
+        </w:rPr>
+        <w:t>5</w:t>
+      </w:r>
+      <w:r>
+        <w:rPr>
+          <w:rFonts w:cs="Arial"/>
+          <w:szCs w:val="24"/>
+        </w:rPr>
+        <w:t xml:space="preserve">. O resultado final da recomendação toma como base o histórico de avaliações comuns entre os usuários e o valor de predição calculado. </w:t>
+      </w:r>
+    </w:p>
+    <w:p>
+      <w:pPr>
+        <w:rPr>
+          <w:rFonts w:cs="Arial"/>
+          <w:szCs w:val="24"/>
+        </w:rPr>
+      </w:pPr>
+    </w:p>
+    <w:tbl>
+      <w:tblPr>
+        <w:tblStyle w:val="Tabelacomgrade"/>
+        <w:tblW w:w="0" w:type="auto"/>
+        <w:tblLook w:val="04A0" w:firstRow="1" w:lastRow="0" w:firstColumn="1" w:lastColumn="0" w:noHBand="0" w:noVBand="1"/>
+      </w:tblPr>
+      <w:tblGrid>
+        <w:gridCol w:w="1671"/>
+        <w:gridCol w:w="1232"/>
+        <w:gridCol w:w="1231"/>
+        <w:gridCol w:w="1232"/>
+        <w:gridCol w:w="1232"/>
+        <w:gridCol w:w="1232"/>
+        <w:gridCol w:w="1232"/>
+      </w:tblGrid>
+      <w:tr>
+        <w:tc>
+          <w:tcPr>
+            <w:tcW w:w="1294" w:type="dxa"/>
+            <w:shd w:val="clear" w:color="auto" w:fill="F2F2F2" w:themeFill="background1" w:themeFillShade="F2"/>
+          </w:tcPr>
+          <w:p>
+            <w:pPr>
+              <w:jc w:val="center"/>
+              <w:rPr>
+                <w:rFonts w:cs="Arial"/>
+                <w:b/>
+                <w:szCs w:val="24"/>
+              </w:rPr>
+            </w:pPr>
+            <w:r>
+              <w:rPr>
+                <w:rFonts w:cs="Arial"/>
+                <w:b/>
+                <w:szCs w:val="24"/>
+              </w:rPr>
+              <w:t>USUÁRIO</w:t>
+            </w:r>
+          </w:p>
+        </w:tc>
+        <w:tc>
+          <w:tcPr>
+            <w:tcW w:w="1294" w:type="dxa"/>
+            <w:shd w:val="clear" w:color="auto" w:fill="D0CECE" w:themeFill="background2" w:themeFillShade="E6"/>
+          </w:tcPr>
+          <w:p>
+            <w:pPr>
+              <w:spacing w:line="240" w:lineRule="auto"/>
+              <w:jc w:val="center"/>
+              <w:rPr>
+                <w:rFonts w:cs="Arial"/>
+                <w:b/>
+                <w:szCs w:val="24"/>
+              </w:rPr>
+            </w:pPr>
+            <w:r>
+              <w:rPr>
+                <w:rFonts w:cs="Arial"/>
+                <w:b/>
+                <w:szCs w:val="24"/>
+              </w:rPr>
+              <w:t>PROD</w:t>
+            </w:r>
+            <w:r>
+              <w:rPr>
+                <w:rFonts w:cs="Arial"/>
+                <w:b/>
+                <w:szCs w:val="24"/>
+                <w:vertAlign w:val="subscript"/>
+              </w:rPr>
+              <w:t>1</w:t>
+            </w:r>
+          </w:p>
+        </w:tc>
+        <w:tc>
+          <w:tcPr>
+            <w:tcW w:w="1294" w:type="dxa"/>
+            <w:shd w:val="clear" w:color="auto" w:fill="D0CECE" w:themeFill="background2" w:themeFillShade="E6"/>
+          </w:tcPr>
+          <w:p>
+            <w:pPr>
+              <w:jc w:val="center"/>
+              <w:rPr>
+                <w:rFonts w:cs="Arial"/>
+                <w:b/>
+                <w:szCs w:val="24"/>
+              </w:rPr>
+            </w:pPr>
+            <w:r>
+              <w:rPr>
+                <w:rFonts w:cs="Arial"/>
+                <w:b/>
+                <w:szCs w:val="24"/>
+              </w:rPr>
+              <w:t>PROD</w:t>
+            </w:r>
+            <w:r>
+              <w:rPr>
+                <w:rFonts w:cs="Arial"/>
+                <w:b/>
+                <w:szCs w:val="24"/>
+                <w:vertAlign w:val="subscript"/>
+              </w:rPr>
+              <w:t>2</w:t>
+            </w:r>
+          </w:p>
+        </w:tc>
+        <w:tc>
+          <w:tcPr>
+            <w:tcW w:w="1295" w:type="dxa"/>
+            <w:shd w:val="clear" w:color="auto" w:fill="F2F2F2" w:themeFill="background1" w:themeFillShade="F2"/>
+          </w:tcPr>
+          <w:p>
+            <w:pPr>
+              <w:jc w:val="center"/>
+              <w:rPr>
+                <w:rFonts w:cs="Arial"/>
+                <w:b/>
+                <w:szCs w:val="24"/>
+              </w:rPr>
+            </w:pPr>
+            <w:r>
+              <w:rPr>
+                <w:rFonts w:cs="Arial"/>
+                <w:b/>
+                <w:szCs w:val="24"/>
+              </w:rPr>
+              <w:t>PROD</w:t>
+            </w:r>
+            <w:r>
+              <w:rPr>
+                <w:rFonts w:cs="Arial"/>
+                <w:b/>
+                <w:szCs w:val="24"/>
+                <w:vertAlign w:val="subscript"/>
+              </w:rPr>
+              <w:t>3</w:t>
+            </w:r>
+          </w:p>
+        </w:tc>
+        <w:tc>
+          <w:tcPr>
+            <w:tcW w:w="1295" w:type="dxa"/>
+            <w:shd w:val="clear" w:color="auto" w:fill="F2F2F2" w:themeFill="background1" w:themeFillShade="F2"/>
+          </w:tcPr>
+          <w:p>
+            <w:pPr>
+              <w:jc w:val="center"/>
+              <w:rPr>
+                <w:rFonts w:cs="Arial"/>
+                <w:b/>
+                <w:szCs w:val="24"/>
+              </w:rPr>
+            </w:pPr>
+            <w:r>
+              <w:rPr>
+                <w:rFonts w:cs="Arial"/>
+                <w:b/>
+                <w:szCs w:val="24"/>
+              </w:rPr>
+              <w:t>PROD</w:t>
+            </w:r>
+            <w:r>
+              <w:rPr>
+                <w:rFonts w:cs="Arial"/>
+                <w:b/>
+                <w:szCs w:val="24"/>
+                <w:vertAlign w:val="subscript"/>
+              </w:rPr>
+              <w:t>4</w:t>
+            </w:r>
+          </w:p>
+        </w:tc>
+        <w:tc>
+          <w:tcPr>
+            <w:tcW w:w="1295" w:type="dxa"/>
+            <w:shd w:val="clear" w:color="auto" w:fill="D0CECE" w:themeFill="background2" w:themeFillShade="E6"/>
+          </w:tcPr>
+          <w:p>
+            <w:pPr>
+              <w:jc w:val="center"/>
+              <w:rPr>
+                <w:rFonts w:cs="Arial"/>
+                <w:b/>
+                <w:szCs w:val="24"/>
+              </w:rPr>
+            </w:pPr>
+            <w:r>
+              <w:rPr>
+                <w:rFonts w:cs="Arial"/>
+                <w:b/>
+                <w:szCs w:val="24"/>
+              </w:rPr>
+              <w:t>PROD</w:t>
+            </w:r>
+            <w:r>
+              <w:rPr>
+                <w:rFonts w:cs="Arial"/>
+                <w:b/>
+                <w:szCs w:val="24"/>
+                <w:vertAlign w:val="subscript"/>
+              </w:rPr>
+              <w:t>5</w:t>
+            </w:r>
+          </w:p>
+        </w:tc>
+        <w:tc>
+          <w:tcPr>
+            <w:tcW w:w="1295" w:type="dxa"/>
+            <w:shd w:val="clear" w:color="auto" w:fill="F2F2F2" w:themeFill="background1" w:themeFillShade="F2"/>
+          </w:tcPr>
+          <w:p>
+            <w:pPr>
+              <w:jc w:val="center"/>
+              <w:rPr>
+                <w:rFonts w:cs="Arial"/>
+                <w:b/>
+                <w:szCs w:val="24"/>
+              </w:rPr>
+            </w:pPr>
+            <w:r>
+              <w:rPr>
+                <w:rFonts w:cs="Arial"/>
+                <w:b/>
+                <w:szCs w:val="24"/>
+              </w:rPr>
+              <w:t>PROD</w:t>
+            </w:r>
+            <w:r>
+              <w:rPr>
+                <w:rFonts w:cs="Arial"/>
+                <w:b/>
+                <w:szCs w:val="24"/>
+                <w:vertAlign w:val="subscript"/>
+              </w:rPr>
+              <w:t>6</w:t>
+            </w:r>
+          </w:p>
+        </w:tc>
+      </w:tr>
+      <w:tr>
+        <w:tc>
+          <w:tcPr>
+            <w:tcW w:w="1294" w:type="dxa"/>
+            <w:shd w:val="clear" w:color="auto" w:fill="D0CECE" w:themeFill="background2" w:themeFillShade="E6"/>
+          </w:tcPr>
+          <w:p>
+            <w:pPr>
+              <w:jc w:val="center"/>
+              <w:rPr>
+                <w:rFonts w:cs="Arial"/>
+                <w:b/>
+                <w:szCs w:val="24"/>
+              </w:rPr>
+            </w:pPr>
+            <w:r>
+              <w:rPr>
+                <w:rFonts w:cs="Arial"/>
+                <w:b/>
+                <w:szCs w:val="24"/>
+              </w:rPr>
+              <w:t>DANIEL</w:t>
+            </w:r>
+          </w:p>
+        </w:tc>
+        <w:tc>
+          <w:tcPr>
+            <w:tcW w:w="1294" w:type="dxa"/>
+          </w:tcPr>
+          <w:p>
+            <w:pPr>
+              <w:jc w:val="center"/>
+              <w:rPr>
+                <w:rFonts w:cs="Arial"/>
+                <w:szCs w:val="24"/>
+              </w:rPr>
+            </w:pPr>
+          </w:p>
+        </w:tc>
+        <w:tc>
+          <w:tcPr>
+            <w:tcW w:w="1294" w:type="dxa"/>
+          </w:tcPr>
+          <w:p>
+            <w:pPr>
+              <w:jc w:val="center"/>
+              <w:rPr>
+                <w:rFonts w:cs="Arial"/>
+                <w:szCs w:val="24"/>
+              </w:rPr>
+            </w:pPr>
+            <w:proofErr w:type="gramStart"/>
+            <w:r>
+              <w:rPr>
+                <w:rFonts w:cs="Arial"/>
+                <w:szCs w:val="24"/>
+              </w:rPr>
+              <w:t>x</w:t>
+            </w:r>
+            <w:proofErr w:type="gramEnd"/>
+          </w:p>
+        </w:tc>
+        <w:tc>
+          <w:tcPr>
+            <w:tcW w:w="1295" w:type="dxa"/>
+          </w:tcPr>
+          <w:p>
+            <w:pPr>
+              <w:jc w:val="center"/>
+              <w:rPr>
+                <w:rFonts w:cs="Arial"/>
+                <w:szCs w:val="24"/>
+              </w:rPr>
+            </w:pPr>
+          </w:p>
+        </w:tc>
+        <w:tc>
+          <w:tcPr>
+            <w:tcW w:w="1295" w:type="dxa"/>
+          </w:tcPr>
+          <w:p>
+            <w:pPr>
+              <w:jc w:val="center"/>
+              <w:rPr>
+                <w:rFonts w:cs="Arial"/>
+                <w:szCs w:val="24"/>
+              </w:rPr>
+            </w:pPr>
+          </w:p>
+        </w:tc>
+        <w:tc>
+          <w:tcPr>
+            <w:tcW w:w="1295" w:type="dxa"/>
+          </w:tcPr>
+          <w:p>
+            <w:pPr>
+              <w:jc w:val="center"/>
+              <w:rPr>
+                <w:rFonts w:cs="Arial"/>
+                <w:szCs w:val="24"/>
+              </w:rPr>
+            </w:pPr>
+            <w:r>
+              <w:rPr>
+                <w:rFonts w:cs="Arial"/>
+                <w:szCs w:val="24"/>
+              </w:rPr>
+              <w:t>X</w:t>
+            </w:r>
+          </w:p>
+        </w:tc>
+        <w:tc>
+          <w:tcPr>
+            <w:tcW w:w="1295" w:type="dxa"/>
+          </w:tcPr>
+          <w:p>
+            <w:pPr>
+              <w:jc w:val="center"/>
+              <w:rPr>
+                <w:rFonts w:cs="Arial"/>
+                <w:szCs w:val="24"/>
+              </w:rPr>
+            </w:pPr>
+          </w:p>
+        </w:tc>
+      </w:tr>
+      <w:tr>
+        <w:tc>
+          <w:tcPr>
+            <w:tcW w:w="1294" w:type="dxa"/>
+            <w:shd w:val="clear" w:color="auto" w:fill="D0CECE" w:themeFill="background2" w:themeFillShade="E6"/>
+          </w:tcPr>
+          <w:p>
+            <w:pPr>
+              <w:jc w:val="center"/>
+              <w:rPr>
+                <w:rFonts w:cs="Arial"/>
+                <w:b/>
+                <w:szCs w:val="24"/>
+              </w:rPr>
+            </w:pPr>
+            <w:r>
+              <w:rPr>
+                <w:rFonts w:cs="Arial"/>
+                <w:b/>
+                <w:szCs w:val="24"/>
+              </w:rPr>
+              <w:t>JÚLIO</w:t>
+            </w:r>
+          </w:p>
+        </w:tc>
+        <w:tc>
+          <w:tcPr>
+            <w:tcW w:w="1294" w:type="dxa"/>
+          </w:tcPr>
+          <w:p>
+            <w:pPr>
+              <w:jc w:val="center"/>
+              <w:rPr>
+                <w:rFonts w:cs="Arial"/>
+                <w:szCs w:val="24"/>
+              </w:rPr>
+            </w:pPr>
+            <w:r>
+              <w:rPr>
+                <w:rFonts w:cs="Arial"/>
+                <w:szCs w:val="24"/>
+              </w:rPr>
+              <w:t>X</w:t>
+            </w:r>
+          </w:p>
+        </w:tc>
+        <w:tc>
+          <w:tcPr>
+            <w:tcW w:w="1294" w:type="dxa"/>
+          </w:tcPr>
+          <w:p>
+            <w:pPr>
+              <w:jc w:val="center"/>
+              <w:rPr>
+                <w:rFonts w:cs="Arial"/>
+                <w:szCs w:val="24"/>
+              </w:rPr>
+            </w:pPr>
+            <w:r>
+              <w:rPr>
+                <w:rFonts w:cs="Arial"/>
+                <w:szCs w:val="24"/>
+              </w:rPr>
+              <w:t>X</w:t>
+            </w:r>
+          </w:p>
+        </w:tc>
+        <w:tc>
+          <w:tcPr>
+            <w:tcW w:w="1295" w:type="dxa"/>
+          </w:tcPr>
+          <w:p>
+            <w:pPr>
+              <w:jc w:val="center"/>
+              <w:rPr>
+                <w:rFonts w:cs="Arial"/>
+                <w:szCs w:val="24"/>
+              </w:rPr>
+            </w:pPr>
+          </w:p>
+        </w:tc>
+        <w:tc>
+          <w:tcPr>
+            <w:tcW w:w="1295" w:type="dxa"/>
+          </w:tcPr>
+          <w:p>
+            <w:pPr>
+              <w:jc w:val="center"/>
+              <w:rPr>
+                <w:rFonts w:cs="Arial"/>
+                <w:szCs w:val="24"/>
+              </w:rPr>
+            </w:pPr>
+          </w:p>
+        </w:tc>
+        <w:tc>
+          <w:tcPr>
+            <w:tcW w:w="1295" w:type="dxa"/>
+          </w:tcPr>
+          <w:p>
+            <w:pPr>
+              <w:jc w:val="center"/>
+              <w:rPr>
+                <w:rFonts w:cs="Arial"/>
+                <w:szCs w:val="24"/>
+              </w:rPr>
+            </w:pPr>
+          </w:p>
+        </w:tc>
+        <w:tc>
+          <w:tcPr>
+            <w:tcW w:w="1295" w:type="dxa"/>
+          </w:tcPr>
+          <w:p>
+            <w:pPr>
+              <w:jc w:val="center"/>
+              <w:rPr>
+                <w:rFonts w:cs="Arial"/>
+                <w:szCs w:val="24"/>
+              </w:rPr>
+            </w:pPr>
+          </w:p>
+        </w:tc>
+      </w:tr>
+      <w:tr>
+        <w:tc>
+          <w:tcPr>
+            <w:tcW w:w="1294" w:type="dxa"/>
+            <w:shd w:val="clear" w:color="auto" w:fill="F2F2F2" w:themeFill="background1" w:themeFillShade="F2"/>
+          </w:tcPr>
+          <w:p>
+            <w:pPr>
+              <w:jc w:val="center"/>
+              <w:rPr>
+                <w:rFonts w:cs="Arial"/>
+                <w:szCs w:val="24"/>
+              </w:rPr>
+            </w:pPr>
+            <w:r>
+              <w:rPr>
+                <w:rFonts w:cs="Arial"/>
+                <w:szCs w:val="24"/>
+              </w:rPr>
+              <w:t>ANELINE</w:t>
+            </w:r>
+          </w:p>
+        </w:tc>
+        <w:tc>
+          <w:tcPr>
+            <w:tcW w:w="1294" w:type="dxa"/>
+          </w:tcPr>
+          <w:p>
+            <w:pPr>
+              <w:jc w:val="center"/>
+              <w:rPr>
+                <w:rFonts w:cs="Arial"/>
+                <w:szCs w:val="24"/>
+              </w:rPr>
+            </w:pPr>
+          </w:p>
+        </w:tc>
+        <w:tc>
+          <w:tcPr>
+            <w:tcW w:w="1294" w:type="dxa"/>
+          </w:tcPr>
+          <w:p>
+            <w:pPr>
+              <w:jc w:val="center"/>
+              <w:rPr>
+                <w:rFonts w:cs="Arial"/>
+                <w:szCs w:val="24"/>
+              </w:rPr>
+            </w:pPr>
+          </w:p>
+        </w:tc>
+        <w:tc>
+          <w:tcPr>
+            <w:tcW w:w="1295" w:type="dxa"/>
+          </w:tcPr>
+          <w:p>
+            <w:pPr>
+              <w:jc w:val="center"/>
+              <w:rPr>
+                <w:rFonts w:cs="Arial"/>
+                <w:szCs w:val="24"/>
+              </w:rPr>
+            </w:pPr>
+            <w:proofErr w:type="gramStart"/>
+            <w:r>
+              <w:rPr>
+                <w:rFonts w:cs="Arial"/>
+                <w:szCs w:val="24"/>
+              </w:rPr>
+              <w:t>x</w:t>
+            </w:r>
+            <w:proofErr w:type="gramEnd"/>
+          </w:p>
+        </w:tc>
+        <w:tc>
+          <w:tcPr>
+            <w:tcW w:w="1295" w:type="dxa"/>
+          </w:tcPr>
+          <w:p>
+            <w:pPr>
+              <w:jc w:val="center"/>
+              <w:rPr>
+                <w:rFonts w:cs="Arial"/>
+                <w:szCs w:val="24"/>
+              </w:rPr>
+            </w:pPr>
+            <w:proofErr w:type="gramStart"/>
+            <w:r>
+              <w:rPr>
+                <w:rFonts w:cs="Arial"/>
+                <w:szCs w:val="24"/>
+              </w:rPr>
+              <w:t>x</w:t>
+            </w:r>
+            <w:proofErr w:type="gramEnd"/>
+          </w:p>
+        </w:tc>
+        <w:tc>
+          <w:tcPr>
+            <w:tcW w:w="1295" w:type="dxa"/>
+          </w:tcPr>
+          <w:p>
+            <w:pPr>
+              <w:jc w:val="center"/>
+              <w:rPr>
+                <w:rFonts w:cs="Arial"/>
+                <w:szCs w:val="24"/>
+              </w:rPr>
+            </w:pPr>
+            <w:r>
+              <w:rPr>
+                <w:rFonts w:cs="Arial"/>
+                <w:szCs w:val="24"/>
+              </w:rPr>
+              <w:t>X</w:t>
+            </w:r>
+          </w:p>
+        </w:tc>
+        <w:tc>
+          <w:tcPr>
+            <w:tcW w:w="1295" w:type="dxa"/>
+          </w:tcPr>
+          <w:p>
+            <w:pPr>
+              <w:jc w:val="center"/>
+              <w:rPr>
+                <w:rFonts w:cs="Arial"/>
+                <w:szCs w:val="24"/>
+              </w:rPr>
+            </w:pPr>
+          </w:p>
+        </w:tc>
+      </w:tr>
+      <w:tr>
+        <w:tc>
+          <w:tcPr>
+            <w:tcW w:w="1294" w:type="dxa"/>
+            <w:shd w:val="clear" w:color="auto" w:fill="F2F2F2" w:themeFill="background1" w:themeFillShade="F2"/>
+          </w:tcPr>
+          <w:p>
+            <w:pPr>
+              <w:jc w:val="center"/>
+              <w:rPr>
+                <w:rFonts w:cs="Arial"/>
+                <w:szCs w:val="24"/>
+              </w:rPr>
+            </w:pPr>
+            <w:r>
+              <w:rPr>
+                <w:rFonts w:cs="Arial"/>
+                <w:szCs w:val="24"/>
+              </w:rPr>
+              <w:t>JACKSON</w:t>
+            </w:r>
+          </w:p>
+        </w:tc>
+        <w:tc>
+          <w:tcPr>
+            <w:tcW w:w="1294" w:type="dxa"/>
+          </w:tcPr>
+          <w:p>
+            <w:pPr>
+              <w:jc w:val="center"/>
+              <w:rPr>
+                <w:rFonts w:cs="Arial"/>
+                <w:szCs w:val="24"/>
+              </w:rPr>
+            </w:pPr>
+          </w:p>
+        </w:tc>
+        <w:tc>
+          <w:tcPr>
+            <w:tcW w:w="1294" w:type="dxa"/>
+          </w:tcPr>
+          <w:p>
+            <w:pPr>
+              <w:jc w:val="center"/>
+              <w:rPr>
+                <w:rFonts w:cs="Arial"/>
+                <w:szCs w:val="24"/>
+              </w:rPr>
+            </w:pPr>
+          </w:p>
+        </w:tc>
+        <w:tc>
+          <w:tcPr>
+            <w:tcW w:w="1295" w:type="dxa"/>
+          </w:tcPr>
+          <w:p>
+            <w:pPr>
+              <w:jc w:val="center"/>
+              <w:rPr>
+                <w:rFonts w:cs="Arial"/>
+                <w:szCs w:val="24"/>
+              </w:rPr>
+            </w:pPr>
+            <w:proofErr w:type="gramStart"/>
+            <w:r>
+              <w:rPr>
+                <w:rFonts w:cs="Arial"/>
+                <w:szCs w:val="24"/>
+              </w:rPr>
+              <w:t>x</w:t>
+            </w:r>
+            <w:proofErr w:type="gramEnd"/>
+          </w:p>
+        </w:tc>
+        <w:tc>
+          <w:tcPr>
+            <w:tcW w:w="1295" w:type="dxa"/>
+          </w:tcPr>
+          <w:p>
+            <w:pPr>
+              <w:jc w:val="center"/>
+              <w:rPr>
+                <w:rFonts w:cs="Arial"/>
+                <w:szCs w:val="24"/>
+              </w:rPr>
+            </w:pPr>
+          </w:p>
+        </w:tc>
+        <w:tc>
+          <w:tcPr>
+            <w:tcW w:w="1295" w:type="dxa"/>
+          </w:tcPr>
+          <w:p>
+            <w:pPr>
+              <w:jc w:val="center"/>
+              <w:rPr>
+                <w:rFonts w:cs="Arial"/>
+                <w:szCs w:val="24"/>
+              </w:rPr>
+            </w:pPr>
+          </w:p>
+        </w:tc>
+        <w:tc>
+          <w:tcPr>
+            <w:tcW w:w="1295" w:type="dxa"/>
+          </w:tcPr>
+          <w:p>
+            <w:pPr>
+              <w:jc w:val="center"/>
+              <w:rPr>
+                <w:rFonts w:cs="Arial"/>
+                <w:szCs w:val="24"/>
+              </w:rPr>
+            </w:pPr>
+          </w:p>
+        </w:tc>
+      </w:tr>
+      <w:tr>
+        <w:tc>
+          <w:tcPr>
+            <w:tcW w:w="1294" w:type="dxa"/>
+            <w:shd w:val="clear" w:color="auto" w:fill="F2F2F2" w:themeFill="background1" w:themeFillShade="F2"/>
+          </w:tcPr>
+          <w:p>
+            <w:pPr>
+              <w:jc w:val="center"/>
+              <w:rPr>
+                <w:rFonts w:cs="Arial"/>
+                <w:szCs w:val="24"/>
+              </w:rPr>
+            </w:pPr>
+            <w:r>
+              <w:rPr>
+                <w:rFonts w:cs="Arial"/>
+                <w:szCs w:val="24"/>
+              </w:rPr>
+              <w:t>CONCEIÇÃO</w:t>
+            </w:r>
+          </w:p>
+        </w:tc>
+        <w:tc>
+          <w:tcPr>
+            <w:tcW w:w="1294" w:type="dxa"/>
+          </w:tcPr>
+          <w:p>
+            <w:pPr>
+              <w:jc w:val="center"/>
+              <w:rPr>
+                <w:rFonts w:cs="Arial"/>
+                <w:szCs w:val="24"/>
+              </w:rPr>
+            </w:pPr>
+            <w:r>
+              <w:rPr>
+                <w:rFonts w:cs="Arial"/>
+                <w:szCs w:val="24"/>
+              </w:rPr>
+              <w:t>X</w:t>
+            </w:r>
+          </w:p>
+        </w:tc>
+        <w:tc>
+          <w:tcPr>
+            <w:tcW w:w="1294" w:type="dxa"/>
+          </w:tcPr>
+          <w:p>
+            <w:pPr>
+              <w:jc w:val="center"/>
+              <w:rPr>
+                <w:rFonts w:cs="Arial"/>
+                <w:szCs w:val="24"/>
+              </w:rPr>
+            </w:pPr>
+          </w:p>
+        </w:tc>
+        <w:tc>
+          <w:tcPr>
+            <w:tcW w:w="1295" w:type="dxa"/>
+          </w:tcPr>
+          <w:p>
+            <w:pPr>
+              <w:jc w:val="center"/>
+              <w:rPr>
+                <w:rFonts w:cs="Arial"/>
+                <w:szCs w:val="24"/>
+              </w:rPr>
+            </w:pPr>
+          </w:p>
+        </w:tc>
+        <w:tc>
+          <w:tcPr>
+            <w:tcW w:w="1295" w:type="dxa"/>
+          </w:tcPr>
+          <w:p>
+            <w:pPr>
+              <w:jc w:val="center"/>
+              <w:rPr>
+                <w:rFonts w:cs="Arial"/>
+                <w:szCs w:val="24"/>
+              </w:rPr>
+            </w:pPr>
+            <w:proofErr w:type="gramStart"/>
+            <w:r>
+              <w:rPr>
+                <w:rFonts w:cs="Arial"/>
+                <w:szCs w:val="24"/>
+              </w:rPr>
+              <w:t>x</w:t>
+            </w:r>
+            <w:proofErr w:type="gramEnd"/>
+          </w:p>
+        </w:tc>
+        <w:tc>
+          <w:tcPr>
+            <w:tcW w:w="1295" w:type="dxa"/>
+          </w:tcPr>
+          <w:p>
+            <w:pPr>
+              <w:jc w:val="center"/>
+              <w:rPr>
+                <w:rFonts w:cs="Arial"/>
+                <w:szCs w:val="24"/>
+              </w:rPr>
+            </w:pPr>
+          </w:p>
+        </w:tc>
+        <w:tc>
+          <w:tcPr>
+            <w:tcW w:w="1295" w:type="dxa"/>
+          </w:tcPr>
+          <w:p>
+            <w:pPr>
+              <w:jc w:val="center"/>
+              <w:rPr>
+                <w:rFonts w:cs="Arial"/>
+                <w:szCs w:val="24"/>
+              </w:rPr>
+            </w:pPr>
+          </w:p>
+        </w:tc>
+      </w:tr>
+      <w:tr>
+        <w:tc>
+          <w:tcPr>
+            <w:tcW w:w="1294" w:type="dxa"/>
+            <w:shd w:val="clear" w:color="auto" w:fill="D0CECE" w:themeFill="background2" w:themeFillShade="E6"/>
+          </w:tcPr>
+          <w:p>
+            <w:pPr>
+              <w:jc w:val="center"/>
+              <w:rPr>
+                <w:rFonts w:cs="Arial"/>
+                <w:b/>
+                <w:szCs w:val="24"/>
+              </w:rPr>
+            </w:pPr>
+            <w:r>
+              <w:rPr>
+                <w:rFonts w:cs="Arial"/>
+                <w:b/>
+                <w:szCs w:val="24"/>
+              </w:rPr>
+              <w:t>NAUBER</w:t>
+            </w:r>
+          </w:p>
+        </w:tc>
+        <w:tc>
+          <w:tcPr>
+            <w:tcW w:w="1294" w:type="dxa"/>
+          </w:tcPr>
+          <w:p>
+            <w:pPr>
+              <w:jc w:val="center"/>
+              <w:rPr>
+                <w:rFonts w:cs="Arial"/>
+                <w:szCs w:val="24"/>
+              </w:rPr>
+            </w:pPr>
+            <w:r>
+              <w:rPr>
+                <w:rFonts w:cs="Arial"/>
+                <w:szCs w:val="24"/>
+              </w:rPr>
+              <w:t>?</w:t>
+            </w:r>
+          </w:p>
+        </w:tc>
+        <w:tc>
+          <w:tcPr>
+            <w:tcW w:w="1294" w:type="dxa"/>
+          </w:tcPr>
+          <w:p>
+            <w:pPr>
+              <w:jc w:val="center"/>
+              <w:rPr>
+                <w:rFonts w:cs="Arial"/>
+                <w:szCs w:val="24"/>
+              </w:rPr>
+            </w:pPr>
+            <w:proofErr w:type="gramStart"/>
+            <w:r>
+              <w:rPr>
+                <w:rFonts w:cs="Arial"/>
+                <w:szCs w:val="24"/>
+              </w:rPr>
+              <w:t>x</w:t>
+            </w:r>
+            <w:proofErr w:type="gramEnd"/>
+          </w:p>
+        </w:tc>
+        <w:tc>
+          <w:tcPr>
+            <w:tcW w:w="1295" w:type="dxa"/>
+          </w:tcPr>
+          <w:p>
+            <w:pPr>
+              <w:jc w:val="center"/>
+              <w:rPr>
+                <w:rFonts w:cs="Arial"/>
+                <w:szCs w:val="24"/>
+              </w:rPr>
+            </w:pPr>
+          </w:p>
+        </w:tc>
+        <w:tc>
+          <w:tcPr>
+            <w:tcW w:w="1295" w:type="dxa"/>
+          </w:tcPr>
+          <w:p>
+            <w:pPr>
+              <w:jc w:val="center"/>
+              <w:rPr>
+                <w:rFonts w:cs="Arial"/>
+                <w:szCs w:val="24"/>
+              </w:rPr>
+            </w:pPr>
+          </w:p>
+        </w:tc>
+        <w:tc>
+          <w:tcPr>
+            <w:tcW w:w="1295" w:type="dxa"/>
+          </w:tcPr>
+          <w:p>
+            <w:pPr>
+              <w:jc w:val="center"/>
+              <w:rPr>
+                <w:rFonts w:cs="Arial"/>
+                <w:szCs w:val="24"/>
+              </w:rPr>
+            </w:pPr>
+            <w:r>
+              <w:rPr>
+                <w:rFonts w:cs="Arial"/>
+                <w:szCs w:val="24"/>
+              </w:rPr>
+              <w:t>?</w:t>
+            </w:r>
+          </w:p>
+        </w:tc>
+        <w:tc>
+          <w:tcPr>
+            <w:tcW w:w="1295" w:type="dxa"/>
+          </w:tcPr>
+          <w:p>
+            <w:pPr>
+              <w:jc w:val="center"/>
+              <w:rPr>
+                <w:rFonts w:cs="Arial"/>
+                <w:szCs w:val="24"/>
+              </w:rPr>
+            </w:pPr>
+          </w:p>
+        </w:tc>
+      </w:tr>
+    </w:tbl>
+    <w:p>
+      <w:pPr>
+        <w:ind w:firstLine="851"/>
+        <w:rPr>
+          <w:rFonts w:cs="Arial"/>
+          <w:szCs w:val="24"/>
+        </w:rPr>
+      </w:pPr>
+    </w:p>
+    <w:p>
+      <w:pPr>
+        <w:ind w:firstLine="851"/>
+        <w:rPr>
+          <w:rFonts w:cs="Arial"/>
+          <w:szCs w:val="24"/>
+        </w:rPr>
+      </w:pPr>
+      <w:r>
+        <w:rPr>
+          <w:rFonts w:cs="Arial"/>
+          <w:szCs w:val="24"/>
+        </w:rPr>
+        <w:t>A técnica de Filtragem colaborativa segue três passos:</w:t>
+      </w:r>
+      <w:r>
+        <w:rPr>
+          <w:rFonts w:cs="Arial"/>
+          <w:szCs w:val="24"/>
+        </w:rPr>
+        <w:t xml:space="preserve"> (1) calcular a similaridade ao usuários alvo; (2) selecionar os vizinhos mais próximos para considerar a predição; (3) ponderar as avaliações dos vizinhos com seus pesos. Esta técnica é conhecida como “</w:t>
+      </w:r>
+      <w:r>
+        <w:rPr>
+          <w:rFonts w:cs="Arial"/>
+          <w:i/>
+          <w:szCs w:val="24"/>
+        </w:rPr>
+        <w:t>k</w:t>
+      </w:r>
+      <w:r>
+        <w:rPr>
+          <w:rFonts w:cs="Arial"/>
+          <w:i/>
+          <w:szCs w:val="24"/>
+        </w:rPr>
+        <w:t>-</w:t>
+      </w:r>
+      <w:proofErr w:type="spellStart"/>
+      <w:r>
+        <w:rPr>
+          <w:rFonts w:cs="Arial"/>
+          <w:i/>
+          <w:szCs w:val="24"/>
+        </w:rPr>
+        <w:t>nearest</w:t>
+      </w:r>
+      <w:proofErr w:type="spellEnd"/>
+      <w:r>
+        <w:rPr>
+          <w:rFonts w:cs="Arial"/>
+          <w:i/>
+          <w:szCs w:val="24"/>
+        </w:rPr>
+        <w:t>-</w:t>
+      </w:r>
+      <w:proofErr w:type="spellStart"/>
+      <w:r>
+        <w:rPr>
+          <w:rFonts w:cs="Arial"/>
+          <w:i/>
+          <w:szCs w:val="24"/>
+        </w:rPr>
+        <w:t>neighbor</w:t>
+      </w:r>
+      <w:proofErr w:type="spellEnd"/>
+      <w:r>
+        <w:rPr>
+          <w:rFonts w:cs="Arial"/>
+          <w:szCs w:val="24"/>
+        </w:rPr>
+        <w:t>” ou “</w:t>
+      </w:r>
+      <w:proofErr w:type="spellStart"/>
+      <w:r>
+        <w:rPr>
+          <w:rFonts w:cs="Arial"/>
+          <w:i/>
+          <w:szCs w:val="24"/>
+        </w:rPr>
+        <w:t>user-based</w:t>
+      </w:r>
+      <w:proofErr w:type="spellEnd"/>
+      <w:r>
+        <w:rPr>
+          <w:rFonts w:cs="Arial"/>
+          <w:szCs w:val="24"/>
+        </w:rPr>
+        <w:t xml:space="preserve">”. </w:t>
+      </w:r>
+      <w:r>
+        <w:rPr>
+          <w:rFonts w:cs="Arial"/>
+          <w:szCs w:val="24"/>
+        </w:rPr>
+        <w:t xml:space="preserve">Existem alguns coeficientes de similaridade como </w:t>
+      </w:r>
+      <w:proofErr w:type="spellStart"/>
+      <w:r>
+        <w:rPr>
+          <w:rFonts w:cs="Arial"/>
+          <w:szCs w:val="24"/>
+        </w:rPr>
+        <w:t>Coseno</w:t>
+      </w:r>
+      <w:proofErr w:type="spellEnd"/>
+      <w:r>
+        <w:rPr>
+          <w:rFonts w:cs="Arial"/>
+          <w:szCs w:val="24"/>
+        </w:rPr>
+        <w:t>, Pearson, entre outros</w:t>
+      </w:r>
+      <w:r>
+        <w:rPr>
+          <w:rFonts w:cs="Arial"/>
+          <w:szCs w:val="24"/>
+        </w:rPr>
+        <w:t xml:space="preserve">. A equação a seguir mostra o coeficiente de </w:t>
+      </w:r>
+      <w:r>
+        <w:rPr>
+          <w:rFonts w:cs="Arial"/>
+          <w:i/>
+          <w:szCs w:val="24"/>
+        </w:rPr>
+        <w:t>Pearson</w:t>
+      </w:r>
+      <w:r>
+        <w:rPr>
+          <w:rFonts w:cs="Arial"/>
+          <w:szCs w:val="24"/>
+        </w:rPr>
+        <w:t xml:space="preserve">, pois é amplamente aplicado em literaturas de sistemas de recomendação </w:t>
+      </w:r>
+      <w:r>
+        <w:rPr>
+          <w:rFonts w:cs="Arial"/>
+          <w:szCs w:val="24"/>
+        </w:rPr>
+        <w:t>(</w:t>
+      </w:r>
+      <w:proofErr w:type="spellStart"/>
+      <w:r>
+        <w:rPr>
+          <w:rFonts w:cs="Arial"/>
+          <w:szCs w:val="24"/>
+        </w:rPr>
+        <w:t>Reategui</w:t>
+      </w:r>
+      <w:proofErr w:type="spellEnd"/>
+      <w:r>
+        <w:rPr>
+          <w:rFonts w:cs="Arial"/>
+          <w:szCs w:val="24"/>
+        </w:rPr>
+        <w:t xml:space="preserve">, </w:t>
+      </w:r>
+      <w:proofErr w:type="spellStart"/>
+      <w:r>
+        <w:rPr>
+          <w:rFonts w:cs="Arial"/>
+          <w:szCs w:val="24"/>
+        </w:rPr>
+        <w:t>Cazella</w:t>
+      </w:r>
+      <w:proofErr w:type="spellEnd"/>
+      <w:r>
+        <w:rPr>
+          <w:rFonts w:cs="Arial"/>
+          <w:szCs w:val="24"/>
+        </w:rPr>
+        <w:t>,</w:t>
+      </w:r>
+      <w:r>
+        <w:rPr>
+          <w:rFonts w:cs="Arial"/>
+          <w:szCs w:val="24"/>
+        </w:rPr>
+        <w:t xml:space="preserve"> 2005</w:t>
+      </w:r>
+      <w:r>
+        <w:rPr>
+          <w:rFonts w:cs="Arial"/>
+          <w:szCs w:val="24"/>
+        </w:rPr>
+        <w:t>)</w:t>
+      </w:r>
+      <w:r>
+        <w:rPr>
+          <w:rFonts w:cs="Arial"/>
+          <w:szCs w:val="24"/>
+        </w:rPr>
+        <w:t xml:space="preserve">, </w:t>
+      </w:r>
+      <w:r>
+        <w:rPr>
+          <w:rFonts w:cs="Arial"/>
+          <w:szCs w:val="24"/>
+        </w:rPr>
+        <w:t xml:space="preserve">sendo </w:t>
+      </w:r>
+      <w:r>
+        <w:rPr>
+          <w:rFonts w:cs="Arial"/>
+          <w:szCs w:val="24"/>
+        </w:rPr>
+        <w:t xml:space="preserve">a função utilizada pela biblioteca </w:t>
+      </w:r>
+      <w:proofErr w:type="spellStart"/>
+      <w:r>
+        <w:rPr>
+          <w:rFonts w:cs="Arial"/>
+          <w:szCs w:val="24"/>
+        </w:rPr>
+        <w:t>mahout</w:t>
+      </w:r>
+      <w:proofErr w:type="spellEnd"/>
+      <w:r>
+        <w:rPr>
+          <w:rFonts w:cs="Arial"/>
+          <w:szCs w:val="24"/>
+        </w:rPr>
+        <w:t xml:space="preserve">, que será implementada mais à </w:t>
+      </w:r>
+      <w:r>
+        <w:rPr>
+          <w:rFonts w:cs="Arial"/>
+          <w:szCs w:val="24"/>
+        </w:rPr>
+        <w:t>frente.</w:t>
+      </w:r>
+    </w:p>
+    <w:p>
+      <w:pPr>
+        <w:ind w:firstLine="851"/>
+        <w:rPr>
+          <w:rFonts w:cs="Arial"/>
+          <w:sz w:val="28"/>
+          <w:szCs w:val="28"/>
+        </w:rPr>
+      </w:pPr>
+      <m:oMathPara>
+        <m:oMath>
+          <m:r>
+            <m:rPr>
+              <m:sty m:val="p"/>
+            </m:rPr>
+            <w:rPr>
+              <w:rFonts w:ascii="Cambria Math" w:hAnsi="Cambria Math" w:cs="Cambria Math"/>
+              <w:sz w:val="28"/>
+              <w:szCs w:val="28"/>
+            </w:rPr>
+            <m:t>CORR</m:t>
+          </m:r>
+          <m:r>
+            <w:rPr>
+              <w:rFonts w:ascii="Cambria Math" w:hAnsi="Cambria Math" w:cs="Cambria Math"/>
+              <w:sz w:val="28"/>
+              <w:szCs w:val="28"/>
+            </w:rPr>
+            <m:t>ab</m:t>
+          </m:r>
+          <m:r>
+            <m:rPr>
+              <m:sty m:val="p"/>
+            </m:rPr>
+            <w:rPr>
+              <w:rFonts w:ascii="Cambria Math" w:hAnsi="Cambria Math" w:cs="Cambria Math"/>
+              <w:sz w:val="28"/>
+              <w:szCs w:val="28"/>
+            </w:rPr>
+            <m:t>=</m:t>
+          </m:r>
+          <m:f>
+            <m:fPr>
+              <m:ctrlPr>
+                <w:rPr>
+                  <w:rFonts w:ascii="Cambria Math" w:hAnsi="Cambria Math" w:cs="Arial"/>
+                  <w:sz w:val="28"/>
+                  <w:szCs w:val="28"/>
+                </w:rPr>
+              </m:ctrlPr>
+            </m:fPr>
+            <m:num>
+              <m:nary>
+                <m:naryPr>
+                  <m:chr m:val="∑"/>
+                  <m:limLoc m:val="undOvr"/>
+                  <m:subHide m:val="1"/>
+                  <m:supHide m:val="1"/>
+                  <m:ctrlPr>
+                    <w:rPr>
+                      <w:rFonts w:ascii="Cambria Math" w:hAnsi="Cambria Math" w:cs="Cambria Math"/>
+                      <w:sz w:val="28"/>
+                      <w:szCs w:val="28"/>
+                    </w:rPr>
+                  </m:ctrlPr>
+                </m:naryPr>
+                <m:sub/>
+                <m:sup/>
+                <m:e>
+                  <m:r>
+                    <m:rPr>
+                      <m:sty m:val="p"/>
+                    </m:rPr>
+                    <w:rPr>
+                      <w:rFonts w:ascii="Cambria Math" w:hAnsi="Cambria Math" w:cs="Cambria Math"/>
+                      <w:sz w:val="28"/>
+                      <w:szCs w:val="28"/>
+                    </w:rPr>
+                    <m:t xml:space="preserve">i </m:t>
+                  </m:r>
+                  <m:d>
+                    <m:dPr>
+                      <m:ctrlPr>
+                        <w:rPr>
+                          <w:rFonts w:ascii="Cambria Math" w:hAnsi="Cambria Math" w:cs="Cambria Math"/>
+                          <w:sz w:val="28"/>
+                          <w:szCs w:val="28"/>
+                        </w:rPr>
+                      </m:ctrlPr>
+                    </m:dPr>
+                    <m:e>
+                      <m:r>
+                        <m:rPr>
+                          <m:sty m:val="p"/>
+                        </m:rPr>
+                        <w:rPr>
+                          <w:rFonts w:ascii="Cambria Math" w:hAnsi="Cambria Math" w:cs="Cambria Math"/>
+                          <w:sz w:val="28"/>
+                          <w:szCs w:val="28"/>
+                        </w:rPr>
+                        <m:t>R</m:t>
+                      </m:r>
+                      <m:r>
+                        <w:rPr>
+                          <w:rFonts w:ascii="Cambria Math" w:hAnsi="Cambria Math" w:cs="Cambria Math"/>
+                          <w:sz w:val="28"/>
+                          <w:szCs w:val="28"/>
+                        </w:rPr>
+                        <m:t>ai</m:t>
+                      </m:r>
+                      <m:r>
+                        <m:rPr>
+                          <m:sty m:val="p"/>
+                        </m:rPr>
+                        <w:rPr>
+                          <w:rFonts w:ascii="Cambria Math" w:hAnsi="Cambria Math" w:cs="Cambria Math"/>
+                          <w:sz w:val="28"/>
+                          <w:szCs w:val="28"/>
+                        </w:rPr>
+                        <m:t>-</m:t>
+                      </m:r>
+                      <m:acc>
+                        <m:accPr>
+                          <m:chr m:val="̅"/>
+                          <m:ctrlPr>
+                            <w:rPr>
+                              <w:rFonts w:ascii="Cambria Math" w:hAnsi="Cambria Math" w:cs="Cambria Math"/>
+                              <w:sz w:val="28"/>
+                              <w:szCs w:val="28"/>
+                            </w:rPr>
+                          </m:ctrlPr>
+                        </m:accPr>
+                        <m:e>
+                          <m:r>
+                            <m:rPr>
+                              <m:sty m:val="p"/>
+                            </m:rPr>
+                            <w:rPr>
+                              <w:rFonts w:ascii="Cambria Math" w:hAnsi="Cambria Math" w:cs="Cambria Math"/>
+                              <w:sz w:val="28"/>
+                              <w:szCs w:val="28"/>
+                            </w:rPr>
+                            <m:t>R</m:t>
+                          </m:r>
+                          <m:r>
+                            <w:rPr>
+                              <w:rFonts w:ascii="Cambria Math" w:hAnsi="Cambria Math" w:cs="Cambria Math"/>
+                              <w:sz w:val="28"/>
+                              <w:szCs w:val="28"/>
+                            </w:rPr>
+                            <m:t>a</m:t>
+                          </m:r>
+                        </m:e>
+                      </m:acc>
+                    </m:e>
+                  </m:d>
+                  <m:r>
+                    <w:rPr>
+                      <w:rFonts w:ascii="Cambria Math" w:hAnsi="Cambria Math" w:cs="Cambria Math"/>
+                      <w:sz w:val="28"/>
+                      <w:szCs w:val="28"/>
+                    </w:rPr>
+                    <m:t>(</m:t>
+                  </m:r>
+                  <m:r>
+                    <m:rPr>
+                      <m:sty m:val="p"/>
+                    </m:rPr>
+                    <w:rPr>
+                      <w:rFonts w:ascii="Cambria Math" w:hAnsi="Cambria Math" w:cs="Cambria Math"/>
+                      <w:sz w:val="28"/>
+                      <w:szCs w:val="28"/>
+                    </w:rPr>
+                    <m:t>R</m:t>
+                  </m:r>
+                  <m:r>
+                    <w:rPr>
+                      <w:rFonts w:ascii="Cambria Math" w:hAnsi="Cambria Math" w:cs="Cambria Math"/>
+                      <w:sz w:val="28"/>
+                      <w:szCs w:val="28"/>
+                    </w:rPr>
+                    <m:t>bi-</m:t>
+                  </m:r>
+                  <m:acc>
+                    <m:accPr>
+                      <m:chr m:val="̅"/>
+                      <m:ctrlPr>
+                        <w:rPr>
+                          <w:rFonts w:ascii="Cambria Math" w:hAnsi="Cambria Math" w:cs="Cambria Math"/>
+                          <w:i/>
+                          <w:sz w:val="28"/>
+                          <w:szCs w:val="28"/>
+                        </w:rPr>
+                      </m:ctrlPr>
+                    </m:accPr>
+                    <m:e>
+                      <m:r>
+                        <m:rPr>
+                          <m:sty m:val="p"/>
+                        </m:rPr>
+                        <w:rPr>
+                          <w:rFonts w:ascii="Cambria Math" w:hAnsi="Cambria Math" w:cs="Cambria Math"/>
+                          <w:sz w:val="28"/>
+                          <w:szCs w:val="28"/>
+                        </w:rPr>
+                        <m:t>R</m:t>
+                      </m:r>
+                      <m:r>
+                        <w:rPr>
+                          <w:rFonts w:ascii="Cambria Math" w:hAnsi="Cambria Math" w:cs="Cambria Math"/>
+                          <w:sz w:val="28"/>
+                          <w:szCs w:val="28"/>
+                        </w:rPr>
+                        <m:t>b</m:t>
+                      </m:r>
+                    </m:e>
+                  </m:acc>
+                  <m:r>
+                    <w:rPr>
+                      <w:rFonts w:ascii="Cambria Math" w:hAnsi="Cambria Math" w:cs="Cambria Math"/>
+                      <w:sz w:val="28"/>
+                      <w:szCs w:val="28"/>
+                    </w:rPr>
+                    <m:t>)</m:t>
+                  </m:r>
+                </m:e>
+              </m:nary>
+            </m:num>
+            <m:den>
+              <m:rad>
+                <m:radPr>
+                  <m:degHide m:val="1"/>
+                  <m:ctrlPr>
+                    <w:rPr>
+                      <w:rFonts w:ascii="Cambria Math" w:hAnsi="Cambria Math" w:cs="Cambria Math"/>
+                      <w:sz w:val="28"/>
+                      <w:szCs w:val="28"/>
+                    </w:rPr>
+                  </m:ctrlPr>
+                </m:radPr>
+                <m:deg/>
+                <m:e>
+                  <m:nary>
+                    <m:naryPr>
+                      <m:chr m:val="∑"/>
+                      <m:limLoc m:val="undOvr"/>
+                      <m:subHide m:val="1"/>
+                      <m:supHide m:val="1"/>
+                      <m:ctrlPr>
+                        <w:rPr>
+                          <w:rFonts w:ascii="Cambria Math" w:hAnsi="Cambria Math" w:cs="Cambria Math"/>
+                          <w:sz w:val="28"/>
+                          <w:szCs w:val="28"/>
+                        </w:rPr>
+                      </m:ctrlPr>
+                    </m:naryPr>
+                    <m:sub/>
+                    <m:sup/>
+                    <m:e>
+                      <m:r>
+                        <m:rPr>
+                          <m:sty m:val="p"/>
+                        </m:rPr>
+                        <w:rPr>
+                          <w:rFonts w:ascii="Cambria Math" w:hAnsi="Cambria Math" w:cs="Cambria Math"/>
+                          <w:sz w:val="28"/>
+                          <w:szCs w:val="28"/>
+                        </w:rPr>
+                        <m:t xml:space="preserve">i </m:t>
+                      </m:r>
+                      <m:sSup>
+                        <m:sSupPr>
+                          <m:ctrlPr>
+                            <w:rPr>
+                              <w:rFonts w:ascii="Cambria Math" w:hAnsi="Cambria Math" w:cs="Cambria Math"/>
+                              <w:sz w:val="28"/>
+                              <w:szCs w:val="28"/>
+                            </w:rPr>
+                          </m:ctrlPr>
+                        </m:sSupPr>
+                        <m:e>
+                          <m:d>
+                            <m:dPr>
+                              <m:ctrlPr>
+                                <w:rPr>
+                                  <w:rFonts w:ascii="Cambria Math" w:hAnsi="Cambria Math" w:cs="Cambria Math"/>
+                                  <w:sz w:val="28"/>
+                                  <w:szCs w:val="28"/>
+                                </w:rPr>
+                              </m:ctrlPr>
+                            </m:dPr>
+                            <m:e>
+                              <m:r>
+                                <m:rPr>
+                                  <m:sty m:val="p"/>
+                                </m:rPr>
+                                <w:rPr>
+                                  <w:rFonts w:ascii="Cambria Math" w:hAnsi="Cambria Math" w:cs="Cambria Math"/>
+                                  <w:sz w:val="28"/>
+                                  <w:szCs w:val="28"/>
+                                </w:rPr>
+                                <m:t>R</m:t>
+                              </m:r>
+                              <m:r>
+                                <w:rPr>
+                                  <w:rFonts w:ascii="Cambria Math" w:hAnsi="Cambria Math" w:cs="Cambria Math"/>
+                                  <w:sz w:val="28"/>
+                                  <w:szCs w:val="28"/>
+                                </w:rPr>
+                                <m:t>ai</m:t>
+                              </m:r>
+                              <m:r>
+                                <m:rPr>
+                                  <m:sty m:val="p"/>
+                                </m:rPr>
+                                <w:rPr>
+                                  <w:rFonts w:ascii="Cambria Math" w:hAnsi="Cambria Math" w:cs="Cambria Math"/>
+                                  <w:sz w:val="28"/>
+                                  <w:szCs w:val="28"/>
+                                </w:rPr>
+                                <m:t>-</m:t>
+                              </m:r>
+                              <m:acc>
+                                <m:accPr>
+                                  <m:chr m:val="̅"/>
+                                  <m:ctrlPr>
+                                    <w:rPr>
+                                      <w:rFonts w:ascii="Cambria Math" w:hAnsi="Cambria Math" w:cs="Cambria Math"/>
+                                      <w:sz w:val="28"/>
+                                      <w:szCs w:val="28"/>
+                                    </w:rPr>
+                                  </m:ctrlPr>
+                                </m:accPr>
+                                <m:e>
+                                  <m:r>
+                                    <m:rPr>
+                                      <m:sty m:val="p"/>
+                                    </m:rPr>
+                                    <w:rPr>
+                                      <w:rFonts w:ascii="Cambria Math" w:hAnsi="Cambria Math" w:cs="Cambria Math"/>
+                                      <w:sz w:val="28"/>
+                                      <w:szCs w:val="28"/>
+                                    </w:rPr>
+                                    <m:t>R</m:t>
+                                  </m:r>
+                                  <m:r>
+                                    <w:rPr>
+                                      <w:rFonts w:ascii="Cambria Math" w:hAnsi="Cambria Math" w:cs="Cambria Math"/>
+                                      <w:sz w:val="28"/>
+                                      <w:szCs w:val="28"/>
+                                    </w:rPr>
+                                    <m:t>a</m:t>
+                                  </m:r>
+                                </m:e>
+                              </m:acc>
+                            </m:e>
+                          </m:d>
+                        </m:e>
+                        <m:sup>
+                          <m:r>
+                            <m:rPr>
+                              <m:sty m:val="p"/>
+                            </m:rPr>
+                            <w:rPr>
+                              <w:rFonts w:ascii="Cambria Math" w:hAnsi="Cambria Math" w:cs="Cambria Math"/>
+                              <w:sz w:val="28"/>
+                              <w:szCs w:val="28"/>
+                            </w:rPr>
+                            <m:t>2</m:t>
+                          </m:r>
+                        </m:sup>
+                      </m:sSup>
+                      <m:nary>
+                        <m:naryPr>
+                          <m:chr m:val="∑"/>
+                          <m:limLoc m:val="undOvr"/>
+                          <m:subHide m:val="1"/>
+                          <m:supHide m:val="1"/>
+                          <m:ctrlPr>
+                            <w:rPr>
+                              <w:rFonts w:ascii="Cambria Math" w:hAnsi="Cambria Math" w:cs="Cambria Math"/>
+                              <w:i/>
+                              <w:sz w:val="28"/>
+                              <w:szCs w:val="28"/>
+                            </w:rPr>
+                          </m:ctrlPr>
+                        </m:naryPr>
+                        <m:sub/>
+                        <m:sup/>
+                        <m:e>
+                          <m:r>
+                            <w:rPr>
+                              <w:rFonts w:ascii="Cambria Math" w:hAnsi="Cambria Math" w:cs="Cambria Math"/>
+                              <w:sz w:val="28"/>
+                              <w:szCs w:val="28"/>
+                            </w:rPr>
+                            <m:t>i(</m:t>
+                          </m:r>
+                          <m:r>
+                            <m:rPr>
+                              <m:sty m:val="p"/>
+                            </m:rPr>
+                            <w:rPr>
+                              <w:rFonts w:ascii="Cambria Math" w:hAnsi="Cambria Math" w:cs="Cambria Math"/>
+                              <w:sz w:val="28"/>
+                              <w:szCs w:val="28"/>
+                            </w:rPr>
+                            <m:t>R</m:t>
+                          </m:r>
+                          <m:r>
+                            <w:rPr>
+                              <w:rFonts w:ascii="Cambria Math" w:hAnsi="Cambria Math" w:cs="Cambria Math"/>
+                              <w:sz w:val="28"/>
+                              <w:szCs w:val="28"/>
+                            </w:rPr>
+                            <m:t>bi-</m:t>
+                          </m:r>
+                          <m:acc>
+                            <m:accPr>
+                              <m:chr m:val="̅"/>
+                              <m:ctrlPr>
+                                <w:rPr>
+                                  <w:rFonts w:ascii="Cambria Math" w:hAnsi="Cambria Math" w:cs="Cambria Math"/>
+                                  <w:i/>
+                                  <w:sz w:val="28"/>
+                                  <w:szCs w:val="28"/>
+                                </w:rPr>
+                              </m:ctrlPr>
+                            </m:accPr>
+                            <m:e>
+                              <w:bookmarkStart w:id="6" w:name="_GoBack"/>
+                              <m:r>
+                                <m:rPr>
+                                  <m:sty m:val="p"/>
+                                </m:rPr>
+                                <w:rPr>
+                                  <w:rFonts w:ascii="Cambria Math" w:hAnsi="Cambria Math" w:cs="Cambria Math"/>
+                                  <w:sz w:val="28"/>
+                                  <w:szCs w:val="28"/>
+                                </w:rPr>
+                                <m:t>R</m:t>
+                              </m:r>
+                              <w:bookmarkEnd w:id="6"/>
+                              <m:r>
+                                <w:rPr>
+                                  <w:rFonts w:ascii="Cambria Math" w:hAnsi="Cambria Math" w:cs="Cambria Math"/>
+                                  <w:sz w:val="28"/>
+                                  <w:szCs w:val="28"/>
+                                </w:rPr>
+                                <m:t>b</m:t>
+                              </m:r>
+                            </m:e>
+                          </m:acc>
+                          <m:r>
+                            <w:rPr>
+                              <w:rFonts w:ascii="Cambria Math" w:hAnsi="Cambria Math" w:cs="Cambria Math"/>
+                              <w:sz w:val="28"/>
+                              <w:szCs w:val="28"/>
+                            </w:rPr>
+                            <m:t>)²</m:t>
+                          </m:r>
+                        </m:e>
+                      </m:nary>
+                    </m:e>
+                  </m:nary>
+                </m:e>
+              </m:rad>
+            </m:den>
+          </m:f>
+        </m:oMath>
+      </m:oMathPara>
     </w:p>
     <w:p>
       <w:pPr>
@@ -6701,7 +9042,7 @@
       <w:pPr>
         <w:pStyle w:val="Ttulo2"/>
       </w:pPr>
-      <w:bookmarkStart w:id="7" w:name="_Toc483321376"/>
+      <w:bookmarkStart w:id="7" w:name="_Toc483494470"/>
       <w:r>
         <w:t>2.3 Classificação da Informação</w:t>
       </w:r>
@@ -6717,7 +9058,7 @@
           <w:color w:val="000000" w:themeColor="text1"/>
         </w:rPr>
       </w:pPr>
-      <w:bookmarkStart w:id="8" w:name="_Toc483321377"/>
+      <w:bookmarkStart w:id="8" w:name="_Toc483494471"/>
       <w:r>
         <w:rPr>
           <w:rFonts w:ascii="Arial" w:hAnsi="Arial" w:cs="Arial"/>
@@ -6737,7 +9078,7 @@
           <w:color w:val="000000" w:themeColor="text1"/>
         </w:rPr>
       </w:pPr>
-      <w:bookmarkStart w:id="9" w:name="_Toc483321378"/>
+      <w:bookmarkStart w:id="9" w:name="_Toc483494472"/>
       <w:r>
         <w:rPr>
           <w:rFonts w:ascii="Arial" w:hAnsi="Arial" w:cs="Arial"/>
@@ -6791,8 +9132,138 @@
           <w:color w:val="000000" w:themeColor="text1"/>
           <w:szCs w:val="24"/>
         </w:rPr>
-        <w:t>3 – solução</w:t>
-      </w:r>
+        <w:t xml:space="preserve">3 – </w:t>
+      </w:r>
+      <w:r>
+        <w:rPr>
+          <w:rFonts w:cs="Arial"/>
+          <w:color w:val="000000" w:themeColor="text1"/>
+          <w:szCs w:val="24"/>
+        </w:rPr>
+        <w:t>IMPLEMENTAÇÃO DA BIBLIOTECA MAHOUT COM DADOS REAIS</w:t>
+      </w:r>
+    </w:p>
+    <w:p>
+      <w:pPr>
+        <w:rPr>
+          <w:rFonts w:cs="Arial"/>
+          <w:color w:val="000000" w:themeColor="text1"/>
+          <w:szCs w:val="24"/>
+        </w:rPr>
+      </w:pPr>
+    </w:p>
+    <w:p>
+      <w:pPr>
+        <w:rPr>
+          <w:rFonts w:cs="Arial"/>
+          <w:color w:val="000000" w:themeColor="text1"/>
+          <w:szCs w:val="24"/>
+        </w:rPr>
+      </w:pPr>
+      <w:r>
+        <w:rPr>
+          <w:rFonts w:cs="Arial"/>
+          <w:color w:val="000000" w:themeColor="text1"/>
+          <w:szCs w:val="24"/>
+        </w:rPr>
+        <w:t>Perguntas de pesquisa experimental</w:t>
+      </w:r>
+    </w:p>
+    <w:p>
+      <w:pPr>
+        <w:rPr>
+          <w:rFonts w:cs="Arial"/>
+          <w:color w:val="000000" w:themeColor="text1"/>
+          <w:szCs w:val="24"/>
+        </w:rPr>
+      </w:pPr>
+    </w:p>
+    <w:p>
+      <w:pPr>
+        <w:rPr>
+          <w:rFonts w:cs="Arial"/>
+          <w:color w:val="000000" w:themeColor="text1"/>
+          <w:szCs w:val="24"/>
+        </w:rPr>
+      </w:pPr>
+      <w:r>
+        <w:rPr>
+          <w:rFonts w:cs="Arial"/>
+          <w:color w:val="000000" w:themeColor="text1"/>
+          <w:szCs w:val="24"/>
+        </w:rPr>
+        <w:t xml:space="preserve">Variáveis </w:t>
+      </w:r>
+    </w:p>
+    <w:p>
+      <w:pPr>
+        <w:rPr>
+          <w:rFonts w:cs="Arial"/>
+          <w:color w:val="000000" w:themeColor="text1"/>
+          <w:szCs w:val="24"/>
+        </w:rPr>
+      </w:pPr>
+    </w:p>
+    <w:p>
+      <w:pPr>
+        <w:rPr>
+          <w:rFonts w:cs="Arial"/>
+          <w:color w:val="000000" w:themeColor="text1"/>
+          <w:szCs w:val="24"/>
+        </w:rPr>
+      </w:pPr>
+      <w:r>
+        <w:rPr>
+          <w:rFonts w:cs="Arial"/>
+          <w:color w:val="000000" w:themeColor="text1"/>
+          <w:szCs w:val="24"/>
+        </w:rPr>
+        <w:t xml:space="preserve">Hipóteses </w:t>
+      </w:r>
+    </w:p>
+    <w:p>
+      <w:pPr>
+        <w:rPr>
+          <w:rFonts w:cs="Arial"/>
+          <w:color w:val="000000" w:themeColor="text1"/>
+          <w:szCs w:val="24"/>
+        </w:rPr>
+      </w:pPr>
+    </w:p>
+    <w:p>
+      <w:pPr>
+        <w:rPr>
+          <w:rFonts w:cs="Arial"/>
+          <w:color w:val="000000" w:themeColor="text1"/>
+          <w:szCs w:val="24"/>
+        </w:rPr>
+      </w:pPr>
+      <w:r>
+        <w:rPr>
+          <w:rFonts w:cs="Arial"/>
+          <w:color w:val="000000" w:themeColor="text1"/>
+          <w:szCs w:val="24"/>
+        </w:rPr>
+        <w:t>Ameaças a validade do experimento</w:t>
+      </w:r>
+    </w:p>
+    <w:p>
+      <w:pPr>
+        <w:rPr>
+          <w:rFonts w:cs="Arial"/>
+          <w:color w:val="000000" w:themeColor="text1"/>
+          <w:szCs w:val="24"/>
+        </w:rPr>
+      </w:pPr>
+    </w:p>
+    <w:p>
+      <w:pPr>
+        <w:rPr>
+          <w:rFonts w:cs="Arial"/>
+          <w:color w:val="000000" w:themeColor="text1"/>
+          <w:szCs w:val="24"/>
+        </w:rPr>
+      </w:pPr>
     </w:p>
     <w:p>
       <w:pPr>
@@ -6909,7 +9380,7 @@
           <w:szCs w:val="24"/>
         </w:rPr>
       </w:pPr>
-      <w:bookmarkStart w:id="10" w:name="_Toc483321379"/>
+      <w:bookmarkStart w:id="10" w:name="_Toc483494473"/>
       <w:r>
         <w:rPr>
           <w:rFonts w:cs="Arial"/>
@@ -7026,7 +9497,6 @@
           <w:color w:val="000000" w:themeColor="text1"/>
           <w:szCs w:val="24"/>
         </w:rPr>
-        <w:lastRenderedPageBreak/>
         <w:br/>
       </w:r>
       <w:r>
@@ -7215,7 +9685,7 @@
           <w:color w:val="000000" w:themeColor="text1"/>
         </w:rPr>
       </w:pPr>
-      <w:bookmarkStart w:id="11" w:name="_Toc483321380"/>
+      <w:bookmarkStart w:id="11" w:name="_Toc483494474"/>
       <w:r>
         <w:rPr>
           <w:color w:val="000000" w:themeColor="text1"/>
@@ -7597,6 +10067,7 @@
                 <w:color w:val="000000" w:themeColor="text1"/>
                 <w:szCs w:val="24"/>
               </w:rPr>
+              <w:lastRenderedPageBreak/>
               <w:t>2</w:t>
             </w:r>
           </w:p>
@@ -8451,7 +10922,6 @@
         <w:rPr>
           <w:color w:val="000000" w:themeColor="text1"/>
         </w:rPr>
-        <w:lastRenderedPageBreak/>
         <w:br/>
       </w:r>
     </w:p>
@@ -8462,7 +10932,7 @@
           <w:color w:val="000000" w:themeColor="text1"/>
         </w:rPr>
       </w:pPr>
-      <w:bookmarkStart w:id="12" w:name="_Toc483321381"/>
+      <w:bookmarkStart w:id="12" w:name="_Toc483494475"/>
       <w:r>
         <w:rPr>
           <w:color w:val="000000" w:themeColor="text1"/>
@@ -8528,14 +10998,25 @@
           <w:szCs w:val="24"/>
         </w:rPr>
       </w:pPr>
-      <w:r>
-        <w:rPr>
-          <w:rFonts w:cs="Arial"/>
-          <w:color w:val="000000" w:themeColor="text1"/>
-          <w:szCs w:val="24"/>
-        </w:rPr>
-        <w:t>Aletéia Ferreira, “</w:t>
-      </w:r>
+      <w:proofErr w:type="spellStart"/>
+      <w:r>
+        <w:rPr>
+          <w:rFonts w:cs="Arial"/>
+          <w:color w:val="000000" w:themeColor="text1"/>
+          <w:szCs w:val="24"/>
+        </w:rPr>
+        <w:t>Aletéia</w:t>
+      </w:r>
+      <w:proofErr w:type="spellEnd"/>
+      <w:r>
+        <w:rPr>
+          <w:rFonts w:cs="Arial"/>
+          <w:color w:val="000000" w:themeColor="text1"/>
+          <w:szCs w:val="24"/>
+        </w:rPr>
+        <w:t xml:space="preserve"> Ferreira, “</w:t>
+      </w:r>
+      <w:proofErr w:type="spellStart"/>
       <w:r>
         <w:rPr>
           <w:szCs w:val="24"/>
@@ -8546,7 +11027,14 @@
         <w:rPr>
           <w:szCs w:val="24"/>
         </w:rPr>
-        <w:t>ybermarketing e a moda: segmentação</w:t>
+        <w:t>ybermarketing</w:t>
+      </w:r>
+      <w:proofErr w:type="spellEnd"/>
+      <w:r>
+        <w:rPr>
+          <w:szCs w:val="24"/>
+        </w:rPr>
+        <w:t xml:space="preserve"> e a moda: segmentação</w:t>
       </w:r>
       <w:r>
         <w:rPr>
@@ -8558,8 +11046,16 @@
         <w:rPr>
           <w:szCs w:val="24"/>
         </w:rPr>
-        <w:t>través dos blogs e orkut</w:t>
-      </w:r>
+        <w:t xml:space="preserve">través dos blogs e </w:t>
+      </w:r>
+      <w:proofErr w:type="spellStart"/>
+      <w:r>
+        <w:rPr>
+          <w:szCs w:val="24"/>
+        </w:rPr>
+        <w:t>orkut</w:t>
+      </w:r>
+      <w:proofErr w:type="spellEnd"/>
       <w:r>
         <w:rPr>
           <w:rFonts w:cs="Arial"/>
@@ -8592,11 +11088,33 @@
           <w:szCs w:val="24"/>
         </w:rPr>
       </w:pPr>
-      <w:r>
-        <w:rPr>
-          <w:szCs w:val="24"/>
-        </w:rPr>
-        <w:t>Soeren Kielgast, Bruce A. Hubbard, “Valor agregado à</w:t>
+      <w:proofErr w:type="spellStart"/>
+      <w:r>
+        <w:rPr>
+          <w:szCs w:val="24"/>
+        </w:rPr>
+        <w:t>Soeren</w:t>
+      </w:r>
+      <w:proofErr w:type="spellEnd"/>
+      <w:r>
+        <w:rPr>
+          <w:szCs w:val="24"/>
+        </w:rPr>
+        <w:t xml:space="preserve"> </w:t>
+      </w:r>
+      <w:proofErr w:type="spellStart"/>
+      <w:r>
+        <w:rPr>
+          <w:szCs w:val="24"/>
+        </w:rPr>
+        <w:t>Kielgast</w:t>
+      </w:r>
+      <w:proofErr w:type="spellEnd"/>
+      <w:r>
+        <w:rPr>
+          <w:szCs w:val="24"/>
+        </w:rPr>
+        <w:t>, Bruce A. Hubbard, “Valor agregado à</w:t>
       </w:r>
       <w:r>
         <w:rPr>
@@ -8658,27 +11176,148 @@
           <w:szCs w:val="24"/>
         </w:rPr>
       </w:pPr>
-      <w:r>
-        <w:rPr>
-          <w:rFonts w:cs="Arial"/>
-          <w:szCs w:val="24"/>
-        </w:rPr>
-        <w:t>Manber, U.; Patel, A.; Robison, J. (2000). Experience with Personalization on Yahoo!</w:t>
-      </w:r>
-    </w:p>
-    <w:p>
-      <w:pPr>
-        <w:rPr>
-          <w:rFonts w:cs="Arial"/>
-          <w:szCs w:val="24"/>
-        </w:rPr>
-      </w:pPr>
-      <w:r>
-        <w:rPr>
-          <w:rFonts w:cs="Arial"/>
-          <w:szCs w:val="24"/>
-        </w:rPr>
-        <w:t>Communication of the ACM, New York.</w:t>
+      <w:proofErr w:type="spellStart"/>
+      <w:r>
+        <w:rPr>
+          <w:rFonts w:cs="Arial"/>
+          <w:szCs w:val="24"/>
+        </w:rPr>
+        <w:t>Manber</w:t>
+      </w:r>
+      <w:proofErr w:type="spellEnd"/>
+      <w:r>
+        <w:rPr>
+          <w:rFonts w:cs="Arial"/>
+          <w:szCs w:val="24"/>
+        </w:rPr>
+        <w:t xml:space="preserve">, U.; </w:t>
+      </w:r>
+      <w:proofErr w:type="spellStart"/>
+      <w:r>
+        <w:rPr>
+          <w:rFonts w:cs="Arial"/>
+          <w:szCs w:val="24"/>
+        </w:rPr>
+        <w:t>Patel</w:t>
+      </w:r>
+      <w:proofErr w:type="spellEnd"/>
+      <w:r>
+        <w:rPr>
+          <w:rFonts w:cs="Arial"/>
+          <w:szCs w:val="24"/>
+        </w:rPr>
+        <w:t xml:space="preserve">, A.; </w:t>
+      </w:r>
+      <w:proofErr w:type="spellStart"/>
+      <w:r>
+        <w:rPr>
+          <w:rFonts w:cs="Arial"/>
+          <w:szCs w:val="24"/>
+        </w:rPr>
+        <w:t>Robison</w:t>
+      </w:r>
+      <w:proofErr w:type="spellEnd"/>
+      <w:r>
+        <w:rPr>
+          <w:rFonts w:cs="Arial"/>
+          <w:szCs w:val="24"/>
+        </w:rPr>
+        <w:t xml:space="preserve">, J. (2000). Experience </w:t>
+      </w:r>
+      <w:proofErr w:type="spellStart"/>
+      <w:r>
+        <w:rPr>
+          <w:rFonts w:cs="Arial"/>
+          <w:szCs w:val="24"/>
+        </w:rPr>
+        <w:t>with</w:t>
+      </w:r>
+      <w:proofErr w:type="spellEnd"/>
+      <w:r>
+        <w:rPr>
+          <w:rFonts w:cs="Arial"/>
+          <w:szCs w:val="24"/>
+        </w:rPr>
+        <w:t xml:space="preserve"> </w:t>
+      </w:r>
+      <w:proofErr w:type="spellStart"/>
+      <w:r>
+        <w:rPr>
+          <w:rFonts w:cs="Arial"/>
+          <w:szCs w:val="24"/>
+        </w:rPr>
+        <w:t>Personalization</w:t>
+      </w:r>
+      <w:proofErr w:type="spellEnd"/>
+      <w:r>
+        <w:rPr>
+          <w:rFonts w:cs="Arial"/>
+          <w:szCs w:val="24"/>
+        </w:rPr>
+        <w:t xml:space="preserve"> </w:t>
+      </w:r>
+      <w:proofErr w:type="spellStart"/>
+      <w:r>
+        <w:rPr>
+          <w:rFonts w:cs="Arial"/>
+          <w:szCs w:val="24"/>
+        </w:rPr>
+        <w:t>on</w:t>
+      </w:r>
+      <w:proofErr w:type="spellEnd"/>
+      <w:r>
+        <w:rPr>
+          <w:rFonts w:cs="Arial"/>
+          <w:szCs w:val="24"/>
+        </w:rPr>
+        <w:t xml:space="preserve"> Yahoo!</w:t>
+      </w:r>
+    </w:p>
+    <w:p>
+      <w:pPr>
+        <w:rPr>
+          <w:rFonts w:cs="Arial"/>
+          <w:szCs w:val="24"/>
+        </w:rPr>
+      </w:pPr>
+      <w:r>
+        <w:rPr>
+          <w:rFonts w:cs="Arial"/>
+          <w:szCs w:val="24"/>
+        </w:rPr>
+        <w:t xml:space="preserve">Communication </w:t>
+      </w:r>
+      <w:proofErr w:type="spellStart"/>
+      <w:r>
+        <w:rPr>
+          <w:rFonts w:cs="Arial"/>
+          <w:szCs w:val="24"/>
+        </w:rPr>
+        <w:t>of</w:t>
+      </w:r>
+      <w:proofErr w:type="spellEnd"/>
+      <w:r>
+        <w:rPr>
+          <w:rFonts w:cs="Arial"/>
+          <w:szCs w:val="24"/>
+        </w:rPr>
+        <w:t xml:space="preserve"> </w:t>
+      </w:r>
+      <w:proofErr w:type="spellStart"/>
+      <w:r>
+        <w:rPr>
+          <w:rFonts w:cs="Arial"/>
+          <w:szCs w:val="24"/>
+        </w:rPr>
+        <w:t>the</w:t>
+      </w:r>
+      <w:proofErr w:type="spellEnd"/>
+      <w:r>
+        <w:rPr>
+          <w:rFonts w:cs="Arial"/>
+          <w:szCs w:val="24"/>
+        </w:rPr>
+        <w:t xml:space="preserve"> ACM, New York.</w:t>
       </w:r>
     </w:p>
     <w:p>
@@ -8723,7 +11362,161 @@
         <w:rPr>
           <w:szCs w:val="24"/>
         </w:rPr>
-        <w:t>D. Goldberg, D. Nichols, B. M. Oki, and D. Terry, “Using Collaborative Filtering to Weave an Information Tapestry”, 1992.</w:t>
+        <w:t xml:space="preserve">D. Goldberg, D. </w:t>
+      </w:r>
+      <w:proofErr w:type="spellStart"/>
+      <w:r>
+        <w:rPr>
+          <w:szCs w:val="24"/>
+        </w:rPr>
+        <w:t>Nichols</w:t>
+      </w:r>
+      <w:proofErr w:type="spellEnd"/>
+      <w:r>
+        <w:rPr>
+          <w:szCs w:val="24"/>
+        </w:rPr>
+        <w:t xml:space="preserve">, B. M. </w:t>
+      </w:r>
+      <w:proofErr w:type="spellStart"/>
+      <w:r>
+        <w:rPr>
+          <w:szCs w:val="24"/>
+        </w:rPr>
+        <w:t>Oki</w:t>
+      </w:r>
+      <w:proofErr w:type="spellEnd"/>
+      <w:r>
+        <w:rPr>
+          <w:szCs w:val="24"/>
+        </w:rPr>
+        <w:t xml:space="preserve">, </w:t>
+      </w:r>
+      <w:proofErr w:type="spellStart"/>
+      <w:r>
+        <w:rPr>
+          <w:szCs w:val="24"/>
+        </w:rPr>
+        <w:t>and</w:t>
+      </w:r>
+      <w:proofErr w:type="spellEnd"/>
+      <w:r>
+        <w:rPr>
+          <w:szCs w:val="24"/>
+        </w:rPr>
+        <w:t xml:space="preserve"> D. Terry, “</w:t>
+      </w:r>
+      <w:proofErr w:type="spellStart"/>
+      <w:r>
+        <w:rPr>
+          <w:szCs w:val="24"/>
+        </w:rPr>
+        <w:t>Using</w:t>
+      </w:r>
+      <w:proofErr w:type="spellEnd"/>
+      <w:r>
+        <w:rPr>
+          <w:szCs w:val="24"/>
+        </w:rPr>
+        <w:t xml:space="preserve"> </w:t>
+      </w:r>
+      <w:proofErr w:type="spellStart"/>
+      <w:r>
+        <w:rPr>
+          <w:szCs w:val="24"/>
+        </w:rPr>
+        <w:t>Collaborative</w:t>
+      </w:r>
+      <w:proofErr w:type="spellEnd"/>
+      <w:r>
+        <w:rPr>
+          <w:szCs w:val="24"/>
+        </w:rPr>
+        <w:t xml:space="preserve"> </w:t>
+      </w:r>
+      <w:proofErr w:type="spellStart"/>
+      <w:r>
+        <w:rPr>
+          <w:szCs w:val="24"/>
+        </w:rPr>
+        <w:t>Filtering</w:t>
+      </w:r>
+      <w:proofErr w:type="spellEnd"/>
+      <w:r>
+        <w:rPr>
+          <w:szCs w:val="24"/>
+        </w:rPr>
+        <w:t xml:space="preserve"> </w:t>
+      </w:r>
+      <w:proofErr w:type="spellStart"/>
+      <w:r>
+        <w:rPr>
+          <w:szCs w:val="24"/>
+        </w:rPr>
+        <w:t>to</w:t>
+      </w:r>
+      <w:proofErr w:type="spellEnd"/>
+      <w:r>
+        <w:rPr>
+          <w:szCs w:val="24"/>
+        </w:rPr>
+        <w:t xml:space="preserve"> </w:t>
+      </w:r>
+      <w:proofErr w:type="spellStart"/>
+      <w:r>
+        <w:rPr>
+          <w:szCs w:val="24"/>
+        </w:rPr>
+        <w:t>Weave</w:t>
+      </w:r>
+      <w:proofErr w:type="spellEnd"/>
+      <w:r>
+        <w:rPr>
+          <w:szCs w:val="24"/>
+        </w:rPr>
+        <w:t xml:space="preserve"> </w:t>
+      </w:r>
+      <w:proofErr w:type="spellStart"/>
+      <w:r>
+        <w:rPr>
+          <w:szCs w:val="24"/>
+        </w:rPr>
+        <w:t>an</w:t>
+      </w:r>
+      <w:proofErr w:type="spellEnd"/>
+      <w:r>
+        <w:rPr>
+          <w:szCs w:val="24"/>
+        </w:rPr>
+        <w:t xml:space="preserve"> </w:t>
+      </w:r>
+      <w:proofErr w:type="spellStart"/>
+      <w:r>
+        <w:rPr>
+          <w:szCs w:val="24"/>
+        </w:rPr>
+        <w:t>Information</w:t>
+      </w:r>
+      <w:proofErr w:type="spellEnd"/>
+      <w:r>
+        <w:rPr>
+          <w:szCs w:val="24"/>
+        </w:rPr>
+        <w:t xml:space="preserve"> </w:t>
+      </w:r>
+      <w:proofErr w:type="spellStart"/>
+      <w:r>
+        <w:rPr>
+          <w:szCs w:val="24"/>
+        </w:rPr>
+        <w:t>Tapestry</w:t>
+      </w:r>
+      <w:proofErr w:type="spellEnd"/>
+      <w:r>
+        <w:rPr>
+          <w:szCs w:val="24"/>
+        </w:rPr>
+        <w:t>”, 1992.</w:t>
       </w:r>
     </w:p>
     <w:p>
@@ -8748,19 +11541,91 @@
         <w:rPr>
           <w:bCs/>
         </w:rPr>
-        <w:t xml:space="preserve">Sistema de Recomendação </w:t>
-      </w:r>
-      <w:r>
-        <w:rPr>
-          <w:bCs/>
-        </w:rPr>
-        <w:t xml:space="preserve">- </w:t>
+        <w:t xml:space="preserve">Sistema de Recomendação - </w:t>
       </w:r>
       <w:r>
         <w:t>Filtragem Colaborativa</w:t>
       </w:r>
       <w:r>
         <w:t>”, 2014.</w:t>
+      </w:r>
+    </w:p>
+    <w:p>
+      <w:pPr>
+        <w:pStyle w:val="Default"/>
+        <w:spacing w:line="360" w:lineRule="auto"/>
+      </w:pPr>
+    </w:p>
+    <w:p>
+      <w:pPr>
+        <w:autoSpaceDE w:val="0"/>
+        <w:autoSpaceDN w:val="0"/>
+        <w:adjustRightInd w:val="0"/>
+        <w:jc w:val="left"/>
+        <w:rPr>
+          <w:rFonts w:cs="Arial"/>
+          <w:szCs w:val="24"/>
+        </w:rPr>
+      </w:pPr>
+      <w:proofErr w:type="spellStart"/>
+      <w:r>
+        <w:rPr>
+          <w:rFonts w:cs="Arial"/>
+          <w:szCs w:val="24"/>
+        </w:rPr>
+        <w:t>Reategui</w:t>
+      </w:r>
+      <w:proofErr w:type="spellEnd"/>
+      <w:r>
+        <w:rPr>
+          <w:rFonts w:cs="Arial"/>
+          <w:szCs w:val="24"/>
+        </w:rPr>
+        <w:t xml:space="preserve">, E.; </w:t>
+      </w:r>
+      <w:proofErr w:type="spellStart"/>
+      <w:r>
+        <w:rPr>
+          <w:rFonts w:cs="Arial"/>
+          <w:szCs w:val="24"/>
+        </w:rPr>
+        <w:t>Cazella</w:t>
+      </w:r>
+      <w:proofErr w:type="spellEnd"/>
+      <w:r>
+        <w:rPr>
+          <w:rFonts w:cs="Arial"/>
+          <w:szCs w:val="24"/>
+        </w:rPr>
+        <w:t>, S. (2005) Sistemas d</w:t>
+      </w:r>
+      <w:r>
+        <w:rPr>
+          <w:rFonts w:cs="Arial"/>
+          <w:szCs w:val="24"/>
+        </w:rPr>
+        <w:t xml:space="preserve">e Recomendação. Minicurso do IV </w:t>
+      </w:r>
+      <w:r>
+        <w:rPr>
+          <w:rFonts w:cs="Arial"/>
+          <w:szCs w:val="24"/>
+        </w:rPr>
+        <w:t>Encontro</w:t>
+      </w:r>
+      <w:r>
+        <w:rPr>
+          <w:rFonts w:cs="Arial"/>
+          <w:szCs w:val="24"/>
+        </w:rPr>
+        <w:t xml:space="preserve"> </w:t>
+      </w:r>
+      <w:r>
+        <w:rPr>
+          <w:rFonts w:cs="Arial"/>
+          <w:szCs w:val="24"/>
+        </w:rPr>
+        <w:t>Nacional de Inteligência Artificial (ENIA). São Leopoldo, p. 306-348.</w:t>
       </w:r>
     </w:p>
     <w:p>
@@ -8882,7 +11747,7 @@
       <w:rPr>
         <w:noProof/>
       </w:rPr>
-      <w:t>14</w:t>
+      <w:t>15</w:t>
     </w:r>
     <w:r>
       <w:fldChar w:fldCharType="end"/>
@@ -10400,7 +13265,7 @@
 </file>
 
 <file path=customXml/itemProps1.xml><?xml version="1.0" encoding="utf-8"?>
-<ds:datastoreItem xmlns:ds="http://schemas.openxmlformats.org/officeDocument/2006/customXml" ds:itemID="{0F188F08-3628-4D7C-9A33-177FE23E4FF6}">
+<ds:datastoreItem xmlns:ds="http://schemas.openxmlformats.org/officeDocument/2006/customXml" ds:itemID="{A287C091-E99C-46B4-9A0A-525424BCE19D}">
   <ds:schemaRefs>
     <ds:schemaRef ds:uri="http://schemas.openxmlformats.org/officeDocument/2006/bibliography"/>
   </ds:schemaRefs>

</xml_diff>